<commit_message>
Added demo to project
Added a springboot demo project for reference
Uses basic web package
</commit_message>
<xml_diff>
--- a/Java Springboot notes.docx
+++ b/Java Springboot notes.docx
@@ -99,6 +99,32 @@
         <w:t>classpath</w:t>
       </w:r>
       <w:proofErr w:type="spellEnd"/>
+      <w:proofErr w:type="gramEnd"/>
+    </w:p>
+    <w:p>
+      <w:pPr>
+        <w:pStyle w:val="ListParagraph"/>
+        <w:numPr>
+          <w:ilvl w:val="0"/>
+          <w:numId w:val="1"/>
+        </w:numPr>
+        <w:rPr>
+          <w:lang w:val="en-US"/>
+        </w:rPr>
+      </w:pPr>
+      <w:r>
+        <w:rPr>
+          <w:lang w:val="en-US"/>
+        </w:rPr>
+        <w:t xml:space="preserve">Spring boot uses the same code as the spring framework, its primarily used to start up projects </w:t>
+      </w:r>
+      <w:proofErr w:type="gramStart"/>
+      <w:r>
+        <w:rPr>
+          <w:lang w:val="en-US"/>
+        </w:rPr>
+        <w:t>quickly</w:t>
+      </w:r>
       <w:proofErr w:type="gramEnd"/>
     </w:p>
     <w:p>

</xml_diff>

<commit_message>
Renamed application, added base REST command
</commit_message>
<xml_diff>
--- a/Java Springboot notes.docx
+++ b/Java Springboot notes.docx
@@ -116,24 +116,833 @@
         <w:rPr>
           <w:lang w:val="en-US"/>
         </w:rPr>
-        <w:t xml:space="preserve">Spring boot uses the same code as the spring framework, its primarily used to start up projects </w:t>
+        <w:t xml:space="preserve">Spring boot uses the same code as the spring framework, </w:t>
       </w:r>
       <w:proofErr w:type="gramStart"/>
       <w:r>
         <w:rPr>
           <w:lang w:val="en-US"/>
         </w:rPr>
-        <w:t>quickly</w:t>
+        <w:t>its</w:t>
       </w:r>
       <w:proofErr w:type="gramEnd"/>
-    </w:p>
-    <w:p>
-      <w:pPr>
-        <w:pStyle w:val="ListParagraph"/>
-        <w:numPr>
-          <w:ilvl w:val="0"/>
-          <w:numId w:val="1"/>
-        </w:numPr>
+      <w:r>
+        <w:rPr>
+          <w:lang w:val="en-US"/>
+        </w:rPr>
+        <w:t xml:space="preserve"> primarily used to start up projects </w:t>
+      </w:r>
+      <w:r>
+        <w:rPr>
+          <w:lang w:val="en-US"/>
+        </w:rPr>
+        <w:t>quickly.</w:t>
+      </w:r>
+    </w:p>
+    <w:p>
+      <w:pPr>
+        <w:rPr>
+          <w:lang w:val="en-US"/>
+        </w:rPr>
+      </w:pPr>
+      <w:r>
+        <w:rPr>
+          <w:lang w:val="en-US"/>
+        </w:rPr>
+        <w:t>Core Container</w:t>
+      </w:r>
+    </w:p>
+    <w:p>
+      <w:pPr>
+        <w:pStyle w:val="ListParagraph"/>
+        <w:numPr>
+          <w:ilvl w:val="0"/>
+          <w:numId w:val="1"/>
+        </w:numPr>
+        <w:rPr>
+          <w:lang w:val="en-US"/>
+        </w:rPr>
+      </w:pPr>
+      <w:r>
+        <w:rPr>
+          <w:lang w:val="en-US"/>
+        </w:rPr>
+        <w:t xml:space="preserve">Factory for creating beans and managing bean </w:t>
+      </w:r>
+      <w:proofErr w:type="gramStart"/>
+      <w:r>
+        <w:rPr>
+          <w:lang w:val="en-US"/>
+        </w:rPr>
+        <w:t>dependencies</w:t>
+      </w:r>
+      <w:proofErr w:type="gramEnd"/>
+    </w:p>
+    <w:p>
+      <w:pPr>
+        <w:pStyle w:val="ListParagraph"/>
+        <w:numPr>
+          <w:ilvl w:val="1"/>
+          <w:numId w:val="1"/>
+        </w:numPr>
+        <w:rPr>
+          <w:lang w:val="en-US"/>
+        </w:rPr>
+      </w:pPr>
+      <w:r>
+        <w:rPr>
+          <w:lang w:val="en-US"/>
+        </w:rPr>
+        <w:t>Beans</w:t>
+      </w:r>
+    </w:p>
+    <w:p>
+      <w:pPr>
+        <w:pStyle w:val="ListParagraph"/>
+        <w:numPr>
+          <w:ilvl w:val="1"/>
+          <w:numId w:val="1"/>
+        </w:numPr>
+        <w:rPr>
+          <w:lang w:val="en-US"/>
+        </w:rPr>
+      </w:pPr>
+      <w:r>
+        <w:rPr>
+          <w:lang w:val="en-US"/>
+        </w:rPr>
+        <w:t>Core</w:t>
+      </w:r>
+    </w:p>
+    <w:p>
+      <w:pPr>
+        <w:pStyle w:val="ListParagraph"/>
+        <w:numPr>
+          <w:ilvl w:val="1"/>
+          <w:numId w:val="1"/>
+        </w:numPr>
+        <w:rPr>
+          <w:lang w:val="en-US"/>
+        </w:rPr>
+      </w:pPr>
+      <w:proofErr w:type="spellStart"/>
+      <w:r>
+        <w:rPr>
+          <w:lang w:val="en-US"/>
+        </w:rPr>
+        <w:t>SpEL</w:t>
+      </w:r>
+      <w:proofErr w:type="spellEnd"/>
+    </w:p>
+    <w:p>
+      <w:pPr>
+        <w:pStyle w:val="ListParagraph"/>
+        <w:numPr>
+          <w:ilvl w:val="1"/>
+          <w:numId w:val="1"/>
+        </w:numPr>
+        <w:rPr>
+          <w:lang w:val="en-US"/>
+        </w:rPr>
+      </w:pPr>
+      <w:r>
+        <w:rPr>
+          <w:lang w:val="en-US"/>
+        </w:rPr>
+        <w:t>Context</w:t>
+      </w:r>
+    </w:p>
+    <w:p>
+      <w:pPr>
+        <w:rPr>
+          <w:lang w:val="en-US"/>
+        </w:rPr>
+      </w:pPr>
+      <w:r>
+        <w:rPr>
+          <w:lang w:val="en-US"/>
+        </w:rPr>
+        <w:t>Infrastructure</w:t>
+      </w:r>
+    </w:p>
+    <w:p>
+      <w:pPr>
+        <w:pStyle w:val="ListParagraph"/>
+        <w:numPr>
+          <w:ilvl w:val="0"/>
+          <w:numId w:val="1"/>
+        </w:numPr>
+        <w:rPr>
+          <w:lang w:val="en-US"/>
+        </w:rPr>
+      </w:pPr>
+      <w:r>
+        <w:rPr>
+          <w:lang w:val="en-US"/>
+        </w:rPr>
+        <w:t>AOP: Aspect Oriented Programming</w:t>
+      </w:r>
+    </w:p>
+    <w:p>
+      <w:pPr>
+        <w:pStyle w:val="ListParagraph"/>
+        <w:numPr>
+          <w:ilvl w:val="1"/>
+          <w:numId w:val="1"/>
+        </w:numPr>
+        <w:rPr>
+          <w:lang w:val="en-US"/>
+        </w:rPr>
+      </w:pPr>
+      <w:r>
+        <w:rPr>
+          <w:lang w:val="en-US"/>
+        </w:rPr>
+        <w:t xml:space="preserve">Adds functionality to objects </w:t>
+      </w:r>
+      <w:proofErr w:type="gramStart"/>
+      <w:r>
+        <w:rPr>
+          <w:lang w:val="en-US"/>
+        </w:rPr>
+        <w:t>declaratively</w:t>
+      </w:r>
+      <w:proofErr w:type="gramEnd"/>
+    </w:p>
+    <w:p>
+      <w:pPr>
+        <w:pStyle w:val="ListParagraph"/>
+        <w:numPr>
+          <w:ilvl w:val="1"/>
+          <w:numId w:val="1"/>
+        </w:numPr>
+        <w:rPr>
+          <w:lang w:val="en-US"/>
+        </w:rPr>
+      </w:pPr>
+      <w:r>
+        <w:rPr>
+          <w:lang w:val="en-US"/>
+        </w:rPr>
+        <w:t>Logging security, transactions</w:t>
+      </w:r>
+    </w:p>
+    <w:p>
+      <w:pPr>
+        <w:pStyle w:val="ListParagraph"/>
+        <w:numPr>
+          <w:ilvl w:val="1"/>
+          <w:numId w:val="1"/>
+        </w:numPr>
+        <w:rPr>
+          <w:lang w:val="en-US"/>
+        </w:rPr>
+      </w:pPr>
+      <w:r>
+        <w:rPr>
+          <w:lang w:val="en-US"/>
+        </w:rPr>
+        <w:t>AOP</w:t>
+      </w:r>
+    </w:p>
+    <w:p>
+      <w:pPr>
+        <w:pStyle w:val="ListParagraph"/>
+        <w:numPr>
+          <w:ilvl w:val="1"/>
+          <w:numId w:val="1"/>
+        </w:numPr>
+        <w:rPr>
+          <w:lang w:val="en-US"/>
+        </w:rPr>
+      </w:pPr>
+      <w:r>
+        <w:rPr>
+          <w:lang w:val="en-US"/>
+        </w:rPr>
+        <w:t>Aspects</w:t>
+      </w:r>
+    </w:p>
+    <w:p>
+      <w:pPr>
+        <w:pStyle w:val="ListParagraph"/>
+        <w:numPr>
+          <w:ilvl w:val="1"/>
+          <w:numId w:val="1"/>
+        </w:numPr>
+        <w:rPr>
+          <w:lang w:val="en-US"/>
+        </w:rPr>
+      </w:pPr>
+      <w:r>
+        <w:rPr>
+          <w:lang w:val="en-US"/>
+        </w:rPr>
+        <w:t>Instrumentation</w:t>
+      </w:r>
+    </w:p>
+    <w:p>
+      <w:pPr>
+        <w:pStyle w:val="ListParagraph"/>
+        <w:numPr>
+          <w:ilvl w:val="1"/>
+          <w:numId w:val="1"/>
+        </w:numPr>
+        <w:rPr>
+          <w:lang w:val="en-US"/>
+        </w:rPr>
+      </w:pPr>
+      <w:r>
+        <w:rPr>
+          <w:lang w:val="en-US"/>
+        </w:rPr>
+        <w:t>Messaging</w:t>
+      </w:r>
+    </w:p>
+    <w:p>
+      <w:pPr>
+        <w:rPr>
+          <w:lang w:val="en-US"/>
+        </w:rPr>
+      </w:pPr>
+      <w:r>
+        <w:rPr>
+          <w:lang w:val="en-US"/>
+        </w:rPr>
+        <w:t>Data Access Layer</w:t>
+      </w:r>
+    </w:p>
+    <w:p>
+      <w:pPr>
+        <w:pStyle w:val="ListParagraph"/>
+        <w:numPr>
+          <w:ilvl w:val="0"/>
+          <w:numId w:val="1"/>
+        </w:numPr>
+        <w:rPr>
+          <w:lang w:val="en-US"/>
+        </w:rPr>
+      </w:pPr>
+      <w:r>
+        <w:rPr>
+          <w:lang w:val="en-US"/>
+        </w:rPr>
+        <w:t>Communicating with the DB</w:t>
+      </w:r>
+    </w:p>
+    <w:p>
+      <w:pPr>
+        <w:pStyle w:val="ListParagraph"/>
+        <w:numPr>
+          <w:ilvl w:val="0"/>
+          <w:numId w:val="1"/>
+        </w:numPr>
+        <w:rPr>
+          <w:lang w:val="en-US"/>
+        </w:rPr>
+      </w:pPr>
+      <w:r>
+        <w:rPr>
+          <w:lang w:val="en-US"/>
+        </w:rPr>
+        <w:t>JDBC</w:t>
+      </w:r>
+    </w:p>
+    <w:p>
+      <w:pPr>
+        <w:pStyle w:val="ListParagraph"/>
+        <w:numPr>
+          <w:ilvl w:val="1"/>
+          <w:numId w:val="1"/>
+        </w:numPr>
+        <w:rPr>
+          <w:lang w:val="en-US"/>
+        </w:rPr>
+      </w:pPr>
+      <w:r>
+        <w:rPr>
+          <w:lang w:val="en-US"/>
+        </w:rPr>
+        <w:t xml:space="preserve">Reduces source code </w:t>
+      </w:r>
+      <w:proofErr w:type="gramStart"/>
+      <w:r>
+        <w:rPr>
+          <w:lang w:val="en-US"/>
+        </w:rPr>
+        <w:t>significantly</w:t>
+      </w:r>
+      <w:proofErr w:type="gramEnd"/>
+    </w:p>
+    <w:p>
+      <w:pPr>
+        <w:pStyle w:val="ListParagraph"/>
+        <w:numPr>
+          <w:ilvl w:val="0"/>
+          <w:numId w:val="1"/>
+        </w:numPr>
+        <w:rPr>
+          <w:lang w:val="en-US"/>
+        </w:rPr>
+      </w:pPr>
+      <w:r>
+        <w:rPr>
+          <w:lang w:val="en-US"/>
+        </w:rPr>
+        <w:t>ORM</w:t>
+      </w:r>
+    </w:p>
+    <w:p>
+      <w:pPr>
+        <w:pStyle w:val="ListParagraph"/>
+        <w:numPr>
+          <w:ilvl w:val="1"/>
+          <w:numId w:val="1"/>
+        </w:numPr>
+        <w:rPr>
+          <w:lang w:val="en-US"/>
+        </w:rPr>
+      </w:pPr>
+      <w:r>
+        <w:rPr>
+          <w:lang w:val="en-US"/>
+        </w:rPr>
+        <w:t>Object relational mapping</w:t>
+      </w:r>
+    </w:p>
+    <w:p>
+      <w:pPr>
+        <w:pStyle w:val="ListParagraph"/>
+        <w:numPr>
+          <w:ilvl w:val="0"/>
+          <w:numId w:val="1"/>
+        </w:numPr>
+        <w:rPr>
+          <w:lang w:val="en-US"/>
+        </w:rPr>
+      </w:pPr>
+      <w:r>
+        <w:rPr>
+          <w:lang w:val="en-US"/>
+        </w:rPr>
+        <w:t>Transactions</w:t>
+      </w:r>
+    </w:p>
+    <w:p>
+      <w:pPr>
+        <w:pStyle w:val="ListParagraph"/>
+        <w:numPr>
+          <w:ilvl w:val="0"/>
+          <w:numId w:val="1"/>
+        </w:numPr>
+        <w:rPr>
+          <w:lang w:val="en-US"/>
+        </w:rPr>
+      </w:pPr>
+      <w:r>
+        <w:rPr>
+          <w:lang w:val="en-US"/>
+        </w:rPr>
+        <w:t>OXM</w:t>
+      </w:r>
+    </w:p>
+    <w:p>
+      <w:pPr>
+        <w:pStyle w:val="ListParagraph"/>
+        <w:numPr>
+          <w:ilvl w:val="0"/>
+          <w:numId w:val="1"/>
+        </w:numPr>
+        <w:rPr>
+          <w:lang w:val="en-US"/>
+        </w:rPr>
+      </w:pPr>
+      <w:r>
+        <w:rPr>
+          <w:lang w:val="en-US"/>
+        </w:rPr>
+        <w:t>JMS</w:t>
+      </w:r>
+    </w:p>
+    <w:p>
+      <w:pPr>
+        <w:pStyle w:val="ListParagraph"/>
+        <w:numPr>
+          <w:ilvl w:val="1"/>
+          <w:numId w:val="1"/>
+        </w:numPr>
+        <w:rPr>
+          <w:lang w:val="en-US"/>
+        </w:rPr>
+      </w:pPr>
+      <w:r>
+        <w:rPr>
+          <w:lang w:val="en-US"/>
+        </w:rPr>
+        <w:t>Java message service</w:t>
+      </w:r>
+    </w:p>
+    <w:p>
+      <w:pPr>
+        <w:pStyle w:val="ListParagraph"/>
+        <w:numPr>
+          <w:ilvl w:val="1"/>
+          <w:numId w:val="1"/>
+        </w:numPr>
+        <w:rPr>
+          <w:lang w:val="en-US"/>
+        </w:rPr>
+      </w:pPr>
+      <w:r>
+        <w:rPr>
+          <w:lang w:val="en-US"/>
+        </w:rPr>
+        <w:t xml:space="preserve">Send a message to a queue, </w:t>
+      </w:r>
+      <w:proofErr w:type="gramStart"/>
+      <w:r>
+        <w:rPr>
+          <w:lang w:val="en-US"/>
+        </w:rPr>
+        <w:t>asynchronous</w:t>
+      </w:r>
+      <w:proofErr w:type="gramEnd"/>
+    </w:p>
+    <w:p>
+      <w:pPr>
+        <w:pStyle w:val="ListParagraph"/>
+        <w:numPr>
+          <w:ilvl w:val="1"/>
+          <w:numId w:val="1"/>
+        </w:numPr>
+        <w:rPr>
+          <w:lang w:val="en-US"/>
+        </w:rPr>
+      </w:pPr>
+      <w:r>
+        <w:rPr>
+          <w:lang w:val="en-US"/>
+        </w:rPr>
+        <w:t xml:space="preserve">Spring provides helper classes for </w:t>
+      </w:r>
+      <w:proofErr w:type="gramStart"/>
+      <w:r>
+        <w:rPr>
+          <w:lang w:val="en-US"/>
+        </w:rPr>
+        <w:t>this</w:t>
+      </w:r>
+      <w:proofErr w:type="gramEnd"/>
+    </w:p>
+    <w:p>
+      <w:pPr>
+        <w:rPr>
+          <w:lang w:val="en-US"/>
+        </w:rPr>
+      </w:pPr>
+      <w:r>
+        <w:rPr>
+          <w:lang w:val="en-US"/>
+        </w:rPr>
+        <w:t>Test Layer</w:t>
+      </w:r>
+    </w:p>
+    <w:p>
+      <w:pPr>
+        <w:pStyle w:val="ListParagraph"/>
+        <w:numPr>
+          <w:ilvl w:val="0"/>
+          <w:numId w:val="1"/>
+        </w:numPr>
+        <w:rPr>
+          <w:lang w:val="en-US"/>
+        </w:rPr>
+      </w:pPr>
+      <w:r>
+        <w:rPr>
+          <w:lang w:val="en-US"/>
+        </w:rPr>
+        <w:t>Unit</w:t>
+      </w:r>
+    </w:p>
+    <w:p>
+      <w:pPr>
+        <w:pStyle w:val="ListParagraph"/>
+        <w:numPr>
+          <w:ilvl w:val="0"/>
+          <w:numId w:val="1"/>
+        </w:numPr>
+        <w:rPr>
+          <w:lang w:val="en-US"/>
+        </w:rPr>
+      </w:pPr>
+      <w:r>
+        <w:rPr>
+          <w:lang w:val="en-US"/>
+        </w:rPr>
+        <w:t>Integration</w:t>
+      </w:r>
+    </w:p>
+    <w:p>
+      <w:pPr>
+        <w:pStyle w:val="ListParagraph"/>
+        <w:numPr>
+          <w:ilvl w:val="0"/>
+          <w:numId w:val="1"/>
+        </w:numPr>
+        <w:rPr>
+          <w:lang w:val="en-US"/>
+        </w:rPr>
+      </w:pPr>
+      <w:r>
+        <w:rPr>
+          <w:lang w:val="en-US"/>
+        </w:rPr>
+        <w:t>Mock</w:t>
+      </w:r>
+    </w:p>
+    <w:p>
+      <w:pPr>
+        <w:rPr>
+          <w:lang w:val="en-US"/>
+        </w:rPr>
+      </w:pPr>
+      <w:r>
+        <w:rPr>
+          <w:lang w:val="en-US"/>
+        </w:rPr>
+        <w:t>GAV</w:t>
+      </w:r>
+    </w:p>
+    <w:p>
+      <w:pPr>
+        <w:pStyle w:val="ListParagraph"/>
+        <w:numPr>
+          <w:ilvl w:val="0"/>
+          <w:numId w:val="1"/>
+        </w:numPr>
+        <w:rPr>
+          <w:lang w:val="en-US"/>
+        </w:rPr>
+      </w:pPr>
+      <w:r>
+        <w:rPr>
+          <w:lang w:val="en-US"/>
+        </w:rPr>
+        <w:t>Group ID</w:t>
+      </w:r>
+    </w:p>
+    <w:p>
+      <w:pPr>
+        <w:pStyle w:val="ListParagraph"/>
+        <w:numPr>
+          <w:ilvl w:val="0"/>
+          <w:numId w:val="1"/>
+        </w:numPr>
+        <w:rPr>
+          <w:lang w:val="en-US"/>
+        </w:rPr>
+      </w:pPr>
+      <w:r>
+        <w:rPr>
+          <w:lang w:val="en-US"/>
+        </w:rPr>
+        <w:lastRenderedPageBreak/>
+        <w:t>Artifact ID</w:t>
+      </w:r>
+    </w:p>
+    <w:p>
+      <w:pPr>
+        <w:pStyle w:val="ListParagraph"/>
+        <w:numPr>
+          <w:ilvl w:val="0"/>
+          <w:numId w:val="1"/>
+        </w:numPr>
+        <w:rPr>
+          <w:lang w:val="en-US"/>
+        </w:rPr>
+      </w:pPr>
+      <w:r>
+        <w:rPr>
+          <w:lang w:val="en-US"/>
+        </w:rPr>
+        <w:t>Version</w:t>
+      </w:r>
+    </w:p>
+    <w:p>
+      <w:pPr>
+        <w:rPr>
+          <w:lang w:val="en-US"/>
+        </w:rPr>
+      </w:pPr>
+      <w:r>
+        <w:rPr>
+          <w:lang w:val="en-US"/>
+        </w:rPr>
+        <w:t xml:space="preserve">Do not use the webapp directory if the application is packaged as a </w:t>
+      </w:r>
+      <w:proofErr w:type="gramStart"/>
+      <w:r>
+        <w:rPr>
+          <w:lang w:val="en-US"/>
+        </w:rPr>
+        <w:t>JAR</w:t>
+      </w:r>
+      <w:proofErr w:type="gramEnd"/>
+    </w:p>
+    <w:p>
+      <w:pPr>
+        <w:pStyle w:val="ListParagraph"/>
+        <w:numPr>
+          <w:ilvl w:val="0"/>
+          <w:numId w:val="1"/>
+        </w:numPr>
+        <w:rPr>
+          <w:lang w:val="en-US"/>
+        </w:rPr>
+      </w:pPr>
+      <w:r>
+        <w:rPr>
+          <w:lang w:val="en-US"/>
+        </w:rPr>
+        <w:t>Only works with WAR packaging (for a maven directory)</w:t>
+      </w:r>
+    </w:p>
+    <w:p>
+      <w:pPr>
+        <w:rPr>
+          <w:lang w:val="en-US"/>
+        </w:rPr>
+      </w:pPr>
+      <w:r>
+        <w:rPr>
+          <w:lang w:val="en-US"/>
+        </w:rPr>
+        <w:t>Spring boot starters</w:t>
+      </w:r>
+    </w:p>
+    <w:p>
+      <w:pPr>
+        <w:pStyle w:val="ListParagraph"/>
+        <w:numPr>
+          <w:ilvl w:val="0"/>
+          <w:numId w:val="1"/>
+        </w:numPr>
+        <w:rPr>
+          <w:lang w:val="en-US"/>
+        </w:rPr>
+      </w:pPr>
+      <w:r>
+        <w:rPr>
+          <w:lang w:val="en-US"/>
+        </w:rPr>
+        <w:t>Curated list of Maven dependencies</w:t>
+      </w:r>
+    </w:p>
+    <w:p>
+      <w:pPr>
+        <w:pStyle w:val="ListParagraph"/>
+        <w:numPr>
+          <w:ilvl w:val="0"/>
+          <w:numId w:val="1"/>
+        </w:numPr>
+        <w:rPr>
+          <w:lang w:val="en-US"/>
+        </w:rPr>
+      </w:pPr>
+      <w:r>
+        <w:rPr>
+          <w:lang w:val="en-US"/>
+        </w:rPr>
+        <w:t xml:space="preserve">Collection of dependencies grouped </w:t>
+      </w:r>
+      <w:proofErr w:type="gramStart"/>
+      <w:r>
+        <w:rPr>
+          <w:lang w:val="en-US"/>
+        </w:rPr>
+        <w:t>together</w:t>
+      </w:r>
+      <w:proofErr w:type="gramEnd"/>
+    </w:p>
+    <w:p>
+      <w:pPr>
+        <w:pStyle w:val="ListParagraph"/>
+        <w:numPr>
+          <w:ilvl w:val="0"/>
+          <w:numId w:val="1"/>
+        </w:numPr>
+        <w:rPr>
+          <w:lang w:val="en-US"/>
+        </w:rPr>
+      </w:pPr>
+      <w:r>
+        <w:rPr>
+          <w:lang w:val="en-US"/>
+        </w:rPr>
+        <w:t>EX: spring-boot-starter-web</w:t>
+      </w:r>
+    </w:p>
+    <w:p>
+      <w:pPr>
+        <w:rPr>
+          <w:lang w:val="en-US"/>
+        </w:rPr>
+      </w:pPr>
+      <w:hyperlink r:id="rId5" w:history="1">
+        <w:r>
+          <w:rPr>
+            <w:rStyle w:val="Hyperlink"/>
+            <w:lang w:val="en-US"/>
+          </w:rPr>
+          <w:t>https://docs.spring.io/spring-boot/docs/current/reference/htmlsingle/#using-boot-starter</w:t>
+        </w:r>
+      </w:hyperlink>
+    </w:p>
+    <w:p>
+      <w:pPr>
+        <w:rPr>
+          <w:lang w:val="en-US"/>
+        </w:rPr>
+      </w:pPr>
+    </w:p>
+    <w:p>
+      <w:pPr>
+        <w:rPr>
+          <w:lang w:val="en-US"/>
+        </w:rPr>
+      </w:pPr>
+      <w:r>
+        <w:rPr>
+          <w:lang w:val="en-US"/>
+        </w:rPr>
+        <w:t>spring-boot-</w:t>
+      </w:r>
+      <w:proofErr w:type="spellStart"/>
+      <w:r>
+        <w:rPr>
+          <w:lang w:val="en-US"/>
+        </w:rPr>
+        <w:t>devtools</w:t>
+      </w:r>
+      <w:proofErr w:type="spellEnd"/>
+      <w:r>
+        <w:rPr>
+          <w:lang w:val="en-US"/>
+        </w:rPr>
+        <w:t xml:space="preserve"> will automatically restart the application when your code is </w:t>
+      </w:r>
+      <w:proofErr w:type="gramStart"/>
+      <w:r>
+        <w:rPr>
+          <w:lang w:val="en-US"/>
+        </w:rPr>
+        <w:t>updated</w:t>
+      </w:r>
+      <w:proofErr w:type="gramEnd"/>
+    </w:p>
+    <w:p>
+      <w:pPr>
         <w:rPr>
           <w:lang w:val="en-US"/>
         </w:rPr>
@@ -166,7 +975,7 @@
         <w:rFonts w:ascii="Calibri" w:eastAsiaTheme="minorEastAsia" w:hAnsi="Calibri" w:cs="Calibri" w:hint="default"/>
       </w:rPr>
     </w:lvl>
-    <w:lvl w:ilvl="1" w:tplc="10090003" w:tentative="1">
+    <w:lvl w:ilvl="1" w:tplc="10090003">
       <w:start w:val="1"/>
       <w:numFmt w:val="bullet"/>
       <w:lvlText w:val="o"/>
@@ -178,7 +987,7 @@
         <w:rFonts w:ascii="Courier New" w:hAnsi="Courier New" w:cs="Courier New" w:hint="default"/>
       </w:rPr>
     </w:lvl>
-    <w:lvl w:ilvl="2" w:tplc="10090005" w:tentative="1">
+    <w:lvl w:ilvl="2" w:tplc="10090005">
       <w:start w:val="1"/>
       <w:numFmt w:val="bullet"/>
       <w:lvlText w:val=""/>
@@ -708,6 +1517,41 @@
       <w:contextualSpacing/>
     </w:pPr>
   </w:style>
+  <w:style w:type="character" w:styleId="Hyperlink">
+    <w:name w:val="Hyperlink"/>
+    <w:basedOn w:val="DefaultParagraphFont"/>
+    <w:uiPriority w:val="99"/>
+    <w:unhideWhenUsed/>
+    <w:rsid w:val="00AE75FA"/>
+    <w:rPr>
+      <w:color w:val="0563C1" w:themeColor="hyperlink"/>
+      <w:u w:val="single"/>
+    </w:rPr>
+  </w:style>
+  <w:style w:type="character" w:styleId="UnresolvedMention">
+    <w:name w:val="Unresolved Mention"/>
+    <w:basedOn w:val="DefaultParagraphFont"/>
+    <w:uiPriority w:val="99"/>
+    <w:semiHidden/>
+    <w:unhideWhenUsed/>
+    <w:rsid w:val="00AE75FA"/>
+    <w:rPr>
+      <w:color w:val="605E5C"/>
+      <w:shd w:val="clear" w:color="auto" w:fill="E1DFDD"/>
+    </w:rPr>
+  </w:style>
+  <w:style w:type="character" w:styleId="FollowedHyperlink">
+    <w:name w:val="FollowedHyperlink"/>
+    <w:basedOn w:val="DefaultParagraphFont"/>
+    <w:uiPriority w:val="99"/>
+    <w:semiHidden/>
+    <w:unhideWhenUsed/>
+    <w:rsid w:val="00AE75FA"/>
+    <w:rPr>
+      <w:color w:val="954F72" w:themeColor="followedHyperlink"/>
+      <w:u w:val="single"/>
+    </w:rPr>
+  </w:style>
 </w:styles>
 </file>
 

</xml_diff>

<commit_message>
Added actuator functionality to project
Allow for all actuator endpoints and references.
</commit_message>
<xml_diff>
--- a/Java Springboot notes.docx
+++ b/Java Springboot notes.docx
@@ -908,6 +908,11 @@
     </w:p>
     <w:p>
       <w:pPr>
+        <w:pStyle w:val="ListParagraph"/>
+        <w:numPr>
+          <w:ilvl w:val="0"/>
+          <w:numId w:val="1"/>
+        </w:numPr>
         <w:rPr>
           <w:lang w:val="en-US"/>
         </w:rPr>
@@ -943,6 +948,321 @@
     </w:p>
     <w:p>
       <w:pPr>
+        <w:rPr>
+          <w:lang w:val="en-US"/>
+        </w:rPr>
+      </w:pPr>
+      <w:r>
+        <w:rPr>
+          <w:lang w:val="en-US"/>
+        </w:rPr>
+        <w:t>Spring Boot Actuator</w:t>
+      </w:r>
+    </w:p>
+    <w:p>
+      <w:pPr>
+        <w:pStyle w:val="ListParagraph"/>
+        <w:numPr>
+          <w:ilvl w:val="0"/>
+          <w:numId w:val="1"/>
+        </w:numPr>
+        <w:rPr>
+          <w:lang w:val="en-US"/>
+        </w:rPr>
+      </w:pPr>
+      <w:r>
+        <w:rPr>
+          <w:lang w:val="en-US"/>
+        </w:rPr>
+        <w:t xml:space="preserve">Exposes endpoints to monitor and manage your </w:t>
+      </w:r>
+      <w:proofErr w:type="gramStart"/>
+      <w:r>
+        <w:rPr>
+          <w:lang w:val="en-US"/>
+        </w:rPr>
+        <w:t>application</w:t>
+      </w:r>
+      <w:proofErr w:type="gramEnd"/>
+    </w:p>
+    <w:p>
+      <w:pPr>
+        <w:pStyle w:val="ListParagraph"/>
+        <w:numPr>
+          <w:ilvl w:val="0"/>
+          <w:numId w:val="1"/>
+        </w:numPr>
+        <w:rPr>
+          <w:lang w:val="en-US"/>
+        </w:rPr>
+      </w:pPr>
+      <w:r>
+        <w:rPr>
+          <w:lang w:val="en-US"/>
+        </w:rPr>
+        <w:t xml:space="preserve">Easy get DevOps </w:t>
+      </w:r>
+      <w:proofErr w:type="gramStart"/>
+      <w:r>
+        <w:rPr>
+          <w:lang w:val="en-US"/>
+        </w:rPr>
+        <w:t>functionality</w:t>
+      </w:r>
+      <w:proofErr w:type="gramEnd"/>
+    </w:p>
+    <w:p>
+      <w:pPr>
+        <w:pStyle w:val="ListParagraph"/>
+        <w:numPr>
+          <w:ilvl w:val="0"/>
+          <w:numId w:val="1"/>
+        </w:numPr>
+        <w:rPr>
+          <w:lang w:val="en-US"/>
+        </w:rPr>
+      </w:pPr>
+      <w:r>
+        <w:rPr>
+          <w:lang w:val="en-US"/>
+        </w:rPr>
+        <w:t xml:space="preserve">REST endpoints are automatically updated </w:t>
+      </w:r>
+      <w:proofErr w:type="gramStart"/>
+      <w:r>
+        <w:rPr>
+          <w:lang w:val="en-US"/>
+        </w:rPr>
+        <w:t>here</w:t>
+      </w:r>
+      <w:proofErr w:type="gramEnd"/>
+    </w:p>
+    <w:p>
+      <w:pPr>
+        <w:pStyle w:val="ListParagraph"/>
+        <w:numPr>
+          <w:ilvl w:val="0"/>
+          <w:numId w:val="1"/>
+        </w:numPr>
+        <w:rPr>
+          <w:lang w:val="en-US"/>
+        </w:rPr>
+      </w:pPr>
+      <w:r>
+        <w:rPr>
+          <w:lang w:val="en-US"/>
+        </w:rPr>
+        <w:t>actuator</w:t>
+      </w:r>
+      <w:r>
+        <w:rPr>
+          <w:lang w:val="en-US"/>
+        </w:rPr>
+        <w:t>/health</w:t>
+      </w:r>
+    </w:p>
+    <w:p>
+      <w:pPr>
+        <w:pStyle w:val="ListParagraph"/>
+        <w:numPr>
+          <w:ilvl w:val="1"/>
+          <w:numId w:val="1"/>
+        </w:numPr>
+        <w:rPr>
+          <w:lang w:val="en-US"/>
+        </w:rPr>
+      </w:pPr>
+      <w:r>
+        <w:rPr>
+          <w:lang w:val="en-US"/>
+        </w:rPr>
+        <w:t>Checks status of your application</w:t>
+      </w:r>
+    </w:p>
+    <w:p>
+      <w:pPr>
+        <w:pStyle w:val="ListParagraph"/>
+        <w:numPr>
+          <w:ilvl w:val="1"/>
+          <w:numId w:val="1"/>
+        </w:numPr>
+        <w:rPr>
+          <w:lang w:val="en-US"/>
+        </w:rPr>
+      </w:pPr>
+      <w:r>
+        <w:rPr>
+          <w:lang w:val="en-US"/>
+        </w:rPr>
+        <w:t xml:space="preserve">Used by monitoring apps to see if it is up or </w:t>
+      </w:r>
+      <w:proofErr w:type="gramStart"/>
+      <w:r>
+        <w:rPr>
+          <w:lang w:val="en-US"/>
+        </w:rPr>
+        <w:t>down</w:t>
+      </w:r>
+      <w:proofErr w:type="gramEnd"/>
+    </w:p>
+    <w:p>
+      <w:pPr>
+        <w:pStyle w:val="ListParagraph"/>
+        <w:numPr>
+          <w:ilvl w:val="0"/>
+          <w:numId w:val="1"/>
+        </w:numPr>
+        <w:rPr>
+          <w:lang w:val="en-US"/>
+        </w:rPr>
+      </w:pPr>
+      <w:r>
+        <w:rPr>
+          <w:lang w:val="en-US"/>
+        </w:rPr>
+        <w:t>actuator</w:t>
+      </w:r>
+      <w:r>
+        <w:rPr>
+          <w:lang w:val="en-US"/>
+        </w:rPr>
+        <w:t>/info</w:t>
+      </w:r>
+    </w:p>
+    <w:p>
+      <w:pPr>
+        <w:pStyle w:val="ListParagraph"/>
+        <w:numPr>
+          <w:ilvl w:val="1"/>
+          <w:numId w:val="1"/>
+        </w:numPr>
+        <w:rPr>
+          <w:lang w:val="en-US"/>
+        </w:rPr>
+      </w:pPr>
+      <w:r>
+        <w:rPr>
+          <w:lang w:val="en-US"/>
+        </w:rPr>
+        <w:t xml:space="preserve">Provides more information about your </w:t>
+      </w:r>
+      <w:proofErr w:type="gramStart"/>
+      <w:r>
+        <w:rPr>
+          <w:lang w:val="en-US"/>
+        </w:rPr>
+        <w:t>application</w:t>
+      </w:r>
+      <w:proofErr w:type="gramEnd"/>
+    </w:p>
+    <w:p>
+      <w:pPr>
+        <w:pStyle w:val="ListParagraph"/>
+        <w:numPr>
+          <w:ilvl w:val="0"/>
+          <w:numId w:val="1"/>
+        </w:numPr>
+        <w:rPr>
+          <w:lang w:val="en-US"/>
+        </w:rPr>
+      </w:pPr>
+      <w:r>
+        <w:rPr>
+          <w:lang w:val="en-US"/>
+        </w:rPr>
+        <w:t>/</w:t>
+      </w:r>
+      <w:proofErr w:type="spellStart"/>
+      <w:proofErr w:type="gramStart"/>
+      <w:r>
+        <w:rPr>
+          <w:lang w:val="en-US"/>
+        </w:rPr>
+        <w:t>auditevents</w:t>
+      </w:r>
+      <w:proofErr w:type="spellEnd"/>
+      <w:proofErr w:type="gramEnd"/>
+    </w:p>
+    <w:p>
+      <w:pPr>
+        <w:pStyle w:val="ListParagraph"/>
+        <w:numPr>
+          <w:ilvl w:val="0"/>
+          <w:numId w:val="1"/>
+        </w:numPr>
+        <w:rPr>
+          <w:lang w:val="en-US"/>
+        </w:rPr>
+      </w:pPr>
+      <w:r>
+        <w:rPr>
+          <w:lang w:val="en-US"/>
+        </w:rPr>
+        <w:t>/</w:t>
+      </w:r>
+      <w:proofErr w:type="gramStart"/>
+      <w:r>
+        <w:rPr>
+          <w:lang w:val="en-US"/>
+        </w:rPr>
+        <w:t>beans</w:t>
+      </w:r>
+      <w:proofErr w:type="gramEnd"/>
+    </w:p>
+    <w:p>
+      <w:pPr>
+        <w:pStyle w:val="ListParagraph"/>
+        <w:numPr>
+          <w:ilvl w:val="0"/>
+          <w:numId w:val="1"/>
+        </w:numPr>
+        <w:rPr>
+          <w:lang w:val="en-US"/>
+        </w:rPr>
+      </w:pPr>
+      <w:r>
+        <w:rPr>
+          <w:lang w:val="en-US"/>
+        </w:rPr>
+        <w:t>/</w:t>
+      </w:r>
+      <w:proofErr w:type="gramStart"/>
+      <w:r>
+        <w:rPr>
+          <w:lang w:val="en-US"/>
+        </w:rPr>
+        <w:t>mappings</w:t>
+      </w:r>
+      <w:proofErr w:type="gramEnd"/>
+    </w:p>
+    <w:p>
+      <w:pPr>
+        <w:pStyle w:val="ListParagraph"/>
+        <w:numPr>
+          <w:ilvl w:val="0"/>
+          <w:numId w:val="1"/>
+        </w:numPr>
+        <w:rPr>
+          <w:lang w:val="en-US"/>
+        </w:rPr>
+      </w:pPr>
+      <w:hyperlink r:id="rId6" w:history="1">
+        <w:r>
+          <w:rPr>
+            <w:rStyle w:val="Hyperlink"/>
+            <w:lang w:val="en-US"/>
+          </w:rPr>
+          <w:t>https://docs.spring.io/spring-boot/docs/current/reference/htmlsingle/#production-ready-endpoints</w:t>
+        </w:r>
+      </w:hyperlink>
+    </w:p>
+    <w:p>
+      <w:pPr>
+        <w:pStyle w:val="ListParagraph"/>
+        <w:numPr>
+          <w:ilvl w:val="0"/>
+          <w:numId w:val="1"/>
+        </w:numPr>
         <w:rPr>
           <w:lang w:val="en-US"/>
         </w:rPr>

</xml_diff>

<commit_message>
Added security to project
</commit_message>
<xml_diff>
--- a/Java Springboot notes.docx
+++ b/Java Springboot notes.docx
@@ -62,16 +62,8 @@
         <w:rPr>
           <w:lang w:val="en-US"/>
         </w:rPr>
-        <w:t xml:space="preserve">Minimizes manual </w:t>
-      </w:r>
-      <w:proofErr w:type="gramStart"/>
-      <w:r>
-        <w:rPr>
-          <w:lang w:val="en-US"/>
-        </w:rPr>
-        <w:t>configurations</w:t>
-      </w:r>
-      <w:proofErr w:type="gramEnd"/>
+        <w:t>Minimizes manual configurations</w:t>
+      </w:r>
     </w:p>
     <w:p>
       <w:pPr>
@@ -91,7 +83,6 @@
         <w:t xml:space="preserve">Perform Auto-configuration based on props files and JAR </w:t>
       </w:r>
       <w:proofErr w:type="spellStart"/>
-      <w:proofErr w:type="gramStart"/>
       <w:r>
         <w:rPr>
           <w:lang w:val="en-US"/>
@@ -99,38 +90,23 @@
         <w:t>classpath</w:t>
       </w:r>
       <w:proofErr w:type="spellEnd"/>
-      <w:proofErr w:type="gramEnd"/>
-    </w:p>
-    <w:p>
-      <w:pPr>
-        <w:pStyle w:val="ListParagraph"/>
-        <w:numPr>
-          <w:ilvl w:val="0"/>
-          <w:numId w:val="1"/>
-        </w:numPr>
-        <w:rPr>
-          <w:lang w:val="en-US"/>
-        </w:rPr>
-      </w:pPr>
-      <w:r>
-        <w:rPr>
-          <w:lang w:val="en-US"/>
-        </w:rPr>
-        <w:t xml:space="preserve">Spring boot uses the same code as the spring framework, </w:t>
-      </w:r>
-      <w:proofErr w:type="gramStart"/>
-      <w:r>
-        <w:rPr>
-          <w:lang w:val="en-US"/>
-        </w:rPr>
-        <w:t>its</w:t>
-      </w:r>
-      <w:proofErr w:type="gramEnd"/>
-      <w:r>
-        <w:rPr>
-          <w:lang w:val="en-US"/>
-        </w:rPr>
-        <w:t xml:space="preserve"> primarily used to start up projects </w:t>
+    </w:p>
+    <w:p>
+      <w:pPr>
+        <w:pStyle w:val="ListParagraph"/>
+        <w:numPr>
+          <w:ilvl w:val="0"/>
+          <w:numId w:val="1"/>
+        </w:numPr>
+        <w:rPr>
+          <w:lang w:val="en-US"/>
+        </w:rPr>
+      </w:pPr>
+      <w:r>
+        <w:rPr>
+          <w:lang w:val="en-US"/>
+        </w:rPr>
+        <w:t xml:space="preserve">Spring boot uses the same code as the spring framework, its primarily used to start up projects </w:t>
       </w:r>
       <w:r>
         <w:rPr>
@@ -167,16 +143,8 @@
         <w:rPr>
           <w:lang w:val="en-US"/>
         </w:rPr>
-        <w:t xml:space="preserve">Factory for creating beans and managing bean </w:t>
-      </w:r>
-      <w:proofErr w:type="gramStart"/>
-      <w:r>
-        <w:rPr>
-          <w:lang w:val="en-US"/>
-        </w:rPr>
-        <w:t>dependencies</w:t>
-      </w:r>
-      <w:proofErr w:type="gramEnd"/>
+        <w:t>Factory for creating beans and managing bean dependencies</w:t>
+      </w:r>
     </w:p>
     <w:p>
       <w:pPr>
@@ -298,16 +266,8 @@
         <w:rPr>
           <w:lang w:val="en-US"/>
         </w:rPr>
-        <w:t xml:space="preserve">Adds functionality to objects </w:t>
-      </w:r>
-      <w:proofErr w:type="gramStart"/>
-      <w:r>
-        <w:rPr>
-          <w:lang w:val="en-US"/>
-        </w:rPr>
-        <w:t>declaratively</w:t>
-      </w:r>
-      <w:proofErr w:type="gramEnd"/>
+        <w:t>Adds functionality to objects declaratively</w:t>
+      </w:r>
     </w:p>
     <w:p>
       <w:pPr>
@@ -463,16 +423,8 @@
         <w:rPr>
           <w:lang w:val="en-US"/>
         </w:rPr>
-        <w:t xml:space="preserve">Reduces source code </w:t>
-      </w:r>
-      <w:proofErr w:type="gramStart"/>
-      <w:r>
-        <w:rPr>
-          <w:lang w:val="en-US"/>
-        </w:rPr>
-        <w:t>significantly</w:t>
-      </w:r>
-      <w:proofErr w:type="gramEnd"/>
+        <w:t>Reduces source code significantly</w:t>
+      </w:r>
     </w:p>
     <w:p>
       <w:pPr>
@@ -597,16 +549,8 @@
         <w:rPr>
           <w:lang w:val="en-US"/>
         </w:rPr>
-        <w:t xml:space="preserve">Send a message to a queue, </w:t>
-      </w:r>
-      <w:proofErr w:type="gramStart"/>
-      <w:r>
-        <w:rPr>
-          <w:lang w:val="en-US"/>
-        </w:rPr>
-        <w:t>asynchronous</w:t>
-      </w:r>
-      <w:proofErr w:type="gramEnd"/>
+        <w:t>Send a message to a queue, asynchronous</w:t>
+      </w:r>
     </w:p>
     <w:p>
       <w:pPr>
@@ -623,16 +567,8 @@
         <w:rPr>
           <w:lang w:val="en-US"/>
         </w:rPr>
-        <w:t xml:space="preserve">Spring provides helper classes for </w:t>
-      </w:r>
-      <w:proofErr w:type="gramStart"/>
-      <w:r>
-        <w:rPr>
-          <w:lang w:val="en-US"/>
-        </w:rPr>
-        <w:t>this</w:t>
-      </w:r>
-      <w:proofErr w:type="gramEnd"/>
+        <w:t>Spring provides helper classes for this</w:t>
+      </w:r>
     </w:p>
     <w:p>
       <w:pPr>
@@ -779,16 +715,8 @@
         <w:rPr>
           <w:lang w:val="en-US"/>
         </w:rPr>
-        <w:t xml:space="preserve">Do not use the webapp directory if the application is packaged as a </w:t>
-      </w:r>
-      <w:proofErr w:type="gramStart"/>
-      <w:r>
-        <w:rPr>
-          <w:lang w:val="en-US"/>
-        </w:rPr>
-        <w:t>JAR</w:t>
-      </w:r>
-      <w:proofErr w:type="gramEnd"/>
+        <w:t>Do not use the webapp directory if the application is packaged as a JAR</w:t>
+      </w:r>
     </w:p>
     <w:p>
       <w:pPr>
@@ -854,16 +782,8 @@
         <w:rPr>
           <w:lang w:val="en-US"/>
         </w:rPr>
-        <w:t xml:space="preserve">Collection of dependencies grouped </w:t>
-      </w:r>
-      <w:proofErr w:type="gramStart"/>
-      <w:r>
-        <w:rPr>
-          <w:lang w:val="en-US"/>
-        </w:rPr>
-        <w:t>together</w:t>
-      </w:r>
-      <w:proofErr w:type="gramEnd"/>
+        <w:t>Collection of dependencies grouped together</w:t>
+      </w:r>
     </w:p>
     <w:p>
       <w:pPr>
@@ -889,7 +809,7 @@
           <w:lang w:val="en-US"/>
         </w:rPr>
       </w:pPr>
-      <w:hyperlink r:id="rId5" w:history="1">
+      <w:hyperlink r:id="rId5" w:anchor="using-boot-starter" w:history="1">
         <w:r>
           <w:rPr>
             <w:rStyle w:val="Hyperlink"/>
@@ -935,16 +855,8 @@
         <w:rPr>
           <w:lang w:val="en-US"/>
         </w:rPr>
-        <w:t xml:space="preserve"> will automatically restart the application when your code is </w:t>
-      </w:r>
-      <w:proofErr w:type="gramStart"/>
-      <w:r>
-        <w:rPr>
-          <w:lang w:val="en-US"/>
-        </w:rPr>
-        <w:t>updated</w:t>
-      </w:r>
-      <w:proofErr w:type="gramEnd"/>
+        <w:t xml:space="preserve"> will automatically restart the application when your code is updated</w:t>
+      </w:r>
     </w:p>
     <w:p>
       <w:pPr>
@@ -974,68 +886,44 @@
         <w:rPr>
           <w:lang w:val="en-US"/>
         </w:rPr>
-        <w:t xml:space="preserve">Exposes endpoints to monitor and manage your </w:t>
-      </w:r>
-      <w:proofErr w:type="gramStart"/>
-      <w:r>
-        <w:rPr>
-          <w:lang w:val="en-US"/>
-        </w:rPr>
-        <w:t>application</w:t>
-      </w:r>
-      <w:proofErr w:type="gramEnd"/>
-    </w:p>
-    <w:p>
-      <w:pPr>
-        <w:pStyle w:val="ListParagraph"/>
-        <w:numPr>
-          <w:ilvl w:val="0"/>
-          <w:numId w:val="1"/>
-        </w:numPr>
-        <w:rPr>
-          <w:lang w:val="en-US"/>
-        </w:rPr>
-      </w:pPr>
-      <w:r>
-        <w:rPr>
-          <w:lang w:val="en-US"/>
-        </w:rPr>
-        <w:t xml:space="preserve">Easy get DevOps </w:t>
-      </w:r>
-      <w:proofErr w:type="gramStart"/>
-      <w:r>
-        <w:rPr>
-          <w:lang w:val="en-US"/>
-        </w:rPr>
-        <w:t>functionality</w:t>
-      </w:r>
-      <w:proofErr w:type="gramEnd"/>
-    </w:p>
-    <w:p>
-      <w:pPr>
-        <w:pStyle w:val="ListParagraph"/>
-        <w:numPr>
-          <w:ilvl w:val="0"/>
-          <w:numId w:val="1"/>
-        </w:numPr>
-        <w:rPr>
-          <w:lang w:val="en-US"/>
-        </w:rPr>
-      </w:pPr>
-      <w:r>
-        <w:rPr>
-          <w:lang w:val="en-US"/>
-        </w:rPr>
-        <w:t xml:space="preserve">REST endpoints are automatically updated </w:t>
-      </w:r>
-      <w:proofErr w:type="gramStart"/>
-      <w:r>
-        <w:rPr>
-          <w:lang w:val="en-US"/>
-        </w:rPr>
-        <w:t>here</w:t>
-      </w:r>
-      <w:proofErr w:type="gramEnd"/>
+        <w:t>Exposes endpoints to monitor and manage your application</w:t>
+      </w:r>
+    </w:p>
+    <w:p>
+      <w:pPr>
+        <w:pStyle w:val="ListParagraph"/>
+        <w:numPr>
+          <w:ilvl w:val="0"/>
+          <w:numId w:val="1"/>
+        </w:numPr>
+        <w:rPr>
+          <w:lang w:val="en-US"/>
+        </w:rPr>
+      </w:pPr>
+      <w:r>
+        <w:rPr>
+          <w:lang w:val="en-US"/>
+        </w:rPr>
+        <w:t>Easy get DevOps functionality</w:t>
+      </w:r>
+    </w:p>
+    <w:p>
+      <w:pPr>
+        <w:pStyle w:val="ListParagraph"/>
+        <w:numPr>
+          <w:ilvl w:val="0"/>
+          <w:numId w:val="1"/>
+        </w:numPr>
+        <w:rPr>
+          <w:lang w:val="en-US"/>
+        </w:rPr>
+      </w:pPr>
+      <w:r>
+        <w:rPr>
+          <w:lang w:val="en-US"/>
+        </w:rPr>
+        <w:t>REST endpoints are automatically updated here</w:t>
+      </w:r>
     </w:p>
     <w:p>
       <w:pPr>
@@ -1094,16 +982,8 @@
         <w:rPr>
           <w:lang w:val="en-US"/>
         </w:rPr>
-        <w:t xml:space="preserve">Used by monitoring apps to see if it is up or </w:t>
-      </w:r>
-      <w:proofErr w:type="gramStart"/>
-      <w:r>
-        <w:rPr>
-          <w:lang w:val="en-US"/>
-        </w:rPr>
-        <w:t>down</w:t>
-      </w:r>
-      <w:proofErr w:type="gramEnd"/>
+        <w:t>Used by monitoring apps to see if it is up or down</w:t>
+      </w:r>
     </w:p>
     <w:p>
       <w:pPr>
@@ -1144,16 +1024,8 @@
         <w:rPr>
           <w:lang w:val="en-US"/>
         </w:rPr>
-        <w:t xml:space="preserve">Provides more information about your </w:t>
-      </w:r>
-      <w:proofErr w:type="gramStart"/>
-      <w:r>
-        <w:rPr>
-          <w:lang w:val="en-US"/>
-        </w:rPr>
-        <w:t>application</w:t>
-      </w:r>
-      <w:proofErr w:type="gramEnd"/>
+        <w:t>Provides more information about your application</w:t>
+      </w:r>
     </w:p>
     <w:p>
       <w:pPr>
@@ -1173,7 +1045,6 @@
         <w:t>/</w:t>
       </w:r>
       <w:proofErr w:type="spellStart"/>
-      <w:proofErr w:type="gramStart"/>
       <w:r>
         <w:rPr>
           <w:lang w:val="en-US"/>
@@ -1181,72 +1052,55 @@
         <w:t>auditevents</w:t>
       </w:r>
       <w:proofErr w:type="spellEnd"/>
-      <w:proofErr w:type="gramEnd"/>
-    </w:p>
-    <w:p>
-      <w:pPr>
-        <w:pStyle w:val="ListParagraph"/>
-        <w:numPr>
-          <w:ilvl w:val="0"/>
-          <w:numId w:val="1"/>
-        </w:numPr>
-        <w:rPr>
-          <w:lang w:val="en-US"/>
-        </w:rPr>
-      </w:pPr>
-      <w:r>
-        <w:rPr>
-          <w:lang w:val="en-US"/>
-        </w:rPr>
-        <w:t>/</w:t>
-      </w:r>
-      <w:proofErr w:type="gramStart"/>
-      <w:r>
-        <w:rPr>
-          <w:lang w:val="en-US"/>
-        </w:rPr>
-        <w:t>beans</w:t>
-      </w:r>
-      <w:proofErr w:type="gramEnd"/>
-    </w:p>
-    <w:p>
-      <w:pPr>
-        <w:pStyle w:val="ListParagraph"/>
-        <w:numPr>
-          <w:ilvl w:val="0"/>
-          <w:numId w:val="1"/>
-        </w:numPr>
-        <w:rPr>
-          <w:lang w:val="en-US"/>
-        </w:rPr>
-      </w:pPr>
-      <w:r>
-        <w:rPr>
-          <w:lang w:val="en-US"/>
-        </w:rPr>
-        <w:t>/</w:t>
-      </w:r>
-      <w:proofErr w:type="gramStart"/>
-      <w:r>
-        <w:rPr>
-          <w:lang w:val="en-US"/>
-        </w:rPr>
-        <w:t>mappings</w:t>
-      </w:r>
-      <w:proofErr w:type="gramEnd"/>
-    </w:p>
-    <w:p>
-      <w:pPr>
-        <w:pStyle w:val="ListParagraph"/>
-        <w:numPr>
-          <w:ilvl w:val="0"/>
-          <w:numId w:val="1"/>
-        </w:numPr>
-        <w:rPr>
-          <w:lang w:val="en-US"/>
-        </w:rPr>
-      </w:pPr>
-      <w:hyperlink r:id="rId6" w:history="1">
+    </w:p>
+    <w:p>
+      <w:pPr>
+        <w:pStyle w:val="ListParagraph"/>
+        <w:numPr>
+          <w:ilvl w:val="0"/>
+          <w:numId w:val="1"/>
+        </w:numPr>
+        <w:rPr>
+          <w:lang w:val="en-US"/>
+        </w:rPr>
+      </w:pPr>
+      <w:r>
+        <w:rPr>
+          <w:lang w:val="en-US"/>
+        </w:rPr>
+        <w:t>/beans</w:t>
+      </w:r>
+    </w:p>
+    <w:p>
+      <w:pPr>
+        <w:pStyle w:val="ListParagraph"/>
+        <w:numPr>
+          <w:ilvl w:val="0"/>
+          <w:numId w:val="1"/>
+        </w:numPr>
+        <w:rPr>
+          <w:lang w:val="en-US"/>
+        </w:rPr>
+      </w:pPr>
+      <w:r>
+        <w:rPr>
+          <w:lang w:val="en-US"/>
+        </w:rPr>
+        <w:t>/mappings</w:t>
+      </w:r>
+    </w:p>
+    <w:p>
+      <w:pPr>
+        <w:pStyle w:val="ListParagraph"/>
+        <w:numPr>
+          <w:ilvl w:val="0"/>
+          <w:numId w:val="1"/>
+        </w:numPr>
+        <w:rPr>
+          <w:lang w:val="en-US"/>
+        </w:rPr>
+      </w:pPr>
+      <w:hyperlink r:id="rId6" w:anchor="production-ready-endpoints" w:history="1">
         <w:r>
           <w:rPr>
             <w:rStyle w:val="Hyperlink"/>
@@ -1258,15 +1112,108 @@
     </w:p>
     <w:p>
       <w:pPr>
-        <w:pStyle w:val="ListParagraph"/>
-        <w:numPr>
-          <w:ilvl w:val="0"/>
-          <w:numId w:val="1"/>
-        </w:numPr>
-        <w:rPr>
-          <w:lang w:val="en-US"/>
-        </w:rPr>
-      </w:pPr>
+        <w:rPr>
+          <w:lang w:val="en-US"/>
+        </w:rPr>
+      </w:pPr>
+      <w:r>
+        <w:rPr>
+          <w:lang w:val="en-US"/>
+        </w:rPr>
+        <w:t>Command line running</w:t>
+      </w:r>
+    </w:p>
+    <w:p>
+      <w:pPr>
+        <w:pStyle w:val="ListParagraph"/>
+        <w:numPr>
+          <w:ilvl w:val="0"/>
+          <w:numId w:val="1"/>
+        </w:numPr>
+        <w:rPr>
+          <w:lang w:val="en-US"/>
+        </w:rPr>
+      </w:pPr>
+      <w:proofErr w:type="spellStart"/>
+      <w:r>
+        <w:rPr>
+          <w:lang w:val="en-US"/>
+        </w:rPr>
+        <w:t>Mvnw</w:t>
+      </w:r>
+      <w:proofErr w:type="spellEnd"/>
+      <w:r>
+        <w:rPr>
+          <w:lang w:val="en-US"/>
+        </w:rPr>
+        <w:t xml:space="preserve"> package (to package project)</w:t>
+      </w:r>
+    </w:p>
+    <w:p>
+      <w:pPr>
+        <w:pStyle w:val="ListParagraph"/>
+        <w:numPr>
+          <w:ilvl w:val="0"/>
+          <w:numId w:val="1"/>
+        </w:numPr>
+        <w:rPr>
+          <w:lang w:val="en-US"/>
+        </w:rPr>
+      </w:pPr>
+      <w:r>
+        <w:rPr>
+          <w:lang w:val="en-US"/>
+        </w:rPr>
+        <w:t>Java – jar (</w:t>
+      </w:r>
+      <w:proofErr w:type="spellStart"/>
+      <w:r>
+        <w:rPr>
+          <w:lang w:val="en-US"/>
+        </w:rPr>
+        <w:t>appname</w:t>
+      </w:r>
+      <w:proofErr w:type="spellEnd"/>
+      <w:r>
+        <w:rPr>
+          <w:lang w:val="en-US"/>
+        </w:rPr>
+        <w:t>)</w:t>
+      </w:r>
+    </w:p>
+    <w:p>
+      <w:pPr>
+        <w:pStyle w:val="ListParagraph"/>
+        <w:numPr>
+          <w:ilvl w:val="0"/>
+          <w:numId w:val="1"/>
+        </w:numPr>
+        <w:rPr>
+          <w:lang w:val="en-US"/>
+        </w:rPr>
+      </w:pPr>
+      <w:proofErr w:type="spellStart"/>
+      <w:r>
+        <w:rPr>
+          <w:lang w:val="en-US"/>
+        </w:rPr>
+        <w:t>Mvnw</w:t>
+      </w:r>
+      <w:proofErr w:type="spellEnd"/>
+      <w:r>
+        <w:rPr>
+          <w:lang w:val="en-US"/>
+        </w:rPr>
+        <w:t xml:space="preserve"> </w:t>
+      </w:r>
+      <w:proofErr w:type="spellStart"/>
+      <w:r>
+        <w:rPr>
+          <w:lang w:val="en-US"/>
+        </w:rPr>
+        <w:t>spring-boot:run</w:t>
+      </w:r>
+      <w:proofErr w:type="spellEnd"/>
     </w:p>
     <w:sectPr>
       <w:pgSz w:w="12240" w:h="15840"/>

</xml_diff>

<commit_message>
Added custom application properties
Added custom variables and server properties to project
</commit_message>
<xml_diff>
--- a/Java Springboot notes.docx
+++ b/Java Springboot notes.docx
@@ -62,8 +62,16 @@
         <w:rPr>
           <w:lang w:val="en-US"/>
         </w:rPr>
-        <w:t>Minimizes manual configurations</w:t>
-      </w:r>
+        <w:t xml:space="preserve">Minimizes manual </w:t>
+      </w:r>
+      <w:proofErr w:type="gramStart"/>
+      <w:r>
+        <w:rPr>
+          <w:lang w:val="en-US"/>
+        </w:rPr>
+        <w:t>configurations</w:t>
+      </w:r>
+      <w:proofErr w:type="gramEnd"/>
     </w:p>
     <w:p>
       <w:pPr>
@@ -83,6 +91,7 @@
         <w:t xml:space="preserve">Perform Auto-configuration based on props files and JAR </w:t>
       </w:r>
       <w:proofErr w:type="spellStart"/>
+      <w:proofErr w:type="gramStart"/>
       <w:r>
         <w:rPr>
           <w:lang w:val="en-US"/>
@@ -90,23 +99,38 @@
         <w:t>classpath</w:t>
       </w:r>
       <w:proofErr w:type="spellEnd"/>
-    </w:p>
-    <w:p>
-      <w:pPr>
-        <w:pStyle w:val="ListParagraph"/>
-        <w:numPr>
-          <w:ilvl w:val="0"/>
-          <w:numId w:val="1"/>
-        </w:numPr>
-        <w:rPr>
-          <w:lang w:val="en-US"/>
-        </w:rPr>
-      </w:pPr>
-      <w:r>
-        <w:rPr>
-          <w:lang w:val="en-US"/>
-        </w:rPr>
-        <w:t xml:space="preserve">Spring boot uses the same code as the spring framework, its primarily used to start up projects </w:t>
+      <w:proofErr w:type="gramEnd"/>
+    </w:p>
+    <w:p>
+      <w:pPr>
+        <w:pStyle w:val="ListParagraph"/>
+        <w:numPr>
+          <w:ilvl w:val="0"/>
+          <w:numId w:val="1"/>
+        </w:numPr>
+        <w:rPr>
+          <w:lang w:val="en-US"/>
+        </w:rPr>
+      </w:pPr>
+      <w:r>
+        <w:rPr>
+          <w:lang w:val="en-US"/>
+        </w:rPr>
+        <w:t xml:space="preserve">Spring boot uses the same code as the spring framework, </w:t>
+      </w:r>
+      <w:proofErr w:type="gramStart"/>
+      <w:r>
+        <w:rPr>
+          <w:lang w:val="en-US"/>
+        </w:rPr>
+        <w:t>its</w:t>
+      </w:r>
+      <w:proofErr w:type="gramEnd"/>
+      <w:r>
+        <w:rPr>
+          <w:lang w:val="en-US"/>
+        </w:rPr>
+        <w:t xml:space="preserve"> primarily used to start up projects </w:t>
       </w:r>
       <w:r>
         <w:rPr>
@@ -143,8 +167,16 @@
         <w:rPr>
           <w:lang w:val="en-US"/>
         </w:rPr>
-        <w:t>Factory for creating beans and managing bean dependencies</w:t>
-      </w:r>
+        <w:t xml:space="preserve">Factory for creating beans and managing bean </w:t>
+      </w:r>
+      <w:proofErr w:type="gramStart"/>
+      <w:r>
+        <w:rPr>
+          <w:lang w:val="en-US"/>
+        </w:rPr>
+        <w:t>dependencies</w:t>
+      </w:r>
+      <w:proofErr w:type="gramEnd"/>
     </w:p>
     <w:p>
       <w:pPr>
@@ -266,8 +298,16 @@
         <w:rPr>
           <w:lang w:val="en-US"/>
         </w:rPr>
-        <w:t>Adds functionality to objects declaratively</w:t>
-      </w:r>
+        <w:t xml:space="preserve">Adds functionality to objects </w:t>
+      </w:r>
+      <w:proofErr w:type="gramStart"/>
+      <w:r>
+        <w:rPr>
+          <w:lang w:val="en-US"/>
+        </w:rPr>
+        <w:t>declaratively</w:t>
+      </w:r>
+      <w:proofErr w:type="gramEnd"/>
     </w:p>
     <w:p>
       <w:pPr>
@@ -423,8 +463,16 @@
         <w:rPr>
           <w:lang w:val="en-US"/>
         </w:rPr>
-        <w:t>Reduces source code significantly</w:t>
-      </w:r>
+        <w:t xml:space="preserve">Reduces source code </w:t>
+      </w:r>
+      <w:proofErr w:type="gramStart"/>
+      <w:r>
+        <w:rPr>
+          <w:lang w:val="en-US"/>
+        </w:rPr>
+        <w:t>significantly</w:t>
+      </w:r>
+      <w:proofErr w:type="gramEnd"/>
     </w:p>
     <w:p>
       <w:pPr>
@@ -549,8 +597,16 @@
         <w:rPr>
           <w:lang w:val="en-US"/>
         </w:rPr>
-        <w:t>Send a message to a queue, asynchronous</w:t>
-      </w:r>
+        <w:t xml:space="preserve">Send a message to a queue, </w:t>
+      </w:r>
+      <w:proofErr w:type="gramStart"/>
+      <w:r>
+        <w:rPr>
+          <w:lang w:val="en-US"/>
+        </w:rPr>
+        <w:t>asynchronous</w:t>
+      </w:r>
+      <w:proofErr w:type="gramEnd"/>
     </w:p>
     <w:p>
       <w:pPr>
@@ -567,8 +623,16 @@
         <w:rPr>
           <w:lang w:val="en-US"/>
         </w:rPr>
-        <w:t>Spring provides helper classes for this</w:t>
-      </w:r>
+        <w:t xml:space="preserve">Spring provides helper classes for </w:t>
+      </w:r>
+      <w:proofErr w:type="gramStart"/>
+      <w:r>
+        <w:rPr>
+          <w:lang w:val="en-US"/>
+        </w:rPr>
+        <w:t>this</w:t>
+      </w:r>
+      <w:proofErr w:type="gramEnd"/>
     </w:p>
     <w:p>
       <w:pPr>
@@ -715,8 +779,16 @@
         <w:rPr>
           <w:lang w:val="en-US"/>
         </w:rPr>
-        <w:t>Do not use the webapp directory if the application is packaged as a JAR</w:t>
-      </w:r>
+        <w:t xml:space="preserve">Do not use the webapp directory if the application is packaged as a </w:t>
+      </w:r>
+      <w:proofErr w:type="gramStart"/>
+      <w:r>
+        <w:rPr>
+          <w:lang w:val="en-US"/>
+        </w:rPr>
+        <w:t>JAR</w:t>
+      </w:r>
+      <w:proofErr w:type="gramEnd"/>
     </w:p>
     <w:p>
       <w:pPr>
@@ -782,8 +854,16 @@
         <w:rPr>
           <w:lang w:val="en-US"/>
         </w:rPr>
-        <w:t>Collection of dependencies grouped together</w:t>
-      </w:r>
+        <w:t xml:space="preserve">Collection of dependencies grouped </w:t>
+      </w:r>
+      <w:proofErr w:type="gramStart"/>
+      <w:r>
+        <w:rPr>
+          <w:lang w:val="en-US"/>
+        </w:rPr>
+        <w:t>together</w:t>
+      </w:r>
+      <w:proofErr w:type="gramEnd"/>
     </w:p>
     <w:p>
       <w:pPr>
@@ -855,8 +935,16 @@
         <w:rPr>
           <w:lang w:val="en-US"/>
         </w:rPr>
-        <w:t xml:space="preserve"> will automatically restart the application when your code is updated</w:t>
-      </w:r>
+        <w:t xml:space="preserve"> will automatically restart the application when your code is </w:t>
+      </w:r>
+      <w:proofErr w:type="gramStart"/>
+      <w:r>
+        <w:rPr>
+          <w:lang w:val="en-US"/>
+        </w:rPr>
+        <w:t>updated</w:t>
+      </w:r>
+      <w:proofErr w:type="gramEnd"/>
     </w:p>
     <w:p>
       <w:pPr>
@@ -886,44 +974,68 @@
         <w:rPr>
           <w:lang w:val="en-US"/>
         </w:rPr>
-        <w:t>Exposes endpoints to monitor and manage your application</w:t>
-      </w:r>
-    </w:p>
-    <w:p>
-      <w:pPr>
-        <w:pStyle w:val="ListParagraph"/>
-        <w:numPr>
-          <w:ilvl w:val="0"/>
-          <w:numId w:val="1"/>
-        </w:numPr>
-        <w:rPr>
-          <w:lang w:val="en-US"/>
-        </w:rPr>
-      </w:pPr>
-      <w:r>
-        <w:rPr>
-          <w:lang w:val="en-US"/>
-        </w:rPr>
-        <w:t>Easy get DevOps functionality</w:t>
-      </w:r>
-    </w:p>
-    <w:p>
-      <w:pPr>
-        <w:pStyle w:val="ListParagraph"/>
-        <w:numPr>
-          <w:ilvl w:val="0"/>
-          <w:numId w:val="1"/>
-        </w:numPr>
-        <w:rPr>
-          <w:lang w:val="en-US"/>
-        </w:rPr>
-      </w:pPr>
-      <w:r>
-        <w:rPr>
-          <w:lang w:val="en-US"/>
-        </w:rPr>
-        <w:t>REST endpoints are automatically updated here</w:t>
-      </w:r>
+        <w:t xml:space="preserve">Exposes endpoints to monitor and manage your </w:t>
+      </w:r>
+      <w:proofErr w:type="gramStart"/>
+      <w:r>
+        <w:rPr>
+          <w:lang w:val="en-US"/>
+        </w:rPr>
+        <w:t>application</w:t>
+      </w:r>
+      <w:proofErr w:type="gramEnd"/>
+    </w:p>
+    <w:p>
+      <w:pPr>
+        <w:pStyle w:val="ListParagraph"/>
+        <w:numPr>
+          <w:ilvl w:val="0"/>
+          <w:numId w:val="1"/>
+        </w:numPr>
+        <w:rPr>
+          <w:lang w:val="en-US"/>
+        </w:rPr>
+      </w:pPr>
+      <w:r>
+        <w:rPr>
+          <w:lang w:val="en-US"/>
+        </w:rPr>
+        <w:t xml:space="preserve">Easy get DevOps </w:t>
+      </w:r>
+      <w:proofErr w:type="gramStart"/>
+      <w:r>
+        <w:rPr>
+          <w:lang w:val="en-US"/>
+        </w:rPr>
+        <w:t>functionality</w:t>
+      </w:r>
+      <w:proofErr w:type="gramEnd"/>
+    </w:p>
+    <w:p>
+      <w:pPr>
+        <w:pStyle w:val="ListParagraph"/>
+        <w:numPr>
+          <w:ilvl w:val="0"/>
+          <w:numId w:val="1"/>
+        </w:numPr>
+        <w:rPr>
+          <w:lang w:val="en-US"/>
+        </w:rPr>
+      </w:pPr>
+      <w:r>
+        <w:rPr>
+          <w:lang w:val="en-US"/>
+        </w:rPr>
+        <w:t xml:space="preserve">REST endpoints are automatically updated </w:t>
+      </w:r>
+      <w:proofErr w:type="gramStart"/>
+      <w:r>
+        <w:rPr>
+          <w:lang w:val="en-US"/>
+        </w:rPr>
+        <w:t>here</w:t>
+      </w:r>
+      <w:proofErr w:type="gramEnd"/>
     </w:p>
     <w:p>
       <w:pPr>
@@ -982,8 +1094,16 @@
         <w:rPr>
           <w:lang w:val="en-US"/>
         </w:rPr>
-        <w:t>Used by monitoring apps to see if it is up or down</w:t>
-      </w:r>
+        <w:t xml:space="preserve">Used by monitoring apps to see if it is up or </w:t>
+      </w:r>
+      <w:proofErr w:type="gramStart"/>
+      <w:r>
+        <w:rPr>
+          <w:lang w:val="en-US"/>
+        </w:rPr>
+        <w:t>down</w:t>
+      </w:r>
+      <w:proofErr w:type="gramEnd"/>
     </w:p>
     <w:p>
       <w:pPr>
@@ -1024,8 +1144,16 @@
         <w:rPr>
           <w:lang w:val="en-US"/>
         </w:rPr>
-        <w:t>Provides more information about your application</w:t>
-      </w:r>
+        <w:t xml:space="preserve">Provides more information about your </w:t>
+      </w:r>
+      <w:proofErr w:type="gramStart"/>
+      <w:r>
+        <w:rPr>
+          <w:lang w:val="en-US"/>
+        </w:rPr>
+        <w:t>application</w:t>
+      </w:r>
+      <w:proofErr w:type="gramEnd"/>
     </w:p>
     <w:p>
       <w:pPr>
@@ -1045,6 +1173,7 @@
         <w:t>/</w:t>
       </w:r>
       <w:proofErr w:type="spellStart"/>
+      <w:proofErr w:type="gramStart"/>
       <w:r>
         <w:rPr>
           <w:lang w:val="en-US"/>
@@ -1052,42 +1181,59 @@
         <w:t>auditevents</w:t>
       </w:r>
       <w:proofErr w:type="spellEnd"/>
-    </w:p>
-    <w:p>
-      <w:pPr>
-        <w:pStyle w:val="ListParagraph"/>
-        <w:numPr>
-          <w:ilvl w:val="0"/>
-          <w:numId w:val="1"/>
-        </w:numPr>
-        <w:rPr>
-          <w:lang w:val="en-US"/>
-        </w:rPr>
-      </w:pPr>
-      <w:r>
-        <w:rPr>
-          <w:lang w:val="en-US"/>
-        </w:rPr>
-        <w:t>/beans</w:t>
-      </w:r>
-    </w:p>
-    <w:p>
-      <w:pPr>
-        <w:pStyle w:val="ListParagraph"/>
-        <w:numPr>
-          <w:ilvl w:val="0"/>
-          <w:numId w:val="1"/>
-        </w:numPr>
-        <w:rPr>
-          <w:lang w:val="en-US"/>
-        </w:rPr>
-      </w:pPr>
-      <w:r>
-        <w:rPr>
-          <w:lang w:val="en-US"/>
-        </w:rPr>
-        <w:t>/mappings</w:t>
-      </w:r>
+      <w:proofErr w:type="gramEnd"/>
+    </w:p>
+    <w:p>
+      <w:pPr>
+        <w:pStyle w:val="ListParagraph"/>
+        <w:numPr>
+          <w:ilvl w:val="0"/>
+          <w:numId w:val="1"/>
+        </w:numPr>
+        <w:rPr>
+          <w:lang w:val="en-US"/>
+        </w:rPr>
+      </w:pPr>
+      <w:r>
+        <w:rPr>
+          <w:lang w:val="en-US"/>
+        </w:rPr>
+        <w:t>/</w:t>
+      </w:r>
+      <w:proofErr w:type="gramStart"/>
+      <w:r>
+        <w:rPr>
+          <w:lang w:val="en-US"/>
+        </w:rPr>
+        <w:t>beans</w:t>
+      </w:r>
+      <w:proofErr w:type="gramEnd"/>
+    </w:p>
+    <w:p>
+      <w:pPr>
+        <w:pStyle w:val="ListParagraph"/>
+        <w:numPr>
+          <w:ilvl w:val="0"/>
+          <w:numId w:val="1"/>
+        </w:numPr>
+        <w:rPr>
+          <w:lang w:val="en-US"/>
+        </w:rPr>
+      </w:pPr>
+      <w:r>
+        <w:rPr>
+          <w:lang w:val="en-US"/>
+        </w:rPr>
+        <w:t>/</w:t>
+      </w:r>
+      <w:proofErr w:type="gramStart"/>
+      <w:r>
+        <w:rPr>
+          <w:lang w:val="en-US"/>
+        </w:rPr>
+        <w:t>mappings</w:t>
+      </w:r>
+      <w:proofErr w:type="gramEnd"/>
     </w:p>
     <w:p>
       <w:pPr>
@@ -1211,9 +1357,205 @@
         <w:rPr>
           <w:lang w:val="en-US"/>
         </w:rPr>
-        <w:t>spring-boot:run</w:t>
+        <w:t>spring-</w:t>
+      </w:r>
+      <w:proofErr w:type="gramStart"/>
+      <w:r>
+        <w:rPr>
+          <w:lang w:val="en-US"/>
+        </w:rPr>
+        <w:t>boot:run</w:t>
       </w:r>
       <w:proofErr w:type="spellEnd"/>
+      <w:proofErr w:type="gramEnd"/>
+    </w:p>
+    <w:p>
+      <w:pPr>
+        <w:rPr>
+          <w:lang w:val="en-US"/>
+        </w:rPr>
+      </w:pPr>
+      <w:r>
+        <w:rPr>
+          <w:lang w:val="en-US"/>
+        </w:rPr>
+        <w:t>Spring boot properties</w:t>
+      </w:r>
+    </w:p>
+    <w:p>
+      <w:pPr>
+        <w:pStyle w:val="ListParagraph"/>
+        <w:numPr>
+          <w:ilvl w:val="0"/>
+          <w:numId w:val="1"/>
+        </w:numPr>
+        <w:rPr>
+          <w:lang w:val="en-US"/>
+        </w:rPr>
+      </w:pPr>
+      <w:hyperlink r:id="rId7" w:history="1">
+        <w:r>
+          <w:rPr>
+            <w:rStyle w:val="Hyperlink"/>
+            <w:lang w:val="en-US"/>
+          </w:rPr>
+          <w:t>https://docs.spring.io/spring-boot/docs/current/reference/html/application-properties.html#appendix.application-properties</w:t>
+        </w:r>
+      </w:hyperlink>
+    </w:p>
+    <w:p>
+      <w:pPr>
+        <w:pStyle w:val="ListParagraph"/>
+        <w:numPr>
+          <w:ilvl w:val="0"/>
+          <w:numId w:val="1"/>
+        </w:numPr>
+        <w:rPr>
+          <w:lang w:val="en-US"/>
+        </w:rPr>
+      </w:pPr>
+      <w:r>
+        <w:rPr>
+          <w:lang w:val="en-US"/>
+        </w:rPr>
+        <w:t>Core</w:t>
+      </w:r>
+    </w:p>
+    <w:p>
+      <w:pPr>
+        <w:pStyle w:val="ListParagraph"/>
+        <w:numPr>
+          <w:ilvl w:val="0"/>
+          <w:numId w:val="1"/>
+        </w:numPr>
+        <w:rPr>
+          <w:lang w:val="en-US"/>
+        </w:rPr>
+      </w:pPr>
+      <w:r>
+        <w:rPr>
+          <w:lang w:val="en-US"/>
+        </w:rPr>
+        <w:t>Web</w:t>
+      </w:r>
+    </w:p>
+    <w:p>
+      <w:pPr>
+        <w:pStyle w:val="ListParagraph"/>
+        <w:numPr>
+          <w:ilvl w:val="0"/>
+          <w:numId w:val="1"/>
+        </w:numPr>
+        <w:rPr>
+          <w:lang w:val="en-US"/>
+        </w:rPr>
+      </w:pPr>
+      <w:r>
+        <w:rPr>
+          <w:lang w:val="en-US"/>
+        </w:rPr>
+        <w:t>Security</w:t>
+      </w:r>
+    </w:p>
+    <w:p>
+      <w:pPr>
+        <w:pStyle w:val="ListParagraph"/>
+        <w:numPr>
+          <w:ilvl w:val="0"/>
+          <w:numId w:val="1"/>
+        </w:numPr>
+        <w:rPr>
+          <w:lang w:val="en-US"/>
+        </w:rPr>
+      </w:pPr>
+      <w:r>
+        <w:rPr>
+          <w:lang w:val="en-US"/>
+        </w:rPr>
+        <w:t>Data</w:t>
+      </w:r>
+    </w:p>
+    <w:p>
+      <w:pPr>
+        <w:pStyle w:val="ListParagraph"/>
+        <w:numPr>
+          <w:ilvl w:val="0"/>
+          <w:numId w:val="1"/>
+        </w:numPr>
+        <w:rPr>
+          <w:lang w:val="en-US"/>
+        </w:rPr>
+      </w:pPr>
+      <w:r>
+        <w:rPr>
+          <w:lang w:val="en-US"/>
+        </w:rPr>
+        <w:t>Actuator</w:t>
+      </w:r>
+    </w:p>
+    <w:p>
+      <w:pPr>
+        <w:pStyle w:val="ListParagraph"/>
+        <w:numPr>
+          <w:ilvl w:val="0"/>
+          <w:numId w:val="1"/>
+        </w:numPr>
+        <w:rPr>
+          <w:lang w:val="en-US"/>
+        </w:rPr>
+      </w:pPr>
+      <w:r>
+        <w:rPr>
+          <w:lang w:val="en-US"/>
+        </w:rPr>
+        <w:lastRenderedPageBreak/>
+        <w:t>Integration</w:t>
+      </w:r>
+    </w:p>
+    <w:p>
+      <w:pPr>
+        <w:pStyle w:val="ListParagraph"/>
+        <w:numPr>
+          <w:ilvl w:val="0"/>
+          <w:numId w:val="1"/>
+        </w:numPr>
+        <w:rPr>
+          <w:lang w:val="en-US"/>
+        </w:rPr>
+      </w:pPr>
+      <w:proofErr w:type="spellStart"/>
+      <w:r>
+        <w:rPr>
+          <w:lang w:val="en-US"/>
+        </w:rPr>
+        <w:t>Devtools</w:t>
+      </w:r>
+      <w:proofErr w:type="spellEnd"/>
+    </w:p>
+    <w:p>
+      <w:pPr>
+        <w:pStyle w:val="ListParagraph"/>
+        <w:numPr>
+          <w:ilvl w:val="0"/>
+          <w:numId w:val="1"/>
+        </w:numPr>
+        <w:rPr>
+          <w:lang w:val="en-US"/>
+        </w:rPr>
+      </w:pPr>
+      <w:r>
+        <w:rPr>
+          <w:lang w:val="en-US"/>
+        </w:rPr>
+        <w:t>Testing</w:t>
+      </w:r>
+    </w:p>
+    <w:p>
+      <w:pPr>
+        <w:rPr>
+          <w:lang w:val="en-US"/>
+        </w:rPr>
+      </w:pPr>
     </w:p>
     <w:sectPr>
       <w:pgSz w:w="12240" w:h="15840"/>

</xml_diff>

<commit_message>
Added new demo project
</commit_message>
<xml_diff>
--- a/Java Springboot notes.docx
+++ b/Java Springboot notes.docx
@@ -1552,6 +1552,234 @@
     </w:p>
     <w:p>
       <w:pPr>
+        <w:rPr>
+          <w:lang w:val="en-US"/>
+        </w:rPr>
+      </w:pPr>
+      <w:r>
+        <w:rPr>
+          <w:lang w:val="en-US"/>
+        </w:rPr>
+        <w:t>Dependency injection</w:t>
+      </w:r>
+    </w:p>
+    <w:p>
+      <w:pPr>
+        <w:pStyle w:val="ListParagraph"/>
+        <w:numPr>
+          <w:ilvl w:val="0"/>
+          <w:numId w:val="1"/>
+        </w:numPr>
+        <w:rPr>
+          <w:lang w:val="en-US"/>
+        </w:rPr>
+      </w:pPr>
+      <w:r>
+        <w:rPr>
+          <w:lang w:val="en-US"/>
+        </w:rPr>
+        <w:t>Constructor injection</w:t>
+      </w:r>
+    </w:p>
+    <w:p>
+      <w:pPr>
+        <w:pStyle w:val="ListParagraph"/>
+        <w:numPr>
+          <w:ilvl w:val="1"/>
+          <w:numId w:val="1"/>
+        </w:numPr>
+        <w:rPr>
+          <w:lang w:val="en-US"/>
+        </w:rPr>
+      </w:pPr>
+      <w:r>
+        <w:rPr>
+          <w:lang w:val="en-US"/>
+        </w:rPr>
+        <w:t xml:space="preserve">Use when you have </w:t>
+      </w:r>
+      <w:proofErr w:type="gramStart"/>
+      <w:r>
+        <w:rPr>
+          <w:lang w:val="en-US"/>
+        </w:rPr>
+        <w:t>require</w:t>
+      </w:r>
+      <w:proofErr w:type="gramEnd"/>
+      <w:r>
+        <w:rPr>
+          <w:lang w:val="en-US"/>
+        </w:rPr>
+        <w:t xml:space="preserve"> dependencies</w:t>
+      </w:r>
+    </w:p>
+    <w:p>
+      <w:pPr>
+        <w:pStyle w:val="ListParagraph"/>
+        <w:numPr>
+          <w:ilvl w:val="1"/>
+          <w:numId w:val="1"/>
+        </w:numPr>
+        <w:rPr>
+          <w:lang w:val="en-US"/>
+        </w:rPr>
+      </w:pPr>
+      <w:r>
+        <w:rPr>
+          <w:lang w:val="en-US"/>
+        </w:rPr>
+        <w:t>Generally recommended as first choice</w:t>
+      </w:r>
+    </w:p>
+    <w:p>
+      <w:pPr>
+        <w:pStyle w:val="ListParagraph"/>
+        <w:numPr>
+          <w:ilvl w:val="0"/>
+          <w:numId w:val="1"/>
+        </w:numPr>
+        <w:rPr>
+          <w:lang w:val="en-US"/>
+        </w:rPr>
+      </w:pPr>
+      <w:r>
+        <w:rPr>
+          <w:lang w:val="en-US"/>
+        </w:rPr>
+        <w:t>Setter injection</w:t>
+      </w:r>
+    </w:p>
+    <w:p>
+      <w:pPr>
+        <w:pStyle w:val="ListParagraph"/>
+        <w:numPr>
+          <w:ilvl w:val="1"/>
+          <w:numId w:val="1"/>
+        </w:numPr>
+        <w:rPr>
+          <w:lang w:val="en-US"/>
+        </w:rPr>
+      </w:pPr>
+      <w:r>
+        <w:rPr>
+          <w:lang w:val="en-US"/>
+        </w:rPr>
+        <w:t xml:space="preserve">Use this when you have optional </w:t>
+      </w:r>
+      <w:proofErr w:type="gramStart"/>
+      <w:r>
+        <w:rPr>
+          <w:lang w:val="en-US"/>
+        </w:rPr>
+        <w:t>dependencies</w:t>
+      </w:r>
+      <w:proofErr w:type="gramEnd"/>
+    </w:p>
+    <w:p>
+      <w:pPr>
+        <w:pStyle w:val="ListParagraph"/>
+        <w:numPr>
+          <w:ilvl w:val="1"/>
+          <w:numId w:val="1"/>
+        </w:numPr>
+        <w:rPr>
+          <w:lang w:val="en-US"/>
+        </w:rPr>
+      </w:pPr>
+      <w:r>
+        <w:rPr>
+          <w:lang w:val="en-US"/>
+        </w:rPr>
+        <w:t xml:space="preserve">If not provided, can provide reasonable default </w:t>
+      </w:r>
+      <w:proofErr w:type="gramStart"/>
+      <w:r>
+        <w:rPr>
+          <w:lang w:val="en-US"/>
+        </w:rPr>
+        <w:t>logic</w:t>
+      </w:r>
+      <w:proofErr w:type="gramEnd"/>
+    </w:p>
+    <w:p>
+      <w:pPr>
+        <w:pStyle w:val="ListParagraph"/>
+        <w:numPr>
+          <w:ilvl w:val="0"/>
+          <w:numId w:val="1"/>
+        </w:numPr>
+        <w:rPr>
+          <w:lang w:val="en-US"/>
+        </w:rPr>
+      </w:pPr>
+      <w:proofErr w:type="spellStart"/>
+      <w:r>
+        <w:rPr>
+          <w:lang w:val="en-US"/>
+        </w:rPr>
+        <w:t>Autowiring</w:t>
+      </w:r>
+      <w:proofErr w:type="spellEnd"/>
+    </w:p>
+    <w:p>
+      <w:pPr>
+        <w:pStyle w:val="ListParagraph"/>
+        <w:numPr>
+          <w:ilvl w:val="1"/>
+          <w:numId w:val="1"/>
+        </w:numPr>
+        <w:rPr>
+          <w:lang w:val="en-US"/>
+        </w:rPr>
+      </w:pPr>
+      <w:r>
+        <w:rPr>
+          <w:lang w:val="en-US"/>
+        </w:rPr>
+        <w:t xml:space="preserve">Spring will look for a class that </w:t>
+      </w:r>
+      <w:proofErr w:type="gramStart"/>
+      <w:r>
+        <w:rPr>
+          <w:lang w:val="en-US"/>
+        </w:rPr>
+        <w:t>matches</w:t>
+      </w:r>
+      <w:proofErr w:type="gramEnd"/>
+    </w:p>
+    <w:p>
+      <w:pPr>
+        <w:pStyle w:val="ListParagraph"/>
+        <w:numPr>
+          <w:ilvl w:val="1"/>
+          <w:numId w:val="1"/>
+        </w:numPr>
+        <w:rPr>
+          <w:lang w:val="en-US"/>
+        </w:rPr>
+      </w:pPr>
+      <w:r>
+        <w:rPr>
+          <w:lang w:val="en-US"/>
+        </w:rPr>
+        <w:t xml:space="preserve">Matches by type and uses it </w:t>
+      </w:r>
+      <w:proofErr w:type="gramStart"/>
+      <w:r>
+        <w:rPr>
+          <w:lang w:val="en-US"/>
+        </w:rPr>
+        <w:t>automatically</w:t>
+      </w:r>
+      <w:proofErr w:type="gramEnd"/>
+    </w:p>
+    <w:p>
+      <w:pPr>
+        <w:pStyle w:val="ListParagraph"/>
+        <w:numPr>
+          <w:ilvl w:val="1"/>
+          <w:numId w:val="1"/>
+        </w:numPr>
         <w:rPr>
           <w:lang w:val="en-US"/>
         </w:rPr>

</xml_diff>

<commit_message>
Added demo for dependency injection
</commit_message>
<xml_diff>
--- a/Java Springboot notes.docx
+++ b/Java Springboot notes.docx
@@ -1775,9 +1775,48 @@
     </w:p>
     <w:p>
       <w:pPr>
-        <w:pStyle w:val="ListParagraph"/>
-        <w:numPr>
-          <w:ilvl w:val="1"/>
+        <w:rPr>
+          <w:lang w:val="en-US"/>
+        </w:rPr>
+      </w:pPr>
+      <w:r>
+        <w:rPr>
+          <w:lang w:val="en-US"/>
+        </w:rPr>
+        <w:t>Component scanning</w:t>
+      </w:r>
+    </w:p>
+    <w:p>
+      <w:pPr>
+        <w:pStyle w:val="ListParagraph"/>
+        <w:numPr>
+          <w:ilvl w:val="0"/>
+          <w:numId w:val="1"/>
+        </w:numPr>
+        <w:rPr>
+          <w:lang w:val="en-US"/>
+        </w:rPr>
+      </w:pPr>
+      <w:r>
+        <w:rPr>
+          <w:lang w:val="en-US"/>
+        </w:rPr>
+        <w:t xml:space="preserve">Spring will can your components for specific </w:t>
+      </w:r>
+      <w:proofErr w:type="gramStart"/>
+      <w:r>
+        <w:rPr>
+          <w:lang w:val="en-US"/>
+        </w:rPr>
+        <w:t>tags</w:t>
+      </w:r>
+      <w:proofErr w:type="gramEnd"/>
+    </w:p>
+    <w:p>
+      <w:pPr>
+        <w:pStyle w:val="ListParagraph"/>
+        <w:numPr>
+          <w:ilvl w:val="0"/>
           <w:numId w:val="1"/>
         </w:numPr>
         <w:rPr>

</xml_diff>

<commit_message>
Added setter injection logic
</commit_message>
<xml_diff>
--- a/Java Springboot notes.docx
+++ b/Java Springboot notes.docx
@@ -12,21 +12,7 @@
         <w:rPr>
           <w:lang w:val="en-US"/>
         </w:rPr>
-        <w:t xml:space="preserve">Java </w:t>
-      </w:r>
-      <w:proofErr w:type="spellStart"/>
-      <w:r>
-        <w:rPr>
-          <w:lang w:val="en-US"/>
-        </w:rPr>
-        <w:t>Springboot</w:t>
-      </w:r>
-      <w:proofErr w:type="spellEnd"/>
-      <w:r>
-        <w:rPr>
-          <w:lang w:val="en-US"/>
-        </w:rPr>
-        <w:t xml:space="preserve"> notes</w:t>
+        <w:t>Java Springboot notes</w:t>
       </w:r>
     </w:p>
     <w:p>
@@ -62,75 +48,43 @@
         <w:rPr>
           <w:lang w:val="en-US"/>
         </w:rPr>
-        <w:t xml:space="preserve">Minimizes manual </w:t>
-      </w:r>
-      <w:proofErr w:type="gramStart"/>
-      <w:r>
-        <w:rPr>
-          <w:lang w:val="en-US"/>
-        </w:rPr>
-        <w:t>configurations</w:t>
-      </w:r>
-      <w:proofErr w:type="gramEnd"/>
-    </w:p>
-    <w:p>
-      <w:pPr>
-        <w:pStyle w:val="ListParagraph"/>
-        <w:numPr>
-          <w:ilvl w:val="0"/>
-          <w:numId w:val="1"/>
-        </w:numPr>
-        <w:rPr>
-          <w:lang w:val="en-US"/>
-        </w:rPr>
-      </w:pPr>
-      <w:r>
-        <w:rPr>
-          <w:lang w:val="en-US"/>
-        </w:rPr>
-        <w:t xml:space="preserve">Perform Auto-configuration based on props files and JAR </w:t>
-      </w:r>
-      <w:proofErr w:type="spellStart"/>
-      <w:proofErr w:type="gramStart"/>
-      <w:r>
-        <w:rPr>
-          <w:lang w:val="en-US"/>
-        </w:rPr>
-        <w:t>classpath</w:t>
-      </w:r>
-      <w:proofErr w:type="spellEnd"/>
-      <w:proofErr w:type="gramEnd"/>
-    </w:p>
-    <w:p>
-      <w:pPr>
-        <w:pStyle w:val="ListParagraph"/>
-        <w:numPr>
-          <w:ilvl w:val="0"/>
-          <w:numId w:val="1"/>
-        </w:numPr>
-        <w:rPr>
-          <w:lang w:val="en-US"/>
-        </w:rPr>
-      </w:pPr>
-      <w:r>
-        <w:rPr>
-          <w:lang w:val="en-US"/>
-        </w:rPr>
-        <w:t xml:space="preserve">Spring boot uses the same code as the spring framework, </w:t>
-      </w:r>
-      <w:proofErr w:type="gramStart"/>
-      <w:r>
-        <w:rPr>
-          <w:lang w:val="en-US"/>
-        </w:rPr>
-        <w:t>its</w:t>
-      </w:r>
-      <w:proofErr w:type="gramEnd"/>
-      <w:r>
-        <w:rPr>
-          <w:lang w:val="en-US"/>
-        </w:rPr>
-        <w:t xml:space="preserve"> primarily used to start up projects </w:t>
+        <w:t>Minimizes manual configurations</w:t>
+      </w:r>
+    </w:p>
+    <w:p>
+      <w:pPr>
+        <w:pStyle w:val="ListParagraph"/>
+        <w:numPr>
+          <w:ilvl w:val="0"/>
+          <w:numId w:val="1"/>
+        </w:numPr>
+        <w:rPr>
+          <w:lang w:val="en-US"/>
+        </w:rPr>
+      </w:pPr>
+      <w:r>
+        <w:rPr>
+          <w:lang w:val="en-US"/>
+        </w:rPr>
+        <w:t>Perform Auto-configuration based on props files and JAR classpath</w:t>
+      </w:r>
+    </w:p>
+    <w:p>
+      <w:pPr>
+        <w:pStyle w:val="ListParagraph"/>
+        <w:numPr>
+          <w:ilvl w:val="0"/>
+          <w:numId w:val="1"/>
+        </w:numPr>
+        <w:rPr>
+          <w:lang w:val="en-US"/>
+        </w:rPr>
+      </w:pPr>
+      <w:r>
+        <w:rPr>
+          <w:lang w:val="en-US"/>
+        </w:rPr>
+        <w:t xml:space="preserve">Spring boot uses the same code as the spring framework, its primarily used to start up projects </w:t>
       </w:r>
       <w:r>
         <w:rPr>
@@ -167,16 +121,8 @@
         <w:rPr>
           <w:lang w:val="en-US"/>
         </w:rPr>
-        <w:t xml:space="preserve">Factory for creating beans and managing bean </w:t>
-      </w:r>
-      <w:proofErr w:type="gramStart"/>
-      <w:r>
-        <w:rPr>
-          <w:lang w:val="en-US"/>
-        </w:rPr>
-        <w:t>dependencies</w:t>
-      </w:r>
-      <w:proofErr w:type="gramEnd"/>
+        <w:t>Factory for creating beans and managing bean dependencies</w:t>
+      </w:r>
     </w:p>
     <w:p>
       <w:pPr>
@@ -225,14 +171,12 @@
           <w:lang w:val="en-US"/>
         </w:rPr>
       </w:pPr>
-      <w:proofErr w:type="spellStart"/>
       <w:r>
         <w:rPr>
           <w:lang w:val="en-US"/>
         </w:rPr>
         <w:t>SpEL</w:t>
       </w:r>
-      <w:proofErr w:type="spellEnd"/>
     </w:p>
     <w:p>
       <w:pPr>
@@ -298,16 +242,8 @@
         <w:rPr>
           <w:lang w:val="en-US"/>
         </w:rPr>
-        <w:t xml:space="preserve">Adds functionality to objects </w:t>
-      </w:r>
-      <w:proofErr w:type="gramStart"/>
-      <w:r>
-        <w:rPr>
-          <w:lang w:val="en-US"/>
-        </w:rPr>
-        <w:t>declaratively</w:t>
-      </w:r>
-      <w:proofErr w:type="gramEnd"/>
+        <w:t>Adds functionality to objects declaratively</w:t>
+      </w:r>
     </w:p>
     <w:p>
       <w:pPr>
@@ -463,16 +399,8 @@
         <w:rPr>
           <w:lang w:val="en-US"/>
         </w:rPr>
-        <w:t xml:space="preserve">Reduces source code </w:t>
-      </w:r>
-      <w:proofErr w:type="gramStart"/>
-      <w:r>
-        <w:rPr>
-          <w:lang w:val="en-US"/>
-        </w:rPr>
-        <w:t>significantly</w:t>
-      </w:r>
-      <w:proofErr w:type="gramEnd"/>
+        <w:t>Reduces source code significantly</w:t>
+      </w:r>
     </w:p>
     <w:p>
       <w:pPr>
@@ -597,42 +525,26 @@
         <w:rPr>
           <w:lang w:val="en-US"/>
         </w:rPr>
-        <w:t xml:space="preserve">Send a message to a queue, </w:t>
-      </w:r>
-      <w:proofErr w:type="gramStart"/>
-      <w:r>
-        <w:rPr>
-          <w:lang w:val="en-US"/>
-        </w:rPr>
-        <w:t>asynchronous</w:t>
-      </w:r>
-      <w:proofErr w:type="gramEnd"/>
-    </w:p>
-    <w:p>
-      <w:pPr>
-        <w:pStyle w:val="ListParagraph"/>
-        <w:numPr>
-          <w:ilvl w:val="1"/>
-          <w:numId w:val="1"/>
-        </w:numPr>
-        <w:rPr>
-          <w:lang w:val="en-US"/>
-        </w:rPr>
-      </w:pPr>
-      <w:r>
-        <w:rPr>
-          <w:lang w:val="en-US"/>
-        </w:rPr>
-        <w:t xml:space="preserve">Spring provides helper classes for </w:t>
-      </w:r>
-      <w:proofErr w:type="gramStart"/>
-      <w:r>
-        <w:rPr>
-          <w:lang w:val="en-US"/>
-        </w:rPr>
-        <w:t>this</w:t>
-      </w:r>
-      <w:proofErr w:type="gramEnd"/>
+        <w:t>Send a message to a queue, asynchronous</w:t>
+      </w:r>
+    </w:p>
+    <w:p>
+      <w:pPr>
+        <w:pStyle w:val="ListParagraph"/>
+        <w:numPr>
+          <w:ilvl w:val="1"/>
+          <w:numId w:val="1"/>
+        </w:numPr>
+        <w:rPr>
+          <w:lang w:val="en-US"/>
+        </w:rPr>
+      </w:pPr>
+      <w:r>
+        <w:rPr>
+          <w:lang w:val="en-US"/>
+        </w:rPr>
+        <w:t>Spring provides helper classes for this</w:t>
+      </w:r>
     </w:p>
     <w:p>
       <w:pPr>
@@ -779,16 +691,8 @@
         <w:rPr>
           <w:lang w:val="en-US"/>
         </w:rPr>
-        <w:t xml:space="preserve">Do not use the webapp directory if the application is packaged as a </w:t>
-      </w:r>
-      <w:proofErr w:type="gramStart"/>
-      <w:r>
-        <w:rPr>
-          <w:lang w:val="en-US"/>
-        </w:rPr>
-        <w:t>JAR</w:t>
-      </w:r>
-      <w:proofErr w:type="gramEnd"/>
+        <w:t>Do not use the webapp directory if the application is packaged as a JAR</w:t>
+      </w:r>
     </w:p>
     <w:p>
       <w:pPr>
@@ -854,16 +758,8 @@
         <w:rPr>
           <w:lang w:val="en-US"/>
         </w:rPr>
-        <w:t xml:space="preserve">Collection of dependencies grouped </w:t>
-      </w:r>
-      <w:proofErr w:type="gramStart"/>
-      <w:r>
-        <w:rPr>
-          <w:lang w:val="en-US"/>
-        </w:rPr>
-        <w:t>together</w:t>
-      </w:r>
-      <w:proofErr w:type="gramEnd"/>
+        <w:t>Collection of dependencies grouped together</w:t>
+      </w:r>
     </w:p>
     <w:p>
       <w:pPr>
@@ -921,30 +817,8 @@
         <w:rPr>
           <w:lang w:val="en-US"/>
         </w:rPr>
-        <w:t>spring-boot-</w:t>
-      </w:r>
-      <w:proofErr w:type="spellStart"/>
-      <w:r>
-        <w:rPr>
-          <w:lang w:val="en-US"/>
-        </w:rPr>
-        <w:t>devtools</w:t>
-      </w:r>
-      <w:proofErr w:type="spellEnd"/>
-      <w:r>
-        <w:rPr>
-          <w:lang w:val="en-US"/>
-        </w:rPr>
-        <w:t xml:space="preserve"> will automatically restart the application when your code is </w:t>
-      </w:r>
-      <w:proofErr w:type="gramStart"/>
-      <w:r>
-        <w:rPr>
-          <w:lang w:val="en-US"/>
-        </w:rPr>
-        <w:t>updated</w:t>
-      </w:r>
-      <w:proofErr w:type="gramEnd"/>
+        <w:t>spring-boot-devtools will automatically restart the application when your code is updated</w:t>
+      </w:r>
     </w:p>
     <w:p>
       <w:pPr>
@@ -974,68 +848,44 @@
         <w:rPr>
           <w:lang w:val="en-US"/>
         </w:rPr>
-        <w:t xml:space="preserve">Exposes endpoints to monitor and manage your </w:t>
-      </w:r>
-      <w:proofErr w:type="gramStart"/>
-      <w:r>
-        <w:rPr>
-          <w:lang w:val="en-US"/>
-        </w:rPr>
-        <w:t>application</w:t>
-      </w:r>
-      <w:proofErr w:type="gramEnd"/>
-    </w:p>
-    <w:p>
-      <w:pPr>
-        <w:pStyle w:val="ListParagraph"/>
-        <w:numPr>
-          <w:ilvl w:val="0"/>
-          <w:numId w:val="1"/>
-        </w:numPr>
-        <w:rPr>
-          <w:lang w:val="en-US"/>
-        </w:rPr>
-      </w:pPr>
-      <w:r>
-        <w:rPr>
-          <w:lang w:val="en-US"/>
-        </w:rPr>
-        <w:t xml:space="preserve">Easy get DevOps </w:t>
-      </w:r>
-      <w:proofErr w:type="gramStart"/>
-      <w:r>
-        <w:rPr>
-          <w:lang w:val="en-US"/>
-        </w:rPr>
-        <w:t>functionality</w:t>
-      </w:r>
-      <w:proofErr w:type="gramEnd"/>
-    </w:p>
-    <w:p>
-      <w:pPr>
-        <w:pStyle w:val="ListParagraph"/>
-        <w:numPr>
-          <w:ilvl w:val="0"/>
-          <w:numId w:val="1"/>
-        </w:numPr>
-        <w:rPr>
-          <w:lang w:val="en-US"/>
-        </w:rPr>
-      </w:pPr>
-      <w:r>
-        <w:rPr>
-          <w:lang w:val="en-US"/>
-        </w:rPr>
-        <w:t xml:space="preserve">REST endpoints are automatically updated </w:t>
-      </w:r>
-      <w:proofErr w:type="gramStart"/>
-      <w:r>
-        <w:rPr>
-          <w:lang w:val="en-US"/>
-        </w:rPr>
-        <w:t>here</w:t>
-      </w:r>
-      <w:proofErr w:type="gramEnd"/>
+        <w:t>Exposes endpoints to monitor and manage your application</w:t>
+      </w:r>
+    </w:p>
+    <w:p>
+      <w:pPr>
+        <w:pStyle w:val="ListParagraph"/>
+        <w:numPr>
+          <w:ilvl w:val="0"/>
+          <w:numId w:val="1"/>
+        </w:numPr>
+        <w:rPr>
+          <w:lang w:val="en-US"/>
+        </w:rPr>
+      </w:pPr>
+      <w:r>
+        <w:rPr>
+          <w:lang w:val="en-US"/>
+        </w:rPr>
+        <w:t>Easy get DevOps functionality</w:t>
+      </w:r>
+    </w:p>
+    <w:p>
+      <w:pPr>
+        <w:pStyle w:val="ListParagraph"/>
+        <w:numPr>
+          <w:ilvl w:val="0"/>
+          <w:numId w:val="1"/>
+        </w:numPr>
+        <w:rPr>
+          <w:lang w:val="en-US"/>
+        </w:rPr>
+      </w:pPr>
+      <w:r>
+        <w:rPr>
+          <w:lang w:val="en-US"/>
+        </w:rPr>
+        <w:t>REST endpoints are automatically updated here</w:t>
+      </w:r>
     </w:p>
     <w:p>
       <w:pPr>
@@ -1094,16 +944,8 @@
         <w:rPr>
           <w:lang w:val="en-US"/>
         </w:rPr>
-        <w:t xml:space="preserve">Used by monitoring apps to see if it is up or </w:t>
-      </w:r>
-      <w:proofErr w:type="gramStart"/>
-      <w:r>
-        <w:rPr>
-          <w:lang w:val="en-US"/>
-        </w:rPr>
-        <w:t>down</w:t>
-      </w:r>
-      <w:proofErr w:type="gramEnd"/>
+        <w:t>Used by monitoring apps to see if it is up or down</w:t>
+      </w:r>
     </w:p>
     <w:p>
       <w:pPr>
@@ -1144,96 +986,62 @@
         <w:rPr>
           <w:lang w:val="en-US"/>
         </w:rPr>
-        <w:t xml:space="preserve">Provides more information about your </w:t>
-      </w:r>
-      <w:proofErr w:type="gramStart"/>
-      <w:r>
-        <w:rPr>
-          <w:lang w:val="en-US"/>
-        </w:rPr>
-        <w:t>application</w:t>
-      </w:r>
-      <w:proofErr w:type="gramEnd"/>
-    </w:p>
-    <w:p>
-      <w:pPr>
-        <w:pStyle w:val="ListParagraph"/>
-        <w:numPr>
-          <w:ilvl w:val="0"/>
-          <w:numId w:val="1"/>
-        </w:numPr>
-        <w:rPr>
-          <w:lang w:val="en-US"/>
-        </w:rPr>
-      </w:pPr>
-      <w:r>
-        <w:rPr>
-          <w:lang w:val="en-US"/>
-        </w:rPr>
-        <w:t>/</w:t>
-      </w:r>
-      <w:proofErr w:type="spellStart"/>
-      <w:proofErr w:type="gramStart"/>
-      <w:r>
-        <w:rPr>
-          <w:lang w:val="en-US"/>
-        </w:rPr>
-        <w:t>auditevents</w:t>
-      </w:r>
-      <w:proofErr w:type="spellEnd"/>
-      <w:proofErr w:type="gramEnd"/>
-    </w:p>
-    <w:p>
-      <w:pPr>
-        <w:pStyle w:val="ListParagraph"/>
-        <w:numPr>
-          <w:ilvl w:val="0"/>
-          <w:numId w:val="1"/>
-        </w:numPr>
-        <w:rPr>
-          <w:lang w:val="en-US"/>
-        </w:rPr>
-      </w:pPr>
-      <w:r>
-        <w:rPr>
-          <w:lang w:val="en-US"/>
-        </w:rPr>
-        <w:t>/</w:t>
-      </w:r>
-      <w:proofErr w:type="gramStart"/>
-      <w:r>
-        <w:rPr>
-          <w:lang w:val="en-US"/>
-        </w:rPr>
-        <w:t>beans</w:t>
-      </w:r>
-      <w:proofErr w:type="gramEnd"/>
-    </w:p>
-    <w:p>
-      <w:pPr>
-        <w:pStyle w:val="ListParagraph"/>
-        <w:numPr>
-          <w:ilvl w:val="0"/>
-          <w:numId w:val="1"/>
-        </w:numPr>
-        <w:rPr>
-          <w:lang w:val="en-US"/>
-        </w:rPr>
-      </w:pPr>
-      <w:r>
-        <w:rPr>
-          <w:lang w:val="en-US"/>
-        </w:rPr>
-        <w:t>/</w:t>
-      </w:r>
-      <w:proofErr w:type="gramStart"/>
-      <w:r>
-        <w:rPr>
-          <w:lang w:val="en-US"/>
-        </w:rPr>
-        <w:t>mappings</w:t>
-      </w:r>
-      <w:proofErr w:type="gramEnd"/>
+        <w:t>Provides more information about your application</w:t>
+      </w:r>
+    </w:p>
+    <w:p>
+      <w:pPr>
+        <w:pStyle w:val="ListParagraph"/>
+        <w:numPr>
+          <w:ilvl w:val="0"/>
+          <w:numId w:val="1"/>
+        </w:numPr>
+        <w:rPr>
+          <w:lang w:val="en-US"/>
+        </w:rPr>
+      </w:pPr>
+      <w:r>
+        <w:rPr>
+          <w:lang w:val="en-US"/>
+        </w:rPr>
+        <w:t>/auditevents</w:t>
+      </w:r>
+    </w:p>
+    <w:p>
+      <w:pPr>
+        <w:pStyle w:val="ListParagraph"/>
+        <w:numPr>
+          <w:ilvl w:val="0"/>
+          <w:numId w:val="1"/>
+        </w:numPr>
+        <w:rPr>
+          <w:lang w:val="en-US"/>
+        </w:rPr>
+      </w:pPr>
+      <w:r>
+        <w:rPr>
+          <w:lang w:val="en-US"/>
+        </w:rPr>
+        <w:t>/beans</w:t>
+      </w:r>
+    </w:p>
+    <w:p>
+      <w:pPr>
+        <w:pStyle w:val="ListParagraph"/>
+        <w:numPr>
+          <w:ilvl w:val="0"/>
+          <w:numId w:val="1"/>
+        </w:numPr>
+        <w:rPr>
+          <w:lang w:val="en-US"/>
+        </w:rPr>
+      </w:pPr>
+      <w:r>
+        <w:rPr>
+          <w:lang w:val="en-US"/>
+        </w:rPr>
+        <w:t>/mappings</w:t>
+      </w:r>
     </w:p>
     <w:p>
       <w:pPr>
@@ -1280,94 +1088,48 @@
           <w:lang w:val="en-US"/>
         </w:rPr>
       </w:pPr>
-      <w:proofErr w:type="spellStart"/>
-      <w:r>
-        <w:rPr>
-          <w:lang w:val="en-US"/>
-        </w:rPr>
-        <w:t>Mvnw</w:t>
-      </w:r>
-      <w:proofErr w:type="spellEnd"/>
-      <w:r>
-        <w:rPr>
-          <w:lang w:val="en-US"/>
-        </w:rPr>
-        <w:t xml:space="preserve"> package (to package project)</w:t>
-      </w:r>
-    </w:p>
-    <w:p>
-      <w:pPr>
-        <w:pStyle w:val="ListParagraph"/>
-        <w:numPr>
-          <w:ilvl w:val="0"/>
-          <w:numId w:val="1"/>
-        </w:numPr>
-        <w:rPr>
-          <w:lang w:val="en-US"/>
-        </w:rPr>
-      </w:pPr>
-      <w:r>
-        <w:rPr>
-          <w:lang w:val="en-US"/>
-        </w:rPr>
-        <w:t>Java – jar (</w:t>
-      </w:r>
-      <w:proofErr w:type="spellStart"/>
-      <w:r>
-        <w:rPr>
-          <w:lang w:val="en-US"/>
-        </w:rPr>
-        <w:t>appname</w:t>
-      </w:r>
-      <w:proofErr w:type="spellEnd"/>
-      <w:r>
-        <w:rPr>
-          <w:lang w:val="en-US"/>
-        </w:rPr>
-        <w:t>)</w:t>
-      </w:r>
-    </w:p>
-    <w:p>
-      <w:pPr>
-        <w:pStyle w:val="ListParagraph"/>
-        <w:numPr>
-          <w:ilvl w:val="0"/>
-          <w:numId w:val="1"/>
-        </w:numPr>
-        <w:rPr>
-          <w:lang w:val="en-US"/>
-        </w:rPr>
-      </w:pPr>
-      <w:proofErr w:type="spellStart"/>
-      <w:r>
-        <w:rPr>
-          <w:lang w:val="en-US"/>
-        </w:rPr>
-        <w:t>Mvnw</w:t>
-      </w:r>
-      <w:proofErr w:type="spellEnd"/>
-      <w:r>
-        <w:rPr>
-          <w:lang w:val="en-US"/>
-        </w:rPr>
-        <w:t xml:space="preserve"> </w:t>
-      </w:r>
-      <w:proofErr w:type="spellStart"/>
-      <w:r>
-        <w:rPr>
-          <w:lang w:val="en-US"/>
-        </w:rPr>
-        <w:t>spring-</w:t>
-      </w:r>
-      <w:proofErr w:type="gramStart"/>
-      <w:r>
-        <w:rPr>
-          <w:lang w:val="en-US"/>
-        </w:rPr>
-        <w:t>boot:run</w:t>
-      </w:r>
-      <w:proofErr w:type="spellEnd"/>
-      <w:proofErr w:type="gramEnd"/>
+      <w:r>
+        <w:rPr>
+          <w:lang w:val="en-US"/>
+        </w:rPr>
+        <w:t>Mvnw package (to package project)</w:t>
+      </w:r>
+    </w:p>
+    <w:p>
+      <w:pPr>
+        <w:pStyle w:val="ListParagraph"/>
+        <w:numPr>
+          <w:ilvl w:val="0"/>
+          <w:numId w:val="1"/>
+        </w:numPr>
+        <w:rPr>
+          <w:lang w:val="en-US"/>
+        </w:rPr>
+      </w:pPr>
+      <w:r>
+        <w:rPr>
+          <w:lang w:val="en-US"/>
+        </w:rPr>
+        <w:t>Java – jar (appname)</w:t>
+      </w:r>
+    </w:p>
+    <w:p>
+      <w:pPr>
+        <w:pStyle w:val="ListParagraph"/>
+        <w:numPr>
+          <w:ilvl w:val="0"/>
+          <w:numId w:val="1"/>
+        </w:numPr>
+        <w:rPr>
+          <w:lang w:val="en-US"/>
+        </w:rPr>
+      </w:pPr>
+      <w:r>
+        <w:rPr>
+          <w:lang w:val="en-US"/>
+        </w:rPr>
+        <w:t>Mvnw spring-boot:run</w:t>
+      </w:r>
     </w:p>
     <w:p>
       <w:pPr>
@@ -1523,14 +1285,12 @@
           <w:lang w:val="en-US"/>
         </w:rPr>
       </w:pPr>
-      <w:proofErr w:type="spellStart"/>
       <w:r>
         <w:rPr>
           <w:lang w:val="en-US"/>
         </w:rPr>
         <w:t>Devtools</w:t>
       </w:r>
-      <w:proofErr w:type="spellEnd"/>
     </w:p>
     <w:p>
       <w:pPr>
@@ -1596,21 +1356,7 @@
         <w:rPr>
           <w:lang w:val="en-US"/>
         </w:rPr>
-        <w:t xml:space="preserve">Use when you have </w:t>
-      </w:r>
-      <w:proofErr w:type="gramStart"/>
-      <w:r>
-        <w:rPr>
-          <w:lang w:val="en-US"/>
-        </w:rPr>
-        <w:t>require</w:t>
-      </w:r>
-      <w:proofErr w:type="gramEnd"/>
-      <w:r>
-        <w:rPr>
-          <w:lang w:val="en-US"/>
-        </w:rPr>
-        <w:t xml:space="preserve"> dependencies</w:t>
+        <w:t>Use when you have require dependencies</w:t>
       </w:r>
     </w:p>
     <w:p>
@@ -1664,114 +1410,134 @@
         <w:rPr>
           <w:lang w:val="en-US"/>
         </w:rPr>
-        <w:t xml:space="preserve">Use this when you have optional </w:t>
-      </w:r>
-      <w:proofErr w:type="gramStart"/>
-      <w:r>
-        <w:rPr>
-          <w:lang w:val="en-US"/>
-        </w:rPr>
-        <w:t>dependencies</w:t>
-      </w:r>
-      <w:proofErr w:type="gramEnd"/>
-    </w:p>
-    <w:p>
-      <w:pPr>
-        <w:pStyle w:val="ListParagraph"/>
-        <w:numPr>
-          <w:ilvl w:val="1"/>
-          <w:numId w:val="1"/>
-        </w:numPr>
-        <w:rPr>
-          <w:lang w:val="en-US"/>
-        </w:rPr>
-      </w:pPr>
-      <w:r>
-        <w:rPr>
-          <w:lang w:val="en-US"/>
-        </w:rPr>
-        <w:t xml:space="preserve">If not provided, can provide reasonable default </w:t>
-      </w:r>
-      <w:proofErr w:type="gramStart"/>
-      <w:r>
-        <w:rPr>
-          <w:lang w:val="en-US"/>
-        </w:rPr>
-        <w:t>logic</w:t>
-      </w:r>
-      <w:proofErr w:type="gramEnd"/>
-    </w:p>
-    <w:p>
-      <w:pPr>
-        <w:pStyle w:val="ListParagraph"/>
-        <w:numPr>
-          <w:ilvl w:val="0"/>
-          <w:numId w:val="1"/>
-        </w:numPr>
-        <w:rPr>
-          <w:lang w:val="en-US"/>
-        </w:rPr>
-      </w:pPr>
-      <w:proofErr w:type="spellStart"/>
+        <w:t>Use this when you have optional dependencies</w:t>
+      </w:r>
+    </w:p>
+    <w:p>
+      <w:pPr>
+        <w:pStyle w:val="ListParagraph"/>
+        <w:numPr>
+          <w:ilvl w:val="1"/>
+          <w:numId w:val="1"/>
+        </w:numPr>
+        <w:rPr>
+          <w:lang w:val="en-US"/>
+        </w:rPr>
+      </w:pPr>
+      <w:r>
+        <w:rPr>
+          <w:lang w:val="en-US"/>
+        </w:rPr>
+        <w:t>If not provided, can provide reasonable default logic</w:t>
+      </w:r>
+    </w:p>
+    <w:p>
+      <w:pPr>
+        <w:pStyle w:val="ListParagraph"/>
+        <w:numPr>
+          <w:ilvl w:val="0"/>
+          <w:numId w:val="1"/>
+        </w:numPr>
+        <w:rPr>
+          <w:lang w:val="en-US"/>
+        </w:rPr>
+      </w:pPr>
+      <w:r>
+        <w:rPr>
+          <w:lang w:val="en-US"/>
+        </w:rPr>
+        <w:t>Field injection</w:t>
+      </w:r>
+    </w:p>
+    <w:p>
+      <w:pPr>
+        <w:pStyle w:val="ListParagraph"/>
+        <w:numPr>
+          <w:ilvl w:val="1"/>
+          <w:numId w:val="1"/>
+        </w:numPr>
+        <w:rPr>
+          <w:lang w:val="en-US"/>
+        </w:rPr>
+      </w:pPr>
+      <w:r>
+        <w:rPr>
+          <w:lang w:val="en-US"/>
+        </w:rPr>
+        <w:t>Generally try to avoid using this</w:t>
+      </w:r>
+    </w:p>
+    <w:p>
+      <w:pPr>
+        <w:pStyle w:val="ListParagraph"/>
+        <w:numPr>
+          <w:ilvl w:val="1"/>
+          <w:numId w:val="1"/>
+        </w:numPr>
+        <w:rPr>
+          <w:lang w:val="en-US"/>
+        </w:rPr>
+      </w:pPr>
+      <w:r>
+        <w:rPr>
+          <w:lang w:val="en-US"/>
+        </w:rPr>
+        <w:t>It’s difficult to unit test</w:t>
+      </w:r>
+    </w:p>
+    <w:p>
+      <w:pPr>
+        <w:pStyle w:val="ListParagraph"/>
+        <w:numPr>
+          <w:ilvl w:val="0"/>
+          <w:numId w:val="1"/>
+        </w:numPr>
+        <w:rPr>
+          <w:lang w:val="en-US"/>
+        </w:rPr>
+      </w:pPr>
       <w:r>
         <w:rPr>
           <w:lang w:val="en-US"/>
         </w:rPr>
         <w:t>Autowiring</w:t>
       </w:r>
-      <w:proofErr w:type="spellEnd"/>
-    </w:p>
-    <w:p>
-      <w:pPr>
-        <w:pStyle w:val="ListParagraph"/>
-        <w:numPr>
-          <w:ilvl w:val="1"/>
-          <w:numId w:val="1"/>
-        </w:numPr>
-        <w:rPr>
-          <w:lang w:val="en-US"/>
-        </w:rPr>
-      </w:pPr>
-      <w:r>
-        <w:rPr>
-          <w:lang w:val="en-US"/>
-        </w:rPr>
-        <w:t xml:space="preserve">Spring will look for a class that </w:t>
-      </w:r>
-      <w:proofErr w:type="gramStart"/>
-      <w:r>
-        <w:rPr>
-          <w:lang w:val="en-US"/>
-        </w:rPr>
-        <w:t>matches</w:t>
-      </w:r>
-      <w:proofErr w:type="gramEnd"/>
-    </w:p>
-    <w:p>
-      <w:pPr>
-        <w:pStyle w:val="ListParagraph"/>
-        <w:numPr>
-          <w:ilvl w:val="1"/>
-          <w:numId w:val="1"/>
-        </w:numPr>
-        <w:rPr>
-          <w:lang w:val="en-US"/>
-        </w:rPr>
-      </w:pPr>
-      <w:r>
-        <w:rPr>
-          <w:lang w:val="en-US"/>
-        </w:rPr>
-        <w:t xml:space="preserve">Matches by type and uses it </w:t>
-      </w:r>
-      <w:proofErr w:type="gramStart"/>
-      <w:r>
-        <w:rPr>
-          <w:lang w:val="en-US"/>
-        </w:rPr>
-        <w:t>automatically</w:t>
-      </w:r>
-      <w:proofErr w:type="gramEnd"/>
+    </w:p>
+    <w:p>
+      <w:pPr>
+        <w:pStyle w:val="ListParagraph"/>
+        <w:numPr>
+          <w:ilvl w:val="1"/>
+          <w:numId w:val="1"/>
+        </w:numPr>
+        <w:rPr>
+          <w:lang w:val="en-US"/>
+        </w:rPr>
+      </w:pPr>
+      <w:r>
+        <w:rPr>
+          <w:lang w:val="en-US"/>
+        </w:rPr>
+        <w:t>Spring will look for a class that matches</w:t>
+      </w:r>
+    </w:p>
+    <w:p>
+      <w:pPr>
+        <w:pStyle w:val="ListParagraph"/>
+        <w:numPr>
+          <w:ilvl w:val="1"/>
+          <w:numId w:val="1"/>
+        </w:numPr>
+        <w:rPr>
+          <w:lang w:val="en-US"/>
+        </w:rPr>
+      </w:pPr>
+      <w:r>
+        <w:rPr>
+          <w:lang w:val="en-US"/>
+        </w:rPr>
+        <w:t>Matches by type and uses it automatically</w:t>
+      </w:r>
     </w:p>
     <w:p>
       <w:pPr>
@@ -1801,16 +1567,8 @@
         <w:rPr>
           <w:lang w:val="en-US"/>
         </w:rPr>
-        <w:t xml:space="preserve">Spring will can your components for specific </w:t>
-      </w:r>
-      <w:proofErr w:type="gramStart"/>
-      <w:r>
-        <w:rPr>
-          <w:lang w:val="en-US"/>
-        </w:rPr>
-        <w:t>tags</w:t>
-      </w:r>
-      <w:proofErr w:type="gramEnd"/>
+        <w:t>Spring will can your components for specific tags</w:t>
+      </w:r>
     </w:p>
     <w:p>
       <w:pPr>

</xml_diff>

<commit_message>
Added qualifier and primary annotation references
</commit_message>
<xml_diff>
--- a/Java Springboot notes.docx
+++ b/Java Springboot notes.docx
@@ -1572,15 +1572,88 @@
     </w:p>
     <w:p>
       <w:pPr>
-        <w:pStyle w:val="ListParagraph"/>
-        <w:numPr>
-          <w:ilvl w:val="0"/>
-          <w:numId w:val="1"/>
-        </w:numPr>
-        <w:rPr>
-          <w:lang w:val="en-US"/>
-        </w:rPr>
-      </w:pPr>
+        <w:rPr>
+          <w:lang w:val="en-US"/>
+        </w:rPr>
+      </w:pPr>
+      <w:r>
+        <w:rPr>
+          <w:lang w:val="en-US"/>
+        </w:rPr>
+        <w:t>Qualifiers</w:t>
+      </w:r>
+    </w:p>
+    <w:p>
+      <w:pPr>
+        <w:pStyle w:val="ListParagraph"/>
+        <w:numPr>
+          <w:ilvl w:val="0"/>
+          <w:numId w:val="1"/>
+        </w:numPr>
+        <w:rPr>
+          <w:lang w:val="en-US"/>
+        </w:rPr>
+      </w:pPr>
+      <w:r>
+        <w:rPr>
+          <w:lang w:val="en-US"/>
+        </w:rPr>
+        <w:t>You can use the Qualifier annotation to specify which class to use for injection</w:t>
+      </w:r>
+    </w:p>
+    <w:p>
+      <w:pPr>
+        <w:pStyle w:val="ListParagraph"/>
+        <w:numPr>
+          <w:ilvl w:val="0"/>
+          <w:numId w:val="1"/>
+        </w:numPr>
+        <w:rPr>
+          <w:lang w:val="en-US"/>
+        </w:rPr>
+      </w:pPr>
+      <w:r>
+        <w:rPr>
+          <w:lang w:val="en-US"/>
+        </w:rPr>
+        <w:t>You can also use the @Primary annotation to specify which one</w:t>
+      </w:r>
+    </w:p>
+    <w:p>
+      <w:pPr>
+        <w:pStyle w:val="ListParagraph"/>
+        <w:numPr>
+          <w:ilvl w:val="0"/>
+          <w:numId w:val="1"/>
+        </w:numPr>
+        <w:rPr>
+          <w:lang w:val="en-US"/>
+        </w:rPr>
+      </w:pPr>
+      <w:r>
+        <w:rPr>
+          <w:lang w:val="en-US"/>
+        </w:rPr>
+        <w:t>Qualifier overrides the primary annotation</w:t>
+      </w:r>
+    </w:p>
+    <w:p>
+      <w:pPr>
+        <w:pStyle w:val="ListParagraph"/>
+        <w:numPr>
+          <w:ilvl w:val="0"/>
+          <w:numId w:val="1"/>
+        </w:numPr>
+        <w:rPr>
+          <w:lang w:val="en-US"/>
+        </w:rPr>
+      </w:pPr>
+      <w:r>
+        <w:rPr>
+          <w:lang w:val="en-US"/>
+        </w:rPr>
+        <w:t>Can only have one primary annotation class</w:t>
+      </w:r>
     </w:p>
     <w:sectPr>
       <w:pgSz w:w="12240" w:h="15840"/>

</xml_diff>

<commit_message>
Added lazy loading logic to project
</commit_message>
<xml_diff>
--- a/Java Springboot notes.docx
+++ b/Java Springboot notes.docx
@@ -12,7 +12,21 @@
         <w:rPr>
           <w:lang w:val="en-US"/>
         </w:rPr>
-        <w:t>Java Springboot notes</w:t>
+        <w:t xml:space="preserve">Java </w:t>
+      </w:r>
+      <w:proofErr w:type="spellStart"/>
+      <w:r>
+        <w:rPr>
+          <w:lang w:val="en-US"/>
+        </w:rPr>
+        <w:t>Springboot</w:t>
+      </w:r>
+      <w:proofErr w:type="spellEnd"/>
+      <w:r>
+        <w:rPr>
+          <w:lang w:val="en-US"/>
+        </w:rPr>
+        <w:t xml:space="preserve"> notes</w:t>
       </w:r>
     </w:p>
     <w:p>
@@ -48,43 +62,75 @@
         <w:rPr>
           <w:lang w:val="en-US"/>
         </w:rPr>
-        <w:t>Minimizes manual configurations</w:t>
-      </w:r>
-    </w:p>
-    <w:p>
-      <w:pPr>
-        <w:pStyle w:val="ListParagraph"/>
-        <w:numPr>
-          <w:ilvl w:val="0"/>
-          <w:numId w:val="1"/>
-        </w:numPr>
-        <w:rPr>
-          <w:lang w:val="en-US"/>
-        </w:rPr>
-      </w:pPr>
-      <w:r>
-        <w:rPr>
-          <w:lang w:val="en-US"/>
-        </w:rPr>
-        <w:t>Perform Auto-configuration based on props files and JAR classpath</w:t>
-      </w:r>
-    </w:p>
-    <w:p>
-      <w:pPr>
-        <w:pStyle w:val="ListParagraph"/>
-        <w:numPr>
-          <w:ilvl w:val="0"/>
-          <w:numId w:val="1"/>
-        </w:numPr>
-        <w:rPr>
-          <w:lang w:val="en-US"/>
-        </w:rPr>
-      </w:pPr>
-      <w:r>
-        <w:rPr>
-          <w:lang w:val="en-US"/>
-        </w:rPr>
-        <w:t xml:space="preserve">Spring boot uses the same code as the spring framework, its primarily used to start up projects </w:t>
+        <w:t xml:space="preserve">Minimizes manual </w:t>
+      </w:r>
+      <w:proofErr w:type="gramStart"/>
+      <w:r>
+        <w:rPr>
+          <w:lang w:val="en-US"/>
+        </w:rPr>
+        <w:t>configurations</w:t>
+      </w:r>
+      <w:proofErr w:type="gramEnd"/>
+    </w:p>
+    <w:p>
+      <w:pPr>
+        <w:pStyle w:val="ListParagraph"/>
+        <w:numPr>
+          <w:ilvl w:val="0"/>
+          <w:numId w:val="1"/>
+        </w:numPr>
+        <w:rPr>
+          <w:lang w:val="en-US"/>
+        </w:rPr>
+      </w:pPr>
+      <w:r>
+        <w:rPr>
+          <w:lang w:val="en-US"/>
+        </w:rPr>
+        <w:t xml:space="preserve">Perform Auto-configuration based on props files and JAR </w:t>
+      </w:r>
+      <w:proofErr w:type="spellStart"/>
+      <w:proofErr w:type="gramStart"/>
+      <w:r>
+        <w:rPr>
+          <w:lang w:val="en-US"/>
+        </w:rPr>
+        <w:t>classpath</w:t>
+      </w:r>
+      <w:proofErr w:type="spellEnd"/>
+      <w:proofErr w:type="gramEnd"/>
+    </w:p>
+    <w:p>
+      <w:pPr>
+        <w:pStyle w:val="ListParagraph"/>
+        <w:numPr>
+          <w:ilvl w:val="0"/>
+          <w:numId w:val="1"/>
+        </w:numPr>
+        <w:rPr>
+          <w:lang w:val="en-US"/>
+        </w:rPr>
+      </w:pPr>
+      <w:r>
+        <w:rPr>
+          <w:lang w:val="en-US"/>
+        </w:rPr>
+        <w:t xml:space="preserve">Spring boot uses the same code as the spring framework, </w:t>
+      </w:r>
+      <w:proofErr w:type="gramStart"/>
+      <w:r>
+        <w:rPr>
+          <w:lang w:val="en-US"/>
+        </w:rPr>
+        <w:t>its</w:t>
+      </w:r>
+      <w:proofErr w:type="gramEnd"/>
+      <w:r>
+        <w:rPr>
+          <w:lang w:val="en-US"/>
+        </w:rPr>
+        <w:t xml:space="preserve"> primarily used to start up projects </w:t>
       </w:r>
       <w:r>
         <w:rPr>
@@ -121,8 +167,16 @@
         <w:rPr>
           <w:lang w:val="en-US"/>
         </w:rPr>
-        <w:t>Factory for creating beans and managing bean dependencies</w:t>
-      </w:r>
+        <w:t xml:space="preserve">Factory for creating beans and managing bean </w:t>
+      </w:r>
+      <w:proofErr w:type="gramStart"/>
+      <w:r>
+        <w:rPr>
+          <w:lang w:val="en-US"/>
+        </w:rPr>
+        <w:t>dependencies</w:t>
+      </w:r>
+      <w:proofErr w:type="gramEnd"/>
     </w:p>
     <w:p>
       <w:pPr>
@@ -171,12 +225,14 @@
           <w:lang w:val="en-US"/>
         </w:rPr>
       </w:pPr>
+      <w:proofErr w:type="spellStart"/>
       <w:r>
         <w:rPr>
           <w:lang w:val="en-US"/>
         </w:rPr>
         <w:t>SpEL</w:t>
       </w:r>
+      <w:proofErr w:type="spellEnd"/>
     </w:p>
     <w:p>
       <w:pPr>
@@ -242,8 +298,16 @@
         <w:rPr>
           <w:lang w:val="en-US"/>
         </w:rPr>
-        <w:t>Adds functionality to objects declaratively</w:t>
-      </w:r>
+        <w:t xml:space="preserve">Adds functionality to objects </w:t>
+      </w:r>
+      <w:proofErr w:type="gramStart"/>
+      <w:r>
+        <w:rPr>
+          <w:lang w:val="en-US"/>
+        </w:rPr>
+        <w:t>declaratively</w:t>
+      </w:r>
+      <w:proofErr w:type="gramEnd"/>
     </w:p>
     <w:p>
       <w:pPr>
@@ -399,8 +463,16 @@
         <w:rPr>
           <w:lang w:val="en-US"/>
         </w:rPr>
-        <w:t>Reduces source code significantly</w:t>
-      </w:r>
+        <w:t xml:space="preserve">Reduces source code </w:t>
+      </w:r>
+      <w:proofErr w:type="gramStart"/>
+      <w:r>
+        <w:rPr>
+          <w:lang w:val="en-US"/>
+        </w:rPr>
+        <w:t>significantly</w:t>
+      </w:r>
+      <w:proofErr w:type="gramEnd"/>
     </w:p>
     <w:p>
       <w:pPr>
@@ -525,8 +597,16 @@
         <w:rPr>
           <w:lang w:val="en-US"/>
         </w:rPr>
-        <w:t>Send a message to a queue, asynchronous</w:t>
-      </w:r>
+        <w:t xml:space="preserve">Send a message to a queue, </w:t>
+      </w:r>
+      <w:proofErr w:type="gramStart"/>
+      <w:r>
+        <w:rPr>
+          <w:lang w:val="en-US"/>
+        </w:rPr>
+        <w:t>asynchronous</w:t>
+      </w:r>
+      <w:proofErr w:type="gramEnd"/>
     </w:p>
     <w:p>
       <w:pPr>
@@ -543,8 +623,16 @@
         <w:rPr>
           <w:lang w:val="en-US"/>
         </w:rPr>
-        <w:t>Spring provides helper classes for this</w:t>
-      </w:r>
+        <w:t xml:space="preserve">Spring provides helper classes for </w:t>
+      </w:r>
+      <w:proofErr w:type="gramStart"/>
+      <w:r>
+        <w:rPr>
+          <w:lang w:val="en-US"/>
+        </w:rPr>
+        <w:t>this</w:t>
+      </w:r>
+      <w:proofErr w:type="gramEnd"/>
     </w:p>
     <w:p>
       <w:pPr>
@@ -691,8 +779,16 @@
         <w:rPr>
           <w:lang w:val="en-US"/>
         </w:rPr>
-        <w:t>Do not use the webapp directory if the application is packaged as a JAR</w:t>
-      </w:r>
+        <w:t xml:space="preserve">Do not use the webapp directory if the application is packaged as a </w:t>
+      </w:r>
+      <w:proofErr w:type="gramStart"/>
+      <w:r>
+        <w:rPr>
+          <w:lang w:val="en-US"/>
+        </w:rPr>
+        <w:t>JAR</w:t>
+      </w:r>
+      <w:proofErr w:type="gramEnd"/>
     </w:p>
     <w:p>
       <w:pPr>
@@ -758,8 +854,16 @@
         <w:rPr>
           <w:lang w:val="en-US"/>
         </w:rPr>
-        <w:t>Collection of dependencies grouped together</w:t>
-      </w:r>
+        <w:t xml:space="preserve">Collection of dependencies grouped </w:t>
+      </w:r>
+      <w:proofErr w:type="gramStart"/>
+      <w:r>
+        <w:rPr>
+          <w:lang w:val="en-US"/>
+        </w:rPr>
+        <w:t>together</w:t>
+      </w:r>
+      <w:proofErr w:type="gramEnd"/>
     </w:p>
     <w:p>
       <w:pPr>
@@ -817,8 +921,30 @@
         <w:rPr>
           <w:lang w:val="en-US"/>
         </w:rPr>
-        <w:t>spring-boot-devtools will automatically restart the application when your code is updated</w:t>
-      </w:r>
+        <w:t>spring-boot-</w:t>
+      </w:r>
+      <w:proofErr w:type="spellStart"/>
+      <w:r>
+        <w:rPr>
+          <w:lang w:val="en-US"/>
+        </w:rPr>
+        <w:t>devtools</w:t>
+      </w:r>
+      <w:proofErr w:type="spellEnd"/>
+      <w:r>
+        <w:rPr>
+          <w:lang w:val="en-US"/>
+        </w:rPr>
+        <w:t xml:space="preserve"> will automatically restart the application when your code is </w:t>
+      </w:r>
+      <w:proofErr w:type="gramStart"/>
+      <w:r>
+        <w:rPr>
+          <w:lang w:val="en-US"/>
+        </w:rPr>
+        <w:t>updated</w:t>
+      </w:r>
+      <w:proofErr w:type="gramEnd"/>
     </w:p>
     <w:p>
       <w:pPr>
@@ -848,44 +974,68 @@
         <w:rPr>
           <w:lang w:val="en-US"/>
         </w:rPr>
-        <w:t>Exposes endpoints to monitor and manage your application</w:t>
-      </w:r>
-    </w:p>
-    <w:p>
-      <w:pPr>
-        <w:pStyle w:val="ListParagraph"/>
-        <w:numPr>
-          <w:ilvl w:val="0"/>
-          <w:numId w:val="1"/>
-        </w:numPr>
-        <w:rPr>
-          <w:lang w:val="en-US"/>
-        </w:rPr>
-      </w:pPr>
-      <w:r>
-        <w:rPr>
-          <w:lang w:val="en-US"/>
-        </w:rPr>
-        <w:t>Easy get DevOps functionality</w:t>
-      </w:r>
-    </w:p>
-    <w:p>
-      <w:pPr>
-        <w:pStyle w:val="ListParagraph"/>
-        <w:numPr>
-          <w:ilvl w:val="0"/>
-          <w:numId w:val="1"/>
-        </w:numPr>
-        <w:rPr>
-          <w:lang w:val="en-US"/>
-        </w:rPr>
-      </w:pPr>
-      <w:r>
-        <w:rPr>
-          <w:lang w:val="en-US"/>
-        </w:rPr>
-        <w:t>REST endpoints are automatically updated here</w:t>
-      </w:r>
+        <w:t xml:space="preserve">Exposes endpoints to monitor and manage your </w:t>
+      </w:r>
+      <w:proofErr w:type="gramStart"/>
+      <w:r>
+        <w:rPr>
+          <w:lang w:val="en-US"/>
+        </w:rPr>
+        <w:t>application</w:t>
+      </w:r>
+      <w:proofErr w:type="gramEnd"/>
+    </w:p>
+    <w:p>
+      <w:pPr>
+        <w:pStyle w:val="ListParagraph"/>
+        <w:numPr>
+          <w:ilvl w:val="0"/>
+          <w:numId w:val="1"/>
+        </w:numPr>
+        <w:rPr>
+          <w:lang w:val="en-US"/>
+        </w:rPr>
+      </w:pPr>
+      <w:r>
+        <w:rPr>
+          <w:lang w:val="en-US"/>
+        </w:rPr>
+        <w:t xml:space="preserve">Easy get DevOps </w:t>
+      </w:r>
+      <w:proofErr w:type="gramStart"/>
+      <w:r>
+        <w:rPr>
+          <w:lang w:val="en-US"/>
+        </w:rPr>
+        <w:t>functionality</w:t>
+      </w:r>
+      <w:proofErr w:type="gramEnd"/>
+    </w:p>
+    <w:p>
+      <w:pPr>
+        <w:pStyle w:val="ListParagraph"/>
+        <w:numPr>
+          <w:ilvl w:val="0"/>
+          <w:numId w:val="1"/>
+        </w:numPr>
+        <w:rPr>
+          <w:lang w:val="en-US"/>
+        </w:rPr>
+      </w:pPr>
+      <w:r>
+        <w:rPr>
+          <w:lang w:val="en-US"/>
+        </w:rPr>
+        <w:t xml:space="preserve">REST endpoints are automatically updated </w:t>
+      </w:r>
+      <w:proofErr w:type="gramStart"/>
+      <w:r>
+        <w:rPr>
+          <w:lang w:val="en-US"/>
+        </w:rPr>
+        <w:t>here</w:t>
+      </w:r>
+      <w:proofErr w:type="gramEnd"/>
     </w:p>
     <w:p>
       <w:pPr>
@@ -944,8 +1094,16 @@
         <w:rPr>
           <w:lang w:val="en-US"/>
         </w:rPr>
-        <w:t>Used by monitoring apps to see if it is up or down</w:t>
-      </w:r>
+        <w:t xml:space="preserve">Used by monitoring apps to see if it is up or </w:t>
+      </w:r>
+      <w:proofErr w:type="gramStart"/>
+      <w:r>
+        <w:rPr>
+          <w:lang w:val="en-US"/>
+        </w:rPr>
+        <w:t>down</w:t>
+      </w:r>
+      <w:proofErr w:type="gramEnd"/>
     </w:p>
     <w:p>
       <w:pPr>
@@ -986,62 +1144,96 @@
         <w:rPr>
           <w:lang w:val="en-US"/>
         </w:rPr>
-        <w:t>Provides more information about your application</w:t>
-      </w:r>
-    </w:p>
-    <w:p>
-      <w:pPr>
-        <w:pStyle w:val="ListParagraph"/>
-        <w:numPr>
-          <w:ilvl w:val="0"/>
-          <w:numId w:val="1"/>
-        </w:numPr>
-        <w:rPr>
-          <w:lang w:val="en-US"/>
-        </w:rPr>
-      </w:pPr>
-      <w:r>
-        <w:rPr>
-          <w:lang w:val="en-US"/>
-        </w:rPr>
-        <w:t>/auditevents</w:t>
-      </w:r>
-    </w:p>
-    <w:p>
-      <w:pPr>
-        <w:pStyle w:val="ListParagraph"/>
-        <w:numPr>
-          <w:ilvl w:val="0"/>
-          <w:numId w:val="1"/>
-        </w:numPr>
-        <w:rPr>
-          <w:lang w:val="en-US"/>
-        </w:rPr>
-      </w:pPr>
-      <w:r>
-        <w:rPr>
-          <w:lang w:val="en-US"/>
-        </w:rPr>
-        <w:t>/beans</w:t>
-      </w:r>
-    </w:p>
-    <w:p>
-      <w:pPr>
-        <w:pStyle w:val="ListParagraph"/>
-        <w:numPr>
-          <w:ilvl w:val="0"/>
-          <w:numId w:val="1"/>
-        </w:numPr>
-        <w:rPr>
-          <w:lang w:val="en-US"/>
-        </w:rPr>
-      </w:pPr>
-      <w:r>
-        <w:rPr>
-          <w:lang w:val="en-US"/>
-        </w:rPr>
-        <w:t>/mappings</w:t>
-      </w:r>
+        <w:t xml:space="preserve">Provides more information about your </w:t>
+      </w:r>
+      <w:proofErr w:type="gramStart"/>
+      <w:r>
+        <w:rPr>
+          <w:lang w:val="en-US"/>
+        </w:rPr>
+        <w:t>application</w:t>
+      </w:r>
+      <w:proofErr w:type="gramEnd"/>
+    </w:p>
+    <w:p>
+      <w:pPr>
+        <w:pStyle w:val="ListParagraph"/>
+        <w:numPr>
+          <w:ilvl w:val="0"/>
+          <w:numId w:val="1"/>
+        </w:numPr>
+        <w:rPr>
+          <w:lang w:val="en-US"/>
+        </w:rPr>
+      </w:pPr>
+      <w:r>
+        <w:rPr>
+          <w:lang w:val="en-US"/>
+        </w:rPr>
+        <w:t>/</w:t>
+      </w:r>
+      <w:proofErr w:type="spellStart"/>
+      <w:proofErr w:type="gramStart"/>
+      <w:r>
+        <w:rPr>
+          <w:lang w:val="en-US"/>
+        </w:rPr>
+        <w:t>auditevents</w:t>
+      </w:r>
+      <w:proofErr w:type="spellEnd"/>
+      <w:proofErr w:type="gramEnd"/>
+    </w:p>
+    <w:p>
+      <w:pPr>
+        <w:pStyle w:val="ListParagraph"/>
+        <w:numPr>
+          <w:ilvl w:val="0"/>
+          <w:numId w:val="1"/>
+        </w:numPr>
+        <w:rPr>
+          <w:lang w:val="en-US"/>
+        </w:rPr>
+      </w:pPr>
+      <w:r>
+        <w:rPr>
+          <w:lang w:val="en-US"/>
+        </w:rPr>
+        <w:t>/</w:t>
+      </w:r>
+      <w:proofErr w:type="gramStart"/>
+      <w:r>
+        <w:rPr>
+          <w:lang w:val="en-US"/>
+        </w:rPr>
+        <w:t>beans</w:t>
+      </w:r>
+      <w:proofErr w:type="gramEnd"/>
+    </w:p>
+    <w:p>
+      <w:pPr>
+        <w:pStyle w:val="ListParagraph"/>
+        <w:numPr>
+          <w:ilvl w:val="0"/>
+          <w:numId w:val="1"/>
+        </w:numPr>
+        <w:rPr>
+          <w:lang w:val="en-US"/>
+        </w:rPr>
+      </w:pPr>
+      <w:r>
+        <w:rPr>
+          <w:lang w:val="en-US"/>
+        </w:rPr>
+        <w:t>/</w:t>
+      </w:r>
+      <w:proofErr w:type="gramStart"/>
+      <w:r>
+        <w:rPr>
+          <w:lang w:val="en-US"/>
+        </w:rPr>
+        <w:t>mappings</w:t>
+      </w:r>
+      <w:proofErr w:type="gramEnd"/>
     </w:p>
     <w:p>
       <w:pPr>
@@ -1088,48 +1280,94 @@
           <w:lang w:val="en-US"/>
         </w:rPr>
       </w:pPr>
-      <w:r>
-        <w:rPr>
-          <w:lang w:val="en-US"/>
-        </w:rPr>
-        <w:t>Mvnw package (to package project)</w:t>
-      </w:r>
-    </w:p>
-    <w:p>
-      <w:pPr>
-        <w:pStyle w:val="ListParagraph"/>
-        <w:numPr>
-          <w:ilvl w:val="0"/>
-          <w:numId w:val="1"/>
-        </w:numPr>
-        <w:rPr>
-          <w:lang w:val="en-US"/>
-        </w:rPr>
-      </w:pPr>
-      <w:r>
-        <w:rPr>
-          <w:lang w:val="en-US"/>
-        </w:rPr>
-        <w:t>Java – jar (appname)</w:t>
-      </w:r>
-    </w:p>
-    <w:p>
-      <w:pPr>
-        <w:pStyle w:val="ListParagraph"/>
-        <w:numPr>
-          <w:ilvl w:val="0"/>
-          <w:numId w:val="1"/>
-        </w:numPr>
-        <w:rPr>
-          <w:lang w:val="en-US"/>
-        </w:rPr>
-      </w:pPr>
-      <w:r>
-        <w:rPr>
-          <w:lang w:val="en-US"/>
-        </w:rPr>
-        <w:t>Mvnw spring-boot:run</w:t>
-      </w:r>
+      <w:proofErr w:type="spellStart"/>
+      <w:r>
+        <w:rPr>
+          <w:lang w:val="en-US"/>
+        </w:rPr>
+        <w:t>Mvnw</w:t>
+      </w:r>
+      <w:proofErr w:type="spellEnd"/>
+      <w:r>
+        <w:rPr>
+          <w:lang w:val="en-US"/>
+        </w:rPr>
+        <w:t xml:space="preserve"> package (to package project)</w:t>
+      </w:r>
+    </w:p>
+    <w:p>
+      <w:pPr>
+        <w:pStyle w:val="ListParagraph"/>
+        <w:numPr>
+          <w:ilvl w:val="0"/>
+          <w:numId w:val="1"/>
+        </w:numPr>
+        <w:rPr>
+          <w:lang w:val="en-US"/>
+        </w:rPr>
+      </w:pPr>
+      <w:r>
+        <w:rPr>
+          <w:lang w:val="en-US"/>
+        </w:rPr>
+        <w:t>Java – jar (</w:t>
+      </w:r>
+      <w:proofErr w:type="spellStart"/>
+      <w:r>
+        <w:rPr>
+          <w:lang w:val="en-US"/>
+        </w:rPr>
+        <w:t>appname</w:t>
+      </w:r>
+      <w:proofErr w:type="spellEnd"/>
+      <w:r>
+        <w:rPr>
+          <w:lang w:val="en-US"/>
+        </w:rPr>
+        <w:t>)</w:t>
+      </w:r>
+    </w:p>
+    <w:p>
+      <w:pPr>
+        <w:pStyle w:val="ListParagraph"/>
+        <w:numPr>
+          <w:ilvl w:val="0"/>
+          <w:numId w:val="1"/>
+        </w:numPr>
+        <w:rPr>
+          <w:lang w:val="en-US"/>
+        </w:rPr>
+      </w:pPr>
+      <w:proofErr w:type="spellStart"/>
+      <w:r>
+        <w:rPr>
+          <w:lang w:val="en-US"/>
+        </w:rPr>
+        <w:t>Mvnw</w:t>
+      </w:r>
+      <w:proofErr w:type="spellEnd"/>
+      <w:r>
+        <w:rPr>
+          <w:lang w:val="en-US"/>
+        </w:rPr>
+        <w:t xml:space="preserve"> </w:t>
+      </w:r>
+      <w:proofErr w:type="spellStart"/>
+      <w:r>
+        <w:rPr>
+          <w:lang w:val="en-US"/>
+        </w:rPr>
+        <w:t>spring-</w:t>
+      </w:r>
+      <w:proofErr w:type="gramStart"/>
+      <w:r>
+        <w:rPr>
+          <w:lang w:val="en-US"/>
+        </w:rPr>
+        <w:t>boot:run</w:t>
+      </w:r>
+      <w:proofErr w:type="spellEnd"/>
+      <w:proofErr w:type="gramEnd"/>
     </w:p>
     <w:p>
       <w:pPr>
@@ -1155,7 +1393,7 @@
           <w:lang w:val="en-US"/>
         </w:rPr>
       </w:pPr>
-      <w:hyperlink r:id="rId7" w:history="1">
+      <w:hyperlink r:id="rId7" w:anchor="appendix.application-properties" w:history="1">
         <w:r>
           <w:rPr>
             <w:rStyle w:val="Hyperlink"/>
@@ -1285,12 +1523,14 @@
           <w:lang w:val="en-US"/>
         </w:rPr>
       </w:pPr>
+      <w:proofErr w:type="spellStart"/>
       <w:r>
         <w:rPr>
           <w:lang w:val="en-US"/>
         </w:rPr>
         <w:t>Devtools</w:t>
       </w:r>
+      <w:proofErr w:type="spellEnd"/>
     </w:p>
     <w:p>
       <w:pPr>
@@ -1356,7 +1596,21 @@
         <w:rPr>
           <w:lang w:val="en-US"/>
         </w:rPr>
-        <w:t>Use when you have require dependencies</w:t>
+        <w:t xml:space="preserve">Use when you have </w:t>
+      </w:r>
+      <w:proofErr w:type="gramStart"/>
+      <w:r>
+        <w:rPr>
+          <w:lang w:val="en-US"/>
+        </w:rPr>
+        <w:t>require</w:t>
+      </w:r>
+      <w:proofErr w:type="gramEnd"/>
+      <w:r>
+        <w:rPr>
+          <w:lang w:val="en-US"/>
+        </w:rPr>
+        <w:t xml:space="preserve"> dependencies</w:t>
       </w:r>
     </w:p>
     <w:p>
@@ -1410,8 +1664,16 @@
         <w:rPr>
           <w:lang w:val="en-US"/>
         </w:rPr>
-        <w:t>Use this when you have optional dependencies</w:t>
-      </w:r>
+        <w:t xml:space="preserve">Use this when you have optional </w:t>
+      </w:r>
+      <w:proofErr w:type="gramStart"/>
+      <w:r>
+        <w:rPr>
+          <w:lang w:val="en-US"/>
+        </w:rPr>
+        <w:t>dependencies</w:t>
+      </w:r>
+      <w:proofErr w:type="gramEnd"/>
     </w:p>
     <w:p>
       <w:pPr>
@@ -1428,8 +1690,16 @@
         <w:rPr>
           <w:lang w:val="en-US"/>
         </w:rPr>
-        <w:t>If not provided, can provide reasonable default logic</w:t>
-      </w:r>
+        <w:t xml:space="preserve">If not provided, can provide reasonable default </w:t>
+      </w:r>
+      <w:proofErr w:type="gramStart"/>
+      <w:r>
+        <w:rPr>
+          <w:lang w:val="en-US"/>
+        </w:rPr>
+        <w:t>logic</w:t>
+      </w:r>
+      <w:proofErr w:type="gramEnd"/>
     </w:p>
     <w:p>
       <w:pPr>
@@ -1460,11 +1730,19 @@
           <w:lang w:val="en-US"/>
         </w:rPr>
       </w:pPr>
-      <w:r>
-        <w:rPr>
-          <w:lang w:val="en-US"/>
-        </w:rPr>
-        <w:t>Generally try to avoid using this</w:t>
+      <w:proofErr w:type="gramStart"/>
+      <w:r>
+        <w:rPr>
+          <w:lang w:val="en-US"/>
+        </w:rPr>
+        <w:t>Generally</w:t>
+      </w:r>
+      <w:proofErr w:type="gramEnd"/>
+      <w:r>
+        <w:rPr>
+          <w:lang w:val="en-US"/>
+        </w:rPr>
+        <w:t xml:space="preserve"> try to avoid using this</w:t>
       </w:r>
     </w:p>
     <w:p>
@@ -1482,26 +1760,36 @@
         <w:rPr>
           <w:lang w:val="en-US"/>
         </w:rPr>
-        <w:t>It’s difficult to unit test</w:t>
-      </w:r>
-    </w:p>
-    <w:p>
-      <w:pPr>
-        <w:pStyle w:val="ListParagraph"/>
-        <w:numPr>
-          <w:ilvl w:val="0"/>
-          <w:numId w:val="1"/>
-        </w:numPr>
-        <w:rPr>
-          <w:lang w:val="en-US"/>
-        </w:rPr>
-      </w:pPr>
+        <w:t xml:space="preserve">It’s difficult to unit </w:t>
+      </w:r>
+      <w:proofErr w:type="gramStart"/>
+      <w:r>
+        <w:rPr>
+          <w:lang w:val="en-US"/>
+        </w:rPr>
+        <w:t>test</w:t>
+      </w:r>
+      <w:proofErr w:type="gramEnd"/>
+    </w:p>
+    <w:p>
+      <w:pPr>
+        <w:pStyle w:val="ListParagraph"/>
+        <w:numPr>
+          <w:ilvl w:val="0"/>
+          <w:numId w:val="1"/>
+        </w:numPr>
+        <w:rPr>
+          <w:lang w:val="en-US"/>
+        </w:rPr>
+      </w:pPr>
+      <w:proofErr w:type="spellStart"/>
       <w:r>
         <w:rPr>
           <w:lang w:val="en-US"/>
         </w:rPr>
         <w:t>Autowiring</w:t>
       </w:r>
+      <w:proofErr w:type="spellEnd"/>
     </w:p>
     <w:p>
       <w:pPr>
@@ -1518,8 +1806,16 @@
         <w:rPr>
           <w:lang w:val="en-US"/>
         </w:rPr>
-        <w:t>Spring will look for a class that matches</w:t>
-      </w:r>
+        <w:t xml:space="preserve">Spring will look for a class that </w:t>
+      </w:r>
+      <w:proofErr w:type="gramStart"/>
+      <w:r>
+        <w:rPr>
+          <w:lang w:val="en-US"/>
+        </w:rPr>
+        <w:t>matches</w:t>
+      </w:r>
+      <w:proofErr w:type="gramEnd"/>
     </w:p>
     <w:p>
       <w:pPr>
@@ -1536,8 +1832,16 @@
         <w:rPr>
           <w:lang w:val="en-US"/>
         </w:rPr>
-        <w:t>Matches by type and uses it automatically</w:t>
-      </w:r>
+        <w:t xml:space="preserve">Matches by type and uses it </w:t>
+      </w:r>
+      <w:proofErr w:type="gramStart"/>
+      <w:r>
+        <w:rPr>
+          <w:lang w:val="en-US"/>
+        </w:rPr>
+        <w:t>automatically</w:t>
+      </w:r>
+      <w:proofErr w:type="gramEnd"/>
     </w:p>
     <w:p>
       <w:pPr>
@@ -1567,8 +1871,16 @@
         <w:rPr>
           <w:lang w:val="en-US"/>
         </w:rPr>
-        <w:t>Spring will can your components for specific tags</w:t>
-      </w:r>
+        <w:t xml:space="preserve">Spring will can your components for specific </w:t>
+      </w:r>
+      <w:proofErr w:type="gramStart"/>
+      <w:r>
+        <w:rPr>
+          <w:lang w:val="en-US"/>
+        </w:rPr>
+        <w:t>tags</w:t>
+      </w:r>
+      <w:proofErr w:type="gramEnd"/>
     </w:p>
     <w:p>
       <w:pPr>
@@ -1598,62 +1910,233 @@
         <w:rPr>
           <w:lang w:val="en-US"/>
         </w:rPr>
-        <w:t>You can use the Qualifier annotation to specify which class to use for injection</w:t>
-      </w:r>
-    </w:p>
-    <w:p>
-      <w:pPr>
-        <w:pStyle w:val="ListParagraph"/>
-        <w:numPr>
-          <w:ilvl w:val="0"/>
-          <w:numId w:val="1"/>
-        </w:numPr>
-        <w:rPr>
-          <w:lang w:val="en-US"/>
-        </w:rPr>
-      </w:pPr>
-      <w:r>
-        <w:rPr>
-          <w:lang w:val="en-US"/>
-        </w:rPr>
-        <w:t>You can also use the @Primary annotation to specify which one</w:t>
-      </w:r>
-    </w:p>
-    <w:p>
-      <w:pPr>
-        <w:pStyle w:val="ListParagraph"/>
-        <w:numPr>
-          <w:ilvl w:val="0"/>
-          <w:numId w:val="1"/>
-        </w:numPr>
-        <w:rPr>
-          <w:lang w:val="en-US"/>
-        </w:rPr>
-      </w:pPr>
-      <w:r>
-        <w:rPr>
-          <w:lang w:val="en-US"/>
-        </w:rPr>
-        <w:t>Qualifier overrides the primary annotation</w:t>
-      </w:r>
-    </w:p>
-    <w:p>
-      <w:pPr>
-        <w:pStyle w:val="ListParagraph"/>
-        <w:numPr>
-          <w:ilvl w:val="0"/>
-          <w:numId w:val="1"/>
-        </w:numPr>
-        <w:rPr>
-          <w:lang w:val="en-US"/>
-        </w:rPr>
-      </w:pPr>
-      <w:r>
-        <w:rPr>
-          <w:lang w:val="en-US"/>
-        </w:rPr>
-        <w:t>Can only have one primary annotation class</w:t>
-      </w:r>
+        <w:t xml:space="preserve">You can use the Qualifier annotation to specify which class to use for </w:t>
+      </w:r>
+      <w:proofErr w:type="gramStart"/>
+      <w:r>
+        <w:rPr>
+          <w:lang w:val="en-US"/>
+        </w:rPr>
+        <w:t>injection</w:t>
+      </w:r>
+      <w:proofErr w:type="gramEnd"/>
+    </w:p>
+    <w:p>
+      <w:pPr>
+        <w:pStyle w:val="ListParagraph"/>
+        <w:numPr>
+          <w:ilvl w:val="0"/>
+          <w:numId w:val="1"/>
+        </w:numPr>
+        <w:rPr>
+          <w:lang w:val="en-US"/>
+        </w:rPr>
+      </w:pPr>
+      <w:r>
+        <w:rPr>
+          <w:lang w:val="en-US"/>
+        </w:rPr>
+        <w:t xml:space="preserve">You can also use the @Primary annotation to specify which </w:t>
+      </w:r>
+      <w:proofErr w:type="gramStart"/>
+      <w:r>
+        <w:rPr>
+          <w:lang w:val="en-US"/>
+        </w:rPr>
+        <w:t>one</w:t>
+      </w:r>
+      <w:proofErr w:type="gramEnd"/>
+    </w:p>
+    <w:p>
+      <w:pPr>
+        <w:pStyle w:val="ListParagraph"/>
+        <w:numPr>
+          <w:ilvl w:val="0"/>
+          <w:numId w:val="1"/>
+        </w:numPr>
+        <w:rPr>
+          <w:lang w:val="en-US"/>
+        </w:rPr>
+      </w:pPr>
+      <w:r>
+        <w:rPr>
+          <w:lang w:val="en-US"/>
+        </w:rPr>
+        <w:t xml:space="preserve">Qualifier overrides the primary </w:t>
+      </w:r>
+      <w:proofErr w:type="gramStart"/>
+      <w:r>
+        <w:rPr>
+          <w:lang w:val="en-US"/>
+        </w:rPr>
+        <w:t>annotation</w:t>
+      </w:r>
+      <w:proofErr w:type="gramEnd"/>
+    </w:p>
+    <w:p>
+      <w:pPr>
+        <w:pStyle w:val="ListParagraph"/>
+        <w:numPr>
+          <w:ilvl w:val="0"/>
+          <w:numId w:val="1"/>
+        </w:numPr>
+        <w:rPr>
+          <w:lang w:val="en-US"/>
+        </w:rPr>
+      </w:pPr>
+      <w:r>
+        <w:rPr>
+          <w:lang w:val="en-US"/>
+        </w:rPr>
+        <w:t xml:space="preserve">Can only have one primary annotation </w:t>
+      </w:r>
+      <w:proofErr w:type="gramStart"/>
+      <w:r>
+        <w:rPr>
+          <w:lang w:val="en-US"/>
+        </w:rPr>
+        <w:t>class</w:t>
+      </w:r>
+      <w:proofErr w:type="gramEnd"/>
+    </w:p>
+    <w:p>
+      <w:pPr>
+        <w:rPr>
+          <w:lang w:val="en-US"/>
+        </w:rPr>
+      </w:pPr>
+      <w:r>
+        <w:rPr>
+          <w:lang w:val="en-US"/>
+        </w:rPr>
+        <w:t>Bean Scopes</w:t>
+      </w:r>
+    </w:p>
+    <w:p>
+      <w:pPr>
+        <w:pStyle w:val="ListParagraph"/>
+        <w:numPr>
+          <w:ilvl w:val="0"/>
+          <w:numId w:val="1"/>
+        </w:numPr>
+        <w:rPr>
+          <w:lang w:val="en-US"/>
+        </w:rPr>
+      </w:pPr>
+      <w:r>
+        <w:rPr>
+          <w:lang w:val="en-US"/>
+        </w:rPr>
+        <w:t xml:space="preserve">Default scope is </w:t>
+      </w:r>
+      <w:proofErr w:type="gramStart"/>
+      <w:r>
+        <w:rPr>
+          <w:lang w:val="en-US"/>
+        </w:rPr>
+        <w:t>singleton</w:t>
+      </w:r>
+      <w:proofErr w:type="gramEnd"/>
+    </w:p>
+    <w:p>
+      <w:pPr>
+        <w:pStyle w:val="ListParagraph"/>
+        <w:numPr>
+          <w:ilvl w:val="0"/>
+          <w:numId w:val="1"/>
+        </w:numPr>
+        <w:rPr>
+          <w:lang w:val="en-US"/>
+        </w:rPr>
+      </w:pPr>
+      <w:r>
+        <w:rPr>
+          <w:lang w:val="en-US"/>
+        </w:rPr>
+        <w:t>Prototype, new bean for each container request</w:t>
+      </w:r>
+    </w:p>
+    <w:p>
+      <w:pPr>
+        <w:pStyle w:val="ListParagraph"/>
+        <w:numPr>
+          <w:ilvl w:val="0"/>
+          <w:numId w:val="1"/>
+        </w:numPr>
+        <w:rPr>
+          <w:lang w:val="en-US"/>
+        </w:rPr>
+      </w:pPr>
+      <w:r>
+        <w:rPr>
+          <w:lang w:val="en-US"/>
+        </w:rPr>
+        <w:t xml:space="preserve">Request, scoped to http web </w:t>
+      </w:r>
+      <w:proofErr w:type="gramStart"/>
+      <w:r>
+        <w:rPr>
+          <w:lang w:val="en-US"/>
+        </w:rPr>
+        <w:t>request</w:t>
+      </w:r>
+      <w:proofErr w:type="gramEnd"/>
+    </w:p>
+    <w:p>
+      <w:pPr>
+        <w:pStyle w:val="ListParagraph"/>
+        <w:numPr>
+          <w:ilvl w:val="0"/>
+          <w:numId w:val="1"/>
+        </w:numPr>
+        <w:rPr>
+          <w:lang w:val="en-US"/>
+        </w:rPr>
+      </w:pPr>
+      <w:r>
+        <w:rPr>
+          <w:lang w:val="en-US"/>
+        </w:rPr>
+        <w:t xml:space="preserve">Session, scoped to http </w:t>
+      </w:r>
+      <w:proofErr w:type="gramStart"/>
+      <w:r>
+        <w:rPr>
+          <w:lang w:val="en-US"/>
+        </w:rPr>
+        <w:t>session</w:t>
+      </w:r>
+      <w:proofErr w:type="gramEnd"/>
+    </w:p>
+    <w:p>
+      <w:pPr>
+        <w:pStyle w:val="ListParagraph"/>
+        <w:numPr>
+          <w:ilvl w:val="0"/>
+          <w:numId w:val="1"/>
+        </w:numPr>
+        <w:rPr>
+          <w:lang w:val="en-US"/>
+        </w:rPr>
+      </w:pPr>
+      <w:r>
+        <w:rPr>
+          <w:lang w:val="en-US"/>
+        </w:rPr>
+        <w:t>Global-session, scope to a global http web session</w:t>
+      </w:r>
+    </w:p>
+    <w:p>
+      <w:pPr>
+        <w:pStyle w:val="ListParagraph"/>
+        <w:numPr>
+          <w:ilvl w:val="0"/>
+          <w:numId w:val="1"/>
+        </w:numPr>
+        <w:rPr>
+          <w:lang w:val="en-US"/>
+        </w:rPr>
+      </w:pPr>
     </w:p>
     <w:sectPr>
       <w:pgSz w:w="12240" w:h="15840"/>

</xml_diff>

<commit_message>
Added lifecycle code to track coach
</commit_message>
<xml_diff>
--- a/Java Springboot notes.docx
+++ b/Java Springboot notes.docx
@@ -12,21 +12,7 @@
         <w:rPr>
           <w:lang w:val="en-US"/>
         </w:rPr>
-        <w:t xml:space="preserve">Java </w:t>
-      </w:r>
-      <w:proofErr w:type="spellStart"/>
-      <w:r>
-        <w:rPr>
-          <w:lang w:val="en-US"/>
-        </w:rPr>
-        <w:t>Springboot</w:t>
-      </w:r>
-      <w:proofErr w:type="spellEnd"/>
-      <w:r>
-        <w:rPr>
-          <w:lang w:val="en-US"/>
-        </w:rPr>
-        <w:t xml:space="preserve"> notes</w:t>
+        <w:t>Java Springboot notes</w:t>
       </w:r>
     </w:p>
     <w:p>
@@ -62,75 +48,43 @@
         <w:rPr>
           <w:lang w:val="en-US"/>
         </w:rPr>
-        <w:t xml:space="preserve">Minimizes manual </w:t>
-      </w:r>
-      <w:proofErr w:type="gramStart"/>
-      <w:r>
-        <w:rPr>
-          <w:lang w:val="en-US"/>
-        </w:rPr>
-        <w:t>configurations</w:t>
-      </w:r>
-      <w:proofErr w:type="gramEnd"/>
-    </w:p>
-    <w:p>
-      <w:pPr>
-        <w:pStyle w:val="ListParagraph"/>
-        <w:numPr>
-          <w:ilvl w:val="0"/>
-          <w:numId w:val="1"/>
-        </w:numPr>
-        <w:rPr>
-          <w:lang w:val="en-US"/>
-        </w:rPr>
-      </w:pPr>
-      <w:r>
-        <w:rPr>
-          <w:lang w:val="en-US"/>
-        </w:rPr>
-        <w:t xml:space="preserve">Perform Auto-configuration based on props files and JAR </w:t>
-      </w:r>
-      <w:proofErr w:type="spellStart"/>
-      <w:proofErr w:type="gramStart"/>
-      <w:r>
-        <w:rPr>
-          <w:lang w:val="en-US"/>
-        </w:rPr>
-        <w:t>classpath</w:t>
-      </w:r>
-      <w:proofErr w:type="spellEnd"/>
-      <w:proofErr w:type="gramEnd"/>
-    </w:p>
-    <w:p>
-      <w:pPr>
-        <w:pStyle w:val="ListParagraph"/>
-        <w:numPr>
-          <w:ilvl w:val="0"/>
-          <w:numId w:val="1"/>
-        </w:numPr>
-        <w:rPr>
-          <w:lang w:val="en-US"/>
-        </w:rPr>
-      </w:pPr>
-      <w:r>
-        <w:rPr>
-          <w:lang w:val="en-US"/>
-        </w:rPr>
-        <w:t xml:space="preserve">Spring boot uses the same code as the spring framework, </w:t>
-      </w:r>
-      <w:proofErr w:type="gramStart"/>
-      <w:r>
-        <w:rPr>
-          <w:lang w:val="en-US"/>
-        </w:rPr>
-        <w:t>its</w:t>
-      </w:r>
-      <w:proofErr w:type="gramEnd"/>
-      <w:r>
-        <w:rPr>
-          <w:lang w:val="en-US"/>
-        </w:rPr>
-        <w:t xml:space="preserve"> primarily used to start up projects </w:t>
+        <w:t>Minimizes manual configurations</w:t>
+      </w:r>
+    </w:p>
+    <w:p>
+      <w:pPr>
+        <w:pStyle w:val="ListParagraph"/>
+        <w:numPr>
+          <w:ilvl w:val="0"/>
+          <w:numId w:val="1"/>
+        </w:numPr>
+        <w:rPr>
+          <w:lang w:val="en-US"/>
+        </w:rPr>
+      </w:pPr>
+      <w:r>
+        <w:rPr>
+          <w:lang w:val="en-US"/>
+        </w:rPr>
+        <w:t>Perform Auto-configuration based on props files and JAR classpath</w:t>
+      </w:r>
+    </w:p>
+    <w:p>
+      <w:pPr>
+        <w:pStyle w:val="ListParagraph"/>
+        <w:numPr>
+          <w:ilvl w:val="0"/>
+          <w:numId w:val="1"/>
+        </w:numPr>
+        <w:rPr>
+          <w:lang w:val="en-US"/>
+        </w:rPr>
+      </w:pPr>
+      <w:r>
+        <w:rPr>
+          <w:lang w:val="en-US"/>
+        </w:rPr>
+        <w:t xml:space="preserve">Spring boot uses the same code as the spring framework, its primarily used to start up projects </w:t>
       </w:r>
       <w:r>
         <w:rPr>
@@ -167,16 +121,8 @@
         <w:rPr>
           <w:lang w:val="en-US"/>
         </w:rPr>
-        <w:t xml:space="preserve">Factory for creating beans and managing bean </w:t>
-      </w:r>
-      <w:proofErr w:type="gramStart"/>
-      <w:r>
-        <w:rPr>
-          <w:lang w:val="en-US"/>
-        </w:rPr>
-        <w:t>dependencies</w:t>
-      </w:r>
-      <w:proofErr w:type="gramEnd"/>
+        <w:t>Factory for creating beans and managing bean dependencies</w:t>
+      </w:r>
     </w:p>
     <w:p>
       <w:pPr>
@@ -225,14 +171,12 @@
           <w:lang w:val="en-US"/>
         </w:rPr>
       </w:pPr>
-      <w:proofErr w:type="spellStart"/>
       <w:r>
         <w:rPr>
           <w:lang w:val="en-US"/>
         </w:rPr>
         <w:t>SpEL</w:t>
       </w:r>
-      <w:proofErr w:type="spellEnd"/>
     </w:p>
     <w:p>
       <w:pPr>
@@ -298,16 +242,8 @@
         <w:rPr>
           <w:lang w:val="en-US"/>
         </w:rPr>
-        <w:t xml:space="preserve">Adds functionality to objects </w:t>
-      </w:r>
-      <w:proofErr w:type="gramStart"/>
-      <w:r>
-        <w:rPr>
-          <w:lang w:val="en-US"/>
-        </w:rPr>
-        <w:t>declaratively</w:t>
-      </w:r>
-      <w:proofErr w:type="gramEnd"/>
+        <w:t>Adds functionality to objects declaratively</w:t>
+      </w:r>
     </w:p>
     <w:p>
       <w:pPr>
@@ -463,16 +399,8 @@
         <w:rPr>
           <w:lang w:val="en-US"/>
         </w:rPr>
-        <w:t xml:space="preserve">Reduces source code </w:t>
-      </w:r>
-      <w:proofErr w:type="gramStart"/>
-      <w:r>
-        <w:rPr>
-          <w:lang w:val="en-US"/>
-        </w:rPr>
-        <w:t>significantly</w:t>
-      </w:r>
-      <w:proofErr w:type="gramEnd"/>
+        <w:t>Reduces source code significantly</w:t>
+      </w:r>
     </w:p>
     <w:p>
       <w:pPr>
@@ -597,16 +525,8 @@
         <w:rPr>
           <w:lang w:val="en-US"/>
         </w:rPr>
-        <w:t xml:space="preserve">Send a message to a queue, </w:t>
-      </w:r>
-      <w:proofErr w:type="gramStart"/>
-      <w:r>
-        <w:rPr>
-          <w:lang w:val="en-US"/>
-        </w:rPr>
-        <w:t>asynchronous</w:t>
-      </w:r>
-      <w:proofErr w:type="gramEnd"/>
+        <w:t>Send a message to a queue, asynchronous</w:t>
+      </w:r>
     </w:p>
     <w:p>
       <w:pPr>
@@ -623,16 +543,8 @@
         <w:rPr>
           <w:lang w:val="en-US"/>
         </w:rPr>
-        <w:t xml:space="preserve">Spring provides helper classes for </w:t>
-      </w:r>
-      <w:proofErr w:type="gramStart"/>
-      <w:r>
-        <w:rPr>
-          <w:lang w:val="en-US"/>
-        </w:rPr>
-        <w:t>this</w:t>
-      </w:r>
-      <w:proofErr w:type="gramEnd"/>
+        <w:t>Spring provides helper classes for this</w:t>
+      </w:r>
     </w:p>
     <w:p>
       <w:pPr>
@@ -779,16 +691,8 @@
         <w:rPr>
           <w:lang w:val="en-US"/>
         </w:rPr>
-        <w:t xml:space="preserve">Do not use the webapp directory if the application is packaged as a </w:t>
-      </w:r>
-      <w:proofErr w:type="gramStart"/>
-      <w:r>
-        <w:rPr>
-          <w:lang w:val="en-US"/>
-        </w:rPr>
-        <w:t>JAR</w:t>
-      </w:r>
-      <w:proofErr w:type="gramEnd"/>
+        <w:t>Do not use the webapp directory if the application is packaged as a JAR</w:t>
+      </w:r>
     </w:p>
     <w:p>
       <w:pPr>
@@ -854,16 +758,8 @@
         <w:rPr>
           <w:lang w:val="en-US"/>
         </w:rPr>
-        <w:t xml:space="preserve">Collection of dependencies grouped </w:t>
-      </w:r>
-      <w:proofErr w:type="gramStart"/>
-      <w:r>
-        <w:rPr>
-          <w:lang w:val="en-US"/>
-        </w:rPr>
-        <w:t>together</w:t>
-      </w:r>
-      <w:proofErr w:type="gramEnd"/>
+        <w:t>Collection of dependencies grouped together</w:t>
+      </w:r>
     </w:p>
     <w:p>
       <w:pPr>
@@ -921,30 +817,8 @@
         <w:rPr>
           <w:lang w:val="en-US"/>
         </w:rPr>
-        <w:t>spring-boot-</w:t>
-      </w:r>
-      <w:proofErr w:type="spellStart"/>
-      <w:r>
-        <w:rPr>
-          <w:lang w:val="en-US"/>
-        </w:rPr>
-        <w:t>devtools</w:t>
-      </w:r>
-      <w:proofErr w:type="spellEnd"/>
-      <w:r>
-        <w:rPr>
-          <w:lang w:val="en-US"/>
-        </w:rPr>
-        <w:t xml:space="preserve"> will automatically restart the application when your code is </w:t>
-      </w:r>
-      <w:proofErr w:type="gramStart"/>
-      <w:r>
-        <w:rPr>
-          <w:lang w:val="en-US"/>
-        </w:rPr>
-        <w:t>updated</w:t>
-      </w:r>
-      <w:proofErr w:type="gramEnd"/>
+        <w:t>spring-boot-devtools will automatically restart the application when your code is updated</w:t>
+      </w:r>
     </w:p>
     <w:p>
       <w:pPr>
@@ -974,68 +848,44 @@
         <w:rPr>
           <w:lang w:val="en-US"/>
         </w:rPr>
-        <w:t xml:space="preserve">Exposes endpoints to monitor and manage your </w:t>
-      </w:r>
-      <w:proofErr w:type="gramStart"/>
-      <w:r>
-        <w:rPr>
-          <w:lang w:val="en-US"/>
-        </w:rPr>
-        <w:t>application</w:t>
-      </w:r>
-      <w:proofErr w:type="gramEnd"/>
-    </w:p>
-    <w:p>
-      <w:pPr>
-        <w:pStyle w:val="ListParagraph"/>
-        <w:numPr>
-          <w:ilvl w:val="0"/>
-          <w:numId w:val="1"/>
-        </w:numPr>
-        <w:rPr>
-          <w:lang w:val="en-US"/>
-        </w:rPr>
-      </w:pPr>
-      <w:r>
-        <w:rPr>
-          <w:lang w:val="en-US"/>
-        </w:rPr>
-        <w:t xml:space="preserve">Easy get DevOps </w:t>
-      </w:r>
-      <w:proofErr w:type="gramStart"/>
-      <w:r>
-        <w:rPr>
-          <w:lang w:val="en-US"/>
-        </w:rPr>
-        <w:t>functionality</w:t>
-      </w:r>
-      <w:proofErr w:type="gramEnd"/>
-    </w:p>
-    <w:p>
-      <w:pPr>
-        <w:pStyle w:val="ListParagraph"/>
-        <w:numPr>
-          <w:ilvl w:val="0"/>
-          <w:numId w:val="1"/>
-        </w:numPr>
-        <w:rPr>
-          <w:lang w:val="en-US"/>
-        </w:rPr>
-      </w:pPr>
-      <w:r>
-        <w:rPr>
-          <w:lang w:val="en-US"/>
-        </w:rPr>
-        <w:t xml:space="preserve">REST endpoints are automatically updated </w:t>
-      </w:r>
-      <w:proofErr w:type="gramStart"/>
-      <w:r>
-        <w:rPr>
-          <w:lang w:val="en-US"/>
-        </w:rPr>
-        <w:t>here</w:t>
-      </w:r>
-      <w:proofErr w:type="gramEnd"/>
+        <w:t>Exposes endpoints to monitor and manage your application</w:t>
+      </w:r>
+    </w:p>
+    <w:p>
+      <w:pPr>
+        <w:pStyle w:val="ListParagraph"/>
+        <w:numPr>
+          <w:ilvl w:val="0"/>
+          <w:numId w:val="1"/>
+        </w:numPr>
+        <w:rPr>
+          <w:lang w:val="en-US"/>
+        </w:rPr>
+      </w:pPr>
+      <w:r>
+        <w:rPr>
+          <w:lang w:val="en-US"/>
+        </w:rPr>
+        <w:t>Easy get DevOps functionality</w:t>
+      </w:r>
+    </w:p>
+    <w:p>
+      <w:pPr>
+        <w:pStyle w:val="ListParagraph"/>
+        <w:numPr>
+          <w:ilvl w:val="0"/>
+          <w:numId w:val="1"/>
+        </w:numPr>
+        <w:rPr>
+          <w:lang w:val="en-US"/>
+        </w:rPr>
+      </w:pPr>
+      <w:r>
+        <w:rPr>
+          <w:lang w:val="en-US"/>
+        </w:rPr>
+        <w:t>REST endpoints are automatically updated here</w:t>
+      </w:r>
     </w:p>
     <w:p>
       <w:pPr>
@@ -1094,16 +944,8 @@
         <w:rPr>
           <w:lang w:val="en-US"/>
         </w:rPr>
-        <w:t xml:space="preserve">Used by monitoring apps to see if it is up or </w:t>
-      </w:r>
-      <w:proofErr w:type="gramStart"/>
-      <w:r>
-        <w:rPr>
-          <w:lang w:val="en-US"/>
-        </w:rPr>
-        <w:t>down</w:t>
-      </w:r>
-      <w:proofErr w:type="gramEnd"/>
+        <w:t>Used by monitoring apps to see if it is up or down</w:t>
+      </w:r>
     </w:p>
     <w:p>
       <w:pPr>
@@ -1144,96 +986,62 @@
         <w:rPr>
           <w:lang w:val="en-US"/>
         </w:rPr>
-        <w:t xml:space="preserve">Provides more information about your </w:t>
-      </w:r>
-      <w:proofErr w:type="gramStart"/>
-      <w:r>
-        <w:rPr>
-          <w:lang w:val="en-US"/>
-        </w:rPr>
-        <w:t>application</w:t>
-      </w:r>
-      <w:proofErr w:type="gramEnd"/>
-    </w:p>
-    <w:p>
-      <w:pPr>
-        <w:pStyle w:val="ListParagraph"/>
-        <w:numPr>
-          <w:ilvl w:val="0"/>
-          <w:numId w:val="1"/>
-        </w:numPr>
-        <w:rPr>
-          <w:lang w:val="en-US"/>
-        </w:rPr>
-      </w:pPr>
-      <w:r>
-        <w:rPr>
-          <w:lang w:val="en-US"/>
-        </w:rPr>
-        <w:t>/</w:t>
-      </w:r>
-      <w:proofErr w:type="spellStart"/>
-      <w:proofErr w:type="gramStart"/>
-      <w:r>
-        <w:rPr>
-          <w:lang w:val="en-US"/>
-        </w:rPr>
-        <w:t>auditevents</w:t>
-      </w:r>
-      <w:proofErr w:type="spellEnd"/>
-      <w:proofErr w:type="gramEnd"/>
-    </w:p>
-    <w:p>
-      <w:pPr>
-        <w:pStyle w:val="ListParagraph"/>
-        <w:numPr>
-          <w:ilvl w:val="0"/>
-          <w:numId w:val="1"/>
-        </w:numPr>
-        <w:rPr>
-          <w:lang w:val="en-US"/>
-        </w:rPr>
-      </w:pPr>
-      <w:r>
-        <w:rPr>
-          <w:lang w:val="en-US"/>
-        </w:rPr>
-        <w:t>/</w:t>
-      </w:r>
-      <w:proofErr w:type="gramStart"/>
-      <w:r>
-        <w:rPr>
-          <w:lang w:val="en-US"/>
-        </w:rPr>
-        <w:t>beans</w:t>
-      </w:r>
-      <w:proofErr w:type="gramEnd"/>
-    </w:p>
-    <w:p>
-      <w:pPr>
-        <w:pStyle w:val="ListParagraph"/>
-        <w:numPr>
-          <w:ilvl w:val="0"/>
-          <w:numId w:val="1"/>
-        </w:numPr>
-        <w:rPr>
-          <w:lang w:val="en-US"/>
-        </w:rPr>
-      </w:pPr>
-      <w:r>
-        <w:rPr>
-          <w:lang w:val="en-US"/>
-        </w:rPr>
-        <w:t>/</w:t>
-      </w:r>
-      <w:proofErr w:type="gramStart"/>
-      <w:r>
-        <w:rPr>
-          <w:lang w:val="en-US"/>
-        </w:rPr>
-        <w:t>mappings</w:t>
-      </w:r>
-      <w:proofErr w:type="gramEnd"/>
+        <w:t>Provides more information about your application</w:t>
+      </w:r>
+    </w:p>
+    <w:p>
+      <w:pPr>
+        <w:pStyle w:val="ListParagraph"/>
+        <w:numPr>
+          <w:ilvl w:val="0"/>
+          <w:numId w:val="1"/>
+        </w:numPr>
+        <w:rPr>
+          <w:lang w:val="en-US"/>
+        </w:rPr>
+      </w:pPr>
+      <w:r>
+        <w:rPr>
+          <w:lang w:val="en-US"/>
+        </w:rPr>
+        <w:t>/auditevents</w:t>
+      </w:r>
+    </w:p>
+    <w:p>
+      <w:pPr>
+        <w:pStyle w:val="ListParagraph"/>
+        <w:numPr>
+          <w:ilvl w:val="0"/>
+          <w:numId w:val="1"/>
+        </w:numPr>
+        <w:rPr>
+          <w:lang w:val="en-US"/>
+        </w:rPr>
+      </w:pPr>
+      <w:r>
+        <w:rPr>
+          <w:lang w:val="en-US"/>
+        </w:rPr>
+        <w:t>/beans</w:t>
+      </w:r>
+    </w:p>
+    <w:p>
+      <w:pPr>
+        <w:pStyle w:val="ListParagraph"/>
+        <w:numPr>
+          <w:ilvl w:val="0"/>
+          <w:numId w:val="1"/>
+        </w:numPr>
+        <w:rPr>
+          <w:lang w:val="en-US"/>
+        </w:rPr>
+      </w:pPr>
+      <w:r>
+        <w:rPr>
+          <w:lang w:val="en-US"/>
+        </w:rPr>
+        <w:t>/mappings</w:t>
+      </w:r>
     </w:p>
     <w:p>
       <w:pPr>
@@ -1280,94 +1088,48 @@
           <w:lang w:val="en-US"/>
         </w:rPr>
       </w:pPr>
-      <w:proofErr w:type="spellStart"/>
-      <w:r>
-        <w:rPr>
-          <w:lang w:val="en-US"/>
-        </w:rPr>
-        <w:t>Mvnw</w:t>
-      </w:r>
-      <w:proofErr w:type="spellEnd"/>
-      <w:r>
-        <w:rPr>
-          <w:lang w:val="en-US"/>
-        </w:rPr>
-        <w:t xml:space="preserve"> package (to package project)</w:t>
-      </w:r>
-    </w:p>
-    <w:p>
-      <w:pPr>
-        <w:pStyle w:val="ListParagraph"/>
-        <w:numPr>
-          <w:ilvl w:val="0"/>
-          <w:numId w:val="1"/>
-        </w:numPr>
-        <w:rPr>
-          <w:lang w:val="en-US"/>
-        </w:rPr>
-      </w:pPr>
-      <w:r>
-        <w:rPr>
-          <w:lang w:val="en-US"/>
-        </w:rPr>
-        <w:t>Java – jar (</w:t>
-      </w:r>
-      <w:proofErr w:type="spellStart"/>
-      <w:r>
-        <w:rPr>
-          <w:lang w:val="en-US"/>
-        </w:rPr>
-        <w:t>appname</w:t>
-      </w:r>
-      <w:proofErr w:type="spellEnd"/>
-      <w:r>
-        <w:rPr>
-          <w:lang w:val="en-US"/>
-        </w:rPr>
-        <w:t>)</w:t>
-      </w:r>
-    </w:p>
-    <w:p>
-      <w:pPr>
-        <w:pStyle w:val="ListParagraph"/>
-        <w:numPr>
-          <w:ilvl w:val="0"/>
-          <w:numId w:val="1"/>
-        </w:numPr>
-        <w:rPr>
-          <w:lang w:val="en-US"/>
-        </w:rPr>
-      </w:pPr>
-      <w:proofErr w:type="spellStart"/>
-      <w:r>
-        <w:rPr>
-          <w:lang w:val="en-US"/>
-        </w:rPr>
-        <w:t>Mvnw</w:t>
-      </w:r>
-      <w:proofErr w:type="spellEnd"/>
-      <w:r>
-        <w:rPr>
-          <w:lang w:val="en-US"/>
-        </w:rPr>
-        <w:t xml:space="preserve"> </w:t>
-      </w:r>
-      <w:proofErr w:type="spellStart"/>
-      <w:r>
-        <w:rPr>
-          <w:lang w:val="en-US"/>
-        </w:rPr>
-        <w:t>spring-</w:t>
-      </w:r>
-      <w:proofErr w:type="gramStart"/>
-      <w:r>
-        <w:rPr>
-          <w:lang w:val="en-US"/>
-        </w:rPr>
-        <w:t>boot:run</w:t>
-      </w:r>
-      <w:proofErr w:type="spellEnd"/>
-      <w:proofErr w:type="gramEnd"/>
+      <w:r>
+        <w:rPr>
+          <w:lang w:val="en-US"/>
+        </w:rPr>
+        <w:t>Mvnw package (to package project)</w:t>
+      </w:r>
+    </w:p>
+    <w:p>
+      <w:pPr>
+        <w:pStyle w:val="ListParagraph"/>
+        <w:numPr>
+          <w:ilvl w:val="0"/>
+          <w:numId w:val="1"/>
+        </w:numPr>
+        <w:rPr>
+          <w:lang w:val="en-US"/>
+        </w:rPr>
+      </w:pPr>
+      <w:r>
+        <w:rPr>
+          <w:lang w:val="en-US"/>
+        </w:rPr>
+        <w:t>Java – jar (appname)</w:t>
+      </w:r>
+    </w:p>
+    <w:p>
+      <w:pPr>
+        <w:pStyle w:val="ListParagraph"/>
+        <w:numPr>
+          <w:ilvl w:val="0"/>
+          <w:numId w:val="1"/>
+        </w:numPr>
+        <w:rPr>
+          <w:lang w:val="en-US"/>
+        </w:rPr>
+      </w:pPr>
+      <w:r>
+        <w:rPr>
+          <w:lang w:val="en-US"/>
+        </w:rPr>
+        <w:t>Mvnw spring-boot:run</w:t>
+      </w:r>
     </w:p>
     <w:p>
       <w:pPr>
@@ -1523,14 +1285,12 @@
           <w:lang w:val="en-US"/>
         </w:rPr>
       </w:pPr>
-      <w:proofErr w:type="spellStart"/>
       <w:r>
         <w:rPr>
           <w:lang w:val="en-US"/>
         </w:rPr>
         <w:t>Devtools</w:t>
       </w:r>
-      <w:proofErr w:type="spellEnd"/>
     </w:p>
     <w:p>
       <w:pPr>
@@ -1596,21 +1356,7 @@
         <w:rPr>
           <w:lang w:val="en-US"/>
         </w:rPr>
-        <w:t xml:space="preserve">Use when you have </w:t>
-      </w:r>
-      <w:proofErr w:type="gramStart"/>
-      <w:r>
-        <w:rPr>
-          <w:lang w:val="en-US"/>
-        </w:rPr>
-        <w:t>require</w:t>
-      </w:r>
-      <w:proofErr w:type="gramEnd"/>
-      <w:r>
-        <w:rPr>
-          <w:lang w:val="en-US"/>
-        </w:rPr>
-        <w:t xml:space="preserve"> dependencies</w:t>
+        <w:t>Use when you have require dependencies</w:t>
       </w:r>
     </w:p>
     <w:p>
@@ -1664,16 +1410,8 @@
         <w:rPr>
           <w:lang w:val="en-US"/>
         </w:rPr>
-        <w:t xml:space="preserve">Use this when you have optional </w:t>
-      </w:r>
-      <w:proofErr w:type="gramStart"/>
-      <w:r>
-        <w:rPr>
-          <w:lang w:val="en-US"/>
-        </w:rPr>
-        <w:t>dependencies</w:t>
-      </w:r>
-      <w:proofErr w:type="gramEnd"/>
+        <w:t>Use this when you have optional dependencies</w:t>
+      </w:r>
     </w:p>
     <w:p>
       <w:pPr>
@@ -1690,16 +1428,8 @@
         <w:rPr>
           <w:lang w:val="en-US"/>
         </w:rPr>
-        <w:t xml:space="preserve">If not provided, can provide reasonable default </w:t>
-      </w:r>
-      <w:proofErr w:type="gramStart"/>
-      <w:r>
-        <w:rPr>
-          <w:lang w:val="en-US"/>
-        </w:rPr>
-        <w:t>logic</w:t>
-      </w:r>
-      <w:proofErr w:type="gramEnd"/>
+        <w:t>If not provided, can provide reasonable default logic</w:t>
+      </w:r>
     </w:p>
     <w:p>
       <w:pPr>
@@ -1730,19 +1460,11 @@
           <w:lang w:val="en-US"/>
         </w:rPr>
       </w:pPr>
-      <w:proofErr w:type="gramStart"/>
-      <w:r>
-        <w:rPr>
-          <w:lang w:val="en-US"/>
-        </w:rPr>
-        <w:t>Generally</w:t>
-      </w:r>
-      <w:proofErr w:type="gramEnd"/>
-      <w:r>
-        <w:rPr>
-          <w:lang w:val="en-US"/>
-        </w:rPr>
-        <w:t xml:space="preserve"> try to avoid using this</w:t>
+      <w:r>
+        <w:rPr>
+          <w:lang w:val="en-US"/>
+        </w:rPr>
+        <w:t>Generally try to avoid using this</w:t>
       </w:r>
     </w:p>
     <w:p>
@@ -1760,36 +1482,26 @@
         <w:rPr>
           <w:lang w:val="en-US"/>
         </w:rPr>
-        <w:t xml:space="preserve">It’s difficult to unit </w:t>
-      </w:r>
-      <w:proofErr w:type="gramStart"/>
-      <w:r>
-        <w:rPr>
-          <w:lang w:val="en-US"/>
-        </w:rPr>
-        <w:t>test</w:t>
-      </w:r>
-      <w:proofErr w:type="gramEnd"/>
-    </w:p>
-    <w:p>
-      <w:pPr>
-        <w:pStyle w:val="ListParagraph"/>
-        <w:numPr>
-          <w:ilvl w:val="0"/>
-          <w:numId w:val="1"/>
-        </w:numPr>
-        <w:rPr>
-          <w:lang w:val="en-US"/>
-        </w:rPr>
-      </w:pPr>
-      <w:proofErr w:type="spellStart"/>
+        <w:t>It’s difficult to unit test</w:t>
+      </w:r>
+    </w:p>
+    <w:p>
+      <w:pPr>
+        <w:pStyle w:val="ListParagraph"/>
+        <w:numPr>
+          <w:ilvl w:val="0"/>
+          <w:numId w:val="1"/>
+        </w:numPr>
+        <w:rPr>
+          <w:lang w:val="en-US"/>
+        </w:rPr>
+      </w:pPr>
       <w:r>
         <w:rPr>
           <w:lang w:val="en-US"/>
         </w:rPr>
         <w:t>Autowiring</w:t>
       </w:r>
-      <w:proofErr w:type="spellEnd"/>
     </w:p>
     <w:p>
       <w:pPr>
@@ -1806,16 +1518,8 @@
         <w:rPr>
           <w:lang w:val="en-US"/>
         </w:rPr>
-        <w:t xml:space="preserve">Spring will look for a class that </w:t>
-      </w:r>
-      <w:proofErr w:type="gramStart"/>
-      <w:r>
-        <w:rPr>
-          <w:lang w:val="en-US"/>
-        </w:rPr>
-        <w:t>matches</w:t>
-      </w:r>
-      <w:proofErr w:type="gramEnd"/>
+        <w:t>Spring will look for a class that matches</w:t>
+      </w:r>
     </w:p>
     <w:p>
       <w:pPr>
@@ -1832,16 +1536,8 @@
         <w:rPr>
           <w:lang w:val="en-US"/>
         </w:rPr>
-        <w:t xml:space="preserve">Matches by type and uses it </w:t>
-      </w:r>
-      <w:proofErr w:type="gramStart"/>
-      <w:r>
-        <w:rPr>
-          <w:lang w:val="en-US"/>
-        </w:rPr>
-        <w:t>automatically</w:t>
-      </w:r>
-      <w:proofErr w:type="gramEnd"/>
+        <w:t>Matches by type and uses it automatically</w:t>
+      </w:r>
     </w:p>
     <w:p>
       <w:pPr>
@@ -1871,16 +1567,8 @@
         <w:rPr>
           <w:lang w:val="en-US"/>
         </w:rPr>
-        <w:t xml:space="preserve">Spring will can your components for specific </w:t>
-      </w:r>
-      <w:proofErr w:type="gramStart"/>
-      <w:r>
-        <w:rPr>
-          <w:lang w:val="en-US"/>
-        </w:rPr>
-        <w:t>tags</w:t>
-      </w:r>
-      <w:proofErr w:type="gramEnd"/>
+        <w:t>Spring will can your components for specific tags</w:t>
+      </w:r>
     </w:p>
     <w:p>
       <w:pPr>
@@ -1910,94 +1598,62 @@
         <w:rPr>
           <w:lang w:val="en-US"/>
         </w:rPr>
-        <w:t xml:space="preserve">You can use the Qualifier annotation to specify which class to use for </w:t>
-      </w:r>
-      <w:proofErr w:type="gramStart"/>
-      <w:r>
-        <w:rPr>
-          <w:lang w:val="en-US"/>
-        </w:rPr>
-        <w:t>injection</w:t>
-      </w:r>
-      <w:proofErr w:type="gramEnd"/>
-    </w:p>
-    <w:p>
-      <w:pPr>
-        <w:pStyle w:val="ListParagraph"/>
-        <w:numPr>
-          <w:ilvl w:val="0"/>
-          <w:numId w:val="1"/>
-        </w:numPr>
-        <w:rPr>
-          <w:lang w:val="en-US"/>
-        </w:rPr>
-      </w:pPr>
-      <w:r>
-        <w:rPr>
-          <w:lang w:val="en-US"/>
-        </w:rPr>
-        <w:t xml:space="preserve">You can also use the @Primary annotation to specify which </w:t>
-      </w:r>
-      <w:proofErr w:type="gramStart"/>
-      <w:r>
-        <w:rPr>
-          <w:lang w:val="en-US"/>
-        </w:rPr>
-        <w:t>one</w:t>
-      </w:r>
-      <w:proofErr w:type="gramEnd"/>
-    </w:p>
-    <w:p>
-      <w:pPr>
-        <w:pStyle w:val="ListParagraph"/>
-        <w:numPr>
-          <w:ilvl w:val="0"/>
-          <w:numId w:val="1"/>
-        </w:numPr>
-        <w:rPr>
-          <w:lang w:val="en-US"/>
-        </w:rPr>
-      </w:pPr>
-      <w:r>
-        <w:rPr>
-          <w:lang w:val="en-US"/>
-        </w:rPr>
-        <w:t xml:space="preserve">Qualifier overrides the primary </w:t>
-      </w:r>
-      <w:proofErr w:type="gramStart"/>
-      <w:r>
-        <w:rPr>
-          <w:lang w:val="en-US"/>
-        </w:rPr>
-        <w:t>annotation</w:t>
-      </w:r>
-      <w:proofErr w:type="gramEnd"/>
-    </w:p>
-    <w:p>
-      <w:pPr>
-        <w:pStyle w:val="ListParagraph"/>
-        <w:numPr>
-          <w:ilvl w:val="0"/>
-          <w:numId w:val="1"/>
-        </w:numPr>
-        <w:rPr>
-          <w:lang w:val="en-US"/>
-        </w:rPr>
-      </w:pPr>
-      <w:r>
-        <w:rPr>
-          <w:lang w:val="en-US"/>
-        </w:rPr>
-        <w:t xml:space="preserve">Can only have one primary annotation </w:t>
-      </w:r>
-      <w:proofErr w:type="gramStart"/>
-      <w:r>
-        <w:rPr>
-          <w:lang w:val="en-US"/>
-        </w:rPr>
-        <w:t>class</w:t>
-      </w:r>
-      <w:proofErr w:type="gramEnd"/>
+        <w:t>You can use the Qualifier annotation to specify which class to use for injection</w:t>
+      </w:r>
+    </w:p>
+    <w:p>
+      <w:pPr>
+        <w:pStyle w:val="ListParagraph"/>
+        <w:numPr>
+          <w:ilvl w:val="0"/>
+          <w:numId w:val="1"/>
+        </w:numPr>
+        <w:rPr>
+          <w:lang w:val="en-US"/>
+        </w:rPr>
+      </w:pPr>
+      <w:r>
+        <w:rPr>
+          <w:lang w:val="en-US"/>
+        </w:rPr>
+        <w:t>You can also use the @Primary annotation to specify which one</w:t>
+      </w:r>
+    </w:p>
+    <w:p>
+      <w:pPr>
+        <w:pStyle w:val="ListParagraph"/>
+        <w:numPr>
+          <w:ilvl w:val="0"/>
+          <w:numId w:val="1"/>
+        </w:numPr>
+        <w:rPr>
+          <w:lang w:val="en-US"/>
+        </w:rPr>
+      </w:pPr>
+      <w:r>
+        <w:rPr>
+          <w:lang w:val="en-US"/>
+        </w:rPr>
+        <w:t>Qualifier overrides the primary annotation</w:t>
+      </w:r>
+    </w:p>
+    <w:p>
+      <w:pPr>
+        <w:pStyle w:val="ListParagraph"/>
+        <w:numPr>
+          <w:ilvl w:val="0"/>
+          <w:numId w:val="1"/>
+        </w:numPr>
+        <w:rPr>
+          <w:lang w:val="en-US"/>
+        </w:rPr>
+      </w:pPr>
+      <w:r>
+        <w:rPr>
+          <w:lang w:val="en-US"/>
+        </w:rPr>
+        <w:t>Can only have one primary annotation class</w:t>
+      </w:r>
     </w:p>
     <w:p>
       <w:pPr>
@@ -2027,16 +1683,8 @@
         <w:rPr>
           <w:lang w:val="en-US"/>
         </w:rPr>
-        <w:t xml:space="preserve">Default scope is </w:t>
-      </w:r>
-      <w:proofErr w:type="gramStart"/>
-      <w:r>
-        <w:rPr>
-          <w:lang w:val="en-US"/>
-        </w:rPr>
-        <w:t>singleton</w:t>
-      </w:r>
-      <w:proofErr w:type="gramEnd"/>
+        <w:t>Default scope is singleton</w:t>
+      </w:r>
     </w:p>
     <w:p>
       <w:pPr>
@@ -2071,42 +1719,26 @@
         <w:rPr>
           <w:lang w:val="en-US"/>
         </w:rPr>
-        <w:t xml:space="preserve">Request, scoped to http web </w:t>
-      </w:r>
-      <w:proofErr w:type="gramStart"/>
-      <w:r>
-        <w:rPr>
-          <w:lang w:val="en-US"/>
-        </w:rPr>
-        <w:t>request</w:t>
-      </w:r>
-      <w:proofErr w:type="gramEnd"/>
-    </w:p>
-    <w:p>
-      <w:pPr>
-        <w:pStyle w:val="ListParagraph"/>
-        <w:numPr>
-          <w:ilvl w:val="0"/>
-          <w:numId w:val="1"/>
-        </w:numPr>
-        <w:rPr>
-          <w:lang w:val="en-US"/>
-        </w:rPr>
-      </w:pPr>
-      <w:r>
-        <w:rPr>
-          <w:lang w:val="en-US"/>
-        </w:rPr>
-        <w:t xml:space="preserve">Session, scoped to http </w:t>
-      </w:r>
-      <w:proofErr w:type="gramStart"/>
-      <w:r>
-        <w:rPr>
-          <w:lang w:val="en-US"/>
-        </w:rPr>
-        <w:t>session</w:t>
-      </w:r>
-      <w:proofErr w:type="gramEnd"/>
+        <w:t>Request, scoped to http web request</w:t>
+      </w:r>
+    </w:p>
+    <w:p>
+      <w:pPr>
+        <w:pStyle w:val="ListParagraph"/>
+        <w:numPr>
+          <w:ilvl w:val="0"/>
+          <w:numId w:val="1"/>
+        </w:numPr>
+        <w:rPr>
+          <w:lang w:val="en-US"/>
+        </w:rPr>
+      </w:pPr>
+      <w:r>
+        <w:rPr>
+          <w:lang w:val="en-US"/>
+        </w:rPr>
+        <w:t>Session, scoped to http session</w:t>
+      </w:r>
     </w:p>
     <w:p>
       <w:pPr>
@@ -2128,15 +1760,218 @@
     </w:p>
     <w:p>
       <w:pPr>
-        <w:pStyle w:val="ListParagraph"/>
-        <w:numPr>
-          <w:ilvl w:val="0"/>
-          <w:numId w:val="1"/>
-        </w:numPr>
-        <w:rPr>
-          <w:lang w:val="en-US"/>
-        </w:rPr>
-      </w:pPr>
+        <w:rPr>
+          <w:lang w:val="en-US"/>
+        </w:rPr>
+      </w:pPr>
+      <w:r>
+        <w:rPr>
+          <w:lang w:val="en-US"/>
+        </w:rPr>
+        <w:t>Bean Lifecycle</w:t>
+      </w:r>
+    </w:p>
+    <w:p>
+      <w:pPr>
+        <w:pStyle w:val="ListParagraph"/>
+        <w:numPr>
+          <w:ilvl w:val="0"/>
+          <w:numId w:val="1"/>
+        </w:numPr>
+        <w:rPr>
+          <w:lang w:val="en-US"/>
+        </w:rPr>
+      </w:pPr>
+      <w:r>
+        <w:rPr>
+          <w:lang w:val="en-US"/>
+        </w:rPr>
+        <w:t>Bean instantiated</w:t>
+      </w:r>
+    </w:p>
+    <w:p>
+      <w:pPr>
+        <w:pStyle w:val="ListParagraph"/>
+        <w:numPr>
+          <w:ilvl w:val="0"/>
+          <w:numId w:val="1"/>
+        </w:numPr>
+        <w:rPr>
+          <w:lang w:val="en-US"/>
+        </w:rPr>
+      </w:pPr>
+      <w:r>
+        <w:rPr>
+          <w:lang w:val="en-US"/>
+        </w:rPr>
+        <w:t>Dependencies injected</w:t>
+      </w:r>
+    </w:p>
+    <w:p>
+      <w:pPr>
+        <w:pStyle w:val="ListParagraph"/>
+        <w:numPr>
+          <w:ilvl w:val="0"/>
+          <w:numId w:val="1"/>
+        </w:numPr>
+        <w:rPr>
+          <w:lang w:val="en-US"/>
+        </w:rPr>
+      </w:pPr>
+      <w:r>
+        <w:rPr>
+          <w:lang w:val="en-US"/>
+        </w:rPr>
+        <w:t>Internal spring processing</w:t>
+      </w:r>
+    </w:p>
+    <w:p>
+      <w:pPr>
+        <w:pStyle w:val="ListParagraph"/>
+        <w:numPr>
+          <w:ilvl w:val="0"/>
+          <w:numId w:val="1"/>
+        </w:numPr>
+        <w:rPr>
+          <w:lang w:val="en-US"/>
+        </w:rPr>
+      </w:pPr>
+      <w:r>
+        <w:rPr>
+          <w:lang w:val="en-US"/>
+        </w:rPr>
+        <w:t>Custom initialization method</w:t>
+      </w:r>
+    </w:p>
+    <w:p>
+      <w:pPr>
+        <w:pStyle w:val="ListParagraph"/>
+        <w:numPr>
+          <w:ilvl w:val="0"/>
+          <w:numId w:val="1"/>
+        </w:numPr>
+        <w:rPr>
+          <w:lang w:val="en-US"/>
+        </w:rPr>
+      </w:pPr>
+      <w:r>
+        <w:rPr>
+          <w:lang w:val="en-US"/>
+        </w:rPr>
+        <w:t>Bean ready for use</w:t>
+      </w:r>
+    </w:p>
+    <w:p>
+      <w:pPr>
+        <w:pStyle w:val="ListParagraph"/>
+        <w:numPr>
+          <w:ilvl w:val="0"/>
+          <w:numId w:val="1"/>
+        </w:numPr>
+        <w:rPr>
+          <w:lang w:val="en-US"/>
+        </w:rPr>
+      </w:pPr>
+      <w:r>
+        <w:rPr>
+          <w:lang w:val="en-US"/>
+        </w:rPr>
+        <w:t>Container is shutdown</w:t>
+      </w:r>
+    </w:p>
+    <w:p>
+      <w:pPr>
+        <w:pStyle w:val="ListParagraph"/>
+        <w:numPr>
+          <w:ilvl w:val="0"/>
+          <w:numId w:val="1"/>
+        </w:numPr>
+        <w:rPr>
+          <w:lang w:val="en-US"/>
+        </w:rPr>
+      </w:pPr>
+      <w:r>
+        <w:rPr>
+          <w:lang w:val="en-US"/>
+        </w:rPr>
+        <w:t>Custom destroy method</w:t>
+      </w:r>
+    </w:p>
+    <w:p>
+      <w:pPr>
+        <w:pStyle w:val="ListParagraph"/>
+        <w:numPr>
+          <w:ilvl w:val="0"/>
+          <w:numId w:val="1"/>
+        </w:numPr>
+        <w:rPr>
+          <w:lang w:val="en-US"/>
+        </w:rPr>
+      </w:pPr>
+      <w:r>
+        <w:rPr>
+          <w:lang w:val="en-US"/>
+        </w:rPr>
+        <w:t>Stop</w:t>
+      </w:r>
+    </w:p>
+    <w:p>
+      <w:pPr>
+        <w:rPr>
+          <w:lang w:val="en-US"/>
+        </w:rPr>
+      </w:pPr>
+      <w:r>
+        <w:rPr>
+          <w:lang w:val="en-US"/>
+        </w:rPr>
+        <w:lastRenderedPageBreak/>
+        <w:t>This custom can be good for adding any startup logic you need</w:t>
+      </w:r>
+    </w:p>
+    <w:p>
+      <w:pPr>
+        <w:pStyle w:val="ListParagraph"/>
+        <w:numPr>
+          <w:ilvl w:val="0"/>
+          <w:numId w:val="1"/>
+        </w:numPr>
+        <w:rPr>
+          <w:lang w:val="en-US"/>
+        </w:rPr>
+      </w:pPr>
+      <w:r>
+        <w:rPr>
+          <w:lang w:val="en-US"/>
+        </w:rPr>
+        <w:t>DB connections etc</w:t>
+      </w:r>
+    </w:p>
+    <w:p>
+      <w:pPr>
+        <w:rPr>
+          <w:lang w:val="en-US"/>
+        </w:rPr>
+      </w:pPr>
+      <w:r>
+        <w:rPr>
+          <w:lang w:val="en-US"/>
+        </w:rPr>
+        <w:t>Prototype beans do NOT call the destroy method when they are destroyed</w:t>
+      </w:r>
+    </w:p>
+    <w:p>
+      <w:pPr>
+        <w:rPr>
+          <w:lang w:val="en-US"/>
+        </w:rPr>
+      </w:pPr>
+      <w:r>
+        <w:rPr>
+          <w:lang w:val="en-US"/>
+        </w:rPr>
+        <w:t>There is no need to use the @Lazy annotation for a prototype bean, it’s already configured as such by default</w:t>
+      </w:r>
     </w:p>
     <w:sectPr>
       <w:pgSz w:w="12240" w:h="15840"/>

</xml_diff>

<commit_message>
Added configuration for swimCoach as a Spring Bean
</commit_message>
<xml_diff>
--- a/Java Springboot notes.docx
+++ b/Java Springboot notes.docx
@@ -12,7 +12,21 @@
         <w:rPr>
           <w:lang w:val="en-US"/>
         </w:rPr>
-        <w:t>Java Springboot notes</w:t>
+        <w:t xml:space="preserve">Java </w:t>
+      </w:r>
+      <w:proofErr w:type="spellStart"/>
+      <w:r>
+        <w:rPr>
+          <w:lang w:val="en-US"/>
+        </w:rPr>
+        <w:t>Springboot</w:t>
+      </w:r>
+      <w:proofErr w:type="spellEnd"/>
+      <w:r>
+        <w:rPr>
+          <w:lang w:val="en-US"/>
+        </w:rPr>
+        <w:t xml:space="preserve"> notes</w:t>
       </w:r>
     </w:p>
     <w:p>
@@ -48,43 +62,75 @@
         <w:rPr>
           <w:lang w:val="en-US"/>
         </w:rPr>
-        <w:t>Minimizes manual configurations</w:t>
-      </w:r>
-    </w:p>
-    <w:p>
-      <w:pPr>
-        <w:pStyle w:val="ListParagraph"/>
-        <w:numPr>
-          <w:ilvl w:val="0"/>
-          <w:numId w:val="1"/>
-        </w:numPr>
-        <w:rPr>
-          <w:lang w:val="en-US"/>
-        </w:rPr>
-      </w:pPr>
-      <w:r>
-        <w:rPr>
-          <w:lang w:val="en-US"/>
-        </w:rPr>
-        <w:t>Perform Auto-configuration based on props files and JAR classpath</w:t>
-      </w:r>
-    </w:p>
-    <w:p>
-      <w:pPr>
-        <w:pStyle w:val="ListParagraph"/>
-        <w:numPr>
-          <w:ilvl w:val="0"/>
-          <w:numId w:val="1"/>
-        </w:numPr>
-        <w:rPr>
-          <w:lang w:val="en-US"/>
-        </w:rPr>
-      </w:pPr>
-      <w:r>
-        <w:rPr>
-          <w:lang w:val="en-US"/>
-        </w:rPr>
-        <w:t xml:space="preserve">Spring boot uses the same code as the spring framework, its primarily used to start up projects </w:t>
+        <w:t xml:space="preserve">Minimizes manual </w:t>
+      </w:r>
+      <w:proofErr w:type="gramStart"/>
+      <w:r>
+        <w:rPr>
+          <w:lang w:val="en-US"/>
+        </w:rPr>
+        <w:t>configurations</w:t>
+      </w:r>
+      <w:proofErr w:type="gramEnd"/>
+    </w:p>
+    <w:p>
+      <w:pPr>
+        <w:pStyle w:val="ListParagraph"/>
+        <w:numPr>
+          <w:ilvl w:val="0"/>
+          <w:numId w:val="1"/>
+        </w:numPr>
+        <w:rPr>
+          <w:lang w:val="en-US"/>
+        </w:rPr>
+      </w:pPr>
+      <w:r>
+        <w:rPr>
+          <w:lang w:val="en-US"/>
+        </w:rPr>
+        <w:t xml:space="preserve">Perform Auto-configuration based on props files and JAR </w:t>
+      </w:r>
+      <w:proofErr w:type="spellStart"/>
+      <w:proofErr w:type="gramStart"/>
+      <w:r>
+        <w:rPr>
+          <w:lang w:val="en-US"/>
+        </w:rPr>
+        <w:t>classpath</w:t>
+      </w:r>
+      <w:proofErr w:type="spellEnd"/>
+      <w:proofErr w:type="gramEnd"/>
+    </w:p>
+    <w:p>
+      <w:pPr>
+        <w:pStyle w:val="ListParagraph"/>
+        <w:numPr>
+          <w:ilvl w:val="0"/>
+          <w:numId w:val="1"/>
+        </w:numPr>
+        <w:rPr>
+          <w:lang w:val="en-US"/>
+        </w:rPr>
+      </w:pPr>
+      <w:r>
+        <w:rPr>
+          <w:lang w:val="en-US"/>
+        </w:rPr>
+        <w:t xml:space="preserve">Spring boot uses the same code as the spring framework, </w:t>
+      </w:r>
+      <w:proofErr w:type="gramStart"/>
+      <w:r>
+        <w:rPr>
+          <w:lang w:val="en-US"/>
+        </w:rPr>
+        <w:t>its</w:t>
+      </w:r>
+      <w:proofErr w:type="gramEnd"/>
+      <w:r>
+        <w:rPr>
+          <w:lang w:val="en-US"/>
+        </w:rPr>
+        <w:t xml:space="preserve"> primarily used to start up projects </w:t>
       </w:r>
       <w:r>
         <w:rPr>
@@ -121,8 +167,16 @@
         <w:rPr>
           <w:lang w:val="en-US"/>
         </w:rPr>
-        <w:t>Factory for creating beans and managing bean dependencies</w:t>
-      </w:r>
+        <w:t xml:space="preserve">Factory for creating beans and managing bean </w:t>
+      </w:r>
+      <w:proofErr w:type="gramStart"/>
+      <w:r>
+        <w:rPr>
+          <w:lang w:val="en-US"/>
+        </w:rPr>
+        <w:t>dependencies</w:t>
+      </w:r>
+      <w:proofErr w:type="gramEnd"/>
     </w:p>
     <w:p>
       <w:pPr>
@@ -171,12 +225,14 @@
           <w:lang w:val="en-US"/>
         </w:rPr>
       </w:pPr>
+      <w:proofErr w:type="spellStart"/>
       <w:r>
         <w:rPr>
           <w:lang w:val="en-US"/>
         </w:rPr>
         <w:t>SpEL</w:t>
       </w:r>
+      <w:proofErr w:type="spellEnd"/>
     </w:p>
     <w:p>
       <w:pPr>
@@ -242,8 +298,16 @@
         <w:rPr>
           <w:lang w:val="en-US"/>
         </w:rPr>
-        <w:t>Adds functionality to objects declaratively</w:t>
-      </w:r>
+        <w:t xml:space="preserve">Adds functionality to objects </w:t>
+      </w:r>
+      <w:proofErr w:type="gramStart"/>
+      <w:r>
+        <w:rPr>
+          <w:lang w:val="en-US"/>
+        </w:rPr>
+        <w:t>declaratively</w:t>
+      </w:r>
+      <w:proofErr w:type="gramEnd"/>
     </w:p>
     <w:p>
       <w:pPr>
@@ -399,8 +463,16 @@
         <w:rPr>
           <w:lang w:val="en-US"/>
         </w:rPr>
-        <w:t>Reduces source code significantly</w:t>
-      </w:r>
+        <w:t xml:space="preserve">Reduces source code </w:t>
+      </w:r>
+      <w:proofErr w:type="gramStart"/>
+      <w:r>
+        <w:rPr>
+          <w:lang w:val="en-US"/>
+        </w:rPr>
+        <w:t>significantly</w:t>
+      </w:r>
+      <w:proofErr w:type="gramEnd"/>
     </w:p>
     <w:p>
       <w:pPr>
@@ -525,8 +597,16 @@
         <w:rPr>
           <w:lang w:val="en-US"/>
         </w:rPr>
-        <w:t>Send a message to a queue, asynchronous</w:t>
-      </w:r>
+        <w:t xml:space="preserve">Send a message to a queue, </w:t>
+      </w:r>
+      <w:proofErr w:type="gramStart"/>
+      <w:r>
+        <w:rPr>
+          <w:lang w:val="en-US"/>
+        </w:rPr>
+        <w:t>asynchronous</w:t>
+      </w:r>
+      <w:proofErr w:type="gramEnd"/>
     </w:p>
     <w:p>
       <w:pPr>
@@ -543,8 +623,16 @@
         <w:rPr>
           <w:lang w:val="en-US"/>
         </w:rPr>
-        <w:t>Spring provides helper classes for this</w:t>
-      </w:r>
+        <w:t xml:space="preserve">Spring provides helper classes for </w:t>
+      </w:r>
+      <w:proofErr w:type="gramStart"/>
+      <w:r>
+        <w:rPr>
+          <w:lang w:val="en-US"/>
+        </w:rPr>
+        <w:t>this</w:t>
+      </w:r>
+      <w:proofErr w:type="gramEnd"/>
     </w:p>
     <w:p>
       <w:pPr>
@@ -691,8 +779,16 @@
         <w:rPr>
           <w:lang w:val="en-US"/>
         </w:rPr>
-        <w:t>Do not use the webapp directory if the application is packaged as a JAR</w:t>
-      </w:r>
+        <w:t xml:space="preserve">Do not use the webapp directory if the application is packaged as a </w:t>
+      </w:r>
+      <w:proofErr w:type="gramStart"/>
+      <w:r>
+        <w:rPr>
+          <w:lang w:val="en-US"/>
+        </w:rPr>
+        <w:t>JAR</w:t>
+      </w:r>
+      <w:proofErr w:type="gramEnd"/>
     </w:p>
     <w:p>
       <w:pPr>
@@ -758,8 +854,16 @@
         <w:rPr>
           <w:lang w:val="en-US"/>
         </w:rPr>
-        <w:t>Collection of dependencies grouped together</w:t>
-      </w:r>
+        <w:t xml:space="preserve">Collection of dependencies grouped </w:t>
+      </w:r>
+      <w:proofErr w:type="gramStart"/>
+      <w:r>
+        <w:rPr>
+          <w:lang w:val="en-US"/>
+        </w:rPr>
+        <w:t>together</w:t>
+      </w:r>
+      <w:proofErr w:type="gramEnd"/>
     </w:p>
     <w:p>
       <w:pPr>
@@ -817,8 +921,30 @@
         <w:rPr>
           <w:lang w:val="en-US"/>
         </w:rPr>
-        <w:t>spring-boot-devtools will automatically restart the application when your code is updated</w:t>
-      </w:r>
+        <w:t>spring-boot-</w:t>
+      </w:r>
+      <w:proofErr w:type="spellStart"/>
+      <w:r>
+        <w:rPr>
+          <w:lang w:val="en-US"/>
+        </w:rPr>
+        <w:t>devtools</w:t>
+      </w:r>
+      <w:proofErr w:type="spellEnd"/>
+      <w:r>
+        <w:rPr>
+          <w:lang w:val="en-US"/>
+        </w:rPr>
+        <w:t xml:space="preserve"> will automatically restart the application when your code is </w:t>
+      </w:r>
+      <w:proofErr w:type="gramStart"/>
+      <w:r>
+        <w:rPr>
+          <w:lang w:val="en-US"/>
+        </w:rPr>
+        <w:t>updated</w:t>
+      </w:r>
+      <w:proofErr w:type="gramEnd"/>
     </w:p>
     <w:p>
       <w:pPr>
@@ -848,44 +974,68 @@
         <w:rPr>
           <w:lang w:val="en-US"/>
         </w:rPr>
-        <w:t>Exposes endpoints to monitor and manage your application</w:t>
-      </w:r>
-    </w:p>
-    <w:p>
-      <w:pPr>
-        <w:pStyle w:val="ListParagraph"/>
-        <w:numPr>
-          <w:ilvl w:val="0"/>
-          <w:numId w:val="1"/>
-        </w:numPr>
-        <w:rPr>
-          <w:lang w:val="en-US"/>
-        </w:rPr>
-      </w:pPr>
-      <w:r>
-        <w:rPr>
-          <w:lang w:val="en-US"/>
-        </w:rPr>
-        <w:t>Easy get DevOps functionality</w:t>
-      </w:r>
-    </w:p>
-    <w:p>
-      <w:pPr>
-        <w:pStyle w:val="ListParagraph"/>
-        <w:numPr>
-          <w:ilvl w:val="0"/>
-          <w:numId w:val="1"/>
-        </w:numPr>
-        <w:rPr>
-          <w:lang w:val="en-US"/>
-        </w:rPr>
-      </w:pPr>
-      <w:r>
-        <w:rPr>
-          <w:lang w:val="en-US"/>
-        </w:rPr>
-        <w:t>REST endpoints are automatically updated here</w:t>
-      </w:r>
+        <w:t xml:space="preserve">Exposes endpoints to monitor and manage your </w:t>
+      </w:r>
+      <w:proofErr w:type="gramStart"/>
+      <w:r>
+        <w:rPr>
+          <w:lang w:val="en-US"/>
+        </w:rPr>
+        <w:t>application</w:t>
+      </w:r>
+      <w:proofErr w:type="gramEnd"/>
+    </w:p>
+    <w:p>
+      <w:pPr>
+        <w:pStyle w:val="ListParagraph"/>
+        <w:numPr>
+          <w:ilvl w:val="0"/>
+          <w:numId w:val="1"/>
+        </w:numPr>
+        <w:rPr>
+          <w:lang w:val="en-US"/>
+        </w:rPr>
+      </w:pPr>
+      <w:r>
+        <w:rPr>
+          <w:lang w:val="en-US"/>
+        </w:rPr>
+        <w:t xml:space="preserve">Easy get DevOps </w:t>
+      </w:r>
+      <w:proofErr w:type="gramStart"/>
+      <w:r>
+        <w:rPr>
+          <w:lang w:val="en-US"/>
+        </w:rPr>
+        <w:t>functionality</w:t>
+      </w:r>
+      <w:proofErr w:type="gramEnd"/>
+    </w:p>
+    <w:p>
+      <w:pPr>
+        <w:pStyle w:val="ListParagraph"/>
+        <w:numPr>
+          <w:ilvl w:val="0"/>
+          <w:numId w:val="1"/>
+        </w:numPr>
+        <w:rPr>
+          <w:lang w:val="en-US"/>
+        </w:rPr>
+      </w:pPr>
+      <w:r>
+        <w:rPr>
+          <w:lang w:val="en-US"/>
+        </w:rPr>
+        <w:t xml:space="preserve">REST endpoints are automatically updated </w:t>
+      </w:r>
+      <w:proofErr w:type="gramStart"/>
+      <w:r>
+        <w:rPr>
+          <w:lang w:val="en-US"/>
+        </w:rPr>
+        <w:t>here</w:t>
+      </w:r>
+      <w:proofErr w:type="gramEnd"/>
     </w:p>
     <w:p>
       <w:pPr>
@@ -944,8 +1094,16 @@
         <w:rPr>
           <w:lang w:val="en-US"/>
         </w:rPr>
-        <w:t>Used by monitoring apps to see if it is up or down</w:t>
-      </w:r>
+        <w:t xml:space="preserve">Used by monitoring apps to see if it is up or </w:t>
+      </w:r>
+      <w:proofErr w:type="gramStart"/>
+      <w:r>
+        <w:rPr>
+          <w:lang w:val="en-US"/>
+        </w:rPr>
+        <w:t>down</w:t>
+      </w:r>
+      <w:proofErr w:type="gramEnd"/>
     </w:p>
     <w:p>
       <w:pPr>
@@ -986,62 +1144,96 @@
         <w:rPr>
           <w:lang w:val="en-US"/>
         </w:rPr>
-        <w:t>Provides more information about your application</w:t>
-      </w:r>
-    </w:p>
-    <w:p>
-      <w:pPr>
-        <w:pStyle w:val="ListParagraph"/>
-        <w:numPr>
-          <w:ilvl w:val="0"/>
-          <w:numId w:val="1"/>
-        </w:numPr>
-        <w:rPr>
-          <w:lang w:val="en-US"/>
-        </w:rPr>
-      </w:pPr>
-      <w:r>
-        <w:rPr>
-          <w:lang w:val="en-US"/>
-        </w:rPr>
-        <w:t>/auditevents</w:t>
-      </w:r>
-    </w:p>
-    <w:p>
-      <w:pPr>
-        <w:pStyle w:val="ListParagraph"/>
-        <w:numPr>
-          <w:ilvl w:val="0"/>
-          <w:numId w:val="1"/>
-        </w:numPr>
-        <w:rPr>
-          <w:lang w:val="en-US"/>
-        </w:rPr>
-      </w:pPr>
-      <w:r>
-        <w:rPr>
-          <w:lang w:val="en-US"/>
-        </w:rPr>
-        <w:t>/beans</w:t>
-      </w:r>
-    </w:p>
-    <w:p>
-      <w:pPr>
-        <w:pStyle w:val="ListParagraph"/>
-        <w:numPr>
-          <w:ilvl w:val="0"/>
-          <w:numId w:val="1"/>
-        </w:numPr>
-        <w:rPr>
-          <w:lang w:val="en-US"/>
-        </w:rPr>
-      </w:pPr>
-      <w:r>
-        <w:rPr>
-          <w:lang w:val="en-US"/>
-        </w:rPr>
-        <w:t>/mappings</w:t>
-      </w:r>
+        <w:t xml:space="preserve">Provides more information about your </w:t>
+      </w:r>
+      <w:proofErr w:type="gramStart"/>
+      <w:r>
+        <w:rPr>
+          <w:lang w:val="en-US"/>
+        </w:rPr>
+        <w:t>application</w:t>
+      </w:r>
+      <w:proofErr w:type="gramEnd"/>
+    </w:p>
+    <w:p>
+      <w:pPr>
+        <w:pStyle w:val="ListParagraph"/>
+        <w:numPr>
+          <w:ilvl w:val="0"/>
+          <w:numId w:val="1"/>
+        </w:numPr>
+        <w:rPr>
+          <w:lang w:val="en-US"/>
+        </w:rPr>
+      </w:pPr>
+      <w:r>
+        <w:rPr>
+          <w:lang w:val="en-US"/>
+        </w:rPr>
+        <w:t>/</w:t>
+      </w:r>
+      <w:proofErr w:type="spellStart"/>
+      <w:proofErr w:type="gramStart"/>
+      <w:r>
+        <w:rPr>
+          <w:lang w:val="en-US"/>
+        </w:rPr>
+        <w:t>auditevents</w:t>
+      </w:r>
+      <w:proofErr w:type="spellEnd"/>
+      <w:proofErr w:type="gramEnd"/>
+    </w:p>
+    <w:p>
+      <w:pPr>
+        <w:pStyle w:val="ListParagraph"/>
+        <w:numPr>
+          <w:ilvl w:val="0"/>
+          <w:numId w:val="1"/>
+        </w:numPr>
+        <w:rPr>
+          <w:lang w:val="en-US"/>
+        </w:rPr>
+      </w:pPr>
+      <w:r>
+        <w:rPr>
+          <w:lang w:val="en-US"/>
+        </w:rPr>
+        <w:t>/</w:t>
+      </w:r>
+      <w:proofErr w:type="gramStart"/>
+      <w:r>
+        <w:rPr>
+          <w:lang w:val="en-US"/>
+        </w:rPr>
+        <w:t>beans</w:t>
+      </w:r>
+      <w:proofErr w:type="gramEnd"/>
+    </w:p>
+    <w:p>
+      <w:pPr>
+        <w:pStyle w:val="ListParagraph"/>
+        <w:numPr>
+          <w:ilvl w:val="0"/>
+          <w:numId w:val="1"/>
+        </w:numPr>
+        <w:rPr>
+          <w:lang w:val="en-US"/>
+        </w:rPr>
+      </w:pPr>
+      <w:r>
+        <w:rPr>
+          <w:lang w:val="en-US"/>
+        </w:rPr>
+        <w:t>/</w:t>
+      </w:r>
+      <w:proofErr w:type="gramStart"/>
+      <w:r>
+        <w:rPr>
+          <w:lang w:val="en-US"/>
+        </w:rPr>
+        <w:t>mappings</w:t>
+      </w:r>
+      <w:proofErr w:type="gramEnd"/>
     </w:p>
     <w:p>
       <w:pPr>
@@ -1088,48 +1280,94 @@
           <w:lang w:val="en-US"/>
         </w:rPr>
       </w:pPr>
-      <w:r>
-        <w:rPr>
-          <w:lang w:val="en-US"/>
-        </w:rPr>
-        <w:t>Mvnw package (to package project)</w:t>
-      </w:r>
-    </w:p>
-    <w:p>
-      <w:pPr>
-        <w:pStyle w:val="ListParagraph"/>
-        <w:numPr>
-          <w:ilvl w:val="0"/>
-          <w:numId w:val="1"/>
-        </w:numPr>
-        <w:rPr>
-          <w:lang w:val="en-US"/>
-        </w:rPr>
-      </w:pPr>
-      <w:r>
-        <w:rPr>
-          <w:lang w:val="en-US"/>
-        </w:rPr>
-        <w:t>Java – jar (appname)</w:t>
-      </w:r>
-    </w:p>
-    <w:p>
-      <w:pPr>
-        <w:pStyle w:val="ListParagraph"/>
-        <w:numPr>
-          <w:ilvl w:val="0"/>
-          <w:numId w:val="1"/>
-        </w:numPr>
-        <w:rPr>
-          <w:lang w:val="en-US"/>
-        </w:rPr>
-      </w:pPr>
-      <w:r>
-        <w:rPr>
-          <w:lang w:val="en-US"/>
-        </w:rPr>
-        <w:t>Mvnw spring-boot:run</w:t>
-      </w:r>
+      <w:proofErr w:type="spellStart"/>
+      <w:r>
+        <w:rPr>
+          <w:lang w:val="en-US"/>
+        </w:rPr>
+        <w:t>Mvnw</w:t>
+      </w:r>
+      <w:proofErr w:type="spellEnd"/>
+      <w:r>
+        <w:rPr>
+          <w:lang w:val="en-US"/>
+        </w:rPr>
+        <w:t xml:space="preserve"> package (to package project)</w:t>
+      </w:r>
+    </w:p>
+    <w:p>
+      <w:pPr>
+        <w:pStyle w:val="ListParagraph"/>
+        <w:numPr>
+          <w:ilvl w:val="0"/>
+          <w:numId w:val="1"/>
+        </w:numPr>
+        <w:rPr>
+          <w:lang w:val="en-US"/>
+        </w:rPr>
+      </w:pPr>
+      <w:r>
+        <w:rPr>
+          <w:lang w:val="en-US"/>
+        </w:rPr>
+        <w:t>Java – jar (</w:t>
+      </w:r>
+      <w:proofErr w:type="spellStart"/>
+      <w:r>
+        <w:rPr>
+          <w:lang w:val="en-US"/>
+        </w:rPr>
+        <w:t>appname</w:t>
+      </w:r>
+      <w:proofErr w:type="spellEnd"/>
+      <w:r>
+        <w:rPr>
+          <w:lang w:val="en-US"/>
+        </w:rPr>
+        <w:t>)</w:t>
+      </w:r>
+    </w:p>
+    <w:p>
+      <w:pPr>
+        <w:pStyle w:val="ListParagraph"/>
+        <w:numPr>
+          <w:ilvl w:val="0"/>
+          <w:numId w:val="1"/>
+        </w:numPr>
+        <w:rPr>
+          <w:lang w:val="en-US"/>
+        </w:rPr>
+      </w:pPr>
+      <w:proofErr w:type="spellStart"/>
+      <w:r>
+        <w:rPr>
+          <w:lang w:val="en-US"/>
+        </w:rPr>
+        <w:t>Mvnw</w:t>
+      </w:r>
+      <w:proofErr w:type="spellEnd"/>
+      <w:r>
+        <w:rPr>
+          <w:lang w:val="en-US"/>
+        </w:rPr>
+        <w:t xml:space="preserve"> </w:t>
+      </w:r>
+      <w:proofErr w:type="spellStart"/>
+      <w:r>
+        <w:rPr>
+          <w:lang w:val="en-US"/>
+        </w:rPr>
+        <w:t>spring-</w:t>
+      </w:r>
+      <w:proofErr w:type="gramStart"/>
+      <w:r>
+        <w:rPr>
+          <w:lang w:val="en-US"/>
+        </w:rPr>
+        <w:t>boot:run</w:t>
+      </w:r>
+      <w:proofErr w:type="spellEnd"/>
+      <w:proofErr w:type="gramEnd"/>
     </w:p>
     <w:p>
       <w:pPr>
@@ -1285,12 +1523,14 @@
           <w:lang w:val="en-US"/>
         </w:rPr>
       </w:pPr>
+      <w:proofErr w:type="spellStart"/>
       <w:r>
         <w:rPr>
           <w:lang w:val="en-US"/>
         </w:rPr>
         <w:t>Devtools</w:t>
       </w:r>
+      <w:proofErr w:type="spellEnd"/>
     </w:p>
     <w:p>
       <w:pPr>
@@ -1356,7 +1596,21 @@
         <w:rPr>
           <w:lang w:val="en-US"/>
         </w:rPr>
-        <w:t>Use when you have require dependencies</w:t>
+        <w:t xml:space="preserve">Use when you have </w:t>
+      </w:r>
+      <w:proofErr w:type="gramStart"/>
+      <w:r>
+        <w:rPr>
+          <w:lang w:val="en-US"/>
+        </w:rPr>
+        <w:t>require</w:t>
+      </w:r>
+      <w:proofErr w:type="gramEnd"/>
+      <w:r>
+        <w:rPr>
+          <w:lang w:val="en-US"/>
+        </w:rPr>
+        <w:t xml:space="preserve"> dependencies</w:t>
       </w:r>
     </w:p>
     <w:p>
@@ -1410,8 +1664,16 @@
         <w:rPr>
           <w:lang w:val="en-US"/>
         </w:rPr>
-        <w:t>Use this when you have optional dependencies</w:t>
-      </w:r>
+        <w:t xml:space="preserve">Use this when you have optional </w:t>
+      </w:r>
+      <w:proofErr w:type="gramStart"/>
+      <w:r>
+        <w:rPr>
+          <w:lang w:val="en-US"/>
+        </w:rPr>
+        <w:t>dependencies</w:t>
+      </w:r>
+      <w:proofErr w:type="gramEnd"/>
     </w:p>
     <w:p>
       <w:pPr>
@@ -1428,8 +1690,16 @@
         <w:rPr>
           <w:lang w:val="en-US"/>
         </w:rPr>
-        <w:t>If not provided, can provide reasonable default logic</w:t>
-      </w:r>
+        <w:t xml:space="preserve">If not provided, can provide reasonable default </w:t>
+      </w:r>
+      <w:proofErr w:type="gramStart"/>
+      <w:r>
+        <w:rPr>
+          <w:lang w:val="en-US"/>
+        </w:rPr>
+        <w:t>logic</w:t>
+      </w:r>
+      <w:proofErr w:type="gramEnd"/>
     </w:p>
     <w:p>
       <w:pPr>
@@ -1460,11 +1730,19 @@
           <w:lang w:val="en-US"/>
         </w:rPr>
       </w:pPr>
-      <w:r>
-        <w:rPr>
-          <w:lang w:val="en-US"/>
-        </w:rPr>
-        <w:t>Generally try to avoid using this</w:t>
+      <w:proofErr w:type="gramStart"/>
+      <w:r>
+        <w:rPr>
+          <w:lang w:val="en-US"/>
+        </w:rPr>
+        <w:t>Generally</w:t>
+      </w:r>
+      <w:proofErr w:type="gramEnd"/>
+      <w:r>
+        <w:rPr>
+          <w:lang w:val="en-US"/>
+        </w:rPr>
+        <w:t xml:space="preserve"> try to avoid using this</w:t>
       </w:r>
     </w:p>
     <w:p>
@@ -1482,26 +1760,36 @@
         <w:rPr>
           <w:lang w:val="en-US"/>
         </w:rPr>
-        <w:t>It’s difficult to unit test</w:t>
-      </w:r>
-    </w:p>
-    <w:p>
-      <w:pPr>
-        <w:pStyle w:val="ListParagraph"/>
-        <w:numPr>
-          <w:ilvl w:val="0"/>
-          <w:numId w:val="1"/>
-        </w:numPr>
-        <w:rPr>
-          <w:lang w:val="en-US"/>
-        </w:rPr>
-      </w:pPr>
+        <w:t xml:space="preserve">It’s difficult to unit </w:t>
+      </w:r>
+      <w:proofErr w:type="gramStart"/>
+      <w:r>
+        <w:rPr>
+          <w:lang w:val="en-US"/>
+        </w:rPr>
+        <w:t>test</w:t>
+      </w:r>
+      <w:proofErr w:type="gramEnd"/>
+    </w:p>
+    <w:p>
+      <w:pPr>
+        <w:pStyle w:val="ListParagraph"/>
+        <w:numPr>
+          <w:ilvl w:val="0"/>
+          <w:numId w:val="1"/>
+        </w:numPr>
+        <w:rPr>
+          <w:lang w:val="en-US"/>
+        </w:rPr>
+      </w:pPr>
+      <w:proofErr w:type="spellStart"/>
       <w:r>
         <w:rPr>
           <w:lang w:val="en-US"/>
         </w:rPr>
         <w:t>Autowiring</w:t>
       </w:r>
+      <w:proofErr w:type="spellEnd"/>
     </w:p>
     <w:p>
       <w:pPr>
@@ -1518,8 +1806,16 @@
         <w:rPr>
           <w:lang w:val="en-US"/>
         </w:rPr>
-        <w:t>Spring will look for a class that matches</w:t>
-      </w:r>
+        <w:t xml:space="preserve">Spring will look for a class that </w:t>
+      </w:r>
+      <w:proofErr w:type="gramStart"/>
+      <w:r>
+        <w:rPr>
+          <w:lang w:val="en-US"/>
+        </w:rPr>
+        <w:t>matches</w:t>
+      </w:r>
+      <w:proofErr w:type="gramEnd"/>
     </w:p>
     <w:p>
       <w:pPr>
@@ -1536,8 +1832,16 @@
         <w:rPr>
           <w:lang w:val="en-US"/>
         </w:rPr>
-        <w:t>Matches by type and uses it automatically</w:t>
-      </w:r>
+        <w:t xml:space="preserve">Matches by type and uses it </w:t>
+      </w:r>
+      <w:proofErr w:type="gramStart"/>
+      <w:r>
+        <w:rPr>
+          <w:lang w:val="en-US"/>
+        </w:rPr>
+        <w:t>automatically</w:t>
+      </w:r>
+      <w:proofErr w:type="gramEnd"/>
     </w:p>
     <w:p>
       <w:pPr>
@@ -1567,8 +1871,16 @@
         <w:rPr>
           <w:lang w:val="en-US"/>
         </w:rPr>
-        <w:t>Spring will can your components for specific tags</w:t>
-      </w:r>
+        <w:t xml:space="preserve">Spring will can your components for specific </w:t>
+      </w:r>
+      <w:proofErr w:type="gramStart"/>
+      <w:r>
+        <w:rPr>
+          <w:lang w:val="en-US"/>
+        </w:rPr>
+        <w:t>tags</w:t>
+      </w:r>
+      <w:proofErr w:type="gramEnd"/>
     </w:p>
     <w:p>
       <w:pPr>
@@ -1598,62 +1910,94 @@
         <w:rPr>
           <w:lang w:val="en-US"/>
         </w:rPr>
-        <w:t>You can use the Qualifier annotation to specify which class to use for injection</w:t>
-      </w:r>
-    </w:p>
-    <w:p>
-      <w:pPr>
-        <w:pStyle w:val="ListParagraph"/>
-        <w:numPr>
-          <w:ilvl w:val="0"/>
-          <w:numId w:val="1"/>
-        </w:numPr>
-        <w:rPr>
-          <w:lang w:val="en-US"/>
-        </w:rPr>
-      </w:pPr>
-      <w:r>
-        <w:rPr>
-          <w:lang w:val="en-US"/>
-        </w:rPr>
-        <w:t>You can also use the @Primary annotation to specify which one</w:t>
-      </w:r>
-    </w:p>
-    <w:p>
-      <w:pPr>
-        <w:pStyle w:val="ListParagraph"/>
-        <w:numPr>
-          <w:ilvl w:val="0"/>
-          <w:numId w:val="1"/>
-        </w:numPr>
-        <w:rPr>
-          <w:lang w:val="en-US"/>
-        </w:rPr>
-      </w:pPr>
-      <w:r>
-        <w:rPr>
-          <w:lang w:val="en-US"/>
-        </w:rPr>
-        <w:t>Qualifier overrides the primary annotation</w:t>
-      </w:r>
-    </w:p>
-    <w:p>
-      <w:pPr>
-        <w:pStyle w:val="ListParagraph"/>
-        <w:numPr>
-          <w:ilvl w:val="0"/>
-          <w:numId w:val="1"/>
-        </w:numPr>
-        <w:rPr>
-          <w:lang w:val="en-US"/>
-        </w:rPr>
-      </w:pPr>
-      <w:r>
-        <w:rPr>
-          <w:lang w:val="en-US"/>
-        </w:rPr>
-        <w:t>Can only have one primary annotation class</w:t>
-      </w:r>
+        <w:t xml:space="preserve">You can use the Qualifier annotation to specify which class to use for </w:t>
+      </w:r>
+      <w:proofErr w:type="gramStart"/>
+      <w:r>
+        <w:rPr>
+          <w:lang w:val="en-US"/>
+        </w:rPr>
+        <w:t>injection</w:t>
+      </w:r>
+      <w:proofErr w:type="gramEnd"/>
+    </w:p>
+    <w:p>
+      <w:pPr>
+        <w:pStyle w:val="ListParagraph"/>
+        <w:numPr>
+          <w:ilvl w:val="0"/>
+          <w:numId w:val="1"/>
+        </w:numPr>
+        <w:rPr>
+          <w:lang w:val="en-US"/>
+        </w:rPr>
+      </w:pPr>
+      <w:r>
+        <w:rPr>
+          <w:lang w:val="en-US"/>
+        </w:rPr>
+        <w:t xml:space="preserve">You can also use the @Primary annotation to specify which </w:t>
+      </w:r>
+      <w:proofErr w:type="gramStart"/>
+      <w:r>
+        <w:rPr>
+          <w:lang w:val="en-US"/>
+        </w:rPr>
+        <w:t>one</w:t>
+      </w:r>
+      <w:proofErr w:type="gramEnd"/>
+    </w:p>
+    <w:p>
+      <w:pPr>
+        <w:pStyle w:val="ListParagraph"/>
+        <w:numPr>
+          <w:ilvl w:val="0"/>
+          <w:numId w:val="1"/>
+        </w:numPr>
+        <w:rPr>
+          <w:lang w:val="en-US"/>
+        </w:rPr>
+      </w:pPr>
+      <w:r>
+        <w:rPr>
+          <w:lang w:val="en-US"/>
+        </w:rPr>
+        <w:t xml:space="preserve">Qualifier overrides the primary </w:t>
+      </w:r>
+      <w:proofErr w:type="gramStart"/>
+      <w:r>
+        <w:rPr>
+          <w:lang w:val="en-US"/>
+        </w:rPr>
+        <w:t>annotation</w:t>
+      </w:r>
+      <w:proofErr w:type="gramEnd"/>
+    </w:p>
+    <w:p>
+      <w:pPr>
+        <w:pStyle w:val="ListParagraph"/>
+        <w:numPr>
+          <w:ilvl w:val="0"/>
+          <w:numId w:val="1"/>
+        </w:numPr>
+        <w:rPr>
+          <w:lang w:val="en-US"/>
+        </w:rPr>
+      </w:pPr>
+      <w:r>
+        <w:rPr>
+          <w:lang w:val="en-US"/>
+        </w:rPr>
+        <w:t xml:space="preserve">Can only have one primary annotation </w:t>
+      </w:r>
+      <w:proofErr w:type="gramStart"/>
+      <w:r>
+        <w:rPr>
+          <w:lang w:val="en-US"/>
+        </w:rPr>
+        <w:t>class</w:t>
+      </w:r>
+      <w:proofErr w:type="gramEnd"/>
     </w:p>
     <w:p>
       <w:pPr>
@@ -1683,8 +2027,16 @@
         <w:rPr>
           <w:lang w:val="en-US"/>
         </w:rPr>
-        <w:t>Default scope is singleton</w:t>
-      </w:r>
+        <w:t xml:space="preserve">Default scope is </w:t>
+      </w:r>
+      <w:proofErr w:type="gramStart"/>
+      <w:r>
+        <w:rPr>
+          <w:lang w:val="en-US"/>
+        </w:rPr>
+        <w:t>singleton</w:t>
+      </w:r>
+      <w:proofErr w:type="gramEnd"/>
     </w:p>
     <w:p>
       <w:pPr>
@@ -1719,26 +2071,42 @@
         <w:rPr>
           <w:lang w:val="en-US"/>
         </w:rPr>
-        <w:t>Request, scoped to http web request</w:t>
-      </w:r>
-    </w:p>
-    <w:p>
-      <w:pPr>
-        <w:pStyle w:val="ListParagraph"/>
-        <w:numPr>
-          <w:ilvl w:val="0"/>
-          <w:numId w:val="1"/>
-        </w:numPr>
-        <w:rPr>
-          <w:lang w:val="en-US"/>
-        </w:rPr>
-      </w:pPr>
-      <w:r>
-        <w:rPr>
-          <w:lang w:val="en-US"/>
-        </w:rPr>
-        <w:t>Session, scoped to http session</w:t>
-      </w:r>
+        <w:t xml:space="preserve">Request, scoped to http web </w:t>
+      </w:r>
+      <w:proofErr w:type="gramStart"/>
+      <w:r>
+        <w:rPr>
+          <w:lang w:val="en-US"/>
+        </w:rPr>
+        <w:t>request</w:t>
+      </w:r>
+      <w:proofErr w:type="gramEnd"/>
+    </w:p>
+    <w:p>
+      <w:pPr>
+        <w:pStyle w:val="ListParagraph"/>
+        <w:numPr>
+          <w:ilvl w:val="0"/>
+          <w:numId w:val="1"/>
+        </w:numPr>
+        <w:rPr>
+          <w:lang w:val="en-US"/>
+        </w:rPr>
+      </w:pPr>
+      <w:r>
+        <w:rPr>
+          <w:lang w:val="en-US"/>
+        </w:rPr>
+        <w:t xml:space="preserve">Session, scoped to http </w:t>
+      </w:r>
+      <w:proofErr w:type="gramStart"/>
+      <w:r>
+        <w:rPr>
+          <w:lang w:val="en-US"/>
+        </w:rPr>
+        <w:t>session</w:t>
+      </w:r>
+      <w:proofErr w:type="gramEnd"/>
     </w:p>
     <w:p>
       <w:pPr>
@@ -1786,26 +2154,42 @@
         <w:rPr>
           <w:lang w:val="en-US"/>
         </w:rPr>
-        <w:t>Bean instantiated</w:t>
-      </w:r>
-    </w:p>
-    <w:p>
-      <w:pPr>
-        <w:pStyle w:val="ListParagraph"/>
-        <w:numPr>
-          <w:ilvl w:val="0"/>
-          <w:numId w:val="1"/>
-        </w:numPr>
-        <w:rPr>
-          <w:lang w:val="en-US"/>
-        </w:rPr>
-      </w:pPr>
-      <w:r>
-        <w:rPr>
-          <w:lang w:val="en-US"/>
-        </w:rPr>
-        <w:t>Dependencies injected</w:t>
-      </w:r>
+        <w:t xml:space="preserve">Bean </w:t>
+      </w:r>
+      <w:proofErr w:type="gramStart"/>
+      <w:r>
+        <w:rPr>
+          <w:lang w:val="en-US"/>
+        </w:rPr>
+        <w:t>instantiated</w:t>
+      </w:r>
+      <w:proofErr w:type="gramEnd"/>
+    </w:p>
+    <w:p>
+      <w:pPr>
+        <w:pStyle w:val="ListParagraph"/>
+        <w:numPr>
+          <w:ilvl w:val="0"/>
+          <w:numId w:val="1"/>
+        </w:numPr>
+        <w:rPr>
+          <w:lang w:val="en-US"/>
+        </w:rPr>
+      </w:pPr>
+      <w:r>
+        <w:rPr>
+          <w:lang w:val="en-US"/>
+        </w:rPr>
+        <w:t xml:space="preserve">Dependencies </w:t>
+      </w:r>
+      <w:proofErr w:type="gramStart"/>
+      <w:r>
+        <w:rPr>
+          <w:lang w:val="en-US"/>
+        </w:rPr>
+        <w:t>injected</w:t>
+      </w:r>
+      <w:proofErr w:type="gramEnd"/>
     </w:p>
     <w:p>
       <w:pPr>
@@ -1876,25 +2260,47 @@
         <w:rPr>
           <w:lang w:val="en-US"/>
         </w:rPr>
-        <w:t>Container is shutdown</w:t>
-      </w:r>
-    </w:p>
-    <w:p>
-      <w:pPr>
-        <w:pStyle w:val="ListParagraph"/>
-        <w:numPr>
-          <w:ilvl w:val="0"/>
-          <w:numId w:val="1"/>
-        </w:numPr>
-        <w:rPr>
-          <w:lang w:val="en-US"/>
-        </w:rPr>
-      </w:pPr>
-      <w:r>
-        <w:rPr>
-          <w:lang w:val="en-US"/>
-        </w:rPr>
-        <w:t>Custom destroy method</w:t>
+        <w:t xml:space="preserve">Container is </w:t>
+      </w:r>
+      <w:proofErr w:type="gramStart"/>
+      <w:r>
+        <w:rPr>
+          <w:lang w:val="en-US"/>
+        </w:rPr>
+        <w:t>shutdown</w:t>
+      </w:r>
+      <w:proofErr w:type="gramEnd"/>
+    </w:p>
+    <w:p>
+      <w:pPr>
+        <w:pStyle w:val="ListParagraph"/>
+        <w:numPr>
+          <w:ilvl w:val="0"/>
+          <w:numId w:val="1"/>
+        </w:numPr>
+        <w:rPr>
+          <w:lang w:val="en-US"/>
+        </w:rPr>
+      </w:pPr>
+      <w:r>
+        <w:rPr>
+          <w:lang w:val="en-US"/>
+        </w:rPr>
+        <w:t xml:space="preserve">Custom </w:t>
+      </w:r>
+      <w:proofErr w:type="gramStart"/>
+      <w:r>
+        <w:rPr>
+          <w:lang w:val="en-US"/>
+        </w:rPr>
+        <w:t>destroy</w:t>
+      </w:r>
+      <w:proofErr w:type="gramEnd"/>
+      <w:r>
+        <w:rPr>
+          <w:lang w:val="en-US"/>
+        </w:rPr>
+        <w:t xml:space="preserve"> method</w:t>
       </w:r>
     </w:p>
     <w:p>
@@ -1926,52 +2332,181 @@
           <w:lang w:val="en-US"/>
         </w:rPr>
         <w:lastRenderedPageBreak/>
-        <w:t>This custom can be good for adding any startup logic you need</w:t>
-      </w:r>
-    </w:p>
-    <w:p>
-      <w:pPr>
-        <w:pStyle w:val="ListParagraph"/>
-        <w:numPr>
-          <w:ilvl w:val="0"/>
-          <w:numId w:val="1"/>
-        </w:numPr>
-        <w:rPr>
-          <w:lang w:val="en-US"/>
-        </w:rPr>
-      </w:pPr>
-      <w:r>
-        <w:rPr>
-          <w:lang w:val="en-US"/>
-        </w:rPr>
-        <w:t>DB connections etc</w:t>
-      </w:r>
-    </w:p>
-    <w:p>
-      <w:pPr>
-        <w:rPr>
-          <w:lang w:val="en-US"/>
-        </w:rPr>
-      </w:pPr>
-      <w:r>
-        <w:rPr>
-          <w:lang w:val="en-US"/>
-        </w:rPr>
-        <w:t>Prototype beans do NOT call the destroy method when they are destroyed</w:t>
-      </w:r>
-    </w:p>
-    <w:p>
-      <w:pPr>
-        <w:rPr>
-          <w:lang w:val="en-US"/>
-        </w:rPr>
-      </w:pPr>
-      <w:r>
-        <w:rPr>
-          <w:lang w:val="en-US"/>
-        </w:rPr>
-        <w:t>There is no need to use the @Lazy annotation for a prototype bean, it’s already configured as such by default</w:t>
-      </w:r>
+        <w:t xml:space="preserve">This custom can be good for adding any startup logic you </w:t>
+      </w:r>
+      <w:proofErr w:type="gramStart"/>
+      <w:r>
+        <w:rPr>
+          <w:lang w:val="en-US"/>
+        </w:rPr>
+        <w:t>need</w:t>
+      </w:r>
+      <w:proofErr w:type="gramEnd"/>
+    </w:p>
+    <w:p>
+      <w:pPr>
+        <w:pStyle w:val="ListParagraph"/>
+        <w:numPr>
+          <w:ilvl w:val="0"/>
+          <w:numId w:val="1"/>
+        </w:numPr>
+        <w:rPr>
+          <w:lang w:val="en-US"/>
+        </w:rPr>
+      </w:pPr>
+      <w:r>
+        <w:rPr>
+          <w:lang w:val="en-US"/>
+        </w:rPr>
+        <w:t xml:space="preserve">DB connections </w:t>
+      </w:r>
+      <w:proofErr w:type="spellStart"/>
+      <w:r>
+        <w:rPr>
+          <w:lang w:val="en-US"/>
+        </w:rPr>
+        <w:t>etc</w:t>
+      </w:r>
+      <w:proofErr w:type="spellEnd"/>
+    </w:p>
+    <w:p>
+      <w:pPr>
+        <w:rPr>
+          <w:lang w:val="en-US"/>
+        </w:rPr>
+      </w:pPr>
+      <w:r>
+        <w:rPr>
+          <w:lang w:val="en-US"/>
+        </w:rPr>
+        <w:t xml:space="preserve">Prototype beans do NOT call the destroy method when they are </w:t>
+      </w:r>
+      <w:proofErr w:type="gramStart"/>
+      <w:r>
+        <w:rPr>
+          <w:lang w:val="en-US"/>
+        </w:rPr>
+        <w:t>destroyed</w:t>
+      </w:r>
+      <w:proofErr w:type="gramEnd"/>
+    </w:p>
+    <w:p>
+      <w:pPr>
+        <w:rPr>
+          <w:lang w:val="en-US"/>
+        </w:rPr>
+      </w:pPr>
+      <w:r>
+        <w:rPr>
+          <w:lang w:val="en-US"/>
+        </w:rPr>
+        <w:t xml:space="preserve">There is no need to use the @Lazy annotation for a prototype bean, it’s already configured as such by </w:t>
+      </w:r>
+      <w:proofErr w:type="gramStart"/>
+      <w:r>
+        <w:rPr>
+          <w:lang w:val="en-US"/>
+        </w:rPr>
+        <w:t>default</w:t>
+      </w:r>
+      <w:proofErr w:type="gramEnd"/>
+    </w:p>
+    <w:p>
+      <w:pPr>
+        <w:rPr>
+          <w:lang w:val="en-US"/>
+        </w:rPr>
+      </w:pPr>
+      <w:r>
+        <w:rPr>
+          <w:lang w:val="en-US"/>
+        </w:rPr>
+        <w:t>Examples for using @</w:t>
+      </w:r>
+      <w:proofErr w:type="gramStart"/>
+      <w:r>
+        <w:rPr>
+          <w:lang w:val="en-US"/>
+        </w:rPr>
+        <w:t>Bean</w:t>
+      </w:r>
+      <w:proofErr w:type="gramEnd"/>
+    </w:p>
+    <w:p>
+      <w:pPr>
+        <w:pStyle w:val="ListParagraph"/>
+        <w:numPr>
+          <w:ilvl w:val="0"/>
+          <w:numId w:val="1"/>
+        </w:numPr>
+        <w:rPr>
+          <w:lang w:val="en-US"/>
+        </w:rPr>
+      </w:pPr>
+      <w:r>
+        <w:rPr>
+          <w:lang w:val="en-US"/>
+        </w:rPr>
+        <w:t xml:space="preserve">When you want to use a </w:t>
+      </w:r>
+      <w:proofErr w:type="gramStart"/>
+      <w:r>
+        <w:rPr>
+          <w:lang w:val="en-US"/>
+        </w:rPr>
+        <w:t>third party</w:t>
+      </w:r>
+      <w:proofErr w:type="gramEnd"/>
+      <w:r>
+        <w:rPr>
+          <w:lang w:val="en-US"/>
+        </w:rPr>
+        <w:t xml:space="preserve"> class available for the Spring framework</w:t>
+      </w:r>
+    </w:p>
+    <w:p>
+      <w:pPr>
+        <w:pStyle w:val="ListParagraph"/>
+        <w:numPr>
+          <w:ilvl w:val="0"/>
+          <w:numId w:val="1"/>
+        </w:numPr>
+        <w:rPr>
+          <w:lang w:val="en-US"/>
+        </w:rPr>
+      </w:pPr>
+      <w:r>
+        <w:rPr>
+          <w:lang w:val="en-US"/>
+        </w:rPr>
+        <w:t xml:space="preserve">No access to the source code for the </w:t>
+      </w:r>
+      <w:proofErr w:type="gramStart"/>
+      <w:r>
+        <w:rPr>
+          <w:lang w:val="en-US"/>
+        </w:rPr>
+        <w:t>third party</w:t>
+      </w:r>
+      <w:proofErr w:type="gramEnd"/>
+      <w:r>
+        <w:rPr>
+          <w:lang w:val="en-US"/>
+        </w:rPr>
+        <w:t xml:space="preserve"> code</w:t>
+      </w:r>
+    </w:p>
+    <w:p>
+      <w:pPr>
+        <w:pStyle w:val="ListParagraph"/>
+        <w:numPr>
+          <w:ilvl w:val="0"/>
+          <w:numId w:val="1"/>
+        </w:numPr>
+        <w:rPr>
+          <w:lang w:val="en-US"/>
+        </w:rPr>
+      </w:pPr>
     </w:p>
     <w:sectPr>
       <w:pgSz w:w="12240" w:h="15840"/>

</xml_diff>

<commit_message>
Added DB scripts and CRUD demo project
</commit_message>
<xml_diff>
--- a/Java Springboot notes.docx
+++ b/Java Springboot notes.docx
@@ -2495,6 +2495,202 @@
         </w:rPr>
         <w:t xml:space="preserve"> code</w:t>
       </w:r>
+    </w:p>
+    <w:p>
+      <w:pPr>
+        <w:rPr>
+          <w:lang w:val="en-US"/>
+        </w:rPr>
+      </w:pPr>
+    </w:p>
+    <w:p>
+      <w:pPr>
+        <w:rPr>
+          <w:b/>
+          <w:bCs/>
+          <w:lang w:val="en-US"/>
+        </w:rPr>
+      </w:pPr>
+      <w:r>
+        <w:rPr>
+          <w:b/>
+          <w:bCs/>
+          <w:lang w:val="en-US"/>
+        </w:rPr>
+        <w:t>Hibernate and JPA</w:t>
+      </w:r>
+    </w:p>
+    <w:p>
+      <w:pPr>
+        <w:rPr>
+          <w:lang w:val="en-US"/>
+        </w:rPr>
+      </w:pPr>
+      <w:r>
+        <w:rPr>
+          <w:lang w:val="en-US"/>
+        </w:rPr>
+        <w:t xml:space="preserve">Hibernate is the connection between your Java application and your </w:t>
+      </w:r>
+      <w:proofErr w:type="gramStart"/>
+      <w:r>
+        <w:rPr>
+          <w:lang w:val="en-US"/>
+        </w:rPr>
+        <w:t>database</w:t>
+      </w:r>
+      <w:proofErr w:type="gramEnd"/>
+    </w:p>
+    <w:p>
+      <w:pPr>
+        <w:pStyle w:val="ListParagraph"/>
+        <w:numPr>
+          <w:ilvl w:val="0"/>
+          <w:numId w:val="1"/>
+        </w:numPr>
+        <w:rPr>
+          <w:lang w:val="en-US"/>
+        </w:rPr>
+      </w:pPr>
+      <w:r>
+        <w:rPr>
+          <w:lang w:val="en-US"/>
+        </w:rPr>
+        <w:t xml:space="preserve">Will get rid of the </w:t>
+      </w:r>
+      <w:proofErr w:type="gramStart"/>
+      <w:r>
+        <w:rPr>
+          <w:lang w:val="en-US"/>
+        </w:rPr>
+        <w:t>lower level</w:t>
+      </w:r>
+      <w:proofErr w:type="gramEnd"/>
+      <w:r>
+        <w:rPr>
+          <w:lang w:val="en-US"/>
+        </w:rPr>
+        <w:t xml:space="preserve"> SQL code</w:t>
+      </w:r>
+    </w:p>
+    <w:p>
+      <w:pPr>
+        <w:rPr>
+          <w:lang w:val="en-US"/>
+        </w:rPr>
+      </w:pPr>
+      <w:r>
+        <w:rPr>
+          <w:lang w:val="en-US"/>
+        </w:rPr>
+        <w:t>JPA</w:t>
+      </w:r>
+    </w:p>
+    <w:p>
+      <w:pPr>
+        <w:pStyle w:val="ListParagraph"/>
+        <w:numPr>
+          <w:ilvl w:val="0"/>
+          <w:numId w:val="1"/>
+        </w:numPr>
+        <w:rPr>
+          <w:lang w:val="en-US"/>
+        </w:rPr>
+      </w:pPr>
+      <w:r>
+        <w:rPr>
+          <w:lang w:val="en-US"/>
+        </w:rPr>
+        <w:t>Jakarta Persistence API</w:t>
+      </w:r>
+    </w:p>
+    <w:p>
+      <w:pPr>
+        <w:pStyle w:val="ListParagraph"/>
+        <w:numPr>
+          <w:ilvl w:val="0"/>
+          <w:numId w:val="1"/>
+        </w:numPr>
+        <w:rPr>
+          <w:lang w:val="en-US"/>
+        </w:rPr>
+      </w:pPr>
+      <w:r>
+        <w:rPr>
+          <w:lang w:val="en-US"/>
+        </w:rPr>
+        <w:t>Defines set of interfaces</w:t>
+      </w:r>
+    </w:p>
+    <w:p>
+      <w:pPr>
+        <w:pStyle w:val="ListParagraph"/>
+        <w:numPr>
+          <w:ilvl w:val="0"/>
+          <w:numId w:val="1"/>
+        </w:numPr>
+        <w:rPr>
+          <w:lang w:val="en-US"/>
+        </w:rPr>
+      </w:pPr>
+      <w:r>
+        <w:rPr>
+          <w:lang w:val="en-US"/>
+        </w:rPr>
+        <w:t>Standard API for Object to relational mapping (ORM)</w:t>
+      </w:r>
+    </w:p>
+    <w:p>
+      <w:pPr>
+        <w:pStyle w:val="ListParagraph"/>
+        <w:numPr>
+          <w:ilvl w:val="0"/>
+          <w:numId w:val="1"/>
+        </w:numPr>
+        <w:rPr>
+          <w:lang w:val="en-US"/>
+        </w:rPr>
+      </w:pPr>
+      <w:r>
+        <w:rPr>
+          <w:lang w:val="en-US"/>
+        </w:rPr>
+        <w:t xml:space="preserve">Requires an implementation to be </w:t>
+      </w:r>
+      <w:proofErr w:type="gramStart"/>
+      <w:r>
+        <w:rPr>
+          <w:lang w:val="en-US"/>
+        </w:rPr>
+        <w:t>usable</w:t>
+      </w:r>
+      <w:proofErr w:type="gramEnd"/>
+    </w:p>
+    <w:p>
+      <w:pPr>
+        <w:pStyle w:val="ListParagraph"/>
+        <w:numPr>
+          <w:ilvl w:val="0"/>
+          <w:numId w:val="1"/>
+        </w:numPr>
+        <w:rPr>
+          <w:lang w:val="en-US"/>
+        </w:rPr>
+      </w:pPr>
+      <w:r>
+        <w:rPr>
+          <w:lang w:val="en-US"/>
+        </w:rPr>
+        <w:t xml:space="preserve">Can switch vendor implementations without needing you alter your source </w:t>
+      </w:r>
+      <w:proofErr w:type="gramStart"/>
+      <w:r>
+        <w:rPr>
+          <w:lang w:val="en-US"/>
+        </w:rPr>
+        <w:t>code</w:t>
+      </w:r>
+      <w:proofErr w:type="gramEnd"/>
     </w:p>
     <w:p>
       <w:pPr>

</xml_diff>

<commit_message>
Added DB threads to project, added Student entity class
</commit_message>
<xml_diff>
--- a/Java Springboot notes.docx
+++ b/Java Springboot notes.docx
@@ -2694,9 +2694,435 @@
     </w:p>
     <w:p>
       <w:pPr>
-        <w:pStyle w:val="ListParagraph"/>
-        <w:numPr>
-          <w:ilvl w:val="0"/>
+        <w:rPr>
+          <w:lang w:val="en-US"/>
+        </w:rPr>
+      </w:pPr>
+      <w:r>
+        <w:rPr>
+          <w:lang w:val="en-US"/>
+        </w:rPr>
+        <w:t>Annotations</w:t>
+      </w:r>
+    </w:p>
+    <w:p>
+      <w:pPr>
+        <w:pStyle w:val="ListParagraph"/>
+        <w:numPr>
+          <w:ilvl w:val="0"/>
+          <w:numId w:val="1"/>
+        </w:numPr>
+        <w:rPr>
+          <w:lang w:val="en-US"/>
+        </w:rPr>
+      </w:pPr>
+      <w:r>
+        <w:rPr>
+          <w:lang w:val="en-US"/>
+        </w:rPr>
+        <w:t>@entity</w:t>
+      </w:r>
+    </w:p>
+    <w:p>
+      <w:pPr>
+        <w:pStyle w:val="ListParagraph"/>
+        <w:numPr>
+          <w:ilvl w:val="1"/>
+          <w:numId w:val="1"/>
+        </w:numPr>
+        <w:rPr>
+          <w:lang w:val="en-US"/>
+        </w:rPr>
+      </w:pPr>
+      <w:r>
+        <w:rPr>
+          <w:lang w:val="en-US"/>
+        </w:rPr>
+        <w:t xml:space="preserve">Public or protected no argument </w:t>
+      </w:r>
+      <w:proofErr w:type="gramStart"/>
+      <w:r>
+        <w:rPr>
+          <w:lang w:val="en-US"/>
+        </w:rPr>
+        <w:t>constructor</w:t>
+      </w:r>
+      <w:proofErr w:type="gramEnd"/>
+    </w:p>
+    <w:p>
+      <w:pPr>
+        <w:pStyle w:val="ListParagraph"/>
+        <w:numPr>
+          <w:ilvl w:val="0"/>
+          <w:numId w:val="1"/>
+        </w:numPr>
+        <w:rPr>
+          <w:lang w:val="en-US"/>
+        </w:rPr>
+      </w:pPr>
+      <w:r>
+        <w:rPr>
+          <w:lang w:val="en-US"/>
+        </w:rPr>
+        <w:t>@id</w:t>
+      </w:r>
+    </w:p>
+    <w:p>
+      <w:pPr>
+        <w:pStyle w:val="ListParagraph"/>
+        <w:numPr>
+          <w:ilvl w:val="0"/>
+          <w:numId w:val="1"/>
+        </w:numPr>
+        <w:rPr>
+          <w:lang w:val="en-US"/>
+        </w:rPr>
+      </w:pPr>
+      <w:r>
+        <w:rPr>
+          <w:lang w:val="en-US"/>
+        </w:rPr>
+        <w:t>@column (name=”id”)</w:t>
+      </w:r>
+    </w:p>
+    <w:p>
+      <w:pPr>
+        <w:pStyle w:val="ListParagraph"/>
+        <w:numPr>
+          <w:ilvl w:val="1"/>
+          <w:numId w:val="1"/>
+        </w:numPr>
+        <w:rPr>
+          <w:lang w:val="en-US"/>
+        </w:rPr>
+      </w:pPr>
+      <w:r>
+        <w:rPr>
+          <w:lang w:val="en-US"/>
+        </w:rPr>
+        <w:t>optional</w:t>
+      </w:r>
+    </w:p>
+    <w:p>
+      <w:pPr>
+        <w:pStyle w:val="ListParagraph"/>
+        <w:numPr>
+          <w:ilvl w:val="1"/>
+          <w:numId w:val="1"/>
+        </w:numPr>
+        <w:rPr>
+          <w:lang w:val="en-US"/>
+        </w:rPr>
+      </w:pPr>
+      <w:r>
+        <w:rPr>
+          <w:lang w:val="en-US"/>
+        </w:rPr>
+        <w:t xml:space="preserve">but avoid this because we want to have explicit notation for </w:t>
+      </w:r>
+      <w:proofErr w:type="gramStart"/>
+      <w:r>
+        <w:rPr>
+          <w:lang w:val="en-US"/>
+        </w:rPr>
+        <w:t>DB’s</w:t>
+      </w:r>
+      <w:proofErr w:type="gramEnd"/>
+    </w:p>
+    <w:p>
+      <w:pPr>
+        <w:pStyle w:val="ListParagraph"/>
+        <w:numPr>
+          <w:ilvl w:val="0"/>
+          <w:numId w:val="1"/>
+        </w:numPr>
+        <w:rPr>
+          <w:lang w:val="en-US"/>
+        </w:rPr>
+      </w:pPr>
+      <w:r>
+        <w:rPr>
+          <w:lang w:val="en-US"/>
+        </w:rPr>
+        <w:t>ID Generation Strategies</w:t>
+      </w:r>
+    </w:p>
+    <w:p>
+      <w:pPr>
+        <w:pStyle w:val="ListParagraph"/>
+        <w:numPr>
+          <w:ilvl w:val="1"/>
+          <w:numId w:val="1"/>
+        </w:numPr>
+        <w:rPr>
+          <w:lang w:val="en-US"/>
+        </w:rPr>
+      </w:pPr>
+      <w:r>
+        <w:rPr>
+          <w:lang w:val="en-US"/>
+        </w:rPr>
+        <w:t>AUTO</w:t>
+      </w:r>
+    </w:p>
+    <w:p>
+      <w:pPr>
+        <w:pStyle w:val="ListParagraph"/>
+        <w:numPr>
+          <w:ilvl w:val="2"/>
+          <w:numId w:val="1"/>
+        </w:numPr>
+        <w:rPr>
+          <w:lang w:val="en-US"/>
+        </w:rPr>
+      </w:pPr>
+      <w:r>
+        <w:rPr>
+          <w:lang w:val="en-US"/>
+        </w:rPr>
+        <w:t xml:space="preserve">Picks appropriate strategy for the particular </w:t>
+      </w:r>
+      <w:proofErr w:type="gramStart"/>
+      <w:r>
+        <w:rPr>
+          <w:lang w:val="en-US"/>
+        </w:rPr>
+        <w:t>database</w:t>
+      </w:r>
+      <w:proofErr w:type="gramEnd"/>
+    </w:p>
+    <w:p>
+      <w:pPr>
+        <w:pStyle w:val="ListParagraph"/>
+        <w:numPr>
+          <w:ilvl w:val="1"/>
+          <w:numId w:val="1"/>
+        </w:numPr>
+        <w:rPr>
+          <w:u w:val="single"/>
+          <w:lang w:val="en-US"/>
+        </w:rPr>
+      </w:pPr>
+      <w:r>
+        <w:rPr>
+          <w:u w:val="single"/>
+          <w:lang w:val="en-US"/>
+        </w:rPr>
+        <w:t>IDENTITY</w:t>
+      </w:r>
+      <w:r>
+        <w:rPr>
+          <w:u w:val="single"/>
+          <w:lang w:val="en-US"/>
+        </w:rPr>
+        <w:t xml:space="preserve"> (Preferred)</w:t>
+      </w:r>
+    </w:p>
+    <w:p>
+      <w:pPr>
+        <w:pStyle w:val="ListParagraph"/>
+        <w:numPr>
+          <w:ilvl w:val="2"/>
+          <w:numId w:val="1"/>
+        </w:numPr>
+        <w:rPr>
+          <w:lang w:val="en-US"/>
+        </w:rPr>
+      </w:pPr>
+      <w:r>
+        <w:rPr>
+          <w:lang w:val="en-US"/>
+        </w:rPr>
+        <w:t xml:space="preserve">Assign primary keys using database identity </w:t>
+      </w:r>
+      <w:proofErr w:type="gramStart"/>
+      <w:r>
+        <w:rPr>
+          <w:lang w:val="en-US"/>
+        </w:rPr>
+        <w:t>column</w:t>
+      </w:r>
+      <w:proofErr w:type="gramEnd"/>
+    </w:p>
+    <w:p>
+      <w:pPr>
+        <w:pStyle w:val="ListParagraph"/>
+        <w:numPr>
+          <w:ilvl w:val="1"/>
+          <w:numId w:val="1"/>
+        </w:numPr>
+        <w:rPr>
+          <w:lang w:val="en-US"/>
+        </w:rPr>
+      </w:pPr>
+      <w:r>
+        <w:rPr>
+          <w:lang w:val="en-US"/>
+        </w:rPr>
+        <w:t>SEQUENCE</w:t>
+      </w:r>
+    </w:p>
+    <w:p>
+      <w:pPr>
+        <w:pStyle w:val="ListParagraph"/>
+        <w:numPr>
+          <w:ilvl w:val="2"/>
+          <w:numId w:val="1"/>
+        </w:numPr>
+        <w:rPr>
+          <w:lang w:val="en-US"/>
+        </w:rPr>
+      </w:pPr>
+      <w:r>
+        <w:rPr>
+          <w:lang w:val="en-US"/>
+        </w:rPr>
+        <w:t xml:space="preserve">Assign primary keys using a DB </w:t>
+      </w:r>
+      <w:proofErr w:type="gramStart"/>
+      <w:r>
+        <w:rPr>
+          <w:lang w:val="en-US"/>
+        </w:rPr>
+        <w:t>sequence</w:t>
+      </w:r>
+      <w:proofErr w:type="gramEnd"/>
+    </w:p>
+    <w:p>
+      <w:pPr>
+        <w:pStyle w:val="ListParagraph"/>
+        <w:numPr>
+          <w:ilvl w:val="1"/>
+          <w:numId w:val="1"/>
+        </w:numPr>
+        <w:rPr>
+          <w:lang w:val="en-US"/>
+        </w:rPr>
+      </w:pPr>
+      <w:r>
+        <w:rPr>
+          <w:lang w:val="en-US"/>
+        </w:rPr>
+        <w:t>TABLE</w:t>
+      </w:r>
+    </w:p>
+    <w:p>
+      <w:pPr>
+        <w:pStyle w:val="ListParagraph"/>
+        <w:numPr>
+          <w:ilvl w:val="2"/>
+          <w:numId w:val="1"/>
+        </w:numPr>
+        <w:rPr>
+          <w:lang w:val="en-US"/>
+        </w:rPr>
+      </w:pPr>
+      <w:r>
+        <w:rPr>
+          <w:lang w:val="en-US"/>
+        </w:rPr>
+        <w:t xml:space="preserve">Assign keys using an underlying DB table to ensure </w:t>
+      </w:r>
+      <w:proofErr w:type="gramStart"/>
+      <w:r>
+        <w:rPr>
+          <w:lang w:val="en-US"/>
+        </w:rPr>
+        <w:t>uniqueness</w:t>
+      </w:r>
+      <w:proofErr w:type="gramEnd"/>
+    </w:p>
+    <w:p>
+      <w:pPr>
+        <w:pStyle w:val="ListParagraph"/>
+        <w:numPr>
+          <w:ilvl w:val="1"/>
+          <w:numId w:val="1"/>
+        </w:numPr>
+        <w:rPr>
+          <w:lang w:val="en-US"/>
+        </w:rPr>
+      </w:pPr>
+      <w:r>
+        <w:rPr>
+          <w:lang w:val="en-US"/>
+        </w:rPr>
+        <w:t xml:space="preserve">You can also create a custom </w:t>
+      </w:r>
+      <w:proofErr w:type="gramStart"/>
+      <w:r>
+        <w:rPr>
+          <w:lang w:val="en-US"/>
+        </w:rPr>
+        <w:t>strategy</w:t>
+      </w:r>
+      <w:proofErr w:type="gramEnd"/>
+    </w:p>
+    <w:p>
+      <w:pPr>
+        <w:pStyle w:val="ListParagraph"/>
+        <w:numPr>
+          <w:ilvl w:val="2"/>
+          <w:numId w:val="1"/>
+        </w:numPr>
+        <w:rPr>
+          <w:lang w:val="en-US"/>
+        </w:rPr>
+      </w:pPr>
+      <w:r>
+        <w:rPr>
+          <w:lang w:val="en-US"/>
+        </w:rPr>
+        <w:t xml:space="preserve">Create implementation of </w:t>
+      </w:r>
+      <w:proofErr w:type="spellStart"/>
+      <w:proofErr w:type="gramStart"/>
+      <w:r>
+        <w:rPr>
+          <w:lang w:val="en-US"/>
+        </w:rPr>
+        <w:t>org.hibernate.id.IdentifierGenerator</w:t>
+      </w:r>
+      <w:proofErr w:type="spellEnd"/>
+      <w:proofErr w:type="gramEnd"/>
+    </w:p>
+    <w:p>
+      <w:pPr>
+        <w:pStyle w:val="ListParagraph"/>
+        <w:numPr>
+          <w:ilvl w:val="2"/>
+          <w:numId w:val="1"/>
+        </w:numPr>
+        <w:rPr>
+          <w:lang w:val="en-US"/>
+        </w:rPr>
+      </w:pPr>
+      <w:r>
+        <w:rPr>
+          <w:lang w:val="en-US"/>
+        </w:rPr>
+        <w:t xml:space="preserve">Override the method: public Serializable </w:t>
+      </w:r>
+      <w:proofErr w:type="gramStart"/>
+      <w:r>
+        <w:rPr>
+          <w:lang w:val="en-US"/>
+        </w:rPr>
+        <w:t>generate(</w:t>
+      </w:r>
+      <w:proofErr w:type="gramEnd"/>
+      <w:r>
+        <w:rPr>
+          <w:lang w:val="en-US"/>
+        </w:rPr>
+        <w:t>…)</w:t>
+      </w:r>
+    </w:p>
+    <w:p>
+      <w:pPr>
+        <w:pStyle w:val="ListParagraph"/>
+        <w:numPr>
+          <w:ilvl w:val="2"/>
           <w:numId w:val="1"/>
         </w:numPr>
         <w:rPr>

</xml_diff>

<commit_message>
Added read/writes to project
Added DAO to project along with read and write operations
</commit_message>
<xml_diff>
--- a/Java Springboot notes.docx
+++ b/Java Springboot notes.docx
@@ -12,21 +12,7 @@
         <w:rPr>
           <w:lang w:val="en-US"/>
         </w:rPr>
-        <w:t xml:space="preserve">Java </w:t>
-      </w:r>
-      <w:proofErr w:type="spellStart"/>
-      <w:r>
-        <w:rPr>
-          <w:lang w:val="en-US"/>
-        </w:rPr>
-        <w:t>Springboot</w:t>
-      </w:r>
-      <w:proofErr w:type="spellEnd"/>
-      <w:r>
-        <w:rPr>
-          <w:lang w:val="en-US"/>
-        </w:rPr>
-        <w:t xml:space="preserve"> notes</w:t>
+        <w:t>Java Springboot notes</w:t>
       </w:r>
     </w:p>
     <w:p>
@@ -62,75 +48,43 @@
         <w:rPr>
           <w:lang w:val="en-US"/>
         </w:rPr>
-        <w:t xml:space="preserve">Minimizes manual </w:t>
-      </w:r>
-      <w:proofErr w:type="gramStart"/>
-      <w:r>
-        <w:rPr>
-          <w:lang w:val="en-US"/>
-        </w:rPr>
-        <w:t>configurations</w:t>
-      </w:r>
-      <w:proofErr w:type="gramEnd"/>
-    </w:p>
-    <w:p>
-      <w:pPr>
-        <w:pStyle w:val="ListParagraph"/>
-        <w:numPr>
-          <w:ilvl w:val="0"/>
-          <w:numId w:val="1"/>
-        </w:numPr>
-        <w:rPr>
-          <w:lang w:val="en-US"/>
-        </w:rPr>
-      </w:pPr>
-      <w:r>
-        <w:rPr>
-          <w:lang w:val="en-US"/>
-        </w:rPr>
-        <w:t xml:space="preserve">Perform Auto-configuration based on props files and JAR </w:t>
-      </w:r>
-      <w:proofErr w:type="spellStart"/>
-      <w:proofErr w:type="gramStart"/>
-      <w:r>
-        <w:rPr>
-          <w:lang w:val="en-US"/>
-        </w:rPr>
-        <w:t>classpath</w:t>
-      </w:r>
-      <w:proofErr w:type="spellEnd"/>
-      <w:proofErr w:type="gramEnd"/>
-    </w:p>
-    <w:p>
-      <w:pPr>
-        <w:pStyle w:val="ListParagraph"/>
-        <w:numPr>
-          <w:ilvl w:val="0"/>
-          <w:numId w:val="1"/>
-        </w:numPr>
-        <w:rPr>
-          <w:lang w:val="en-US"/>
-        </w:rPr>
-      </w:pPr>
-      <w:r>
-        <w:rPr>
-          <w:lang w:val="en-US"/>
-        </w:rPr>
-        <w:t xml:space="preserve">Spring boot uses the same code as the spring framework, </w:t>
-      </w:r>
-      <w:proofErr w:type="gramStart"/>
-      <w:r>
-        <w:rPr>
-          <w:lang w:val="en-US"/>
-        </w:rPr>
-        <w:t>its</w:t>
-      </w:r>
-      <w:proofErr w:type="gramEnd"/>
-      <w:r>
-        <w:rPr>
-          <w:lang w:val="en-US"/>
-        </w:rPr>
-        <w:t xml:space="preserve"> primarily used to start up projects </w:t>
+        <w:t>Minimizes manual configurations</w:t>
+      </w:r>
+    </w:p>
+    <w:p>
+      <w:pPr>
+        <w:pStyle w:val="ListParagraph"/>
+        <w:numPr>
+          <w:ilvl w:val="0"/>
+          <w:numId w:val="1"/>
+        </w:numPr>
+        <w:rPr>
+          <w:lang w:val="en-US"/>
+        </w:rPr>
+      </w:pPr>
+      <w:r>
+        <w:rPr>
+          <w:lang w:val="en-US"/>
+        </w:rPr>
+        <w:t>Perform Auto-configuration based on props files and JAR classpath</w:t>
+      </w:r>
+    </w:p>
+    <w:p>
+      <w:pPr>
+        <w:pStyle w:val="ListParagraph"/>
+        <w:numPr>
+          <w:ilvl w:val="0"/>
+          <w:numId w:val="1"/>
+        </w:numPr>
+        <w:rPr>
+          <w:lang w:val="en-US"/>
+        </w:rPr>
+      </w:pPr>
+      <w:r>
+        <w:rPr>
+          <w:lang w:val="en-US"/>
+        </w:rPr>
+        <w:t xml:space="preserve">Spring boot uses the same code as the spring framework, its primarily used to start up projects </w:t>
       </w:r>
       <w:r>
         <w:rPr>
@@ -167,16 +121,8 @@
         <w:rPr>
           <w:lang w:val="en-US"/>
         </w:rPr>
-        <w:t xml:space="preserve">Factory for creating beans and managing bean </w:t>
-      </w:r>
-      <w:proofErr w:type="gramStart"/>
-      <w:r>
-        <w:rPr>
-          <w:lang w:val="en-US"/>
-        </w:rPr>
-        <w:t>dependencies</w:t>
-      </w:r>
-      <w:proofErr w:type="gramEnd"/>
+        <w:t>Factory for creating beans and managing bean dependencies</w:t>
+      </w:r>
     </w:p>
     <w:p>
       <w:pPr>
@@ -225,14 +171,12 @@
           <w:lang w:val="en-US"/>
         </w:rPr>
       </w:pPr>
-      <w:proofErr w:type="spellStart"/>
       <w:r>
         <w:rPr>
           <w:lang w:val="en-US"/>
         </w:rPr>
         <w:t>SpEL</w:t>
       </w:r>
-      <w:proofErr w:type="spellEnd"/>
     </w:p>
     <w:p>
       <w:pPr>
@@ -298,16 +242,8 @@
         <w:rPr>
           <w:lang w:val="en-US"/>
         </w:rPr>
-        <w:t xml:space="preserve">Adds functionality to objects </w:t>
-      </w:r>
-      <w:proofErr w:type="gramStart"/>
-      <w:r>
-        <w:rPr>
-          <w:lang w:val="en-US"/>
-        </w:rPr>
-        <w:t>declaratively</w:t>
-      </w:r>
-      <w:proofErr w:type="gramEnd"/>
+        <w:t>Adds functionality to objects declaratively</w:t>
+      </w:r>
     </w:p>
     <w:p>
       <w:pPr>
@@ -463,16 +399,8 @@
         <w:rPr>
           <w:lang w:val="en-US"/>
         </w:rPr>
-        <w:t xml:space="preserve">Reduces source code </w:t>
-      </w:r>
-      <w:proofErr w:type="gramStart"/>
-      <w:r>
-        <w:rPr>
-          <w:lang w:val="en-US"/>
-        </w:rPr>
-        <w:t>significantly</w:t>
-      </w:r>
-      <w:proofErr w:type="gramEnd"/>
+        <w:t>Reduces source code significantly</w:t>
+      </w:r>
     </w:p>
     <w:p>
       <w:pPr>
@@ -597,16 +525,8 @@
         <w:rPr>
           <w:lang w:val="en-US"/>
         </w:rPr>
-        <w:t xml:space="preserve">Send a message to a queue, </w:t>
-      </w:r>
-      <w:proofErr w:type="gramStart"/>
-      <w:r>
-        <w:rPr>
-          <w:lang w:val="en-US"/>
-        </w:rPr>
-        <w:t>asynchronous</w:t>
-      </w:r>
-      <w:proofErr w:type="gramEnd"/>
+        <w:t>Send a message to a queue, asynchronous</w:t>
+      </w:r>
     </w:p>
     <w:p>
       <w:pPr>
@@ -623,16 +543,8 @@
         <w:rPr>
           <w:lang w:val="en-US"/>
         </w:rPr>
-        <w:t xml:space="preserve">Spring provides helper classes for </w:t>
-      </w:r>
-      <w:proofErr w:type="gramStart"/>
-      <w:r>
-        <w:rPr>
-          <w:lang w:val="en-US"/>
-        </w:rPr>
-        <w:t>this</w:t>
-      </w:r>
-      <w:proofErr w:type="gramEnd"/>
+        <w:t>Spring provides helper classes for this</w:t>
+      </w:r>
     </w:p>
     <w:p>
       <w:pPr>
@@ -779,16 +691,8 @@
         <w:rPr>
           <w:lang w:val="en-US"/>
         </w:rPr>
-        <w:t xml:space="preserve">Do not use the webapp directory if the application is packaged as a </w:t>
-      </w:r>
-      <w:proofErr w:type="gramStart"/>
-      <w:r>
-        <w:rPr>
-          <w:lang w:val="en-US"/>
-        </w:rPr>
-        <w:t>JAR</w:t>
-      </w:r>
-      <w:proofErr w:type="gramEnd"/>
+        <w:t>Do not use the webapp directory if the application is packaged as a JAR</w:t>
+      </w:r>
     </w:p>
     <w:p>
       <w:pPr>
@@ -854,16 +758,8 @@
         <w:rPr>
           <w:lang w:val="en-US"/>
         </w:rPr>
-        <w:t xml:space="preserve">Collection of dependencies grouped </w:t>
-      </w:r>
-      <w:proofErr w:type="gramStart"/>
-      <w:r>
-        <w:rPr>
-          <w:lang w:val="en-US"/>
-        </w:rPr>
-        <w:t>together</w:t>
-      </w:r>
-      <w:proofErr w:type="gramEnd"/>
+        <w:t>Collection of dependencies grouped together</w:t>
+      </w:r>
     </w:p>
     <w:p>
       <w:pPr>
@@ -921,30 +817,8 @@
         <w:rPr>
           <w:lang w:val="en-US"/>
         </w:rPr>
-        <w:t>spring-boot-</w:t>
-      </w:r>
-      <w:proofErr w:type="spellStart"/>
-      <w:r>
-        <w:rPr>
-          <w:lang w:val="en-US"/>
-        </w:rPr>
-        <w:t>devtools</w:t>
-      </w:r>
-      <w:proofErr w:type="spellEnd"/>
-      <w:r>
-        <w:rPr>
-          <w:lang w:val="en-US"/>
-        </w:rPr>
-        <w:t xml:space="preserve"> will automatically restart the application when your code is </w:t>
-      </w:r>
-      <w:proofErr w:type="gramStart"/>
-      <w:r>
-        <w:rPr>
-          <w:lang w:val="en-US"/>
-        </w:rPr>
-        <w:t>updated</w:t>
-      </w:r>
-      <w:proofErr w:type="gramEnd"/>
+        <w:t>spring-boot-devtools will automatically restart the application when your code is updated</w:t>
+      </w:r>
     </w:p>
     <w:p>
       <w:pPr>
@@ -974,68 +848,44 @@
         <w:rPr>
           <w:lang w:val="en-US"/>
         </w:rPr>
-        <w:t xml:space="preserve">Exposes endpoints to monitor and manage your </w:t>
-      </w:r>
-      <w:proofErr w:type="gramStart"/>
-      <w:r>
-        <w:rPr>
-          <w:lang w:val="en-US"/>
-        </w:rPr>
-        <w:t>application</w:t>
-      </w:r>
-      <w:proofErr w:type="gramEnd"/>
-    </w:p>
-    <w:p>
-      <w:pPr>
-        <w:pStyle w:val="ListParagraph"/>
-        <w:numPr>
-          <w:ilvl w:val="0"/>
-          <w:numId w:val="1"/>
-        </w:numPr>
-        <w:rPr>
-          <w:lang w:val="en-US"/>
-        </w:rPr>
-      </w:pPr>
-      <w:r>
-        <w:rPr>
-          <w:lang w:val="en-US"/>
-        </w:rPr>
-        <w:t xml:space="preserve">Easy get DevOps </w:t>
-      </w:r>
-      <w:proofErr w:type="gramStart"/>
-      <w:r>
-        <w:rPr>
-          <w:lang w:val="en-US"/>
-        </w:rPr>
-        <w:t>functionality</w:t>
-      </w:r>
-      <w:proofErr w:type="gramEnd"/>
-    </w:p>
-    <w:p>
-      <w:pPr>
-        <w:pStyle w:val="ListParagraph"/>
-        <w:numPr>
-          <w:ilvl w:val="0"/>
-          <w:numId w:val="1"/>
-        </w:numPr>
-        <w:rPr>
-          <w:lang w:val="en-US"/>
-        </w:rPr>
-      </w:pPr>
-      <w:r>
-        <w:rPr>
-          <w:lang w:val="en-US"/>
-        </w:rPr>
-        <w:t xml:space="preserve">REST endpoints are automatically updated </w:t>
-      </w:r>
-      <w:proofErr w:type="gramStart"/>
-      <w:r>
-        <w:rPr>
-          <w:lang w:val="en-US"/>
-        </w:rPr>
-        <w:t>here</w:t>
-      </w:r>
-      <w:proofErr w:type="gramEnd"/>
+        <w:t>Exposes endpoints to monitor and manage your application</w:t>
+      </w:r>
+    </w:p>
+    <w:p>
+      <w:pPr>
+        <w:pStyle w:val="ListParagraph"/>
+        <w:numPr>
+          <w:ilvl w:val="0"/>
+          <w:numId w:val="1"/>
+        </w:numPr>
+        <w:rPr>
+          <w:lang w:val="en-US"/>
+        </w:rPr>
+      </w:pPr>
+      <w:r>
+        <w:rPr>
+          <w:lang w:val="en-US"/>
+        </w:rPr>
+        <w:t>Easy get DevOps functionality</w:t>
+      </w:r>
+    </w:p>
+    <w:p>
+      <w:pPr>
+        <w:pStyle w:val="ListParagraph"/>
+        <w:numPr>
+          <w:ilvl w:val="0"/>
+          <w:numId w:val="1"/>
+        </w:numPr>
+        <w:rPr>
+          <w:lang w:val="en-US"/>
+        </w:rPr>
+      </w:pPr>
+      <w:r>
+        <w:rPr>
+          <w:lang w:val="en-US"/>
+        </w:rPr>
+        <w:t>REST endpoints are automatically updated here</w:t>
+      </w:r>
     </w:p>
     <w:p>
       <w:pPr>
@@ -1094,16 +944,8 @@
         <w:rPr>
           <w:lang w:val="en-US"/>
         </w:rPr>
-        <w:t xml:space="preserve">Used by monitoring apps to see if it is up or </w:t>
-      </w:r>
-      <w:proofErr w:type="gramStart"/>
-      <w:r>
-        <w:rPr>
-          <w:lang w:val="en-US"/>
-        </w:rPr>
-        <w:t>down</w:t>
-      </w:r>
-      <w:proofErr w:type="gramEnd"/>
+        <w:t>Used by monitoring apps to see if it is up or down</w:t>
+      </w:r>
     </w:p>
     <w:p>
       <w:pPr>
@@ -1144,96 +986,62 @@
         <w:rPr>
           <w:lang w:val="en-US"/>
         </w:rPr>
-        <w:t xml:space="preserve">Provides more information about your </w:t>
-      </w:r>
-      <w:proofErr w:type="gramStart"/>
-      <w:r>
-        <w:rPr>
-          <w:lang w:val="en-US"/>
-        </w:rPr>
-        <w:t>application</w:t>
-      </w:r>
-      <w:proofErr w:type="gramEnd"/>
-    </w:p>
-    <w:p>
-      <w:pPr>
-        <w:pStyle w:val="ListParagraph"/>
-        <w:numPr>
-          <w:ilvl w:val="0"/>
-          <w:numId w:val="1"/>
-        </w:numPr>
-        <w:rPr>
-          <w:lang w:val="en-US"/>
-        </w:rPr>
-      </w:pPr>
-      <w:r>
-        <w:rPr>
-          <w:lang w:val="en-US"/>
-        </w:rPr>
-        <w:t>/</w:t>
-      </w:r>
-      <w:proofErr w:type="spellStart"/>
-      <w:proofErr w:type="gramStart"/>
-      <w:r>
-        <w:rPr>
-          <w:lang w:val="en-US"/>
-        </w:rPr>
-        <w:t>auditevents</w:t>
-      </w:r>
-      <w:proofErr w:type="spellEnd"/>
-      <w:proofErr w:type="gramEnd"/>
-    </w:p>
-    <w:p>
-      <w:pPr>
-        <w:pStyle w:val="ListParagraph"/>
-        <w:numPr>
-          <w:ilvl w:val="0"/>
-          <w:numId w:val="1"/>
-        </w:numPr>
-        <w:rPr>
-          <w:lang w:val="en-US"/>
-        </w:rPr>
-      </w:pPr>
-      <w:r>
-        <w:rPr>
-          <w:lang w:val="en-US"/>
-        </w:rPr>
-        <w:t>/</w:t>
-      </w:r>
-      <w:proofErr w:type="gramStart"/>
-      <w:r>
-        <w:rPr>
-          <w:lang w:val="en-US"/>
-        </w:rPr>
-        <w:t>beans</w:t>
-      </w:r>
-      <w:proofErr w:type="gramEnd"/>
-    </w:p>
-    <w:p>
-      <w:pPr>
-        <w:pStyle w:val="ListParagraph"/>
-        <w:numPr>
-          <w:ilvl w:val="0"/>
-          <w:numId w:val="1"/>
-        </w:numPr>
-        <w:rPr>
-          <w:lang w:val="en-US"/>
-        </w:rPr>
-      </w:pPr>
-      <w:r>
-        <w:rPr>
-          <w:lang w:val="en-US"/>
-        </w:rPr>
-        <w:t>/</w:t>
-      </w:r>
-      <w:proofErr w:type="gramStart"/>
-      <w:r>
-        <w:rPr>
-          <w:lang w:val="en-US"/>
-        </w:rPr>
-        <w:t>mappings</w:t>
-      </w:r>
-      <w:proofErr w:type="gramEnd"/>
+        <w:t>Provides more information about your application</w:t>
+      </w:r>
+    </w:p>
+    <w:p>
+      <w:pPr>
+        <w:pStyle w:val="ListParagraph"/>
+        <w:numPr>
+          <w:ilvl w:val="0"/>
+          <w:numId w:val="1"/>
+        </w:numPr>
+        <w:rPr>
+          <w:lang w:val="en-US"/>
+        </w:rPr>
+      </w:pPr>
+      <w:r>
+        <w:rPr>
+          <w:lang w:val="en-US"/>
+        </w:rPr>
+        <w:t>/auditevents</w:t>
+      </w:r>
+    </w:p>
+    <w:p>
+      <w:pPr>
+        <w:pStyle w:val="ListParagraph"/>
+        <w:numPr>
+          <w:ilvl w:val="0"/>
+          <w:numId w:val="1"/>
+        </w:numPr>
+        <w:rPr>
+          <w:lang w:val="en-US"/>
+        </w:rPr>
+      </w:pPr>
+      <w:r>
+        <w:rPr>
+          <w:lang w:val="en-US"/>
+        </w:rPr>
+        <w:t>/beans</w:t>
+      </w:r>
+    </w:p>
+    <w:p>
+      <w:pPr>
+        <w:pStyle w:val="ListParagraph"/>
+        <w:numPr>
+          <w:ilvl w:val="0"/>
+          <w:numId w:val="1"/>
+        </w:numPr>
+        <w:rPr>
+          <w:lang w:val="en-US"/>
+        </w:rPr>
+      </w:pPr>
+      <w:r>
+        <w:rPr>
+          <w:lang w:val="en-US"/>
+        </w:rPr>
+        <w:t>/mappings</w:t>
+      </w:r>
     </w:p>
     <w:p>
       <w:pPr>
@@ -1280,94 +1088,48 @@
           <w:lang w:val="en-US"/>
         </w:rPr>
       </w:pPr>
-      <w:proofErr w:type="spellStart"/>
-      <w:r>
-        <w:rPr>
-          <w:lang w:val="en-US"/>
-        </w:rPr>
-        <w:t>Mvnw</w:t>
-      </w:r>
-      <w:proofErr w:type="spellEnd"/>
-      <w:r>
-        <w:rPr>
-          <w:lang w:val="en-US"/>
-        </w:rPr>
-        <w:t xml:space="preserve"> package (to package project)</w:t>
-      </w:r>
-    </w:p>
-    <w:p>
-      <w:pPr>
-        <w:pStyle w:val="ListParagraph"/>
-        <w:numPr>
-          <w:ilvl w:val="0"/>
-          <w:numId w:val="1"/>
-        </w:numPr>
-        <w:rPr>
-          <w:lang w:val="en-US"/>
-        </w:rPr>
-      </w:pPr>
-      <w:r>
-        <w:rPr>
-          <w:lang w:val="en-US"/>
-        </w:rPr>
-        <w:t>Java – jar (</w:t>
-      </w:r>
-      <w:proofErr w:type="spellStart"/>
-      <w:r>
-        <w:rPr>
-          <w:lang w:val="en-US"/>
-        </w:rPr>
-        <w:t>appname</w:t>
-      </w:r>
-      <w:proofErr w:type="spellEnd"/>
-      <w:r>
-        <w:rPr>
-          <w:lang w:val="en-US"/>
-        </w:rPr>
-        <w:t>)</w:t>
-      </w:r>
-    </w:p>
-    <w:p>
-      <w:pPr>
-        <w:pStyle w:val="ListParagraph"/>
-        <w:numPr>
-          <w:ilvl w:val="0"/>
-          <w:numId w:val="1"/>
-        </w:numPr>
-        <w:rPr>
-          <w:lang w:val="en-US"/>
-        </w:rPr>
-      </w:pPr>
-      <w:proofErr w:type="spellStart"/>
-      <w:r>
-        <w:rPr>
-          <w:lang w:val="en-US"/>
-        </w:rPr>
-        <w:t>Mvnw</w:t>
-      </w:r>
-      <w:proofErr w:type="spellEnd"/>
-      <w:r>
-        <w:rPr>
-          <w:lang w:val="en-US"/>
-        </w:rPr>
-        <w:t xml:space="preserve"> </w:t>
-      </w:r>
-      <w:proofErr w:type="spellStart"/>
-      <w:r>
-        <w:rPr>
-          <w:lang w:val="en-US"/>
-        </w:rPr>
-        <w:t>spring-</w:t>
-      </w:r>
-      <w:proofErr w:type="gramStart"/>
-      <w:r>
-        <w:rPr>
-          <w:lang w:val="en-US"/>
-        </w:rPr>
-        <w:t>boot:run</w:t>
-      </w:r>
-      <w:proofErr w:type="spellEnd"/>
-      <w:proofErr w:type="gramEnd"/>
+      <w:r>
+        <w:rPr>
+          <w:lang w:val="en-US"/>
+        </w:rPr>
+        <w:t>Mvnw package (to package project)</w:t>
+      </w:r>
+    </w:p>
+    <w:p>
+      <w:pPr>
+        <w:pStyle w:val="ListParagraph"/>
+        <w:numPr>
+          <w:ilvl w:val="0"/>
+          <w:numId w:val="1"/>
+        </w:numPr>
+        <w:rPr>
+          <w:lang w:val="en-US"/>
+        </w:rPr>
+      </w:pPr>
+      <w:r>
+        <w:rPr>
+          <w:lang w:val="en-US"/>
+        </w:rPr>
+        <w:t>Java – jar (appname)</w:t>
+      </w:r>
+    </w:p>
+    <w:p>
+      <w:pPr>
+        <w:pStyle w:val="ListParagraph"/>
+        <w:numPr>
+          <w:ilvl w:val="0"/>
+          <w:numId w:val="1"/>
+        </w:numPr>
+        <w:rPr>
+          <w:lang w:val="en-US"/>
+        </w:rPr>
+      </w:pPr>
+      <w:r>
+        <w:rPr>
+          <w:lang w:val="en-US"/>
+        </w:rPr>
+        <w:t>Mvnw spring-boot:run</w:t>
+      </w:r>
     </w:p>
     <w:p>
       <w:pPr>
@@ -1523,14 +1285,12 @@
           <w:lang w:val="en-US"/>
         </w:rPr>
       </w:pPr>
-      <w:proofErr w:type="spellStart"/>
       <w:r>
         <w:rPr>
           <w:lang w:val="en-US"/>
         </w:rPr>
         <w:t>Devtools</w:t>
       </w:r>
-      <w:proofErr w:type="spellEnd"/>
     </w:p>
     <w:p>
       <w:pPr>
@@ -1596,21 +1356,7 @@
         <w:rPr>
           <w:lang w:val="en-US"/>
         </w:rPr>
-        <w:t xml:space="preserve">Use when you have </w:t>
-      </w:r>
-      <w:proofErr w:type="gramStart"/>
-      <w:r>
-        <w:rPr>
-          <w:lang w:val="en-US"/>
-        </w:rPr>
-        <w:t>require</w:t>
-      </w:r>
-      <w:proofErr w:type="gramEnd"/>
-      <w:r>
-        <w:rPr>
-          <w:lang w:val="en-US"/>
-        </w:rPr>
-        <w:t xml:space="preserve"> dependencies</w:t>
+        <w:t>Use when you have require dependencies</w:t>
       </w:r>
     </w:p>
     <w:p>
@@ -1664,16 +1410,8 @@
         <w:rPr>
           <w:lang w:val="en-US"/>
         </w:rPr>
-        <w:t xml:space="preserve">Use this when you have optional </w:t>
-      </w:r>
-      <w:proofErr w:type="gramStart"/>
-      <w:r>
-        <w:rPr>
-          <w:lang w:val="en-US"/>
-        </w:rPr>
-        <w:t>dependencies</w:t>
-      </w:r>
-      <w:proofErr w:type="gramEnd"/>
+        <w:t>Use this when you have optional dependencies</w:t>
+      </w:r>
     </w:p>
     <w:p>
       <w:pPr>
@@ -1690,16 +1428,8 @@
         <w:rPr>
           <w:lang w:val="en-US"/>
         </w:rPr>
-        <w:t xml:space="preserve">If not provided, can provide reasonable default </w:t>
-      </w:r>
-      <w:proofErr w:type="gramStart"/>
-      <w:r>
-        <w:rPr>
-          <w:lang w:val="en-US"/>
-        </w:rPr>
-        <w:t>logic</w:t>
-      </w:r>
-      <w:proofErr w:type="gramEnd"/>
+        <w:t>If not provided, can provide reasonable default logic</w:t>
+      </w:r>
     </w:p>
     <w:p>
       <w:pPr>
@@ -1730,19 +1460,11 @@
           <w:lang w:val="en-US"/>
         </w:rPr>
       </w:pPr>
-      <w:proofErr w:type="gramStart"/>
-      <w:r>
-        <w:rPr>
-          <w:lang w:val="en-US"/>
-        </w:rPr>
-        <w:t>Generally</w:t>
-      </w:r>
-      <w:proofErr w:type="gramEnd"/>
-      <w:r>
-        <w:rPr>
-          <w:lang w:val="en-US"/>
-        </w:rPr>
-        <w:t xml:space="preserve"> try to avoid using this</w:t>
+      <w:r>
+        <w:rPr>
+          <w:lang w:val="en-US"/>
+        </w:rPr>
+        <w:t>Generally try to avoid using this</w:t>
       </w:r>
     </w:p>
     <w:p>
@@ -1760,36 +1482,26 @@
         <w:rPr>
           <w:lang w:val="en-US"/>
         </w:rPr>
-        <w:t xml:space="preserve">It’s difficult to unit </w:t>
-      </w:r>
-      <w:proofErr w:type="gramStart"/>
-      <w:r>
-        <w:rPr>
-          <w:lang w:val="en-US"/>
-        </w:rPr>
-        <w:t>test</w:t>
-      </w:r>
-      <w:proofErr w:type="gramEnd"/>
-    </w:p>
-    <w:p>
-      <w:pPr>
-        <w:pStyle w:val="ListParagraph"/>
-        <w:numPr>
-          <w:ilvl w:val="0"/>
-          <w:numId w:val="1"/>
-        </w:numPr>
-        <w:rPr>
-          <w:lang w:val="en-US"/>
-        </w:rPr>
-      </w:pPr>
-      <w:proofErr w:type="spellStart"/>
+        <w:t>It’s difficult to unit test</w:t>
+      </w:r>
+    </w:p>
+    <w:p>
+      <w:pPr>
+        <w:pStyle w:val="ListParagraph"/>
+        <w:numPr>
+          <w:ilvl w:val="0"/>
+          <w:numId w:val="1"/>
+        </w:numPr>
+        <w:rPr>
+          <w:lang w:val="en-US"/>
+        </w:rPr>
+      </w:pPr>
       <w:r>
         <w:rPr>
           <w:lang w:val="en-US"/>
         </w:rPr>
         <w:t>Autowiring</w:t>
       </w:r>
-      <w:proofErr w:type="spellEnd"/>
     </w:p>
     <w:p>
       <w:pPr>
@@ -1806,16 +1518,8 @@
         <w:rPr>
           <w:lang w:val="en-US"/>
         </w:rPr>
-        <w:t xml:space="preserve">Spring will look for a class that </w:t>
-      </w:r>
-      <w:proofErr w:type="gramStart"/>
-      <w:r>
-        <w:rPr>
-          <w:lang w:val="en-US"/>
-        </w:rPr>
-        <w:t>matches</w:t>
-      </w:r>
-      <w:proofErr w:type="gramEnd"/>
+        <w:t>Spring will look for a class that matches</w:t>
+      </w:r>
     </w:p>
     <w:p>
       <w:pPr>
@@ -1832,16 +1536,8 @@
         <w:rPr>
           <w:lang w:val="en-US"/>
         </w:rPr>
-        <w:t xml:space="preserve">Matches by type and uses it </w:t>
-      </w:r>
-      <w:proofErr w:type="gramStart"/>
-      <w:r>
-        <w:rPr>
-          <w:lang w:val="en-US"/>
-        </w:rPr>
-        <w:t>automatically</w:t>
-      </w:r>
-      <w:proofErr w:type="gramEnd"/>
+        <w:t>Matches by type and uses it automatically</w:t>
+      </w:r>
     </w:p>
     <w:p>
       <w:pPr>
@@ -1871,16 +1567,8 @@
         <w:rPr>
           <w:lang w:val="en-US"/>
         </w:rPr>
-        <w:t xml:space="preserve">Spring will can your components for specific </w:t>
-      </w:r>
-      <w:proofErr w:type="gramStart"/>
-      <w:r>
-        <w:rPr>
-          <w:lang w:val="en-US"/>
-        </w:rPr>
-        <w:t>tags</w:t>
-      </w:r>
-      <w:proofErr w:type="gramEnd"/>
+        <w:t>Spring will can your components for specific tags</w:t>
+      </w:r>
     </w:p>
     <w:p>
       <w:pPr>
@@ -1910,94 +1598,62 @@
         <w:rPr>
           <w:lang w:val="en-US"/>
         </w:rPr>
-        <w:t xml:space="preserve">You can use the Qualifier annotation to specify which class to use for </w:t>
-      </w:r>
-      <w:proofErr w:type="gramStart"/>
-      <w:r>
-        <w:rPr>
-          <w:lang w:val="en-US"/>
-        </w:rPr>
-        <w:t>injection</w:t>
-      </w:r>
-      <w:proofErr w:type="gramEnd"/>
-    </w:p>
-    <w:p>
-      <w:pPr>
-        <w:pStyle w:val="ListParagraph"/>
-        <w:numPr>
-          <w:ilvl w:val="0"/>
-          <w:numId w:val="1"/>
-        </w:numPr>
-        <w:rPr>
-          <w:lang w:val="en-US"/>
-        </w:rPr>
-      </w:pPr>
-      <w:r>
-        <w:rPr>
-          <w:lang w:val="en-US"/>
-        </w:rPr>
-        <w:t xml:space="preserve">You can also use the @Primary annotation to specify which </w:t>
-      </w:r>
-      <w:proofErr w:type="gramStart"/>
-      <w:r>
-        <w:rPr>
-          <w:lang w:val="en-US"/>
-        </w:rPr>
-        <w:t>one</w:t>
-      </w:r>
-      <w:proofErr w:type="gramEnd"/>
-    </w:p>
-    <w:p>
-      <w:pPr>
-        <w:pStyle w:val="ListParagraph"/>
-        <w:numPr>
-          <w:ilvl w:val="0"/>
-          <w:numId w:val="1"/>
-        </w:numPr>
-        <w:rPr>
-          <w:lang w:val="en-US"/>
-        </w:rPr>
-      </w:pPr>
-      <w:r>
-        <w:rPr>
-          <w:lang w:val="en-US"/>
-        </w:rPr>
-        <w:t xml:space="preserve">Qualifier overrides the primary </w:t>
-      </w:r>
-      <w:proofErr w:type="gramStart"/>
-      <w:r>
-        <w:rPr>
-          <w:lang w:val="en-US"/>
-        </w:rPr>
-        <w:t>annotation</w:t>
-      </w:r>
-      <w:proofErr w:type="gramEnd"/>
-    </w:p>
-    <w:p>
-      <w:pPr>
-        <w:pStyle w:val="ListParagraph"/>
-        <w:numPr>
-          <w:ilvl w:val="0"/>
-          <w:numId w:val="1"/>
-        </w:numPr>
-        <w:rPr>
-          <w:lang w:val="en-US"/>
-        </w:rPr>
-      </w:pPr>
-      <w:r>
-        <w:rPr>
-          <w:lang w:val="en-US"/>
-        </w:rPr>
-        <w:t xml:space="preserve">Can only have one primary annotation </w:t>
-      </w:r>
-      <w:proofErr w:type="gramStart"/>
-      <w:r>
-        <w:rPr>
-          <w:lang w:val="en-US"/>
-        </w:rPr>
-        <w:t>class</w:t>
-      </w:r>
-      <w:proofErr w:type="gramEnd"/>
+        <w:t>You can use the Qualifier annotation to specify which class to use for injection</w:t>
+      </w:r>
+    </w:p>
+    <w:p>
+      <w:pPr>
+        <w:pStyle w:val="ListParagraph"/>
+        <w:numPr>
+          <w:ilvl w:val="0"/>
+          <w:numId w:val="1"/>
+        </w:numPr>
+        <w:rPr>
+          <w:lang w:val="en-US"/>
+        </w:rPr>
+      </w:pPr>
+      <w:r>
+        <w:rPr>
+          <w:lang w:val="en-US"/>
+        </w:rPr>
+        <w:t>You can also use the @Primary annotation to specify which one</w:t>
+      </w:r>
+    </w:p>
+    <w:p>
+      <w:pPr>
+        <w:pStyle w:val="ListParagraph"/>
+        <w:numPr>
+          <w:ilvl w:val="0"/>
+          <w:numId w:val="1"/>
+        </w:numPr>
+        <w:rPr>
+          <w:lang w:val="en-US"/>
+        </w:rPr>
+      </w:pPr>
+      <w:r>
+        <w:rPr>
+          <w:lang w:val="en-US"/>
+        </w:rPr>
+        <w:t>Qualifier overrides the primary annotation</w:t>
+      </w:r>
+    </w:p>
+    <w:p>
+      <w:pPr>
+        <w:pStyle w:val="ListParagraph"/>
+        <w:numPr>
+          <w:ilvl w:val="0"/>
+          <w:numId w:val="1"/>
+        </w:numPr>
+        <w:rPr>
+          <w:lang w:val="en-US"/>
+        </w:rPr>
+      </w:pPr>
+      <w:r>
+        <w:rPr>
+          <w:lang w:val="en-US"/>
+        </w:rPr>
+        <w:t>Can only have one primary annotation class</w:t>
+      </w:r>
     </w:p>
     <w:p>
       <w:pPr>
@@ -2027,16 +1683,8 @@
         <w:rPr>
           <w:lang w:val="en-US"/>
         </w:rPr>
-        <w:t xml:space="preserve">Default scope is </w:t>
-      </w:r>
-      <w:proofErr w:type="gramStart"/>
-      <w:r>
-        <w:rPr>
-          <w:lang w:val="en-US"/>
-        </w:rPr>
-        <w:t>singleton</w:t>
-      </w:r>
-      <w:proofErr w:type="gramEnd"/>
+        <w:t>Default scope is singleton</w:t>
+      </w:r>
     </w:p>
     <w:p>
       <w:pPr>
@@ -2071,42 +1719,26 @@
         <w:rPr>
           <w:lang w:val="en-US"/>
         </w:rPr>
-        <w:t xml:space="preserve">Request, scoped to http web </w:t>
-      </w:r>
-      <w:proofErr w:type="gramStart"/>
-      <w:r>
-        <w:rPr>
-          <w:lang w:val="en-US"/>
-        </w:rPr>
-        <w:t>request</w:t>
-      </w:r>
-      <w:proofErr w:type="gramEnd"/>
-    </w:p>
-    <w:p>
-      <w:pPr>
-        <w:pStyle w:val="ListParagraph"/>
-        <w:numPr>
-          <w:ilvl w:val="0"/>
-          <w:numId w:val="1"/>
-        </w:numPr>
-        <w:rPr>
-          <w:lang w:val="en-US"/>
-        </w:rPr>
-      </w:pPr>
-      <w:r>
-        <w:rPr>
-          <w:lang w:val="en-US"/>
-        </w:rPr>
-        <w:t xml:space="preserve">Session, scoped to http </w:t>
-      </w:r>
-      <w:proofErr w:type="gramStart"/>
-      <w:r>
-        <w:rPr>
-          <w:lang w:val="en-US"/>
-        </w:rPr>
-        <w:t>session</w:t>
-      </w:r>
-      <w:proofErr w:type="gramEnd"/>
+        <w:t>Request, scoped to http web request</w:t>
+      </w:r>
+    </w:p>
+    <w:p>
+      <w:pPr>
+        <w:pStyle w:val="ListParagraph"/>
+        <w:numPr>
+          <w:ilvl w:val="0"/>
+          <w:numId w:val="1"/>
+        </w:numPr>
+        <w:rPr>
+          <w:lang w:val="en-US"/>
+        </w:rPr>
+      </w:pPr>
+      <w:r>
+        <w:rPr>
+          <w:lang w:val="en-US"/>
+        </w:rPr>
+        <w:t>Session, scoped to http session</w:t>
+      </w:r>
     </w:p>
     <w:p>
       <w:pPr>
@@ -2154,42 +1786,26 @@
         <w:rPr>
           <w:lang w:val="en-US"/>
         </w:rPr>
-        <w:t xml:space="preserve">Bean </w:t>
-      </w:r>
-      <w:proofErr w:type="gramStart"/>
-      <w:r>
-        <w:rPr>
-          <w:lang w:val="en-US"/>
-        </w:rPr>
-        <w:t>instantiated</w:t>
-      </w:r>
-      <w:proofErr w:type="gramEnd"/>
-    </w:p>
-    <w:p>
-      <w:pPr>
-        <w:pStyle w:val="ListParagraph"/>
-        <w:numPr>
-          <w:ilvl w:val="0"/>
-          <w:numId w:val="1"/>
-        </w:numPr>
-        <w:rPr>
-          <w:lang w:val="en-US"/>
-        </w:rPr>
-      </w:pPr>
-      <w:r>
-        <w:rPr>
-          <w:lang w:val="en-US"/>
-        </w:rPr>
-        <w:t xml:space="preserve">Dependencies </w:t>
-      </w:r>
-      <w:proofErr w:type="gramStart"/>
-      <w:r>
-        <w:rPr>
-          <w:lang w:val="en-US"/>
-        </w:rPr>
-        <w:t>injected</w:t>
-      </w:r>
-      <w:proofErr w:type="gramEnd"/>
+        <w:t>Bean instantiated</w:t>
+      </w:r>
+    </w:p>
+    <w:p>
+      <w:pPr>
+        <w:pStyle w:val="ListParagraph"/>
+        <w:numPr>
+          <w:ilvl w:val="0"/>
+          <w:numId w:val="1"/>
+        </w:numPr>
+        <w:rPr>
+          <w:lang w:val="en-US"/>
+        </w:rPr>
+      </w:pPr>
+      <w:r>
+        <w:rPr>
+          <w:lang w:val="en-US"/>
+        </w:rPr>
+        <w:t>Dependencies injected</w:t>
+      </w:r>
     </w:p>
     <w:p>
       <w:pPr>
@@ -2260,47 +1876,25 @@
         <w:rPr>
           <w:lang w:val="en-US"/>
         </w:rPr>
-        <w:t xml:space="preserve">Container is </w:t>
-      </w:r>
-      <w:proofErr w:type="gramStart"/>
-      <w:r>
-        <w:rPr>
-          <w:lang w:val="en-US"/>
-        </w:rPr>
-        <w:t>shutdown</w:t>
-      </w:r>
-      <w:proofErr w:type="gramEnd"/>
-    </w:p>
-    <w:p>
-      <w:pPr>
-        <w:pStyle w:val="ListParagraph"/>
-        <w:numPr>
-          <w:ilvl w:val="0"/>
-          <w:numId w:val="1"/>
-        </w:numPr>
-        <w:rPr>
-          <w:lang w:val="en-US"/>
-        </w:rPr>
-      </w:pPr>
-      <w:r>
-        <w:rPr>
-          <w:lang w:val="en-US"/>
-        </w:rPr>
-        <w:t xml:space="preserve">Custom </w:t>
-      </w:r>
-      <w:proofErr w:type="gramStart"/>
-      <w:r>
-        <w:rPr>
-          <w:lang w:val="en-US"/>
-        </w:rPr>
-        <w:t>destroy</w:t>
-      </w:r>
-      <w:proofErr w:type="gramEnd"/>
-      <w:r>
-        <w:rPr>
-          <w:lang w:val="en-US"/>
-        </w:rPr>
-        <w:t xml:space="preserve"> method</w:t>
+        <w:t>Container is shutdown</w:t>
+      </w:r>
+    </w:p>
+    <w:p>
+      <w:pPr>
+        <w:pStyle w:val="ListParagraph"/>
+        <w:numPr>
+          <w:ilvl w:val="0"/>
+          <w:numId w:val="1"/>
+        </w:numPr>
+        <w:rPr>
+          <w:lang w:val="en-US"/>
+        </w:rPr>
+      </w:pPr>
+      <w:r>
+        <w:rPr>
+          <w:lang w:val="en-US"/>
+        </w:rPr>
+        <w:t>Custom destroy method</w:t>
       </w:r>
     </w:p>
     <w:p>
@@ -2332,168 +1926,100 @@
           <w:lang w:val="en-US"/>
         </w:rPr>
         <w:lastRenderedPageBreak/>
-        <w:t xml:space="preserve">This custom can be good for adding any startup logic you </w:t>
-      </w:r>
-      <w:proofErr w:type="gramStart"/>
-      <w:r>
-        <w:rPr>
-          <w:lang w:val="en-US"/>
-        </w:rPr>
-        <w:t>need</w:t>
-      </w:r>
-      <w:proofErr w:type="gramEnd"/>
-    </w:p>
-    <w:p>
-      <w:pPr>
-        <w:pStyle w:val="ListParagraph"/>
-        <w:numPr>
-          <w:ilvl w:val="0"/>
-          <w:numId w:val="1"/>
-        </w:numPr>
-        <w:rPr>
-          <w:lang w:val="en-US"/>
-        </w:rPr>
-      </w:pPr>
-      <w:r>
-        <w:rPr>
-          <w:lang w:val="en-US"/>
-        </w:rPr>
-        <w:t xml:space="preserve">DB connections </w:t>
-      </w:r>
-      <w:proofErr w:type="spellStart"/>
-      <w:r>
-        <w:rPr>
-          <w:lang w:val="en-US"/>
-        </w:rPr>
-        <w:t>etc</w:t>
-      </w:r>
-      <w:proofErr w:type="spellEnd"/>
-    </w:p>
-    <w:p>
-      <w:pPr>
-        <w:rPr>
-          <w:lang w:val="en-US"/>
-        </w:rPr>
-      </w:pPr>
-      <w:r>
-        <w:rPr>
-          <w:lang w:val="en-US"/>
-        </w:rPr>
-        <w:t xml:space="preserve">Prototype beans do NOT call the destroy method when they are </w:t>
-      </w:r>
-      <w:proofErr w:type="gramStart"/>
-      <w:r>
-        <w:rPr>
-          <w:lang w:val="en-US"/>
-        </w:rPr>
-        <w:t>destroyed</w:t>
-      </w:r>
-      <w:proofErr w:type="gramEnd"/>
-    </w:p>
-    <w:p>
-      <w:pPr>
-        <w:rPr>
-          <w:lang w:val="en-US"/>
-        </w:rPr>
-      </w:pPr>
-      <w:r>
-        <w:rPr>
-          <w:lang w:val="en-US"/>
-        </w:rPr>
-        <w:t xml:space="preserve">There is no need to use the @Lazy annotation for a prototype bean, it’s already configured as such by </w:t>
-      </w:r>
-      <w:proofErr w:type="gramStart"/>
-      <w:r>
-        <w:rPr>
-          <w:lang w:val="en-US"/>
-        </w:rPr>
-        <w:t>default</w:t>
-      </w:r>
-      <w:proofErr w:type="gramEnd"/>
-    </w:p>
-    <w:p>
-      <w:pPr>
-        <w:rPr>
-          <w:lang w:val="en-US"/>
-        </w:rPr>
-      </w:pPr>
-      <w:r>
-        <w:rPr>
-          <w:lang w:val="en-US"/>
-        </w:rPr>
-        <w:t>Examples for using @</w:t>
-      </w:r>
-      <w:proofErr w:type="gramStart"/>
-      <w:r>
-        <w:rPr>
-          <w:lang w:val="en-US"/>
-        </w:rPr>
-        <w:t>Bean</w:t>
-      </w:r>
-      <w:proofErr w:type="gramEnd"/>
-    </w:p>
-    <w:p>
-      <w:pPr>
-        <w:pStyle w:val="ListParagraph"/>
-        <w:numPr>
-          <w:ilvl w:val="0"/>
-          <w:numId w:val="1"/>
-        </w:numPr>
-        <w:rPr>
-          <w:lang w:val="en-US"/>
-        </w:rPr>
-      </w:pPr>
-      <w:r>
-        <w:rPr>
-          <w:lang w:val="en-US"/>
-        </w:rPr>
-        <w:t xml:space="preserve">When you want to use a </w:t>
-      </w:r>
-      <w:proofErr w:type="gramStart"/>
-      <w:r>
-        <w:rPr>
-          <w:lang w:val="en-US"/>
-        </w:rPr>
-        <w:t>third party</w:t>
-      </w:r>
-      <w:proofErr w:type="gramEnd"/>
-      <w:r>
-        <w:rPr>
-          <w:lang w:val="en-US"/>
-        </w:rPr>
-        <w:t xml:space="preserve"> class available for the Spring framework</w:t>
-      </w:r>
-    </w:p>
-    <w:p>
-      <w:pPr>
-        <w:pStyle w:val="ListParagraph"/>
-        <w:numPr>
-          <w:ilvl w:val="0"/>
-          <w:numId w:val="1"/>
-        </w:numPr>
-        <w:rPr>
-          <w:lang w:val="en-US"/>
-        </w:rPr>
-      </w:pPr>
-      <w:r>
-        <w:rPr>
-          <w:lang w:val="en-US"/>
-        </w:rPr>
-        <w:t xml:space="preserve">No access to the source code for the </w:t>
-      </w:r>
-      <w:proofErr w:type="gramStart"/>
-      <w:r>
-        <w:rPr>
-          <w:lang w:val="en-US"/>
-        </w:rPr>
-        <w:t>third party</w:t>
-      </w:r>
-      <w:proofErr w:type="gramEnd"/>
-      <w:r>
-        <w:rPr>
-          <w:lang w:val="en-US"/>
-        </w:rPr>
-        <w:t xml:space="preserve"> code</w:t>
+        <w:t>This custom can be good for adding any startup logic you need</w:t>
+      </w:r>
+    </w:p>
+    <w:p>
+      <w:pPr>
+        <w:pStyle w:val="ListParagraph"/>
+        <w:numPr>
+          <w:ilvl w:val="0"/>
+          <w:numId w:val="1"/>
+        </w:numPr>
+        <w:rPr>
+          <w:lang w:val="en-US"/>
+        </w:rPr>
+      </w:pPr>
+      <w:r>
+        <w:rPr>
+          <w:lang w:val="en-US"/>
+        </w:rPr>
+        <w:t>DB connections etc</w:t>
+      </w:r>
+    </w:p>
+    <w:p>
+      <w:pPr>
+        <w:rPr>
+          <w:lang w:val="en-US"/>
+        </w:rPr>
+      </w:pPr>
+      <w:r>
+        <w:rPr>
+          <w:lang w:val="en-US"/>
+        </w:rPr>
+        <w:t>Prototype beans do NOT call the destroy method when they are destroyed</w:t>
+      </w:r>
+    </w:p>
+    <w:p>
+      <w:pPr>
+        <w:rPr>
+          <w:lang w:val="en-US"/>
+        </w:rPr>
+      </w:pPr>
+      <w:r>
+        <w:rPr>
+          <w:lang w:val="en-US"/>
+        </w:rPr>
+        <w:t>There is no need to use the @Lazy annotation for a prototype bean, it’s already configured as such by default</w:t>
+      </w:r>
+    </w:p>
+    <w:p>
+      <w:pPr>
+        <w:rPr>
+          <w:lang w:val="en-US"/>
+        </w:rPr>
+      </w:pPr>
+      <w:r>
+        <w:rPr>
+          <w:lang w:val="en-US"/>
+        </w:rPr>
+        <w:t>Examples for using @Bean</w:t>
+      </w:r>
+    </w:p>
+    <w:p>
+      <w:pPr>
+        <w:pStyle w:val="ListParagraph"/>
+        <w:numPr>
+          <w:ilvl w:val="0"/>
+          <w:numId w:val="1"/>
+        </w:numPr>
+        <w:rPr>
+          <w:lang w:val="en-US"/>
+        </w:rPr>
+      </w:pPr>
+      <w:r>
+        <w:rPr>
+          <w:lang w:val="en-US"/>
+        </w:rPr>
+        <w:t>When you want to use a third party class available for the Spring framework</w:t>
+      </w:r>
+    </w:p>
+    <w:p>
+      <w:pPr>
+        <w:pStyle w:val="ListParagraph"/>
+        <w:numPr>
+          <w:ilvl w:val="0"/>
+          <w:numId w:val="1"/>
+        </w:numPr>
+        <w:rPr>
+          <w:lang w:val="en-US"/>
+        </w:rPr>
+      </w:pPr>
+      <w:r>
+        <w:rPr>
+          <w:lang w:val="en-US"/>
+        </w:rPr>
+        <w:t>No access to the source code for the third party code</w:t>
       </w:r>
     </w:p>
     <w:p>
@@ -2530,47 +2056,25 @@
         <w:rPr>
           <w:lang w:val="en-US"/>
         </w:rPr>
-        <w:t xml:space="preserve">Hibernate is the connection between your Java application and your </w:t>
-      </w:r>
-      <w:proofErr w:type="gramStart"/>
-      <w:r>
-        <w:rPr>
-          <w:lang w:val="en-US"/>
-        </w:rPr>
-        <w:t>database</w:t>
-      </w:r>
-      <w:proofErr w:type="gramEnd"/>
-    </w:p>
-    <w:p>
-      <w:pPr>
-        <w:pStyle w:val="ListParagraph"/>
-        <w:numPr>
-          <w:ilvl w:val="0"/>
-          <w:numId w:val="1"/>
-        </w:numPr>
-        <w:rPr>
-          <w:lang w:val="en-US"/>
-        </w:rPr>
-      </w:pPr>
-      <w:r>
-        <w:rPr>
-          <w:lang w:val="en-US"/>
-        </w:rPr>
-        <w:t xml:space="preserve">Will get rid of the </w:t>
-      </w:r>
-      <w:proofErr w:type="gramStart"/>
-      <w:r>
-        <w:rPr>
-          <w:lang w:val="en-US"/>
-        </w:rPr>
-        <w:t>lower level</w:t>
-      </w:r>
-      <w:proofErr w:type="gramEnd"/>
-      <w:r>
-        <w:rPr>
-          <w:lang w:val="en-US"/>
-        </w:rPr>
-        <w:t xml:space="preserve"> SQL code</w:t>
+        <w:t>Hibernate is the connection between your Java application and your database</w:t>
+      </w:r>
+    </w:p>
+    <w:p>
+      <w:pPr>
+        <w:pStyle w:val="ListParagraph"/>
+        <w:numPr>
+          <w:ilvl w:val="0"/>
+          <w:numId w:val="1"/>
+        </w:numPr>
+        <w:rPr>
+          <w:lang w:val="en-US"/>
+        </w:rPr>
+      </w:pPr>
+      <w:r>
+        <w:rPr>
+          <w:lang w:val="en-US"/>
+        </w:rPr>
+        <w:t>Will get rid of the lower level SQL code</w:t>
       </w:r>
     </w:p>
     <w:p>
@@ -2655,42 +2159,26 @@
         <w:rPr>
           <w:lang w:val="en-US"/>
         </w:rPr>
-        <w:t xml:space="preserve">Requires an implementation to be </w:t>
-      </w:r>
-      <w:proofErr w:type="gramStart"/>
-      <w:r>
-        <w:rPr>
-          <w:lang w:val="en-US"/>
-        </w:rPr>
-        <w:t>usable</w:t>
-      </w:r>
-      <w:proofErr w:type="gramEnd"/>
-    </w:p>
-    <w:p>
-      <w:pPr>
-        <w:pStyle w:val="ListParagraph"/>
-        <w:numPr>
-          <w:ilvl w:val="0"/>
-          <w:numId w:val="1"/>
-        </w:numPr>
-        <w:rPr>
-          <w:lang w:val="en-US"/>
-        </w:rPr>
-      </w:pPr>
-      <w:r>
-        <w:rPr>
-          <w:lang w:val="en-US"/>
-        </w:rPr>
-        <w:t xml:space="preserve">Can switch vendor implementations without needing you alter your source </w:t>
-      </w:r>
-      <w:proofErr w:type="gramStart"/>
-      <w:r>
-        <w:rPr>
-          <w:lang w:val="en-US"/>
-        </w:rPr>
-        <w:t>code</w:t>
-      </w:r>
-      <w:proofErr w:type="gramEnd"/>
+        <w:t>Requires an implementation to be usable</w:t>
+      </w:r>
+    </w:p>
+    <w:p>
+      <w:pPr>
+        <w:pStyle w:val="ListParagraph"/>
+        <w:numPr>
+          <w:ilvl w:val="0"/>
+          <w:numId w:val="1"/>
+        </w:numPr>
+        <w:rPr>
+          <w:lang w:val="en-US"/>
+        </w:rPr>
+      </w:pPr>
+      <w:r>
+        <w:rPr>
+          <w:lang w:val="en-US"/>
+        </w:rPr>
+        <w:t>Can switch vendor implementations without needing you alter your source code</w:t>
+      </w:r>
     </w:p>
     <w:p>
       <w:pPr>
@@ -2738,16 +2226,8 @@
         <w:rPr>
           <w:lang w:val="en-US"/>
         </w:rPr>
-        <w:t xml:space="preserve">Public or protected no argument </w:t>
-      </w:r>
-      <w:proofErr w:type="gramStart"/>
-      <w:r>
-        <w:rPr>
-          <w:lang w:val="en-US"/>
-        </w:rPr>
-        <w:t>constructor</w:t>
-      </w:r>
-      <w:proofErr w:type="gramEnd"/>
+        <w:t>Public or protected no argument constructor</w:t>
+      </w:r>
     </w:p>
     <w:p>
       <w:pPr>
@@ -2818,16 +2298,8 @@
         <w:rPr>
           <w:lang w:val="en-US"/>
         </w:rPr>
-        <w:t xml:space="preserve">but avoid this because we want to have explicit notation for </w:t>
-      </w:r>
-      <w:proofErr w:type="gramStart"/>
-      <w:r>
-        <w:rPr>
-          <w:lang w:val="en-US"/>
-        </w:rPr>
-        <w:t>DB’s</w:t>
-      </w:r>
-      <w:proofErr w:type="gramEnd"/>
+        <w:t>but avoid this because we want to have explicit notation for DB’s</w:t>
+      </w:r>
     </w:p>
     <w:p>
       <w:pPr>
@@ -2880,16 +2352,8 @@
         <w:rPr>
           <w:lang w:val="en-US"/>
         </w:rPr>
-        <w:t xml:space="preserve">Picks appropriate strategy for the particular </w:t>
-      </w:r>
-      <w:proofErr w:type="gramStart"/>
-      <w:r>
-        <w:rPr>
-          <w:lang w:val="en-US"/>
-        </w:rPr>
-        <w:t>database</w:t>
-      </w:r>
-      <w:proofErr w:type="gramEnd"/>
+        <w:t>Picks appropriate strategy for the particular database</w:t>
+      </w:r>
     </w:p>
     <w:p>
       <w:pPr>
@@ -2933,16 +2397,8 @@
         <w:rPr>
           <w:lang w:val="en-US"/>
         </w:rPr>
-        <w:t xml:space="preserve">Assign primary keys using database identity </w:t>
-      </w:r>
-      <w:proofErr w:type="gramStart"/>
-      <w:r>
-        <w:rPr>
-          <w:lang w:val="en-US"/>
-        </w:rPr>
-        <w:t>column</w:t>
-      </w:r>
-      <w:proofErr w:type="gramEnd"/>
+        <w:t>Assign primary keys using database identity column</w:t>
+      </w:r>
     </w:p>
     <w:p>
       <w:pPr>
@@ -2977,16 +2433,8 @@
         <w:rPr>
           <w:lang w:val="en-US"/>
         </w:rPr>
-        <w:t xml:space="preserve">Assign primary keys using a DB </w:t>
-      </w:r>
-      <w:proofErr w:type="gramStart"/>
-      <w:r>
-        <w:rPr>
-          <w:lang w:val="en-US"/>
-        </w:rPr>
-        <w:t>sequence</w:t>
-      </w:r>
-      <w:proofErr w:type="gramEnd"/>
+        <w:t>Assign primary keys using a DB sequence</w:t>
+      </w:r>
     </w:p>
     <w:p>
       <w:pPr>
@@ -3021,16 +2469,8 @@
         <w:rPr>
           <w:lang w:val="en-US"/>
         </w:rPr>
-        <w:t xml:space="preserve">Assign keys using an underlying DB table to ensure </w:t>
-      </w:r>
-      <w:proofErr w:type="gramStart"/>
-      <w:r>
-        <w:rPr>
-          <w:lang w:val="en-US"/>
-        </w:rPr>
-        <w:t>uniqueness</w:t>
-      </w:r>
-      <w:proofErr w:type="gramEnd"/>
+        <w:t>Assign keys using an underlying DB table to ensure uniqueness</w:t>
+      </w:r>
     </w:p>
     <w:p>
       <w:pPr>
@@ -3047,16 +2487,8 @@
         <w:rPr>
           <w:lang w:val="en-US"/>
         </w:rPr>
-        <w:t xml:space="preserve">You can also create a custom </w:t>
-      </w:r>
-      <w:proofErr w:type="gramStart"/>
-      <w:r>
-        <w:rPr>
-          <w:lang w:val="en-US"/>
-        </w:rPr>
-        <w:t>strategy</w:t>
-      </w:r>
-      <w:proofErr w:type="gramEnd"/>
+        <w:t>You can also create a custom strategy</w:t>
+      </w:r>
     </w:p>
     <w:p>
       <w:pPr>
@@ -3073,18 +2505,8 @@
         <w:rPr>
           <w:lang w:val="en-US"/>
         </w:rPr>
-        <w:t xml:space="preserve">Create implementation of </w:t>
-      </w:r>
-      <w:proofErr w:type="spellStart"/>
-      <w:proofErr w:type="gramStart"/>
-      <w:r>
-        <w:rPr>
-          <w:lang w:val="en-US"/>
-        </w:rPr>
-        <w:t>org.hibernate.id.IdentifierGenerator</w:t>
-      </w:r>
-      <w:proofErr w:type="spellEnd"/>
-      <w:proofErr w:type="gramEnd"/>
+        <w:t>Create implementation of org.hibernate.id.IdentifierGenerator</w:t>
+      </w:r>
     </w:p>
     <w:p>
       <w:pPr>
@@ -3101,34 +2523,89 @@
         <w:rPr>
           <w:lang w:val="en-US"/>
         </w:rPr>
-        <w:t xml:space="preserve">Override the method: public Serializable </w:t>
-      </w:r>
-      <w:proofErr w:type="gramStart"/>
-      <w:r>
-        <w:rPr>
-          <w:lang w:val="en-US"/>
-        </w:rPr>
-        <w:t>generate(</w:t>
-      </w:r>
-      <w:proofErr w:type="gramEnd"/>
-      <w:r>
-        <w:rPr>
-          <w:lang w:val="en-US"/>
-        </w:rPr>
-        <w:t>…)</w:t>
-      </w:r>
-    </w:p>
-    <w:p>
-      <w:pPr>
-        <w:pStyle w:val="ListParagraph"/>
-        <w:numPr>
-          <w:ilvl w:val="2"/>
-          <w:numId w:val="1"/>
-        </w:numPr>
-        <w:rPr>
-          <w:lang w:val="en-US"/>
-        </w:rPr>
-      </w:pPr>
+        <w:t>Override the method: public Serializable generate(…)</w:t>
+      </w:r>
+    </w:p>
+    <w:p>
+      <w:pPr>
+        <w:rPr>
+          <w:lang w:val="en-US"/>
+        </w:rPr>
+      </w:pPr>
+      <w:r>
+        <w:rPr>
+          <w:lang w:val="en-US"/>
+        </w:rPr>
+        <w:lastRenderedPageBreak/>
+        <w:t>DAO</w:t>
+      </w:r>
+    </w:p>
+    <w:p>
+      <w:pPr>
+        <w:pStyle w:val="ListParagraph"/>
+        <w:numPr>
+          <w:ilvl w:val="0"/>
+          <w:numId w:val="1"/>
+        </w:numPr>
+        <w:rPr>
+          <w:lang w:val="en-US"/>
+        </w:rPr>
+      </w:pPr>
+      <w:r>
+        <w:rPr>
+          <w:lang w:val="en-US"/>
+        </w:rPr>
+        <w:t>Data Access Object</w:t>
+      </w:r>
+    </w:p>
+    <w:p>
+      <w:pPr>
+        <w:pStyle w:val="ListParagraph"/>
+        <w:numPr>
+          <w:ilvl w:val="0"/>
+          <w:numId w:val="1"/>
+        </w:numPr>
+        <w:rPr>
+          <w:lang w:val="en-US"/>
+        </w:rPr>
+      </w:pPr>
+      <w:r>
+        <w:rPr>
+          <w:lang w:val="en-US"/>
+        </w:rPr>
+        <w:t>Used for communicating with the database</w:t>
+      </w:r>
+    </w:p>
+    <w:p>
+      <w:pPr>
+        <w:rPr>
+          <w:lang w:val="en-US"/>
+        </w:rPr>
+      </w:pPr>
+      <w:r>
+        <w:rPr>
+          <w:lang w:val="en-US"/>
+        </w:rPr>
+        <w:t>Spring is automatically transactional</w:t>
+      </w:r>
+    </w:p>
+    <w:p>
+      <w:pPr>
+        <w:pStyle w:val="ListParagraph"/>
+        <w:numPr>
+          <w:ilvl w:val="0"/>
+          <w:numId w:val="1"/>
+        </w:numPr>
+        <w:rPr>
+          <w:lang w:val="en-US"/>
+        </w:rPr>
+      </w:pPr>
+      <w:r>
+        <w:rPr>
+          <w:lang w:val="en-US"/>
+        </w:rPr>
+        <w:t>@Transactional to make this a transaction</w:t>
+      </w:r>
     </w:p>
     <w:sectPr>
       <w:pgSz w:w="12240" w:h="15840"/>

</xml_diff>

<commit_message>
Added student rest controller example
</commit_message>
<xml_diff>
--- a/Java Springboot notes.docx
+++ b/Java Springboot notes.docx
@@ -2606,6 +2606,151 @@
         </w:rPr>
         <w:t>@Transactional to make this a transaction</w:t>
       </w:r>
+    </w:p>
+    <w:p>
+      <w:pPr>
+        <w:rPr>
+          <w:lang w:val="en-US"/>
+        </w:rPr>
+      </w:pPr>
+      <w:r>
+        <w:rPr>
+          <w:lang w:val="en-US"/>
+        </w:rPr>
+        <w:t>Java JSON Data Binding</w:t>
+      </w:r>
+      <w:r>
+        <w:rPr>
+          <w:lang w:val="en-US"/>
+        </w:rPr>
+        <w:t xml:space="preserve"> (Mapping ex)</w:t>
+      </w:r>
+    </w:p>
+    <w:p>
+      <w:pPr>
+        <w:pStyle w:val="ListParagraph"/>
+        <w:numPr>
+          <w:ilvl w:val="0"/>
+          <w:numId w:val="1"/>
+        </w:numPr>
+        <w:rPr>
+          <w:lang w:val="en-US"/>
+        </w:rPr>
+      </w:pPr>
+      <w:r>
+        <w:rPr>
+          <w:lang w:val="en-US"/>
+        </w:rPr>
+        <w:t>Java POJO</w:t>
+      </w:r>
+    </w:p>
+    <w:p>
+      <w:pPr>
+        <w:pStyle w:val="ListParagraph"/>
+        <w:numPr>
+          <w:ilvl w:val="1"/>
+          <w:numId w:val="1"/>
+        </w:numPr>
+        <w:rPr>
+          <w:lang w:val="en-US"/>
+        </w:rPr>
+      </w:pPr>
+      <w:r>
+        <w:rPr>
+          <w:lang w:val="en-US"/>
+        </w:rPr>
+        <w:t>Converting JSON to another format</w:t>
+      </w:r>
+    </w:p>
+    <w:p>
+      <w:pPr>
+        <w:pStyle w:val="ListParagraph"/>
+        <w:numPr>
+          <w:ilvl w:val="1"/>
+          <w:numId w:val="1"/>
+        </w:numPr>
+        <w:rPr>
+          <w:lang w:val="en-US"/>
+        </w:rPr>
+      </w:pPr>
+      <w:r>
+        <w:rPr>
+          <w:lang w:val="en-US"/>
+        </w:rPr>
+        <w:t>Plain Old Java Object</w:t>
+      </w:r>
+    </w:p>
+    <w:p>
+      <w:pPr>
+        <w:pStyle w:val="ListParagraph"/>
+        <w:numPr>
+          <w:ilvl w:val="0"/>
+          <w:numId w:val="1"/>
+        </w:numPr>
+        <w:rPr>
+          <w:lang w:val="en-US"/>
+        </w:rPr>
+      </w:pPr>
+      <w:r>
+        <w:rPr>
+          <w:lang w:val="en-US"/>
+        </w:rPr>
+        <w:t>Spring uses Jackson Project</w:t>
+      </w:r>
+    </w:p>
+    <w:p>
+      <w:pPr>
+        <w:pStyle w:val="ListParagraph"/>
+        <w:numPr>
+          <w:ilvl w:val="1"/>
+          <w:numId w:val="1"/>
+        </w:numPr>
+        <w:rPr>
+          <w:lang w:val="en-US"/>
+        </w:rPr>
+      </w:pPr>
+      <w:r>
+        <w:rPr>
+          <w:lang w:val="en-US"/>
+        </w:rPr>
+        <w:t>Handles the data binding between JSON and Java POJO</w:t>
+      </w:r>
+    </w:p>
+    <w:p>
+      <w:pPr>
+        <w:pStyle w:val="ListParagraph"/>
+        <w:numPr>
+          <w:ilvl w:val="1"/>
+          <w:numId w:val="1"/>
+        </w:numPr>
+        <w:rPr>
+          <w:lang w:val="en-US"/>
+        </w:rPr>
+      </w:pPr>
+      <w:r>
+        <w:rPr>
+          <w:lang w:val="en-US"/>
+        </w:rPr>
+        <w:t>Essentially takes the JSON and turns it into the appropriate class</w:t>
+      </w:r>
+      <w:r>
+        <w:rPr>
+          <w:lang w:val="en-US"/>
+        </w:rPr>
+        <w:t xml:space="preserve"> object</w:t>
+      </w:r>
+    </w:p>
+    <w:p>
+      <w:pPr>
+        <w:pStyle w:val="ListParagraph"/>
+        <w:numPr>
+          <w:ilvl w:val="0"/>
+          <w:numId w:val="1"/>
+        </w:numPr>
+        <w:rPr>
+          <w:lang w:val="en-US"/>
+        </w:rPr>
+      </w:pPr>
     </w:p>
     <w:sectPr>
       <w:pgSz w:w="12240" w:h="15840"/>

</xml_diff>

<commit_message>
Added new CRUD demo project
</commit_message>
<xml_diff>
--- a/Java Springboot notes.docx
+++ b/Java Springboot notes.docx
@@ -12,7 +12,21 @@
         <w:rPr>
           <w:lang w:val="en-US"/>
         </w:rPr>
-        <w:t>Java Springboot notes</w:t>
+        <w:t xml:space="preserve">Java </w:t>
+      </w:r>
+      <w:proofErr w:type="spellStart"/>
+      <w:r>
+        <w:rPr>
+          <w:lang w:val="en-US"/>
+        </w:rPr>
+        <w:t>Springboot</w:t>
+      </w:r>
+      <w:proofErr w:type="spellEnd"/>
+      <w:r>
+        <w:rPr>
+          <w:lang w:val="en-US"/>
+        </w:rPr>
+        <w:t xml:space="preserve"> notes</w:t>
       </w:r>
     </w:p>
     <w:p>
@@ -48,43 +62,75 @@
         <w:rPr>
           <w:lang w:val="en-US"/>
         </w:rPr>
-        <w:t>Minimizes manual configurations</w:t>
-      </w:r>
-    </w:p>
-    <w:p>
-      <w:pPr>
-        <w:pStyle w:val="ListParagraph"/>
-        <w:numPr>
-          <w:ilvl w:val="0"/>
-          <w:numId w:val="1"/>
-        </w:numPr>
-        <w:rPr>
-          <w:lang w:val="en-US"/>
-        </w:rPr>
-      </w:pPr>
-      <w:r>
-        <w:rPr>
-          <w:lang w:val="en-US"/>
-        </w:rPr>
-        <w:t>Perform Auto-configuration based on props files and JAR classpath</w:t>
-      </w:r>
-    </w:p>
-    <w:p>
-      <w:pPr>
-        <w:pStyle w:val="ListParagraph"/>
-        <w:numPr>
-          <w:ilvl w:val="0"/>
-          <w:numId w:val="1"/>
-        </w:numPr>
-        <w:rPr>
-          <w:lang w:val="en-US"/>
-        </w:rPr>
-      </w:pPr>
-      <w:r>
-        <w:rPr>
-          <w:lang w:val="en-US"/>
-        </w:rPr>
-        <w:t xml:space="preserve">Spring boot uses the same code as the spring framework, its primarily used to start up projects </w:t>
+        <w:t xml:space="preserve">Minimizes manual </w:t>
+      </w:r>
+      <w:proofErr w:type="gramStart"/>
+      <w:r>
+        <w:rPr>
+          <w:lang w:val="en-US"/>
+        </w:rPr>
+        <w:t>configurations</w:t>
+      </w:r>
+      <w:proofErr w:type="gramEnd"/>
+    </w:p>
+    <w:p>
+      <w:pPr>
+        <w:pStyle w:val="ListParagraph"/>
+        <w:numPr>
+          <w:ilvl w:val="0"/>
+          <w:numId w:val="1"/>
+        </w:numPr>
+        <w:rPr>
+          <w:lang w:val="en-US"/>
+        </w:rPr>
+      </w:pPr>
+      <w:r>
+        <w:rPr>
+          <w:lang w:val="en-US"/>
+        </w:rPr>
+        <w:t xml:space="preserve">Perform Auto-configuration based on props files and JAR </w:t>
+      </w:r>
+      <w:proofErr w:type="spellStart"/>
+      <w:proofErr w:type="gramStart"/>
+      <w:r>
+        <w:rPr>
+          <w:lang w:val="en-US"/>
+        </w:rPr>
+        <w:t>classpath</w:t>
+      </w:r>
+      <w:proofErr w:type="spellEnd"/>
+      <w:proofErr w:type="gramEnd"/>
+    </w:p>
+    <w:p>
+      <w:pPr>
+        <w:pStyle w:val="ListParagraph"/>
+        <w:numPr>
+          <w:ilvl w:val="0"/>
+          <w:numId w:val="1"/>
+        </w:numPr>
+        <w:rPr>
+          <w:lang w:val="en-US"/>
+        </w:rPr>
+      </w:pPr>
+      <w:r>
+        <w:rPr>
+          <w:lang w:val="en-US"/>
+        </w:rPr>
+        <w:t xml:space="preserve">Spring boot uses the same code as the spring framework, </w:t>
+      </w:r>
+      <w:proofErr w:type="gramStart"/>
+      <w:r>
+        <w:rPr>
+          <w:lang w:val="en-US"/>
+        </w:rPr>
+        <w:t>its</w:t>
+      </w:r>
+      <w:proofErr w:type="gramEnd"/>
+      <w:r>
+        <w:rPr>
+          <w:lang w:val="en-US"/>
+        </w:rPr>
+        <w:t xml:space="preserve"> primarily used to start up projects </w:t>
       </w:r>
       <w:r>
         <w:rPr>
@@ -121,8 +167,16 @@
         <w:rPr>
           <w:lang w:val="en-US"/>
         </w:rPr>
-        <w:t>Factory for creating beans and managing bean dependencies</w:t>
-      </w:r>
+        <w:t xml:space="preserve">Factory for creating beans and managing bean </w:t>
+      </w:r>
+      <w:proofErr w:type="gramStart"/>
+      <w:r>
+        <w:rPr>
+          <w:lang w:val="en-US"/>
+        </w:rPr>
+        <w:t>dependencies</w:t>
+      </w:r>
+      <w:proofErr w:type="gramEnd"/>
     </w:p>
     <w:p>
       <w:pPr>
@@ -171,12 +225,14 @@
           <w:lang w:val="en-US"/>
         </w:rPr>
       </w:pPr>
+      <w:proofErr w:type="spellStart"/>
       <w:r>
         <w:rPr>
           <w:lang w:val="en-US"/>
         </w:rPr>
         <w:t>SpEL</w:t>
       </w:r>
+      <w:proofErr w:type="spellEnd"/>
     </w:p>
     <w:p>
       <w:pPr>
@@ -242,8 +298,16 @@
         <w:rPr>
           <w:lang w:val="en-US"/>
         </w:rPr>
-        <w:t>Adds functionality to objects declaratively</w:t>
-      </w:r>
+        <w:t xml:space="preserve">Adds functionality to objects </w:t>
+      </w:r>
+      <w:proofErr w:type="gramStart"/>
+      <w:r>
+        <w:rPr>
+          <w:lang w:val="en-US"/>
+        </w:rPr>
+        <w:t>declaratively</w:t>
+      </w:r>
+      <w:proofErr w:type="gramEnd"/>
     </w:p>
     <w:p>
       <w:pPr>
@@ -399,8 +463,16 @@
         <w:rPr>
           <w:lang w:val="en-US"/>
         </w:rPr>
-        <w:t>Reduces source code significantly</w:t>
-      </w:r>
+        <w:t xml:space="preserve">Reduces source code </w:t>
+      </w:r>
+      <w:proofErr w:type="gramStart"/>
+      <w:r>
+        <w:rPr>
+          <w:lang w:val="en-US"/>
+        </w:rPr>
+        <w:t>significantly</w:t>
+      </w:r>
+      <w:proofErr w:type="gramEnd"/>
     </w:p>
     <w:p>
       <w:pPr>
@@ -525,8 +597,16 @@
         <w:rPr>
           <w:lang w:val="en-US"/>
         </w:rPr>
-        <w:t>Send a message to a queue, asynchronous</w:t>
-      </w:r>
+        <w:t xml:space="preserve">Send a message to a queue, </w:t>
+      </w:r>
+      <w:proofErr w:type="gramStart"/>
+      <w:r>
+        <w:rPr>
+          <w:lang w:val="en-US"/>
+        </w:rPr>
+        <w:t>asynchronous</w:t>
+      </w:r>
+      <w:proofErr w:type="gramEnd"/>
     </w:p>
     <w:p>
       <w:pPr>
@@ -543,8 +623,16 @@
         <w:rPr>
           <w:lang w:val="en-US"/>
         </w:rPr>
-        <w:t>Spring provides helper classes for this</w:t>
-      </w:r>
+        <w:t xml:space="preserve">Spring provides helper classes for </w:t>
+      </w:r>
+      <w:proofErr w:type="gramStart"/>
+      <w:r>
+        <w:rPr>
+          <w:lang w:val="en-US"/>
+        </w:rPr>
+        <w:t>this</w:t>
+      </w:r>
+      <w:proofErr w:type="gramEnd"/>
     </w:p>
     <w:p>
       <w:pPr>
@@ -691,8 +779,16 @@
         <w:rPr>
           <w:lang w:val="en-US"/>
         </w:rPr>
-        <w:t>Do not use the webapp directory if the application is packaged as a JAR</w:t>
-      </w:r>
+        <w:t xml:space="preserve">Do not use the webapp directory if the application is packaged as a </w:t>
+      </w:r>
+      <w:proofErr w:type="gramStart"/>
+      <w:r>
+        <w:rPr>
+          <w:lang w:val="en-US"/>
+        </w:rPr>
+        <w:t>JAR</w:t>
+      </w:r>
+      <w:proofErr w:type="gramEnd"/>
     </w:p>
     <w:p>
       <w:pPr>
@@ -758,8 +854,16 @@
         <w:rPr>
           <w:lang w:val="en-US"/>
         </w:rPr>
-        <w:t>Collection of dependencies grouped together</w:t>
-      </w:r>
+        <w:t xml:space="preserve">Collection of dependencies grouped </w:t>
+      </w:r>
+      <w:proofErr w:type="gramStart"/>
+      <w:r>
+        <w:rPr>
+          <w:lang w:val="en-US"/>
+        </w:rPr>
+        <w:t>together</w:t>
+      </w:r>
+      <w:proofErr w:type="gramEnd"/>
     </w:p>
     <w:p>
       <w:pPr>
@@ -817,8 +921,30 @@
         <w:rPr>
           <w:lang w:val="en-US"/>
         </w:rPr>
-        <w:t>spring-boot-devtools will automatically restart the application when your code is updated</w:t>
-      </w:r>
+        <w:t>spring-boot-</w:t>
+      </w:r>
+      <w:proofErr w:type="spellStart"/>
+      <w:r>
+        <w:rPr>
+          <w:lang w:val="en-US"/>
+        </w:rPr>
+        <w:t>devtools</w:t>
+      </w:r>
+      <w:proofErr w:type="spellEnd"/>
+      <w:r>
+        <w:rPr>
+          <w:lang w:val="en-US"/>
+        </w:rPr>
+        <w:t xml:space="preserve"> will automatically restart the application when your code is </w:t>
+      </w:r>
+      <w:proofErr w:type="gramStart"/>
+      <w:r>
+        <w:rPr>
+          <w:lang w:val="en-US"/>
+        </w:rPr>
+        <w:t>updated</w:t>
+      </w:r>
+      <w:proofErr w:type="gramEnd"/>
     </w:p>
     <w:p>
       <w:pPr>
@@ -848,44 +974,68 @@
         <w:rPr>
           <w:lang w:val="en-US"/>
         </w:rPr>
-        <w:t>Exposes endpoints to monitor and manage your application</w:t>
-      </w:r>
-    </w:p>
-    <w:p>
-      <w:pPr>
-        <w:pStyle w:val="ListParagraph"/>
-        <w:numPr>
-          <w:ilvl w:val="0"/>
-          <w:numId w:val="1"/>
-        </w:numPr>
-        <w:rPr>
-          <w:lang w:val="en-US"/>
-        </w:rPr>
-      </w:pPr>
-      <w:r>
-        <w:rPr>
-          <w:lang w:val="en-US"/>
-        </w:rPr>
-        <w:t>Easy get DevOps functionality</w:t>
-      </w:r>
-    </w:p>
-    <w:p>
-      <w:pPr>
-        <w:pStyle w:val="ListParagraph"/>
-        <w:numPr>
-          <w:ilvl w:val="0"/>
-          <w:numId w:val="1"/>
-        </w:numPr>
-        <w:rPr>
-          <w:lang w:val="en-US"/>
-        </w:rPr>
-      </w:pPr>
-      <w:r>
-        <w:rPr>
-          <w:lang w:val="en-US"/>
-        </w:rPr>
-        <w:t>REST endpoints are automatically updated here</w:t>
-      </w:r>
+        <w:t xml:space="preserve">Exposes endpoints to monitor and manage your </w:t>
+      </w:r>
+      <w:proofErr w:type="gramStart"/>
+      <w:r>
+        <w:rPr>
+          <w:lang w:val="en-US"/>
+        </w:rPr>
+        <w:t>application</w:t>
+      </w:r>
+      <w:proofErr w:type="gramEnd"/>
+    </w:p>
+    <w:p>
+      <w:pPr>
+        <w:pStyle w:val="ListParagraph"/>
+        <w:numPr>
+          <w:ilvl w:val="0"/>
+          <w:numId w:val="1"/>
+        </w:numPr>
+        <w:rPr>
+          <w:lang w:val="en-US"/>
+        </w:rPr>
+      </w:pPr>
+      <w:r>
+        <w:rPr>
+          <w:lang w:val="en-US"/>
+        </w:rPr>
+        <w:t xml:space="preserve">Easy get DevOps </w:t>
+      </w:r>
+      <w:proofErr w:type="gramStart"/>
+      <w:r>
+        <w:rPr>
+          <w:lang w:val="en-US"/>
+        </w:rPr>
+        <w:t>functionality</w:t>
+      </w:r>
+      <w:proofErr w:type="gramEnd"/>
+    </w:p>
+    <w:p>
+      <w:pPr>
+        <w:pStyle w:val="ListParagraph"/>
+        <w:numPr>
+          <w:ilvl w:val="0"/>
+          <w:numId w:val="1"/>
+        </w:numPr>
+        <w:rPr>
+          <w:lang w:val="en-US"/>
+        </w:rPr>
+      </w:pPr>
+      <w:r>
+        <w:rPr>
+          <w:lang w:val="en-US"/>
+        </w:rPr>
+        <w:t xml:space="preserve">REST endpoints are automatically updated </w:t>
+      </w:r>
+      <w:proofErr w:type="gramStart"/>
+      <w:r>
+        <w:rPr>
+          <w:lang w:val="en-US"/>
+        </w:rPr>
+        <w:t>here</w:t>
+      </w:r>
+      <w:proofErr w:type="gramEnd"/>
     </w:p>
     <w:p>
       <w:pPr>
@@ -944,8 +1094,16 @@
         <w:rPr>
           <w:lang w:val="en-US"/>
         </w:rPr>
-        <w:t>Used by monitoring apps to see if it is up or down</w:t>
-      </w:r>
+        <w:t xml:space="preserve">Used by monitoring apps to see if it is up or </w:t>
+      </w:r>
+      <w:proofErr w:type="gramStart"/>
+      <w:r>
+        <w:rPr>
+          <w:lang w:val="en-US"/>
+        </w:rPr>
+        <w:t>down</w:t>
+      </w:r>
+      <w:proofErr w:type="gramEnd"/>
     </w:p>
     <w:p>
       <w:pPr>
@@ -986,62 +1144,96 @@
         <w:rPr>
           <w:lang w:val="en-US"/>
         </w:rPr>
-        <w:t>Provides more information about your application</w:t>
-      </w:r>
-    </w:p>
-    <w:p>
-      <w:pPr>
-        <w:pStyle w:val="ListParagraph"/>
-        <w:numPr>
-          <w:ilvl w:val="0"/>
-          <w:numId w:val="1"/>
-        </w:numPr>
-        <w:rPr>
-          <w:lang w:val="en-US"/>
-        </w:rPr>
-      </w:pPr>
-      <w:r>
-        <w:rPr>
-          <w:lang w:val="en-US"/>
-        </w:rPr>
-        <w:t>/auditevents</w:t>
-      </w:r>
-    </w:p>
-    <w:p>
-      <w:pPr>
-        <w:pStyle w:val="ListParagraph"/>
-        <w:numPr>
-          <w:ilvl w:val="0"/>
-          <w:numId w:val="1"/>
-        </w:numPr>
-        <w:rPr>
-          <w:lang w:val="en-US"/>
-        </w:rPr>
-      </w:pPr>
-      <w:r>
-        <w:rPr>
-          <w:lang w:val="en-US"/>
-        </w:rPr>
-        <w:t>/beans</w:t>
-      </w:r>
-    </w:p>
-    <w:p>
-      <w:pPr>
-        <w:pStyle w:val="ListParagraph"/>
-        <w:numPr>
-          <w:ilvl w:val="0"/>
-          <w:numId w:val="1"/>
-        </w:numPr>
-        <w:rPr>
-          <w:lang w:val="en-US"/>
-        </w:rPr>
-      </w:pPr>
-      <w:r>
-        <w:rPr>
-          <w:lang w:val="en-US"/>
-        </w:rPr>
-        <w:t>/mappings</w:t>
-      </w:r>
+        <w:t xml:space="preserve">Provides more information about your </w:t>
+      </w:r>
+      <w:proofErr w:type="gramStart"/>
+      <w:r>
+        <w:rPr>
+          <w:lang w:val="en-US"/>
+        </w:rPr>
+        <w:t>application</w:t>
+      </w:r>
+      <w:proofErr w:type="gramEnd"/>
+    </w:p>
+    <w:p>
+      <w:pPr>
+        <w:pStyle w:val="ListParagraph"/>
+        <w:numPr>
+          <w:ilvl w:val="0"/>
+          <w:numId w:val="1"/>
+        </w:numPr>
+        <w:rPr>
+          <w:lang w:val="en-US"/>
+        </w:rPr>
+      </w:pPr>
+      <w:r>
+        <w:rPr>
+          <w:lang w:val="en-US"/>
+        </w:rPr>
+        <w:t>/</w:t>
+      </w:r>
+      <w:proofErr w:type="spellStart"/>
+      <w:proofErr w:type="gramStart"/>
+      <w:r>
+        <w:rPr>
+          <w:lang w:val="en-US"/>
+        </w:rPr>
+        <w:t>auditevents</w:t>
+      </w:r>
+      <w:proofErr w:type="spellEnd"/>
+      <w:proofErr w:type="gramEnd"/>
+    </w:p>
+    <w:p>
+      <w:pPr>
+        <w:pStyle w:val="ListParagraph"/>
+        <w:numPr>
+          <w:ilvl w:val="0"/>
+          <w:numId w:val="1"/>
+        </w:numPr>
+        <w:rPr>
+          <w:lang w:val="en-US"/>
+        </w:rPr>
+      </w:pPr>
+      <w:r>
+        <w:rPr>
+          <w:lang w:val="en-US"/>
+        </w:rPr>
+        <w:t>/</w:t>
+      </w:r>
+      <w:proofErr w:type="gramStart"/>
+      <w:r>
+        <w:rPr>
+          <w:lang w:val="en-US"/>
+        </w:rPr>
+        <w:t>beans</w:t>
+      </w:r>
+      <w:proofErr w:type="gramEnd"/>
+    </w:p>
+    <w:p>
+      <w:pPr>
+        <w:pStyle w:val="ListParagraph"/>
+        <w:numPr>
+          <w:ilvl w:val="0"/>
+          <w:numId w:val="1"/>
+        </w:numPr>
+        <w:rPr>
+          <w:lang w:val="en-US"/>
+        </w:rPr>
+      </w:pPr>
+      <w:r>
+        <w:rPr>
+          <w:lang w:val="en-US"/>
+        </w:rPr>
+        <w:t>/</w:t>
+      </w:r>
+      <w:proofErr w:type="gramStart"/>
+      <w:r>
+        <w:rPr>
+          <w:lang w:val="en-US"/>
+        </w:rPr>
+        <w:t>mappings</w:t>
+      </w:r>
+      <w:proofErr w:type="gramEnd"/>
     </w:p>
     <w:p>
       <w:pPr>
@@ -1088,48 +1280,94 @@
           <w:lang w:val="en-US"/>
         </w:rPr>
       </w:pPr>
-      <w:r>
-        <w:rPr>
-          <w:lang w:val="en-US"/>
-        </w:rPr>
-        <w:t>Mvnw package (to package project)</w:t>
-      </w:r>
-    </w:p>
-    <w:p>
-      <w:pPr>
-        <w:pStyle w:val="ListParagraph"/>
-        <w:numPr>
-          <w:ilvl w:val="0"/>
-          <w:numId w:val="1"/>
-        </w:numPr>
-        <w:rPr>
-          <w:lang w:val="en-US"/>
-        </w:rPr>
-      </w:pPr>
-      <w:r>
-        <w:rPr>
-          <w:lang w:val="en-US"/>
-        </w:rPr>
-        <w:t>Java – jar (appname)</w:t>
-      </w:r>
-    </w:p>
-    <w:p>
-      <w:pPr>
-        <w:pStyle w:val="ListParagraph"/>
-        <w:numPr>
-          <w:ilvl w:val="0"/>
-          <w:numId w:val="1"/>
-        </w:numPr>
-        <w:rPr>
-          <w:lang w:val="en-US"/>
-        </w:rPr>
-      </w:pPr>
-      <w:r>
-        <w:rPr>
-          <w:lang w:val="en-US"/>
-        </w:rPr>
-        <w:t>Mvnw spring-boot:run</w:t>
-      </w:r>
+      <w:proofErr w:type="spellStart"/>
+      <w:r>
+        <w:rPr>
+          <w:lang w:val="en-US"/>
+        </w:rPr>
+        <w:t>Mvnw</w:t>
+      </w:r>
+      <w:proofErr w:type="spellEnd"/>
+      <w:r>
+        <w:rPr>
+          <w:lang w:val="en-US"/>
+        </w:rPr>
+        <w:t xml:space="preserve"> package (to package project)</w:t>
+      </w:r>
+    </w:p>
+    <w:p>
+      <w:pPr>
+        <w:pStyle w:val="ListParagraph"/>
+        <w:numPr>
+          <w:ilvl w:val="0"/>
+          <w:numId w:val="1"/>
+        </w:numPr>
+        <w:rPr>
+          <w:lang w:val="en-US"/>
+        </w:rPr>
+      </w:pPr>
+      <w:r>
+        <w:rPr>
+          <w:lang w:val="en-US"/>
+        </w:rPr>
+        <w:t>Java – jar (</w:t>
+      </w:r>
+      <w:proofErr w:type="spellStart"/>
+      <w:r>
+        <w:rPr>
+          <w:lang w:val="en-US"/>
+        </w:rPr>
+        <w:t>appname</w:t>
+      </w:r>
+      <w:proofErr w:type="spellEnd"/>
+      <w:r>
+        <w:rPr>
+          <w:lang w:val="en-US"/>
+        </w:rPr>
+        <w:t>)</w:t>
+      </w:r>
+    </w:p>
+    <w:p>
+      <w:pPr>
+        <w:pStyle w:val="ListParagraph"/>
+        <w:numPr>
+          <w:ilvl w:val="0"/>
+          <w:numId w:val="1"/>
+        </w:numPr>
+        <w:rPr>
+          <w:lang w:val="en-US"/>
+        </w:rPr>
+      </w:pPr>
+      <w:proofErr w:type="spellStart"/>
+      <w:r>
+        <w:rPr>
+          <w:lang w:val="en-US"/>
+        </w:rPr>
+        <w:t>Mvnw</w:t>
+      </w:r>
+      <w:proofErr w:type="spellEnd"/>
+      <w:r>
+        <w:rPr>
+          <w:lang w:val="en-US"/>
+        </w:rPr>
+        <w:t xml:space="preserve"> </w:t>
+      </w:r>
+      <w:proofErr w:type="spellStart"/>
+      <w:r>
+        <w:rPr>
+          <w:lang w:val="en-US"/>
+        </w:rPr>
+        <w:t>spring-</w:t>
+      </w:r>
+      <w:proofErr w:type="gramStart"/>
+      <w:r>
+        <w:rPr>
+          <w:lang w:val="en-US"/>
+        </w:rPr>
+        <w:t>boot:run</w:t>
+      </w:r>
+      <w:proofErr w:type="spellEnd"/>
+      <w:proofErr w:type="gramEnd"/>
     </w:p>
     <w:p>
       <w:pPr>
@@ -1285,12 +1523,14 @@
           <w:lang w:val="en-US"/>
         </w:rPr>
       </w:pPr>
+      <w:proofErr w:type="spellStart"/>
       <w:r>
         <w:rPr>
           <w:lang w:val="en-US"/>
         </w:rPr>
         <w:t>Devtools</w:t>
       </w:r>
+      <w:proofErr w:type="spellEnd"/>
     </w:p>
     <w:p>
       <w:pPr>
@@ -1356,7 +1596,21 @@
         <w:rPr>
           <w:lang w:val="en-US"/>
         </w:rPr>
-        <w:t>Use when you have require dependencies</w:t>
+        <w:t xml:space="preserve">Use when you have </w:t>
+      </w:r>
+      <w:proofErr w:type="gramStart"/>
+      <w:r>
+        <w:rPr>
+          <w:lang w:val="en-US"/>
+        </w:rPr>
+        <w:t>require</w:t>
+      </w:r>
+      <w:proofErr w:type="gramEnd"/>
+      <w:r>
+        <w:rPr>
+          <w:lang w:val="en-US"/>
+        </w:rPr>
+        <w:t xml:space="preserve"> dependencies</w:t>
       </w:r>
     </w:p>
     <w:p>
@@ -1410,8 +1664,16 @@
         <w:rPr>
           <w:lang w:val="en-US"/>
         </w:rPr>
-        <w:t>Use this when you have optional dependencies</w:t>
-      </w:r>
+        <w:t xml:space="preserve">Use this when you have optional </w:t>
+      </w:r>
+      <w:proofErr w:type="gramStart"/>
+      <w:r>
+        <w:rPr>
+          <w:lang w:val="en-US"/>
+        </w:rPr>
+        <w:t>dependencies</w:t>
+      </w:r>
+      <w:proofErr w:type="gramEnd"/>
     </w:p>
     <w:p>
       <w:pPr>
@@ -1428,8 +1690,16 @@
         <w:rPr>
           <w:lang w:val="en-US"/>
         </w:rPr>
-        <w:t>If not provided, can provide reasonable default logic</w:t>
-      </w:r>
+        <w:t xml:space="preserve">If not provided, can provide reasonable default </w:t>
+      </w:r>
+      <w:proofErr w:type="gramStart"/>
+      <w:r>
+        <w:rPr>
+          <w:lang w:val="en-US"/>
+        </w:rPr>
+        <w:t>logic</w:t>
+      </w:r>
+      <w:proofErr w:type="gramEnd"/>
     </w:p>
     <w:p>
       <w:pPr>
@@ -1460,11 +1730,19 @@
           <w:lang w:val="en-US"/>
         </w:rPr>
       </w:pPr>
-      <w:r>
-        <w:rPr>
-          <w:lang w:val="en-US"/>
-        </w:rPr>
-        <w:t>Generally try to avoid using this</w:t>
+      <w:proofErr w:type="gramStart"/>
+      <w:r>
+        <w:rPr>
+          <w:lang w:val="en-US"/>
+        </w:rPr>
+        <w:t>Generally</w:t>
+      </w:r>
+      <w:proofErr w:type="gramEnd"/>
+      <w:r>
+        <w:rPr>
+          <w:lang w:val="en-US"/>
+        </w:rPr>
+        <w:t xml:space="preserve"> try to avoid using this</w:t>
       </w:r>
     </w:p>
     <w:p>
@@ -1482,26 +1760,36 @@
         <w:rPr>
           <w:lang w:val="en-US"/>
         </w:rPr>
-        <w:t>It’s difficult to unit test</w:t>
-      </w:r>
-    </w:p>
-    <w:p>
-      <w:pPr>
-        <w:pStyle w:val="ListParagraph"/>
-        <w:numPr>
-          <w:ilvl w:val="0"/>
-          <w:numId w:val="1"/>
-        </w:numPr>
-        <w:rPr>
-          <w:lang w:val="en-US"/>
-        </w:rPr>
-      </w:pPr>
+        <w:t xml:space="preserve">It’s difficult to unit </w:t>
+      </w:r>
+      <w:proofErr w:type="gramStart"/>
+      <w:r>
+        <w:rPr>
+          <w:lang w:val="en-US"/>
+        </w:rPr>
+        <w:t>test</w:t>
+      </w:r>
+      <w:proofErr w:type="gramEnd"/>
+    </w:p>
+    <w:p>
+      <w:pPr>
+        <w:pStyle w:val="ListParagraph"/>
+        <w:numPr>
+          <w:ilvl w:val="0"/>
+          <w:numId w:val="1"/>
+        </w:numPr>
+        <w:rPr>
+          <w:lang w:val="en-US"/>
+        </w:rPr>
+      </w:pPr>
+      <w:proofErr w:type="spellStart"/>
       <w:r>
         <w:rPr>
           <w:lang w:val="en-US"/>
         </w:rPr>
         <w:t>Autowiring</w:t>
       </w:r>
+      <w:proofErr w:type="spellEnd"/>
     </w:p>
     <w:p>
       <w:pPr>
@@ -1518,8 +1806,16 @@
         <w:rPr>
           <w:lang w:val="en-US"/>
         </w:rPr>
-        <w:t>Spring will look for a class that matches</w:t>
-      </w:r>
+        <w:t xml:space="preserve">Spring will look for a class that </w:t>
+      </w:r>
+      <w:proofErr w:type="gramStart"/>
+      <w:r>
+        <w:rPr>
+          <w:lang w:val="en-US"/>
+        </w:rPr>
+        <w:t>matches</w:t>
+      </w:r>
+      <w:proofErr w:type="gramEnd"/>
     </w:p>
     <w:p>
       <w:pPr>
@@ -1536,8 +1832,16 @@
         <w:rPr>
           <w:lang w:val="en-US"/>
         </w:rPr>
-        <w:t>Matches by type and uses it automatically</w:t>
-      </w:r>
+        <w:t xml:space="preserve">Matches by type and uses it </w:t>
+      </w:r>
+      <w:proofErr w:type="gramStart"/>
+      <w:r>
+        <w:rPr>
+          <w:lang w:val="en-US"/>
+        </w:rPr>
+        <w:t>automatically</w:t>
+      </w:r>
+      <w:proofErr w:type="gramEnd"/>
     </w:p>
     <w:p>
       <w:pPr>
@@ -1567,8 +1871,16 @@
         <w:rPr>
           <w:lang w:val="en-US"/>
         </w:rPr>
-        <w:t>Spring will can your components for specific tags</w:t>
-      </w:r>
+        <w:t xml:space="preserve">Spring will can your components for specific </w:t>
+      </w:r>
+      <w:proofErr w:type="gramStart"/>
+      <w:r>
+        <w:rPr>
+          <w:lang w:val="en-US"/>
+        </w:rPr>
+        <w:t>tags</w:t>
+      </w:r>
+      <w:proofErr w:type="gramEnd"/>
     </w:p>
     <w:p>
       <w:pPr>
@@ -1598,62 +1910,94 @@
         <w:rPr>
           <w:lang w:val="en-US"/>
         </w:rPr>
-        <w:t>You can use the Qualifier annotation to specify which class to use for injection</w:t>
-      </w:r>
-    </w:p>
-    <w:p>
-      <w:pPr>
-        <w:pStyle w:val="ListParagraph"/>
-        <w:numPr>
-          <w:ilvl w:val="0"/>
-          <w:numId w:val="1"/>
-        </w:numPr>
-        <w:rPr>
-          <w:lang w:val="en-US"/>
-        </w:rPr>
-      </w:pPr>
-      <w:r>
-        <w:rPr>
-          <w:lang w:val="en-US"/>
-        </w:rPr>
-        <w:t>You can also use the @Primary annotation to specify which one</w:t>
-      </w:r>
-    </w:p>
-    <w:p>
-      <w:pPr>
-        <w:pStyle w:val="ListParagraph"/>
-        <w:numPr>
-          <w:ilvl w:val="0"/>
-          <w:numId w:val="1"/>
-        </w:numPr>
-        <w:rPr>
-          <w:lang w:val="en-US"/>
-        </w:rPr>
-      </w:pPr>
-      <w:r>
-        <w:rPr>
-          <w:lang w:val="en-US"/>
-        </w:rPr>
-        <w:t>Qualifier overrides the primary annotation</w:t>
-      </w:r>
-    </w:p>
-    <w:p>
-      <w:pPr>
-        <w:pStyle w:val="ListParagraph"/>
-        <w:numPr>
-          <w:ilvl w:val="0"/>
-          <w:numId w:val="1"/>
-        </w:numPr>
-        <w:rPr>
-          <w:lang w:val="en-US"/>
-        </w:rPr>
-      </w:pPr>
-      <w:r>
-        <w:rPr>
-          <w:lang w:val="en-US"/>
-        </w:rPr>
-        <w:t>Can only have one primary annotation class</w:t>
-      </w:r>
+        <w:t xml:space="preserve">You can use the Qualifier annotation to specify which class to use for </w:t>
+      </w:r>
+      <w:proofErr w:type="gramStart"/>
+      <w:r>
+        <w:rPr>
+          <w:lang w:val="en-US"/>
+        </w:rPr>
+        <w:t>injection</w:t>
+      </w:r>
+      <w:proofErr w:type="gramEnd"/>
+    </w:p>
+    <w:p>
+      <w:pPr>
+        <w:pStyle w:val="ListParagraph"/>
+        <w:numPr>
+          <w:ilvl w:val="0"/>
+          <w:numId w:val="1"/>
+        </w:numPr>
+        <w:rPr>
+          <w:lang w:val="en-US"/>
+        </w:rPr>
+      </w:pPr>
+      <w:r>
+        <w:rPr>
+          <w:lang w:val="en-US"/>
+        </w:rPr>
+        <w:t xml:space="preserve">You can also use the @Primary annotation to specify which </w:t>
+      </w:r>
+      <w:proofErr w:type="gramStart"/>
+      <w:r>
+        <w:rPr>
+          <w:lang w:val="en-US"/>
+        </w:rPr>
+        <w:t>one</w:t>
+      </w:r>
+      <w:proofErr w:type="gramEnd"/>
+    </w:p>
+    <w:p>
+      <w:pPr>
+        <w:pStyle w:val="ListParagraph"/>
+        <w:numPr>
+          <w:ilvl w:val="0"/>
+          <w:numId w:val="1"/>
+        </w:numPr>
+        <w:rPr>
+          <w:lang w:val="en-US"/>
+        </w:rPr>
+      </w:pPr>
+      <w:r>
+        <w:rPr>
+          <w:lang w:val="en-US"/>
+        </w:rPr>
+        <w:t xml:space="preserve">Qualifier overrides the primary </w:t>
+      </w:r>
+      <w:proofErr w:type="gramStart"/>
+      <w:r>
+        <w:rPr>
+          <w:lang w:val="en-US"/>
+        </w:rPr>
+        <w:t>annotation</w:t>
+      </w:r>
+      <w:proofErr w:type="gramEnd"/>
+    </w:p>
+    <w:p>
+      <w:pPr>
+        <w:pStyle w:val="ListParagraph"/>
+        <w:numPr>
+          <w:ilvl w:val="0"/>
+          <w:numId w:val="1"/>
+        </w:numPr>
+        <w:rPr>
+          <w:lang w:val="en-US"/>
+        </w:rPr>
+      </w:pPr>
+      <w:r>
+        <w:rPr>
+          <w:lang w:val="en-US"/>
+        </w:rPr>
+        <w:t xml:space="preserve">Can only have one primary annotation </w:t>
+      </w:r>
+      <w:proofErr w:type="gramStart"/>
+      <w:r>
+        <w:rPr>
+          <w:lang w:val="en-US"/>
+        </w:rPr>
+        <w:t>class</w:t>
+      </w:r>
+      <w:proofErr w:type="gramEnd"/>
     </w:p>
     <w:p>
       <w:pPr>
@@ -1683,8 +2027,16 @@
         <w:rPr>
           <w:lang w:val="en-US"/>
         </w:rPr>
-        <w:t>Default scope is singleton</w:t>
-      </w:r>
+        <w:t xml:space="preserve">Default scope is </w:t>
+      </w:r>
+      <w:proofErr w:type="gramStart"/>
+      <w:r>
+        <w:rPr>
+          <w:lang w:val="en-US"/>
+        </w:rPr>
+        <w:t>singleton</w:t>
+      </w:r>
+      <w:proofErr w:type="gramEnd"/>
     </w:p>
     <w:p>
       <w:pPr>
@@ -1719,26 +2071,42 @@
         <w:rPr>
           <w:lang w:val="en-US"/>
         </w:rPr>
-        <w:t>Request, scoped to http web request</w:t>
-      </w:r>
-    </w:p>
-    <w:p>
-      <w:pPr>
-        <w:pStyle w:val="ListParagraph"/>
-        <w:numPr>
-          <w:ilvl w:val="0"/>
-          <w:numId w:val="1"/>
-        </w:numPr>
-        <w:rPr>
-          <w:lang w:val="en-US"/>
-        </w:rPr>
-      </w:pPr>
-      <w:r>
-        <w:rPr>
-          <w:lang w:val="en-US"/>
-        </w:rPr>
-        <w:t>Session, scoped to http session</w:t>
-      </w:r>
+        <w:t xml:space="preserve">Request, scoped to http web </w:t>
+      </w:r>
+      <w:proofErr w:type="gramStart"/>
+      <w:r>
+        <w:rPr>
+          <w:lang w:val="en-US"/>
+        </w:rPr>
+        <w:t>request</w:t>
+      </w:r>
+      <w:proofErr w:type="gramEnd"/>
+    </w:p>
+    <w:p>
+      <w:pPr>
+        <w:pStyle w:val="ListParagraph"/>
+        <w:numPr>
+          <w:ilvl w:val="0"/>
+          <w:numId w:val="1"/>
+        </w:numPr>
+        <w:rPr>
+          <w:lang w:val="en-US"/>
+        </w:rPr>
+      </w:pPr>
+      <w:r>
+        <w:rPr>
+          <w:lang w:val="en-US"/>
+        </w:rPr>
+        <w:t xml:space="preserve">Session, scoped to http </w:t>
+      </w:r>
+      <w:proofErr w:type="gramStart"/>
+      <w:r>
+        <w:rPr>
+          <w:lang w:val="en-US"/>
+        </w:rPr>
+        <w:t>session</w:t>
+      </w:r>
+      <w:proofErr w:type="gramEnd"/>
     </w:p>
     <w:p>
       <w:pPr>
@@ -1786,26 +2154,42 @@
         <w:rPr>
           <w:lang w:val="en-US"/>
         </w:rPr>
-        <w:t>Bean instantiated</w:t>
-      </w:r>
-    </w:p>
-    <w:p>
-      <w:pPr>
-        <w:pStyle w:val="ListParagraph"/>
-        <w:numPr>
-          <w:ilvl w:val="0"/>
-          <w:numId w:val="1"/>
-        </w:numPr>
-        <w:rPr>
-          <w:lang w:val="en-US"/>
-        </w:rPr>
-      </w:pPr>
-      <w:r>
-        <w:rPr>
-          <w:lang w:val="en-US"/>
-        </w:rPr>
-        <w:t>Dependencies injected</w:t>
-      </w:r>
+        <w:t xml:space="preserve">Bean </w:t>
+      </w:r>
+      <w:proofErr w:type="gramStart"/>
+      <w:r>
+        <w:rPr>
+          <w:lang w:val="en-US"/>
+        </w:rPr>
+        <w:t>instantiated</w:t>
+      </w:r>
+      <w:proofErr w:type="gramEnd"/>
+    </w:p>
+    <w:p>
+      <w:pPr>
+        <w:pStyle w:val="ListParagraph"/>
+        <w:numPr>
+          <w:ilvl w:val="0"/>
+          <w:numId w:val="1"/>
+        </w:numPr>
+        <w:rPr>
+          <w:lang w:val="en-US"/>
+        </w:rPr>
+      </w:pPr>
+      <w:r>
+        <w:rPr>
+          <w:lang w:val="en-US"/>
+        </w:rPr>
+        <w:t xml:space="preserve">Dependencies </w:t>
+      </w:r>
+      <w:proofErr w:type="gramStart"/>
+      <w:r>
+        <w:rPr>
+          <w:lang w:val="en-US"/>
+        </w:rPr>
+        <w:t>injected</w:t>
+      </w:r>
+      <w:proofErr w:type="gramEnd"/>
     </w:p>
     <w:p>
       <w:pPr>
@@ -1876,25 +2260,47 @@
         <w:rPr>
           <w:lang w:val="en-US"/>
         </w:rPr>
-        <w:t>Container is shutdown</w:t>
-      </w:r>
-    </w:p>
-    <w:p>
-      <w:pPr>
-        <w:pStyle w:val="ListParagraph"/>
-        <w:numPr>
-          <w:ilvl w:val="0"/>
-          <w:numId w:val="1"/>
-        </w:numPr>
-        <w:rPr>
-          <w:lang w:val="en-US"/>
-        </w:rPr>
-      </w:pPr>
-      <w:r>
-        <w:rPr>
-          <w:lang w:val="en-US"/>
-        </w:rPr>
-        <w:t>Custom destroy method</w:t>
+        <w:t xml:space="preserve">Container is </w:t>
+      </w:r>
+      <w:proofErr w:type="gramStart"/>
+      <w:r>
+        <w:rPr>
+          <w:lang w:val="en-US"/>
+        </w:rPr>
+        <w:t>shutdown</w:t>
+      </w:r>
+      <w:proofErr w:type="gramEnd"/>
+    </w:p>
+    <w:p>
+      <w:pPr>
+        <w:pStyle w:val="ListParagraph"/>
+        <w:numPr>
+          <w:ilvl w:val="0"/>
+          <w:numId w:val="1"/>
+        </w:numPr>
+        <w:rPr>
+          <w:lang w:val="en-US"/>
+        </w:rPr>
+      </w:pPr>
+      <w:r>
+        <w:rPr>
+          <w:lang w:val="en-US"/>
+        </w:rPr>
+        <w:t xml:space="preserve">Custom </w:t>
+      </w:r>
+      <w:proofErr w:type="gramStart"/>
+      <w:r>
+        <w:rPr>
+          <w:lang w:val="en-US"/>
+        </w:rPr>
+        <w:t>destroy</w:t>
+      </w:r>
+      <w:proofErr w:type="gramEnd"/>
+      <w:r>
+        <w:rPr>
+          <w:lang w:val="en-US"/>
+        </w:rPr>
+        <w:t xml:space="preserve"> method</w:t>
       </w:r>
     </w:p>
     <w:p>
@@ -1926,100 +2332,168 @@
           <w:lang w:val="en-US"/>
         </w:rPr>
         <w:lastRenderedPageBreak/>
-        <w:t>This custom can be good for adding any startup logic you need</w:t>
-      </w:r>
-    </w:p>
-    <w:p>
-      <w:pPr>
-        <w:pStyle w:val="ListParagraph"/>
-        <w:numPr>
-          <w:ilvl w:val="0"/>
-          <w:numId w:val="1"/>
-        </w:numPr>
-        <w:rPr>
-          <w:lang w:val="en-US"/>
-        </w:rPr>
-      </w:pPr>
-      <w:r>
-        <w:rPr>
-          <w:lang w:val="en-US"/>
-        </w:rPr>
-        <w:t>DB connections etc</w:t>
-      </w:r>
-    </w:p>
-    <w:p>
-      <w:pPr>
-        <w:rPr>
-          <w:lang w:val="en-US"/>
-        </w:rPr>
-      </w:pPr>
-      <w:r>
-        <w:rPr>
-          <w:lang w:val="en-US"/>
-        </w:rPr>
-        <w:t>Prototype beans do NOT call the destroy method when they are destroyed</w:t>
-      </w:r>
-    </w:p>
-    <w:p>
-      <w:pPr>
-        <w:rPr>
-          <w:lang w:val="en-US"/>
-        </w:rPr>
-      </w:pPr>
-      <w:r>
-        <w:rPr>
-          <w:lang w:val="en-US"/>
-        </w:rPr>
-        <w:t>There is no need to use the @Lazy annotation for a prototype bean, it’s already configured as such by default</w:t>
-      </w:r>
-    </w:p>
-    <w:p>
-      <w:pPr>
-        <w:rPr>
-          <w:lang w:val="en-US"/>
-        </w:rPr>
-      </w:pPr>
-      <w:r>
-        <w:rPr>
-          <w:lang w:val="en-US"/>
-        </w:rPr>
-        <w:t>Examples for using @Bean</w:t>
-      </w:r>
-    </w:p>
-    <w:p>
-      <w:pPr>
-        <w:pStyle w:val="ListParagraph"/>
-        <w:numPr>
-          <w:ilvl w:val="0"/>
-          <w:numId w:val="1"/>
-        </w:numPr>
-        <w:rPr>
-          <w:lang w:val="en-US"/>
-        </w:rPr>
-      </w:pPr>
-      <w:r>
-        <w:rPr>
-          <w:lang w:val="en-US"/>
-        </w:rPr>
-        <w:t>When you want to use a third party class available for the Spring framework</w:t>
-      </w:r>
-    </w:p>
-    <w:p>
-      <w:pPr>
-        <w:pStyle w:val="ListParagraph"/>
-        <w:numPr>
-          <w:ilvl w:val="0"/>
-          <w:numId w:val="1"/>
-        </w:numPr>
-        <w:rPr>
-          <w:lang w:val="en-US"/>
-        </w:rPr>
-      </w:pPr>
-      <w:r>
-        <w:rPr>
-          <w:lang w:val="en-US"/>
-        </w:rPr>
-        <w:t>No access to the source code for the third party code</w:t>
+        <w:t xml:space="preserve">This custom can be good for adding any startup logic you </w:t>
+      </w:r>
+      <w:proofErr w:type="gramStart"/>
+      <w:r>
+        <w:rPr>
+          <w:lang w:val="en-US"/>
+        </w:rPr>
+        <w:t>need</w:t>
+      </w:r>
+      <w:proofErr w:type="gramEnd"/>
+    </w:p>
+    <w:p>
+      <w:pPr>
+        <w:pStyle w:val="ListParagraph"/>
+        <w:numPr>
+          <w:ilvl w:val="0"/>
+          <w:numId w:val="1"/>
+        </w:numPr>
+        <w:rPr>
+          <w:lang w:val="en-US"/>
+        </w:rPr>
+      </w:pPr>
+      <w:r>
+        <w:rPr>
+          <w:lang w:val="en-US"/>
+        </w:rPr>
+        <w:t xml:space="preserve">DB connections </w:t>
+      </w:r>
+      <w:proofErr w:type="spellStart"/>
+      <w:r>
+        <w:rPr>
+          <w:lang w:val="en-US"/>
+        </w:rPr>
+        <w:t>etc</w:t>
+      </w:r>
+      <w:proofErr w:type="spellEnd"/>
+    </w:p>
+    <w:p>
+      <w:pPr>
+        <w:rPr>
+          <w:lang w:val="en-US"/>
+        </w:rPr>
+      </w:pPr>
+      <w:r>
+        <w:rPr>
+          <w:lang w:val="en-US"/>
+        </w:rPr>
+        <w:t xml:space="preserve">Prototype beans do NOT call the destroy method when they are </w:t>
+      </w:r>
+      <w:proofErr w:type="gramStart"/>
+      <w:r>
+        <w:rPr>
+          <w:lang w:val="en-US"/>
+        </w:rPr>
+        <w:t>destroyed</w:t>
+      </w:r>
+      <w:proofErr w:type="gramEnd"/>
+    </w:p>
+    <w:p>
+      <w:pPr>
+        <w:rPr>
+          <w:lang w:val="en-US"/>
+        </w:rPr>
+      </w:pPr>
+      <w:r>
+        <w:rPr>
+          <w:lang w:val="en-US"/>
+        </w:rPr>
+        <w:t xml:space="preserve">There is no need to use the @Lazy annotation for a prototype bean, it’s already configured as such by </w:t>
+      </w:r>
+      <w:proofErr w:type="gramStart"/>
+      <w:r>
+        <w:rPr>
+          <w:lang w:val="en-US"/>
+        </w:rPr>
+        <w:t>default</w:t>
+      </w:r>
+      <w:proofErr w:type="gramEnd"/>
+    </w:p>
+    <w:p>
+      <w:pPr>
+        <w:rPr>
+          <w:lang w:val="en-US"/>
+        </w:rPr>
+      </w:pPr>
+      <w:r>
+        <w:rPr>
+          <w:lang w:val="en-US"/>
+        </w:rPr>
+        <w:t>Examples for using @</w:t>
+      </w:r>
+      <w:proofErr w:type="gramStart"/>
+      <w:r>
+        <w:rPr>
+          <w:lang w:val="en-US"/>
+        </w:rPr>
+        <w:t>Bean</w:t>
+      </w:r>
+      <w:proofErr w:type="gramEnd"/>
+    </w:p>
+    <w:p>
+      <w:pPr>
+        <w:pStyle w:val="ListParagraph"/>
+        <w:numPr>
+          <w:ilvl w:val="0"/>
+          <w:numId w:val="1"/>
+        </w:numPr>
+        <w:rPr>
+          <w:lang w:val="en-US"/>
+        </w:rPr>
+      </w:pPr>
+      <w:r>
+        <w:rPr>
+          <w:lang w:val="en-US"/>
+        </w:rPr>
+        <w:t xml:space="preserve">When you want to use a </w:t>
+      </w:r>
+      <w:proofErr w:type="gramStart"/>
+      <w:r>
+        <w:rPr>
+          <w:lang w:val="en-US"/>
+        </w:rPr>
+        <w:t>third party</w:t>
+      </w:r>
+      <w:proofErr w:type="gramEnd"/>
+      <w:r>
+        <w:rPr>
+          <w:lang w:val="en-US"/>
+        </w:rPr>
+        <w:t xml:space="preserve"> class available for the Spring framework</w:t>
+      </w:r>
+    </w:p>
+    <w:p>
+      <w:pPr>
+        <w:pStyle w:val="ListParagraph"/>
+        <w:numPr>
+          <w:ilvl w:val="0"/>
+          <w:numId w:val="1"/>
+        </w:numPr>
+        <w:rPr>
+          <w:lang w:val="en-US"/>
+        </w:rPr>
+      </w:pPr>
+      <w:r>
+        <w:rPr>
+          <w:lang w:val="en-US"/>
+        </w:rPr>
+        <w:t xml:space="preserve">No access to the source code for the </w:t>
+      </w:r>
+      <w:proofErr w:type="gramStart"/>
+      <w:r>
+        <w:rPr>
+          <w:lang w:val="en-US"/>
+        </w:rPr>
+        <w:t>third party</w:t>
+      </w:r>
+      <w:proofErr w:type="gramEnd"/>
+      <w:r>
+        <w:rPr>
+          <w:lang w:val="en-US"/>
+        </w:rPr>
+        <w:t xml:space="preserve"> code</w:t>
       </w:r>
     </w:p>
     <w:p>
@@ -2056,25 +2530,47 @@
         <w:rPr>
           <w:lang w:val="en-US"/>
         </w:rPr>
-        <w:t>Hibernate is the connection between your Java application and your database</w:t>
-      </w:r>
-    </w:p>
-    <w:p>
-      <w:pPr>
-        <w:pStyle w:val="ListParagraph"/>
-        <w:numPr>
-          <w:ilvl w:val="0"/>
-          <w:numId w:val="1"/>
-        </w:numPr>
-        <w:rPr>
-          <w:lang w:val="en-US"/>
-        </w:rPr>
-      </w:pPr>
-      <w:r>
-        <w:rPr>
-          <w:lang w:val="en-US"/>
-        </w:rPr>
-        <w:t>Will get rid of the lower level SQL code</w:t>
+        <w:t xml:space="preserve">Hibernate is the connection between your Java application and your </w:t>
+      </w:r>
+      <w:proofErr w:type="gramStart"/>
+      <w:r>
+        <w:rPr>
+          <w:lang w:val="en-US"/>
+        </w:rPr>
+        <w:t>database</w:t>
+      </w:r>
+      <w:proofErr w:type="gramEnd"/>
+    </w:p>
+    <w:p>
+      <w:pPr>
+        <w:pStyle w:val="ListParagraph"/>
+        <w:numPr>
+          <w:ilvl w:val="0"/>
+          <w:numId w:val="1"/>
+        </w:numPr>
+        <w:rPr>
+          <w:lang w:val="en-US"/>
+        </w:rPr>
+      </w:pPr>
+      <w:r>
+        <w:rPr>
+          <w:lang w:val="en-US"/>
+        </w:rPr>
+        <w:t xml:space="preserve">Will get rid of the </w:t>
+      </w:r>
+      <w:proofErr w:type="gramStart"/>
+      <w:r>
+        <w:rPr>
+          <w:lang w:val="en-US"/>
+        </w:rPr>
+        <w:t>lower level</w:t>
+      </w:r>
+      <w:proofErr w:type="gramEnd"/>
+      <w:r>
+        <w:rPr>
+          <w:lang w:val="en-US"/>
+        </w:rPr>
+        <w:t xml:space="preserve"> SQL code</w:t>
       </w:r>
     </w:p>
     <w:p>
@@ -2159,26 +2655,42 @@
         <w:rPr>
           <w:lang w:val="en-US"/>
         </w:rPr>
-        <w:t>Requires an implementation to be usable</w:t>
-      </w:r>
-    </w:p>
-    <w:p>
-      <w:pPr>
-        <w:pStyle w:val="ListParagraph"/>
-        <w:numPr>
-          <w:ilvl w:val="0"/>
-          <w:numId w:val="1"/>
-        </w:numPr>
-        <w:rPr>
-          <w:lang w:val="en-US"/>
-        </w:rPr>
-      </w:pPr>
-      <w:r>
-        <w:rPr>
-          <w:lang w:val="en-US"/>
-        </w:rPr>
-        <w:t>Can switch vendor implementations without needing you alter your source code</w:t>
-      </w:r>
+        <w:t xml:space="preserve">Requires an implementation to be </w:t>
+      </w:r>
+      <w:proofErr w:type="gramStart"/>
+      <w:r>
+        <w:rPr>
+          <w:lang w:val="en-US"/>
+        </w:rPr>
+        <w:t>usable</w:t>
+      </w:r>
+      <w:proofErr w:type="gramEnd"/>
+    </w:p>
+    <w:p>
+      <w:pPr>
+        <w:pStyle w:val="ListParagraph"/>
+        <w:numPr>
+          <w:ilvl w:val="0"/>
+          <w:numId w:val="1"/>
+        </w:numPr>
+        <w:rPr>
+          <w:lang w:val="en-US"/>
+        </w:rPr>
+      </w:pPr>
+      <w:r>
+        <w:rPr>
+          <w:lang w:val="en-US"/>
+        </w:rPr>
+        <w:t xml:space="preserve">Can switch vendor implementations without needing you alter your source </w:t>
+      </w:r>
+      <w:proofErr w:type="gramStart"/>
+      <w:r>
+        <w:rPr>
+          <w:lang w:val="en-US"/>
+        </w:rPr>
+        <w:t>code</w:t>
+      </w:r>
+      <w:proofErr w:type="gramEnd"/>
     </w:p>
     <w:p>
       <w:pPr>
@@ -2226,8 +2738,16 @@
         <w:rPr>
           <w:lang w:val="en-US"/>
         </w:rPr>
-        <w:t>Public or protected no argument constructor</w:t>
-      </w:r>
+        <w:t xml:space="preserve">Public or protected no argument </w:t>
+      </w:r>
+      <w:proofErr w:type="gramStart"/>
+      <w:r>
+        <w:rPr>
+          <w:lang w:val="en-US"/>
+        </w:rPr>
+        <w:t>constructor</w:t>
+      </w:r>
+      <w:proofErr w:type="gramEnd"/>
     </w:p>
     <w:p>
       <w:pPr>
@@ -2298,8 +2818,16 @@
         <w:rPr>
           <w:lang w:val="en-US"/>
         </w:rPr>
-        <w:t>but avoid this because we want to have explicit notation for DB’s</w:t>
-      </w:r>
+        <w:t xml:space="preserve">but avoid this because we want to have explicit notation for </w:t>
+      </w:r>
+      <w:proofErr w:type="gramStart"/>
+      <w:r>
+        <w:rPr>
+          <w:lang w:val="en-US"/>
+        </w:rPr>
+        <w:t>DB’s</w:t>
+      </w:r>
+      <w:proofErr w:type="gramEnd"/>
     </w:p>
     <w:p>
       <w:pPr>
@@ -2352,8 +2880,16 @@
         <w:rPr>
           <w:lang w:val="en-US"/>
         </w:rPr>
-        <w:t>Picks appropriate strategy for the particular database</w:t>
-      </w:r>
+        <w:t xml:space="preserve">Picks appropriate strategy for the particular </w:t>
+      </w:r>
+      <w:proofErr w:type="gramStart"/>
+      <w:r>
+        <w:rPr>
+          <w:lang w:val="en-US"/>
+        </w:rPr>
+        <w:t>database</w:t>
+      </w:r>
+      <w:proofErr w:type="gramEnd"/>
     </w:p>
     <w:p>
       <w:pPr>
@@ -2397,8 +2933,16 @@
         <w:rPr>
           <w:lang w:val="en-US"/>
         </w:rPr>
-        <w:t>Assign primary keys using database identity column</w:t>
-      </w:r>
+        <w:t xml:space="preserve">Assign primary keys using database identity </w:t>
+      </w:r>
+      <w:proofErr w:type="gramStart"/>
+      <w:r>
+        <w:rPr>
+          <w:lang w:val="en-US"/>
+        </w:rPr>
+        <w:t>column</w:t>
+      </w:r>
+      <w:proofErr w:type="gramEnd"/>
     </w:p>
     <w:p>
       <w:pPr>
@@ -2433,8 +2977,16 @@
         <w:rPr>
           <w:lang w:val="en-US"/>
         </w:rPr>
-        <w:t>Assign primary keys using a DB sequence</w:t>
-      </w:r>
+        <w:t xml:space="preserve">Assign primary keys using a DB </w:t>
+      </w:r>
+      <w:proofErr w:type="gramStart"/>
+      <w:r>
+        <w:rPr>
+          <w:lang w:val="en-US"/>
+        </w:rPr>
+        <w:t>sequence</w:t>
+      </w:r>
+      <w:proofErr w:type="gramEnd"/>
     </w:p>
     <w:p>
       <w:pPr>
@@ -2469,8 +3021,16 @@
         <w:rPr>
           <w:lang w:val="en-US"/>
         </w:rPr>
-        <w:t>Assign keys using an underlying DB table to ensure uniqueness</w:t>
-      </w:r>
+        <w:t xml:space="preserve">Assign keys using an underlying DB table to ensure </w:t>
+      </w:r>
+      <w:proofErr w:type="gramStart"/>
+      <w:r>
+        <w:rPr>
+          <w:lang w:val="en-US"/>
+        </w:rPr>
+        <w:t>uniqueness</w:t>
+      </w:r>
+      <w:proofErr w:type="gramEnd"/>
     </w:p>
     <w:p>
       <w:pPr>
@@ -2487,8 +3047,16 @@
         <w:rPr>
           <w:lang w:val="en-US"/>
         </w:rPr>
-        <w:t>You can also create a custom strategy</w:t>
-      </w:r>
+        <w:t xml:space="preserve">You can also create a custom </w:t>
+      </w:r>
+      <w:proofErr w:type="gramStart"/>
+      <w:r>
+        <w:rPr>
+          <w:lang w:val="en-US"/>
+        </w:rPr>
+        <w:t>strategy</w:t>
+      </w:r>
+      <w:proofErr w:type="gramEnd"/>
     </w:p>
     <w:p>
       <w:pPr>
@@ -2505,8 +3073,18 @@
         <w:rPr>
           <w:lang w:val="en-US"/>
         </w:rPr>
-        <w:t>Create implementation of org.hibernate.id.IdentifierGenerator</w:t>
-      </w:r>
+        <w:t xml:space="preserve">Create implementation of </w:t>
+      </w:r>
+      <w:proofErr w:type="spellStart"/>
+      <w:proofErr w:type="gramStart"/>
+      <w:r>
+        <w:rPr>
+          <w:lang w:val="en-US"/>
+        </w:rPr>
+        <w:t>org.hibernate.id.IdentifierGenerator</w:t>
+      </w:r>
+      <w:proofErr w:type="spellEnd"/>
+      <w:proofErr w:type="gramEnd"/>
     </w:p>
     <w:p>
       <w:pPr>
@@ -2523,7 +3101,21 @@
         <w:rPr>
           <w:lang w:val="en-US"/>
         </w:rPr>
-        <w:t>Override the method: public Serializable generate(…)</w:t>
+        <w:t xml:space="preserve">Override the method: public Serializable </w:t>
+      </w:r>
+      <w:proofErr w:type="gramStart"/>
+      <w:r>
+        <w:rPr>
+          <w:lang w:val="en-US"/>
+        </w:rPr>
+        <w:t>generate(</w:t>
+      </w:r>
+      <w:proofErr w:type="gramEnd"/>
+      <w:r>
+        <w:rPr>
+          <w:lang w:val="en-US"/>
+        </w:rPr>
+        <w:t>…)</w:t>
       </w:r>
     </w:p>
     <w:p>
@@ -2573,21 +3165,37 @@
         <w:rPr>
           <w:lang w:val="en-US"/>
         </w:rPr>
-        <w:t>Used for communicating with the database</w:t>
-      </w:r>
-    </w:p>
-    <w:p>
-      <w:pPr>
-        <w:rPr>
-          <w:lang w:val="en-US"/>
-        </w:rPr>
-      </w:pPr>
-      <w:r>
-        <w:rPr>
-          <w:lang w:val="en-US"/>
-        </w:rPr>
-        <w:t>Spring is automatically transactional</w:t>
-      </w:r>
+        <w:t xml:space="preserve">Used for communicating with the </w:t>
+      </w:r>
+      <w:proofErr w:type="gramStart"/>
+      <w:r>
+        <w:rPr>
+          <w:lang w:val="en-US"/>
+        </w:rPr>
+        <w:t>database</w:t>
+      </w:r>
+      <w:proofErr w:type="gramEnd"/>
+    </w:p>
+    <w:p>
+      <w:pPr>
+        <w:rPr>
+          <w:lang w:val="en-US"/>
+        </w:rPr>
+      </w:pPr>
+      <w:r>
+        <w:rPr>
+          <w:lang w:val="en-US"/>
+        </w:rPr>
+        <w:t xml:space="preserve">Spring is automatically </w:t>
+      </w:r>
+      <w:proofErr w:type="gramStart"/>
+      <w:r>
+        <w:rPr>
+          <w:lang w:val="en-US"/>
+        </w:rPr>
+        <w:t>transactional</w:t>
+      </w:r>
+      <w:proofErr w:type="gramEnd"/>
     </w:p>
     <w:p>
       <w:pPr>
@@ -2737,20 +3345,175 @@
         <w:rPr>
           <w:lang w:val="en-US"/>
         </w:rPr>
-        <w:t xml:space="preserve"> object</w:t>
-      </w:r>
-    </w:p>
-    <w:p>
-      <w:pPr>
-        <w:pStyle w:val="ListParagraph"/>
-        <w:numPr>
-          <w:ilvl w:val="0"/>
-          <w:numId w:val="1"/>
-        </w:numPr>
-        <w:rPr>
-          <w:lang w:val="en-US"/>
-        </w:rPr>
-      </w:pPr>
+        <w:t xml:space="preserve"> </w:t>
+      </w:r>
+      <w:proofErr w:type="gramStart"/>
+      <w:r>
+        <w:rPr>
+          <w:lang w:val="en-US"/>
+        </w:rPr>
+        <w:t>object</w:t>
+      </w:r>
+      <w:proofErr w:type="gramEnd"/>
+    </w:p>
+    <w:p>
+      <w:pPr>
+        <w:rPr>
+          <w:lang w:val="en-US"/>
+        </w:rPr>
+      </w:pPr>
+    </w:p>
+    <w:p>
+      <w:pPr>
+        <w:rPr>
+          <w:lang w:val="en-US"/>
+        </w:rPr>
+      </w:pPr>
+      <w:r>
+        <w:rPr>
+          <w:lang w:val="en-US"/>
+        </w:rPr>
+        <w:t>Best practice advice</w:t>
+      </w:r>
+    </w:p>
+    <w:p>
+      <w:pPr>
+        <w:pStyle w:val="ListParagraph"/>
+        <w:numPr>
+          <w:ilvl w:val="0"/>
+          <w:numId w:val="1"/>
+        </w:numPr>
+        <w:rPr>
+          <w:lang w:val="en-US"/>
+        </w:rPr>
+      </w:pPr>
+      <w:r>
+        <w:rPr>
+          <w:lang w:val="en-US"/>
+        </w:rPr>
+        <w:t xml:space="preserve">Look for the most predominate noun in the request to base it off of what you should use for creating </w:t>
+      </w:r>
+      <w:proofErr w:type="gramStart"/>
+      <w:r>
+        <w:rPr>
+          <w:lang w:val="en-US"/>
+        </w:rPr>
+        <w:t>classes</w:t>
+      </w:r>
+      <w:proofErr w:type="gramEnd"/>
+    </w:p>
+    <w:p>
+      <w:pPr>
+        <w:pStyle w:val="ListParagraph"/>
+        <w:numPr>
+          <w:ilvl w:val="0"/>
+          <w:numId w:val="1"/>
+        </w:numPr>
+        <w:rPr>
+          <w:lang w:val="en-US"/>
+        </w:rPr>
+      </w:pPr>
+      <w:r>
+        <w:rPr>
+          <w:lang w:val="en-US"/>
+        </w:rPr>
+        <w:t xml:space="preserve">Follow the CRUD </w:t>
+      </w:r>
+      <w:proofErr w:type="gramStart"/>
+      <w:r>
+        <w:rPr>
+          <w:lang w:val="en-US"/>
+        </w:rPr>
+        <w:t>operations</w:t>
+      </w:r>
+      <w:proofErr w:type="gramEnd"/>
+    </w:p>
+    <w:p>
+      <w:pPr>
+        <w:rPr>
+          <w:lang w:val="en-US"/>
+        </w:rPr>
+      </w:pPr>
+      <w:r>
+        <w:rPr>
+          <w:lang w:val="en-US"/>
+        </w:rPr>
+        <w:t>Bad patterns</w:t>
+      </w:r>
+    </w:p>
+    <w:p>
+      <w:pPr>
+        <w:pStyle w:val="ListParagraph"/>
+        <w:numPr>
+          <w:ilvl w:val="0"/>
+          <w:numId w:val="1"/>
+        </w:numPr>
+        <w:rPr>
+          <w:lang w:val="en-US"/>
+        </w:rPr>
+      </w:pPr>
+      <w:r>
+        <w:rPr>
+          <w:lang w:val="en-US"/>
+        </w:rPr>
+        <w:t xml:space="preserve">Don’t use the actual action in the </w:t>
+      </w:r>
+      <w:proofErr w:type="gramStart"/>
+      <w:r>
+        <w:rPr>
+          <w:lang w:val="en-US"/>
+        </w:rPr>
+        <w:t>endpoint</w:t>
+      </w:r>
+      <w:proofErr w:type="gramEnd"/>
+    </w:p>
+    <w:p>
+      <w:pPr>
+        <w:pStyle w:val="ListParagraph"/>
+        <w:numPr>
+          <w:ilvl w:val="1"/>
+          <w:numId w:val="1"/>
+        </w:numPr>
+        <w:rPr>
+          <w:lang w:val="en-US"/>
+        </w:rPr>
+      </w:pPr>
+      <w:proofErr w:type="spellStart"/>
+      <w:r>
+        <w:rPr>
+          <w:lang w:val="en-US"/>
+        </w:rPr>
+        <w:t>Api</w:t>
+      </w:r>
+      <w:proofErr w:type="spellEnd"/>
+      <w:r>
+        <w:rPr>
+          <w:lang w:val="en-US"/>
+        </w:rPr>
+        <w:t>/</w:t>
+      </w:r>
+      <w:proofErr w:type="spellStart"/>
+      <w:r>
+        <w:rPr>
+          <w:lang w:val="en-US"/>
+        </w:rPr>
+        <w:t>deleteEmployee</w:t>
+      </w:r>
+      <w:proofErr w:type="spellEnd"/>
+      <w:r>
+        <w:rPr>
+          <w:lang w:val="en-US"/>
+        </w:rPr>
+        <w:t xml:space="preserve"> </w:t>
+      </w:r>
+      <w:proofErr w:type="spellStart"/>
+      <w:r>
+        <w:rPr>
+          <w:lang w:val="en-US"/>
+        </w:rPr>
+        <w:t>etc</w:t>
+      </w:r>
+      <w:proofErr w:type="spellEnd"/>
     </w:p>
     <w:sectPr>
       <w:pgSz w:w="12240" w:h="15840"/>

</xml_diff>

<commit_message>
Added remaining CRUD operations to project
</commit_message>
<xml_diff>
--- a/Java Springboot notes.docx
+++ b/Java Springboot notes.docx
@@ -12,21 +12,7 @@
         <w:rPr>
           <w:lang w:val="en-US"/>
         </w:rPr>
-        <w:t xml:space="preserve">Java </w:t>
-      </w:r>
-      <w:proofErr w:type="spellStart"/>
-      <w:r>
-        <w:rPr>
-          <w:lang w:val="en-US"/>
-        </w:rPr>
-        <w:t>Springboot</w:t>
-      </w:r>
-      <w:proofErr w:type="spellEnd"/>
-      <w:r>
-        <w:rPr>
-          <w:lang w:val="en-US"/>
-        </w:rPr>
-        <w:t xml:space="preserve"> notes</w:t>
+        <w:t>Java Springboot notes</w:t>
       </w:r>
     </w:p>
     <w:p>
@@ -62,75 +48,43 @@
         <w:rPr>
           <w:lang w:val="en-US"/>
         </w:rPr>
-        <w:t xml:space="preserve">Minimizes manual </w:t>
-      </w:r>
-      <w:proofErr w:type="gramStart"/>
-      <w:r>
-        <w:rPr>
-          <w:lang w:val="en-US"/>
-        </w:rPr>
-        <w:t>configurations</w:t>
-      </w:r>
-      <w:proofErr w:type="gramEnd"/>
-    </w:p>
-    <w:p>
-      <w:pPr>
-        <w:pStyle w:val="ListParagraph"/>
-        <w:numPr>
-          <w:ilvl w:val="0"/>
-          <w:numId w:val="1"/>
-        </w:numPr>
-        <w:rPr>
-          <w:lang w:val="en-US"/>
-        </w:rPr>
-      </w:pPr>
-      <w:r>
-        <w:rPr>
-          <w:lang w:val="en-US"/>
-        </w:rPr>
-        <w:t xml:space="preserve">Perform Auto-configuration based on props files and JAR </w:t>
-      </w:r>
-      <w:proofErr w:type="spellStart"/>
-      <w:proofErr w:type="gramStart"/>
-      <w:r>
-        <w:rPr>
-          <w:lang w:val="en-US"/>
-        </w:rPr>
-        <w:t>classpath</w:t>
-      </w:r>
-      <w:proofErr w:type="spellEnd"/>
-      <w:proofErr w:type="gramEnd"/>
-    </w:p>
-    <w:p>
-      <w:pPr>
-        <w:pStyle w:val="ListParagraph"/>
-        <w:numPr>
-          <w:ilvl w:val="0"/>
-          <w:numId w:val="1"/>
-        </w:numPr>
-        <w:rPr>
-          <w:lang w:val="en-US"/>
-        </w:rPr>
-      </w:pPr>
-      <w:r>
-        <w:rPr>
-          <w:lang w:val="en-US"/>
-        </w:rPr>
-        <w:t xml:space="preserve">Spring boot uses the same code as the spring framework, </w:t>
-      </w:r>
-      <w:proofErr w:type="gramStart"/>
-      <w:r>
-        <w:rPr>
-          <w:lang w:val="en-US"/>
-        </w:rPr>
-        <w:t>its</w:t>
-      </w:r>
-      <w:proofErr w:type="gramEnd"/>
-      <w:r>
-        <w:rPr>
-          <w:lang w:val="en-US"/>
-        </w:rPr>
-        <w:t xml:space="preserve"> primarily used to start up projects </w:t>
+        <w:t>Minimizes manual configurations</w:t>
+      </w:r>
+    </w:p>
+    <w:p>
+      <w:pPr>
+        <w:pStyle w:val="ListParagraph"/>
+        <w:numPr>
+          <w:ilvl w:val="0"/>
+          <w:numId w:val="1"/>
+        </w:numPr>
+        <w:rPr>
+          <w:lang w:val="en-US"/>
+        </w:rPr>
+      </w:pPr>
+      <w:r>
+        <w:rPr>
+          <w:lang w:val="en-US"/>
+        </w:rPr>
+        <w:t>Perform Auto-configuration based on props files and JAR classpath</w:t>
+      </w:r>
+    </w:p>
+    <w:p>
+      <w:pPr>
+        <w:pStyle w:val="ListParagraph"/>
+        <w:numPr>
+          <w:ilvl w:val="0"/>
+          <w:numId w:val="1"/>
+        </w:numPr>
+        <w:rPr>
+          <w:lang w:val="en-US"/>
+        </w:rPr>
+      </w:pPr>
+      <w:r>
+        <w:rPr>
+          <w:lang w:val="en-US"/>
+        </w:rPr>
+        <w:t xml:space="preserve">Spring boot uses the same code as the spring framework, its primarily used to start up projects </w:t>
       </w:r>
       <w:r>
         <w:rPr>
@@ -167,16 +121,8 @@
         <w:rPr>
           <w:lang w:val="en-US"/>
         </w:rPr>
-        <w:t xml:space="preserve">Factory for creating beans and managing bean </w:t>
-      </w:r>
-      <w:proofErr w:type="gramStart"/>
-      <w:r>
-        <w:rPr>
-          <w:lang w:val="en-US"/>
-        </w:rPr>
-        <w:t>dependencies</w:t>
-      </w:r>
-      <w:proofErr w:type="gramEnd"/>
+        <w:t>Factory for creating beans and managing bean dependencies</w:t>
+      </w:r>
     </w:p>
     <w:p>
       <w:pPr>
@@ -225,14 +171,12 @@
           <w:lang w:val="en-US"/>
         </w:rPr>
       </w:pPr>
-      <w:proofErr w:type="spellStart"/>
       <w:r>
         <w:rPr>
           <w:lang w:val="en-US"/>
         </w:rPr>
         <w:t>SpEL</w:t>
       </w:r>
-      <w:proofErr w:type="spellEnd"/>
     </w:p>
     <w:p>
       <w:pPr>
@@ -298,16 +242,8 @@
         <w:rPr>
           <w:lang w:val="en-US"/>
         </w:rPr>
-        <w:t xml:space="preserve">Adds functionality to objects </w:t>
-      </w:r>
-      <w:proofErr w:type="gramStart"/>
-      <w:r>
-        <w:rPr>
-          <w:lang w:val="en-US"/>
-        </w:rPr>
-        <w:t>declaratively</w:t>
-      </w:r>
-      <w:proofErr w:type="gramEnd"/>
+        <w:t>Adds functionality to objects declaratively</w:t>
+      </w:r>
     </w:p>
     <w:p>
       <w:pPr>
@@ -463,16 +399,8 @@
         <w:rPr>
           <w:lang w:val="en-US"/>
         </w:rPr>
-        <w:t xml:space="preserve">Reduces source code </w:t>
-      </w:r>
-      <w:proofErr w:type="gramStart"/>
-      <w:r>
-        <w:rPr>
-          <w:lang w:val="en-US"/>
-        </w:rPr>
-        <w:t>significantly</w:t>
-      </w:r>
-      <w:proofErr w:type="gramEnd"/>
+        <w:t>Reduces source code significantly</w:t>
+      </w:r>
     </w:p>
     <w:p>
       <w:pPr>
@@ -597,42 +525,26 @@
         <w:rPr>
           <w:lang w:val="en-US"/>
         </w:rPr>
-        <w:t xml:space="preserve">Send a message to a queue, </w:t>
-      </w:r>
-      <w:proofErr w:type="gramStart"/>
-      <w:r>
-        <w:rPr>
-          <w:lang w:val="en-US"/>
-        </w:rPr>
-        <w:t>asynchronous</w:t>
-      </w:r>
-      <w:proofErr w:type="gramEnd"/>
-    </w:p>
-    <w:p>
-      <w:pPr>
-        <w:pStyle w:val="ListParagraph"/>
-        <w:numPr>
-          <w:ilvl w:val="1"/>
-          <w:numId w:val="1"/>
-        </w:numPr>
-        <w:rPr>
-          <w:lang w:val="en-US"/>
-        </w:rPr>
-      </w:pPr>
-      <w:r>
-        <w:rPr>
-          <w:lang w:val="en-US"/>
-        </w:rPr>
-        <w:t xml:space="preserve">Spring provides helper classes for </w:t>
-      </w:r>
-      <w:proofErr w:type="gramStart"/>
-      <w:r>
-        <w:rPr>
-          <w:lang w:val="en-US"/>
-        </w:rPr>
-        <w:t>this</w:t>
-      </w:r>
-      <w:proofErr w:type="gramEnd"/>
+        <w:t>Send a message to a queue, asynchronous</w:t>
+      </w:r>
+    </w:p>
+    <w:p>
+      <w:pPr>
+        <w:pStyle w:val="ListParagraph"/>
+        <w:numPr>
+          <w:ilvl w:val="1"/>
+          <w:numId w:val="1"/>
+        </w:numPr>
+        <w:rPr>
+          <w:lang w:val="en-US"/>
+        </w:rPr>
+      </w:pPr>
+      <w:r>
+        <w:rPr>
+          <w:lang w:val="en-US"/>
+        </w:rPr>
+        <w:t>Spring provides helper classes for this</w:t>
+      </w:r>
     </w:p>
     <w:p>
       <w:pPr>
@@ -779,16 +691,8 @@
         <w:rPr>
           <w:lang w:val="en-US"/>
         </w:rPr>
-        <w:t xml:space="preserve">Do not use the webapp directory if the application is packaged as a </w:t>
-      </w:r>
-      <w:proofErr w:type="gramStart"/>
-      <w:r>
-        <w:rPr>
-          <w:lang w:val="en-US"/>
-        </w:rPr>
-        <w:t>JAR</w:t>
-      </w:r>
-      <w:proofErr w:type="gramEnd"/>
+        <w:t>Do not use the webapp directory if the application is packaged as a JAR</w:t>
+      </w:r>
     </w:p>
     <w:p>
       <w:pPr>
@@ -854,16 +758,8 @@
         <w:rPr>
           <w:lang w:val="en-US"/>
         </w:rPr>
-        <w:t xml:space="preserve">Collection of dependencies grouped </w:t>
-      </w:r>
-      <w:proofErr w:type="gramStart"/>
-      <w:r>
-        <w:rPr>
-          <w:lang w:val="en-US"/>
-        </w:rPr>
-        <w:t>together</w:t>
-      </w:r>
-      <w:proofErr w:type="gramEnd"/>
+        <w:t>Collection of dependencies grouped together</w:t>
+      </w:r>
     </w:p>
     <w:p>
       <w:pPr>
@@ -921,30 +817,8 @@
         <w:rPr>
           <w:lang w:val="en-US"/>
         </w:rPr>
-        <w:t>spring-boot-</w:t>
-      </w:r>
-      <w:proofErr w:type="spellStart"/>
-      <w:r>
-        <w:rPr>
-          <w:lang w:val="en-US"/>
-        </w:rPr>
-        <w:t>devtools</w:t>
-      </w:r>
-      <w:proofErr w:type="spellEnd"/>
-      <w:r>
-        <w:rPr>
-          <w:lang w:val="en-US"/>
-        </w:rPr>
-        <w:t xml:space="preserve"> will automatically restart the application when your code is </w:t>
-      </w:r>
-      <w:proofErr w:type="gramStart"/>
-      <w:r>
-        <w:rPr>
-          <w:lang w:val="en-US"/>
-        </w:rPr>
-        <w:t>updated</w:t>
-      </w:r>
-      <w:proofErr w:type="gramEnd"/>
+        <w:t>spring-boot-devtools will automatically restart the application when your code is updated</w:t>
+      </w:r>
     </w:p>
     <w:p>
       <w:pPr>
@@ -974,68 +848,44 @@
         <w:rPr>
           <w:lang w:val="en-US"/>
         </w:rPr>
-        <w:t xml:space="preserve">Exposes endpoints to monitor and manage your </w:t>
-      </w:r>
-      <w:proofErr w:type="gramStart"/>
-      <w:r>
-        <w:rPr>
-          <w:lang w:val="en-US"/>
-        </w:rPr>
-        <w:t>application</w:t>
-      </w:r>
-      <w:proofErr w:type="gramEnd"/>
-    </w:p>
-    <w:p>
-      <w:pPr>
-        <w:pStyle w:val="ListParagraph"/>
-        <w:numPr>
-          <w:ilvl w:val="0"/>
-          <w:numId w:val="1"/>
-        </w:numPr>
-        <w:rPr>
-          <w:lang w:val="en-US"/>
-        </w:rPr>
-      </w:pPr>
-      <w:r>
-        <w:rPr>
-          <w:lang w:val="en-US"/>
-        </w:rPr>
-        <w:t xml:space="preserve">Easy get DevOps </w:t>
-      </w:r>
-      <w:proofErr w:type="gramStart"/>
-      <w:r>
-        <w:rPr>
-          <w:lang w:val="en-US"/>
-        </w:rPr>
-        <w:t>functionality</w:t>
-      </w:r>
-      <w:proofErr w:type="gramEnd"/>
-    </w:p>
-    <w:p>
-      <w:pPr>
-        <w:pStyle w:val="ListParagraph"/>
-        <w:numPr>
-          <w:ilvl w:val="0"/>
-          <w:numId w:val="1"/>
-        </w:numPr>
-        <w:rPr>
-          <w:lang w:val="en-US"/>
-        </w:rPr>
-      </w:pPr>
-      <w:r>
-        <w:rPr>
-          <w:lang w:val="en-US"/>
-        </w:rPr>
-        <w:t xml:space="preserve">REST endpoints are automatically updated </w:t>
-      </w:r>
-      <w:proofErr w:type="gramStart"/>
-      <w:r>
-        <w:rPr>
-          <w:lang w:val="en-US"/>
-        </w:rPr>
-        <w:t>here</w:t>
-      </w:r>
-      <w:proofErr w:type="gramEnd"/>
+        <w:t>Exposes endpoints to monitor and manage your application</w:t>
+      </w:r>
+    </w:p>
+    <w:p>
+      <w:pPr>
+        <w:pStyle w:val="ListParagraph"/>
+        <w:numPr>
+          <w:ilvl w:val="0"/>
+          <w:numId w:val="1"/>
+        </w:numPr>
+        <w:rPr>
+          <w:lang w:val="en-US"/>
+        </w:rPr>
+      </w:pPr>
+      <w:r>
+        <w:rPr>
+          <w:lang w:val="en-US"/>
+        </w:rPr>
+        <w:t>Easy get DevOps functionality</w:t>
+      </w:r>
+    </w:p>
+    <w:p>
+      <w:pPr>
+        <w:pStyle w:val="ListParagraph"/>
+        <w:numPr>
+          <w:ilvl w:val="0"/>
+          <w:numId w:val="1"/>
+        </w:numPr>
+        <w:rPr>
+          <w:lang w:val="en-US"/>
+        </w:rPr>
+      </w:pPr>
+      <w:r>
+        <w:rPr>
+          <w:lang w:val="en-US"/>
+        </w:rPr>
+        <w:t>REST endpoints are automatically updated here</w:t>
+      </w:r>
     </w:p>
     <w:p>
       <w:pPr>
@@ -1094,16 +944,8 @@
         <w:rPr>
           <w:lang w:val="en-US"/>
         </w:rPr>
-        <w:t xml:space="preserve">Used by monitoring apps to see if it is up or </w:t>
-      </w:r>
-      <w:proofErr w:type="gramStart"/>
-      <w:r>
-        <w:rPr>
-          <w:lang w:val="en-US"/>
-        </w:rPr>
-        <w:t>down</w:t>
-      </w:r>
-      <w:proofErr w:type="gramEnd"/>
+        <w:t>Used by monitoring apps to see if it is up or down</w:t>
+      </w:r>
     </w:p>
     <w:p>
       <w:pPr>
@@ -1144,96 +986,62 @@
         <w:rPr>
           <w:lang w:val="en-US"/>
         </w:rPr>
-        <w:t xml:space="preserve">Provides more information about your </w:t>
-      </w:r>
-      <w:proofErr w:type="gramStart"/>
-      <w:r>
-        <w:rPr>
-          <w:lang w:val="en-US"/>
-        </w:rPr>
-        <w:t>application</w:t>
-      </w:r>
-      <w:proofErr w:type="gramEnd"/>
-    </w:p>
-    <w:p>
-      <w:pPr>
-        <w:pStyle w:val="ListParagraph"/>
-        <w:numPr>
-          <w:ilvl w:val="0"/>
-          <w:numId w:val="1"/>
-        </w:numPr>
-        <w:rPr>
-          <w:lang w:val="en-US"/>
-        </w:rPr>
-      </w:pPr>
-      <w:r>
-        <w:rPr>
-          <w:lang w:val="en-US"/>
-        </w:rPr>
-        <w:t>/</w:t>
-      </w:r>
-      <w:proofErr w:type="spellStart"/>
-      <w:proofErr w:type="gramStart"/>
-      <w:r>
-        <w:rPr>
-          <w:lang w:val="en-US"/>
-        </w:rPr>
-        <w:t>auditevents</w:t>
-      </w:r>
-      <w:proofErr w:type="spellEnd"/>
-      <w:proofErr w:type="gramEnd"/>
-    </w:p>
-    <w:p>
-      <w:pPr>
-        <w:pStyle w:val="ListParagraph"/>
-        <w:numPr>
-          <w:ilvl w:val="0"/>
-          <w:numId w:val="1"/>
-        </w:numPr>
-        <w:rPr>
-          <w:lang w:val="en-US"/>
-        </w:rPr>
-      </w:pPr>
-      <w:r>
-        <w:rPr>
-          <w:lang w:val="en-US"/>
-        </w:rPr>
-        <w:t>/</w:t>
-      </w:r>
-      <w:proofErr w:type="gramStart"/>
-      <w:r>
-        <w:rPr>
-          <w:lang w:val="en-US"/>
-        </w:rPr>
-        <w:t>beans</w:t>
-      </w:r>
-      <w:proofErr w:type="gramEnd"/>
-    </w:p>
-    <w:p>
-      <w:pPr>
-        <w:pStyle w:val="ListParagraph"/>
-        <w:numPr>
-          <w:ilvl w:val="0"/>
-          <w:numId w:val="1"/>
-        </w:numPr>
-        <w:rPr>
-          <w:lang w:val="en-US"/>
-        </w:rPr>
-      </w:pPr>
-      <w:r>
-        <w:rPr>
-          <w:lang w:val="en-US"/>
-        </w:rPr>
-        <w:t>/</w:t>
-      </w:r>
-      <w:proofErr w:type="gramStart"/>
-      <w:r>
-        <w:rPr>
-          <w:lang w:val="en-US"/>
-        </w:rPr>
-        <w:t>mappings</w:t>
-      </w:r>
-      <w:proofErr w:type="gramEnd"/>
+        <w:t>Provides more information about your application</w:t>
+      </w:r>
+    </w:p>
+    <w:p>
+      <w:pPr>
+        <w:pStyle w:val="ListParagraph"/>
+        <w:numPr>
+          <w:ilvl w:val="0"/>
+          <w:numId w:val="1"/>
+        </w:numPr>
+        <w:rPr>
+          <w:lang w:val="en-US"/>
+        </w:rPr>
+      </w:pPr>
+      <w:r>
+        <w:rPr>
+          <w:lang w:val="en-US"/>
+        </w:rPr>
+        <w:t>/auditevents</w:t>
+      </w:r>
+    </w:p>
+    <w:p>
+      <w:pPr>
+        <w:pStyle w:val="ListParagraph"/>
+        <w:numPr>
+          <w:ilvl w:val="0"/>
+          <w:numId w:val="1"/>
+        </w:numPr>
+        <w:rPr>
+          <w:lang w:val="en-US"/>
+        </w:rPr>
+      </w:pPr>
+      <w:r>
+        <w:rPr>
+          <w:lang w:val="en-US"/>
+        </w:rPr>
+        <w:t>/beans</w:t>
+      </w:r>
+    </w:p>
+    <w:p>
+      <w:pPr>
+        <w:pStyle w:val="ListParagraph"/>
+        <w:numPr>
+          <w:ilvl w:val="0"/>
+          <w:numId w:val="1"/>
+        </w:numPr>
+        <w:rPr>
+          <w:lang w:val="en-US"/>
+        </w:rPr>
+      </w:pPr>
+      <w:r>
+        <w:rPr>
+          <w:lang w:val="en-US"/>
+        </w:rPr>
+        <w:t>/mappings</w:t>
+      </w:r>
     </w:p>
     <w:p>
       <w:pPr>
@@ -1280,94 +1088,48 @@
           <w:lang w:val="en-US"/>
         </w:rPr>
       </w:pPr>
-      <w:proofErr w:type="spellStart"/>
-      <w:r>
-        <w:rPr>
-          <w:lang w:val="en-US"/>
-        </w:rPr>
-        <w:t>Mvnw</w:t>
-      </w:r>
-      <w:proofErr w:type="spellEnd"/>
-      <w:r>
-        <w:rPr>
-          <w:lang w:val="en-US"/>
-        </w:rPr>
-        <w:t xml:space="preserve"> package (to package project)</w:t>
-      </w:r>
-    </w:p>
-    <w:p>
-      <w:pPr>
-        <w:pStyle w:val="ListParagraph"/>
-        <w:numPr>
-          <w:ilvl w:val="0"/>
-          <w:numId w:val="1"/>
-        </w:numPr>
-        <w:rPr>
-          <w:lang w:val="en-US"/>
-        </w:rPr>
-      </w:pPr>
-      <w:r>
-        <w:rPr>
-          <w:lang w:val="en-US"/>
-        </w:rPr>
-        <w:t>Java – jar (</w:t>
-      </w:r>
-      <w:proofErr w:type="spellStart"/>
-      <w:r>
-        <w:rPr>
-          <w:lang w:val="en-US"/>
-        </w:rPr>
-        <w:t>appname</w:t>
-      </w:r>
-      <w:proofErr w:type="spellEnd"/>
-      <w:r>
-        <w:rPr>
-          <w:lang w:val="en-US"/>
-        </w:rPr>
-        <w:t>)</w:t>
-      </w:r>
-    </w:p>
-    <w:p>
-      <w:pPr>
-        <w:pStyle w:val="ListParagraph"/>
-        <w:numPr>
-          <w:ilvl w:val="0"/>
-          <w:numId w:val="1"/>
-        </w:numPr>
-        <w:rPr>
-          <w:lang w:val="en-US"/>
-        </w:rPr>
-      </w:pPr>
-      <w:proofErr w:type="spellStart"/>
-      <w:r>
-        <w:rPr>
-          <w:lang w:val="en-US"/>
-        </w:rPr>
-        <w:t>Mvnw</w:t>
-      </w:r>
-      <w:proofErr w:type="spellEnd"/>
-      <w:r>
-        <w:rPr>
-          <w:lang w:val="en-US"/>
-        </w:rPr>
-        <w:t xml:space="preserve"> </w:t>
-      </w:r>
-      <w:proofErr w:type="spellStart"/>
-      <w:r>
-        <w:rPr>
-          <w:lang w:val="en-US"/>
-        </w:rPr>
-        <w:t>spring-</w:t>
-      </w:r>
-      <w:proofErr w:type="gramStart"/>
-      <w:r>
-        <w:rPr>
-          <w:lang w:val="en-US"/>
-        </w:rPr>
-        <w:t>boot:run</w:t>
-      </w:r>
-      <w:proofErr w:type="spellEnd"/>
-      <w:proofErr w:type="gramEnd"/>
+      <w:r>
+        <w:rPr>
+          <w:lang w:val="en-US"/>
+        </w:rPr>
+        <w:t>Mvnw package (to package project)</w:t>
+      </w:r>
+    </w:p>
+    <w:p>
+      <w:pPr>
+        <w:pStyle w:val="ListParagraph"/>
+        <w:numPr>
+          <w:ilvl w:val="0"/>
+          <w:numId w:val="1"/>
+        </w:numPr>
+        <w:rPr>
+          <w:lang w:val="en-US"/>
+        </w:rPr>
+      </w:pPr>
+      <w:r>
+        <w:rPr>
+          <w:lang w:val="en-US"/>
+        </w:rPr>
+        <w:t>Java – jar (appname)</w:t>
+      </w:r>
+    </w:p>
+    <w:p>
+      <w:pPr>
+        <w:pStyle w:val="ListParagraph"/>
+        <w:numPr>
+          <w:ilvl w:val="0"/>
+          <w:numId w:val="1"/>
+        </w:numPr>
+        <w:rPr>
+          <w:lang w:val="en-US"/>
+        </w:rPr>
+      </w:pPr>
+      <w:r>
+        <w:rPr>
+          <w:lang w:val="en-US"/>
+        </w:rPr>
+        <w:t>Mvnw spring-boot:run</w:t>
+      </w:r>
     </w:p>
     <w:p>
       <w:pPr>
@@ -1523,14 +1285,12 @@
           <w:lang w:val="en-US"/>
         </w:rPr>
       </w:pPr>
-      <w:proofErr w:type="spellStart"/>
       <w:r>
         <w:rPr>
           <w:lang w:val="en-US"/>
         </w:rPr>
         <w:t>Devtools</w:t>
       </w:r>
-      <w:proofErr w:type="spellEnd"/>
     </w:p>
     <w:p>
       <w:pPr>
@@ -1596,21 +1356,7 @@
         <w:rPr>
           <w:lang w:val="en-US"/>
         </w:rPr>
-        <w:t xml:space="preserve">Use when you have </w:t>
-      </w:r>
-      <w:proofErr w:type="gramStart"/>
-      <w:r>
-        <w:rPr>
-          <w:lang w:val="en-US"/>
-        </w:rPr>
-        <w:t>require</w:t>
-      </w:r>
-      <w:proofErr w:type="gramEnd"/>
-      <w:r>
-        <w:rPr>
-          <w:lang w:val="en-US"/>
-        </w:rPr>
-        <w:t xml:space="preserve"> dependencies</w:t>
+        <w:t>Use when you have require dependencies</w:t>
       </w:r>
     </w:p>
     <w:p>
@@ -1664,42 +1410,26 @@
         <w:rPr>
           <w:lang w:val="en-US"/>
         </w:rPr>
-        <w:t xml:space="preserve">Use this when you have optional </w:t>
-      </w:r>
-      <w:proofErr w:type="gramStart"/>
-      <w:r>
-        <w:rPr>
-          <w:lang w:val="en-US"/>
-        </w:rPr>
-        <w:t>dependencies</w:t>
-      </w:r>
-      <w:proofErr w:type="gramEnd"/>
-    </w:p>
-    <w:p>
-      <w:pPr>
-        <w:pStyle w:val="ListParagraph"/>
-        <w:numPr>
-          <w:ilvl w:val="1"/>
-          <w:numId w:val="1"/>
-        </w:numPr>
-        <w:rPr>
-          <w:lang w:val="en-US"/>
-        </w:rPr>
-      </w:pPr>
-      <w:r>
-        <w:rPr>
-          <w:lang w:val="en-US"/>
-        </w:rPr>
-        <w:t xml:space="preserve">If not provided, can provide reasonable default </w:t>
-      </w:r>
-      <w:proofErr w:type="gramStart"/>
-      <w:r>
-        <w:rPr>
-          <w:lang w:val="en-US"/>
-        </w:rPr>
-        <w:t>logic</w:t>
-      </w:r>
-      <w:proofErr w:type="gramEnd"/>
+        <w:t>Use this when you have optional dependencies</w:t>
+      </w:r>
+    </w:p>
+    <w:p>
+      <w:pPr>
+        <w:pStyle w:val="ListParagraph"/>
+        <w:numPr>
+          <w:ilvl w:val="1"/>
+          <w:numId w:val="1"/>
+        </w:numPr>
+        <w:rPr>
+          <w:lang w:val="en-US"/>
+        </w:rPr>
+      </w:pPr>
+      <w:r>
+        <w:rPr>
+          <w:lang w:val="en-US"/>
+        </w:rPr>
+        <w:t>If not provided, can provide reasonable default logic</w:t>
+      </w:r>
     </w:p>
     <w:p>
       <w:pPr>
@@ -1730,118 +1460,84 @@
           <w:lang w:val="en-US"/>
         </w:rPr>
       </w:pPr>
-      <w:proofErr w:type="gramStart"/>
-      <w:r>
-        <w:rPr>
-          <w:lang w:val="en-US"/>
-        </w:rPr>
-        <w:t>Generally</w:t>
-      </w:r>
-      <w:proofErr w:type="gramEnd"/>
-      <w:r>
-        <w:rPr>
-          <w:lang w:val="en-US"/>
-        </w:rPr>
-        <w:t xml:space="preserve"> try to avoid using this</w:t>
-      </w:r>
-    </w:p>
-    <w:p>
-      <w:pPr>
-        <w:pStyle w:val="ListParagraph"/>
-        <w:numPr>
-          <w:ilvl w:val="1"/>
-          <w:numId w:val="1"/>
-        </w:numPr>
-        <w:rPr>
-          <w:lang w:val="en-US"/>
-        </w:rPr>
-      </w:pPr>
-      <w:r>
-        <w:rPr>
-          <w:lang w:val="en-US"/>
-        </w:rPr>
-        <w:t xml:space="preserve">It’s difficult to unit </w:t>
-      </w:r>
-      <w:proofErr w:type="gramStart"/>
-      <w:r>
-        <w:rPr>
-          <w:lang w:val="en-US"/>
-        </w:rPr>
-        <w:t>test</w:t>
-      </w:r>
-      <w:proofErr w:type="gramEnd"/>
-    </w:p>
-    <w:p>
-      <w:pPr>
-        <w:pStyle w:val="ListParagraph"/>
-        <w:numPr>
-          <w:ilvl w:val="0"/>
-          <w:numId w:val="1"/>
-        </w:numPr>
-        <w:rPr>
-          <w:lang w:val="en-US"/>
-        </w:rPr>
-      </w:pPr>
-      <w:proofErr w:type="spellStart"/>
+      <w:r>
+        <w:rPr>
+          <w:lang w:val="en-US"/>
+        </w:rPr>
+        <w:t>Generally try to avoid using this</w:t>
+      </w:r>
+    </w:p>
+    <w:p>
+      <w:pPr>
+        <w:pStyle w:val="ListParagraph"/>
+        <w:numPr>
+          <w:ilvl w:val="1"/>
+          <w:numId w:val="1"/>
+        </w:numPr>
+        <w:rPr>
+          <w:lang w:val="en-US"/>
+        </w:rPr>
+      </w:pPr>
+      <w:r>
+        <w:rPr>
+          <w:lang w:val="en-US"/>
+        </w:rPr>
+        <w:t>It’s difficult to unit test</w:t>
+      </w:r>
+    </w:p>
+    <w:p>
+      <w:pPr>
+        <w:pStyle w:val="ListParagraph"/>
+        <w:numPr>
+          <w:ilvl w:val="0"/>
+          <w:numId w:val="1"/>
+        </w:numPr>
+        <w:rPr>
+          <w:lang w:val="en-US"/>
+        </w:rPr>
+      </w:pPr>
       <w:r>
         <w:rPr>
           <w:lang w:val="en-US"/>
         </w:rPr>
         <w:t>Autowiring</w:t>
       </w:r>
-      <w:proofErr w:type="spellEnd"/>
-    </w:p>
-    <w:p>
-      <w:pPr>
-        <w:pStyle w:val="ListParagraph"/>
-        <w:numPr>
-          <w:ilvl w:val="1"/>
-          <w:numId w:val="1"/>
-        </w:numPr>
-        <w:rPr>
-          <w:lang w:val="en-US"/>
-        </w:rPr>
-      </w:pPr>
-      <w:r>
-        <w:rPr>
-          <w:lang w:val="en-US"/>
-        </w:rPr>
-        <w:t xml:space="preserve">Spring will look for a class that </w:t>
-      </w:r>
-      <w:proofErr w:type="gramStart"/>
-      <w:r>
-        <w:rPr>
-          <w:lang w:val="en-US"/>
-        </w:rPr>
-        <w:t>matches</w:t>
-      </w:r>
-      <w:proofErr w:type="gramEnd"/>
-    </w:p>
-    <w:p>
-      <w:pPr>
-        <w:pStyle w:val="ListParagraph"/>
-        <w:numPr>
-          <w:ilvl w:val="1"/>
-          <w:numId w:val="1"/>
-        </w:numPr>
-        <w:rPr>
-          <w:lang w:val="en-US"/>
-        </w:rPr>
-      </w:pPr>
-      <w:r>
-        <w:rPr>
-          <w:lang w:val="en-US"/>
-        </w:rPr>
-        <w:t xml:space="preserve">Matches by type and uses it </w:t>
-      </w:r>
-      <w:proofErr w:type="gramStart"/>
-      <w:r>
-        <w:rPr>
-          <w:lang w:val="en-US"/>
-        </w:rPr>
-        <w:t>automatically</w:t>
-      </w:r>
-      <w:proofErr w:type="gramEnd"/>
+    </w:p>
+    <w:p>
+      <w:pPr>
+        <w:pStyle w:val="ListParagraph"/>
+        <w:numPr>
+          <w:ilvl w:val="1"/>
+          <w:numId w:val="1"/>
+        </w:numPr>
+        <w:rPr>
+          <w:lang w:val="en-US"/>
+        </w:rPr>
+      </w:pPr>
+      <w:r>
+        <w:rPr>
+          <w:lang w:val="en-US"/>
+        </w:rPr>
+        <w:t>Spring will look for a class that matches</w:t>
+      </w:r>
+    </w:p>
+    <w:p>
+      <w:pPr>
+        <w:pStyle w:val="ListParagraph"/>
+        <w:numPr>
+          <w:ilvl w:val="1"/>
+          <w:numId w:val="1"/>
+        </w:numPr>
+        <w:rPr>
+          <w:lang w:val="en-US"/>
+        </w:rPr>
+      </w:pPr>
+      <w:r>
+        <w:rPr>
+          <w:lang w:val="en-US"/>
+        </w:rPr>
+        <w:t>Matches by type and uses it automatically</w:t>
+      </w:r>
     </w:p>
     <w:p>
       <w:pPr>
@@ -1871,16 +1567,8 @@
         <w:rPr>
           <w:lang w:val="en-US"/>
         </w:rPr>
-        <w:t xml:space="preserve">Spring will can your components for specific </w:t>
-      </w:r>
-      <w:proofErr w:type="gramStart"/>
-      <w:r>
-        <w:rPr>
-          <w:lang w:val="en-US"/>
-        </w:rPr>
-        <w:t>tags</w:t>
-      </w:r>
-      <w:proofErr w:type="gramEnd"/>
+        <w:t>Spring will can your components for specific tags</w:t>
+      </w:r>
     </w:p>
     <w:p>
       <w:pPr>
@@ -1910,94 +1598,62 @@
         <w:rPr>
           <w:lang w:val="en-US"/>
         </w:rPr>
-        <w:t xml:space="preserve">You can use the Qualifier annotation to specify which class to use for </w:t>
-      </w:r>
-      <w:proofErr w:type="gramStart"/>
-      <w:r>
-        <w:rPr>
-          <w:lang w:val="en-US"/>
-        </w:rPr>
-        <w:t>injection</w:t>
-      </w:r>
-      <w:proofErr w:type="gramEnd"/>
-    </w:p>
-    <w:p>
-      <w:pPr>
-        <w:pStyle w:val="ListParagraph"/>
-        <w:numPr>
-          <w:ilvl w:val="0"/>
-          <w:numId w:val="1"/>
-        </w:numPr>
-        <w:rPr>
-          <w:lang w:val="en-US"/>
-        </w:rPr>
-      </w:pPr>
-      <w:r>
-        <w:rPr>
-          <w:lang w:val="en-US"/>
-        </w:rPr>
-        <w:t xml:space="preserve">You can also use the @Primary annotation to specify which </w:t>
-      </w:r>
-      <w:proofErr w:type="gramStart"/>
-      <w:r>
-        <w:rPr>
-          <w:lang w:val="en-US"/>
-        </w:rPr>
-        <w:t>one</w:t>
-      </w:r>
-      <w:proofErr w:type="gramEnd"/>
-    </w:p>
-    <w:p>
-      <w:pPr>
-        <w:pStyle w:val="ListParagraph"/>
-        <w:numPr>
-          <w:ilvl w:val="0"/>
-          <w:numId w:val="1"/>
-        </w:numPr>
-        <w:rPr>
-          <w:lang w:val="en-US"/>
-        </w:rPr>
-      </w:pPr>
-      <w:r>
-        <w:rPr>
-          <w:lang w:val="en-US"/>
-        </w:rPr>
-        <w:t xml:space="preserve">Qualifier overrides the primary </w:t>
-      </w:r>
-      <w:proofErr w:type="gramStart"/>
-      <w:r>
-        <w:rPr>
-          <w:lang w:val="en-US"/>
-        </w:rPr>
-        <w:t>annotation</w:t>
-      </w:r>
-      <w:proofErr w:type="gramEnd"/>
-    </w:p>
-    <w:p>
-      <w:pPr>
-        <w:pStyle w:val="ListParagraph"/>
-        <w:numPr>
-          <w:ilvl w:val="0"/>
-          <w:numId w:val="1"/>
-        </w:numPr>
-        <w:rPr>
-          <w:lang w:val="en-US"/>
-        </w:rPr>
-      </w:pPr>
-      <w:r>
-        <w:rPr>
-          <w:lang w:val="en-US"/>
-        </w:rPr>
-        <w:t xml:space="preserve">Can only have one primary annotation </w:t>
-      </w:r>
-      <w:proofErr w:type="gramStart"/>
-      <w:r>
-        <w:rPr>
-          <w:lang w:val="en-US"/>
-        </w:rPr>
-        <w:t>class</w:t>
-      </w:r>
-      <w:proofErr w:type="gramEnd"/>
+        <w:t>You can use the Qualifier annotation to specify which class to use for injection</w:t>
+      </w:r>
+    </w:p>
+    <w:p>
+      <w:pPr>
+        <w:pStyle w:val="ListParagraph"/>
+        <w:numPr>
+          <w:ilvl w:val="0"/>
+          <w:numId w:val="1"/>
+        </w:numPr>
+        <w:rPr>
+          <w:lang w:val="en-US"/>
+        </w:rPr>
+      </w:pPr>
+      <w:r>
+        <w:rPr>
+          <w:lang w:val="en-US"/>
+        </w:rPr>
+        <w:t>You can also use the @Primary annotation to specify which one</w:t>
+      </w:r>
+    </w:p>
+    <w:p>
+      <w:pPr>
+        <w:pStyle w:val="ListParagraph"/>
+        <w:numPr>
+          <w:ilvl w:val="0"/>
+          <w:numId w:val="1"/>
+        </w:numPr>
+        <w:rPr>
+          <w:lang w:val="en-US"/>
+        </w:rPr>
+      </w:pPr>
+      <w:r>
+        <w:rPr>
+          <w:lang w:val="en-US"/>
+        </w:rPr>
+        <w:t>Qualifier overrides the primary annotation</w:t>
+      </w:r>
+    </w:p>
+    <w:p>
+      <w:pPr>
+        <w:pStyle w:val="ListParagraph"/>
+        <w:numPr>
+          <w:ilvl w:val="0"/>
+          <w:numId w:val="1"/>
+        </w:numPr>
+        <w:rPr>
+          <w:lang w:val="en-US"/>
+        </w:rPr>
+      </w:pPr>
+      <w:r>
+        <w:rPr>
+          <w:lang w:val="en-US"/>
+        </w:rPr>
+        <w:t>Can only have one primary annotation class</w:t>
+      </w:r>
     </w:p>
     <w:p>
       <w:pPr>
@@ -2027,16 +1683,8 @@
         <w:rPr>
           <w:lang w:val="en-US"/>
         </w:rPr>
-        <w:t xml:space="preserve">Default scope is </w:t>
-      </w:r>
-      <w:proofErr w:type="gramStart"/>
-      <w:r>
-        <w:rPr>
-          <w:lang w:val="en-US"/>
-        </w:rPr>
-        <w:t>singleton</w:t>
-      </w:r>
-      <w:proofErr w:type="gramEnd"/>
+        <w:t>Default scope is singleton</w:t>
+      </w:r>
     </w:p>
     <w:p>
       <w:pPr>
@@ -2071,42 +1719,26 @@
         <w:rPr>
           <w:lang w:val="en-US"/>
         </w:rPr>
-        <w:t xml:space="preserve">Request, scoped to http web </w:t>
-      </w:r>
-      <w:proofErr w:type="gramStart"/>
-      <w:r>
-        <w:rPr>
-          <w:lang w:val="en-US"/>
-        </w:rPr>
-        <w:t>request</w:t>
-      </w:r>
-      <w:proofErr w:type="gramEnd"/>
-    </w:p>
-    <w:p>
-      <w:pPr>
-        <w:pStyle w:val="ListParagraph"/>
-        <w:numPr>
-          <w:ilvl w:val="0"/>
-          <w:numId w:val="1"/>
-        </w:numPr>
-        <w:rPr>
-          <w:lang w:val="en-US"/>
-        </w:rPr>
-      </w:pPr>
-      <w:r>
-        <w:rPr>
-          <w:lang w:val="en-US"/>
-        </w:rPr>
-        <w:t xml:space="preserve">Session, scoped to http </w:t>
-      </w:r>
-      <w:proofErr w:type="gramStart"/>
-      <w:r>
-        <w:rPr>
-          <w:lang w:val="en-US"/>
-        </w:rPr>
-        <w:t>session</w:t>
-      </w:r>
-      <w:proofErr w:type="gramEnd"/>
+        <w:t>Request, scoped to http web request</w:t>
+      </w:r>
+    </w:p>
+    <w:p>
+      <w:pPr>
+        <w:pStyle w:val="ListParagraph"/>
+        <w:numPr>
+          <w:ilvl w:val="0"/>
+          <w:numId w:val="1"/>
+        </w:numPr>
+        <w:rPr>
+          <w:lang w:val="en-US"/>
+        </w:rPr>
+      </w:pPr>
+      <w:r>
+        <w:rPr>
+          <w:lang w:val="en-US"/>
+        </w:rPr>
+        <w:t>Session, scoped to http session</w:t>
+      </w:r>
     </w:p>
     <w:p>
       <w:pPr>
@@ -2154,42 +1786,26 @@
         <w:rPr>
           <w:lang w:val="en-US"/>
         </w:rPr>
-        <w:t xml:space="preserve">Bean </w:t>
-      </w:r>
-      <w:proofErr w:type="gramStart"/>
-      <w:r>
-        <w:rPr>
-          <w:lang w:val="en-US"/>
-        </w:rPr>
-        <w:t>instantiated</w:t>
-      </w:r>
-      <w:proofErr w:type="gramEnd"/>
-    </w:p>
-    <w:p>
-      <w:pPr>
-        <w:pStyle w:val="ListParagraph"/>
-        <w:numPr>
-          <w:ilvl w:val="0"/>
-          <w:numId w:val="1"/>
-        </w:numPr>
-        <w:rPr>
-          <w:lang w:val="en-US"/>
-        </w:rPr>
-      </w:pPr>
-      <w:r>
-        <w:rPr>
-          <w:lang w:val="en-US"/>
-        </w:rPr>
-        <w:t xml:space="preserve">Dependencies </w:t>
-      </w:r>
-      <w:proofErr w:type="gramStart"/>
-      <w:r>
-        <w:rPr>
-          <w:lang w:val="en-US"/>
-        </w:rPr>
-        <w:t>injected</w:t>
-      </w:r>
-      <w:proofErr w:type="gramEnd"/>
+        <w:t>Bean instantiated</w:t>
+      </w:r>
+    </w:p>
+    <w:p>
+      <w:pPr>
+        <w:pStyle w:val="ListParagraph"/>
+        <w:numPr>
+          <w:ilvl w:val="0"/>
+          <w:numId w:val="1"/>
+        </w:numPr>
+        <w:rPr>
+          <w:lang w:val="en-US"/>
+        </w:rPr>
+      </w:pPr>
+      <w:r>
+        <w:rPr>
+          <w:lang w:val="en-US"/>
+        </w:rPr>
+        <w:t>Dependencies injected</w:t>
+      </w:r>
     </w:p>
     <w:p>
       <w:pPr>
@@ -2260,47 +1876,25 @@
         <w:rPr>
           <w:lang w:val="en-US"/>
         </w:rPr>
-        <w:t xml:space="preserve">Container is </w:t>
-      </w:r>
-      <w:proofErr w:type="gramStart"/>
-      <w:r>
-        <w:rPr>
-          <w:lang w:val="en-US"/>
-        </w:rPr>
-        <w:t>shutdown</w:t>
-      </w:r>
-      <w:proofErr w:type="gramEnd"/>
-    </w:p>
-    <w:p>
-      <w:pPr>
-        <w:pStyle w:val="ListParagraph"/>
-        <w:numPr>
-          <w:ilvl w:val="0"/>
-          <w:numId w:val="1"/>
-        </w:numPr>
-        <w:rPr>
-          <w:lang w:val="en-US"/>
-        </w:rPr>
-      </w:pPr>
-      <w:r>
-        <w:rPr>
-          <w:lang w:val="en-US"/>
-        </w:rPr>
-        <w:t xml:space="preserve">Custom </w:t>
-      </w:r>
-      <w:proofErr w:type="gramStart"/>
-      <w:r>
-        <w:rPr>
-          <w:lang w:val="en-US"/>
-        </w:rPr>
-        <w:t>destroy</w:t>
-      </w:r>
-      <w:proofErr w:type="gramEnd"/>
-      <w:r>
-        <w:rPr>
-          <w:lang w:val="en-US"/>
-        </w:rPr>
-        <w:t xml:space="preserve"> method</w:t>
+        <w:t>Container is shutdown</w:t>
+      </w:r>
+    </w:p>
+    <w:p>
+      <w:pPr>
+        <w:pStyle w:val="ListParagraph"/>
+        <w:numPr>
+          <w:ilvl w:val="0"/>
+          <w:numId w:val="1"/>
+        </w:numPr>
+        <w:rPr>
+          <w:lang w:val="en-US"/>
+        </w:rPr>
+      </w:pPr>
+      <w:r>
+        <w:rPr>
+          <w:lang w:val="en-US"/>
+        </w:rPr>
+        <w:t>Custom destroy method</w:t>
       </w:r>
     </w:p>
     <w:p>
@@ -2332,168 +1926,100 @@
           <w:lang w:val="en-US"/>
         </w:rPr>
         <w:lastRenderedPageBreak/>
-        <w:t xml:space="preserve">This custom can be good for adding any startup logic you </w:t>
-      </w:r>
-      <w:proofErr w:type="gramStart"/>
-      <w:r>
-        <w:rPr>
-          <w:lang w:val="en-US"/>
-        </w:rPr>
-        <w:t>need</w:t>
-      </w:r>
-      <w:proofErr w:type="gramEnd"/>
-    </w:p>
-    <w:p>
-      <w:pPr>
-        <w:pStyle w:val="ListParagraph"/>
-        <w:numPr>
-          <w:ilvl w:val="0"/>
-          <w:numId w:val="1"/>
-        </w:numPr>
-        <w:rPr>
-          <w:lang w:val="en-US"/>
-        </w:rPr>
-      </w:pPr>
-      <w:r>
-        <w:rPr>
-          <w:lang w:val="en-US"/>
-        </w:rPr>
-        <w:t xml:space="preserve">DB connections </w:t>
-      </w:r>
-      <w:proofErr w:type="spellStart"/>
-      <w:r>
-        <w:rPr>
-          <w:lang w:val="en-US"/>
-        </w:rPr>
-        <w:t>etc</w:t>
-      </w:r>
-      <w:proofErr w:type="spellEnd"/>
-    </w:p>
-    <w:p>
-      <w:pPr>
-        <w:rPr>
-          <w:lang w:val="en-US"/>
-        </w:rPr>
-      </w:pPr>
-      <w:r>
-        <w:rPr>
-          <w:lang w:val="en-US"/>
-        </w:rPr>
-        <w:t xml:space="preserve">Prototype beans do NOT call the destroy method when they are </w:t>
-      </w:r>
-      <w:proofErr w:type="gramStart"/>
-      <w:r>
-        <w:rPr>
-          <w:lang w:val="en-US"/>
-        </w:rPr>
-        <w:t>destroyed</w:t>
-      </w:r>
-      <w:proofErr w:type="gramEnd"/>
-    </w:p>
-    <w:p>
-      <w:pPr>
-        <w:rPr>
-          <w:lang w:val="en-US"/>
-        </w:rPr>
-      </w:pPr>
-      <w:r>
-        <w:rPr>
-          <w:lang w:val="en-US"/>
-        </w:rPr>
-        <w:t xml:space="preserve">There is no need to use the @Lazy annotation for a prototype bean, it’s already configured as such by </w:t>
-      </w:r>
-      <w:proofErr w:type="gramStart"/>
-      <w:r>
-        <w:rPr>
-          <w:lang w:val="en-US"/>
-        </w:rPr>
-        <w:t>default</w:t>
-      </w:r>
-      <w:proofErr w:type="gramEnd"/>
-    </w:p>
-    <w:p>
-      <w:pPr>
-        <w:rPr>
-          <w:lang w:val="en-US"/>
-        </w:rPr>
-      </w:pPr>
-      <w:r>
-        <w:rPr>
-          <w:lang w:val="en-US"/>
-        </w:rPr>
-        <w:t>Examples for using @</w:t>
-      </w:r>
-      <w:proofErr w:type="gramStart"/>
-      <w:r>
-        <w:rPr>
-          <w:lang w:val="en-US"/>
-        </w:rPr>
-        <w:t>Bean</w:t>
-      </w:r>
-      <w:proofErr w:type="gramEnd"/>
-    </w:p>
-    <w:p>
-      <w:pPr>
-        <w:pStyle w:val="ListParagraph"/>
-        <w:numPr>
-          <w:ilvl w:val="0"/>
-          <w:numId w:val="1"/>
-        </w:numPr>
-        <w:rPr>
-          <w:lang w:val="en-US"/>
-        </w:rPr>
-      </w:pPr>
-      <w:r>
-        <w:rPr>
-          <w:lang w:val="en-US"/>
-        </w:rPr>
-        <w:t xml:space="preserve">When you want to use a </w:t>
-      </w:r>
-      <w:proofErr w:type="gramStart"/>
-      <w:r>
-        <w:rPr>
-          <w:lang w:val="en-US"/>
-        </w:rPr>
-        <w:t>third party</w:t>
-      </w:r>
-      <w:proofErr w:type="gramEnd"/>
-      <w:r>
-        <w:rPr>
-          <w:lang w:val="en-US"/>
-        </w:rPr>
-        <w:t xml:space="preserve"> class available for the Spring framework</w:t>
-      </w:r>
-    </w:p>
-    <w:p>
-      <w:pPr>
-        <w:pStyle w:val="ListParagraph"/>
-        <w:numPr>
-          <w:ilvl w:val="0"/>
-          <w:numId w:val="1"/>
-        </w:numPr>
-        <w:rPr>
-          <w:lang w:val="en-US"/>
-        </w:rPr>
-      </w:pPr>
-      <w:r>
-        <w:rPr>
-          <w:lang w:val="en-US"/>
-        </w:rPr>
-        <w:t xml:space="preserve">No access to the source code for the </w:t>
-      </w:r>
-      <w:proofErr w:type="gramStart"/>
-      <w:r>
-        <w:rPr>
-          <w:lang w:val="en-US"/>
-        </w:rPr>
-        <w:t>third party</w:t>
-      </w:r>
-      <w:proofErr w:type="gramEnd"/>
-      <w:r>
-        <w:rPr>
-          <w:lang w:val="en-US"/>
-        </w:rPr>
-        <w:t xml:space="preserve"> code</w:t>
+        <w:t>This custom can be good for adding any startup logic you need</w:t>
+      </w:r>
+    </w:p>
+    <w:p>
+      <w:pPr>
+        <w:pStyle w:val="ListParagraph"/>
+        <w:numPr>
+          <w:ilvl w:val="0"/>
+          <w:numId w:val="1"/>
+        </w:numPr>
+        <w:rPr>
+          <w:lang w:val="en-US"/>
+        </w:rPr>
+      </w:pPr>
+      <w:r>
+        <w:rPr>
+          <w:lang w:val="en-US"/>
+        </w:rPr>
+        <w:t>DB connections etc</w:t>
+      </w:r>
+    </w:p>
+    <w:p>
+      <w:pPr>
+        <w:rPr>
+          <w:lang w:val="en-US"/>
+        </w:rPr>
+      </w:pPr>
+      <w:r>
+        <w:rPr>
+          <w:lang w:val="en-US"/>
+        </w:rPr>
+        <w:t>Prototype beans do NOT call the destroy method when they are destroyed</w:t>
+      </w:r>
+    </w:p>
+    <w:p>
+      <w:pPr>
+        <w:rPr>
+          <w:lang w:val="en-US"/>
+        </w:rPr>
+      </w:pPr>
+      <w:r>
+        <w:rPr>
+          <w:lang w:val="en-US"/>
+        </w:rPr>
+        <w:t>There is no need to use the @Lazy annotation for a prototype bean, it’s already configured as such by default</w:t>
+      </w:r>
+    </w:p>
+    <w:p>
+      <w:pPr>
+        <w:rPr>
+          <w:lang w:val="en-US"/>
+        </w:rPr>
+      </w:pPr>
+      <w:r>
+        <w:rPr>
+          <w:lang w:val="en-US"/>
+        </w:rPr>
+        <w:t>Examples for using @Bean</w:t>
+      </w:r>
+    </w:p>
+    <w:p>
+      <w:pPr>
+        <w:pStyle w:val="ListParagraph"/>
+        <w:numPr>
+          <w:ilvl w:val="0"/>
+          <w:numId w:val="1"/>
+        </w:numPr>
+        <w:rPr>
+          <w:lang w:val="en-US"/>
+        </w:rPr>
+      </w:pPr>
+      <w:r>
+        <w:rPr>
+          <w:lang w:val="en-US"/>
+        </w:rPr>
+        <w:t>When you want to use a third party class available for the Spring framework</w:t>
+      </w:r>
+    </w:p>
+    <w:p>
+      <w:pPr>
+        <w:pStyle w:val="ListParagraph"/>
+        <w:numPr>
+          <w:ilvl w:val="0"/>
+          <w:numId w:val="1"/>
+        </w:numPr>
+        <w:rPr>
+          <w:lang w:val="en-US"/>
+        </w:rPr>
+      </w:pPr>
+      <w:r>
+        <w:rPr>
+          <w:lang w:val="en-US"/>
+        </w:rPr>
+        <w:t>No access to the source code for the third party code</w:t>
       </w:r>
     </w:p>
     <w:p>
@@ -2530,47 +2056,25 @@
         <w:rPr>
           <w:lang w:val="en-US"/>
         </w:rPr>
-        <w:t xml:space="preserve">Hibernate is the connection between your Java application and your </w:t>
-      </w:r>
-      <w:proofErr w:type="gramStart"/>
-      <w:r>
-        <w:rPr>
-          <w:lang w:val="en-US"/>
-        </w:rPr>
-        <w:t>database</w:t>
-      </w:r>
-      <w:proofErr w:type="gramEnd"/>
-    </w:p>
-    <w:p>
-      <w:pPr>
-        <w:pStyle w:val="ListParagraph"/>
-        <w:numPr>
-          <w:ilvl w:val="0"/>
-          <w:numId w:val="1"/>
-        </w:numPr>
-        <w:rPr>
-          <w:lang w:val="en-US"/>
-        </w:rPr>
-      </w:pPr>
-      <w:r>
-        <w:rPr>
-          <w:lang w:val="en-US"/>
-        </w:rPr>
-        <w:t xml:space="preserve">Will get rid of the </w:t>
-      </w:r>
-      <w:proofErr w:type="gramStart"/>
-      <w:r>
-        <w:rPr>
-          <w:lang w:val="en-US"/>
-        </w:rPr>
-        <w:t>lower level</w:t>
-      </w:r>
-      <w:proofErr w:type="gramEnd"/>
-      <w:r>
-        <w:rPr>
-          <w:lang w:val="en-US"/>
-        </w:rPr>
-        <w:t xml:space="preserve"> SQL code</w:t>
+        <w:t>Hibernate is the connection between your Java application and your database</w:t>
+      </w:r>
+    </w:p>
+    <w:p>
+      <w:pPr>
+        <w:pStyle w:val="ListParagraph"/>
+        <w:numPr>
+          <w:ilvl w:val="0"/>
+          <w:numId w:val="1"/>
+        </w:numPr>
+        <w:rPr>
+          <w:lang w:val="en-US"/>
+        </w:rPr>
+      </w:pPr>
+      <w:r>
+        <w:rPr>
+          <w:lang w:val="en-US"/>
+        </w:rPr>
+        <w:t>Will get rid of the lower level SQL code</w:t>
       </w:r>
     </w:p>
     <w:p>
@@ -2655,42 +2159,26 @@
         <w:rPr>
           <w:lang w:val="en-US"/>
         </w:rPr>
-        <w:t xml:space="preserve">Requires an implementation to be </w:t>
-      </w:r>
-      <w:proofErr w:type="gramStart"/>
-      <w:r>
-        <w:rPr>
-          <w:lang w:val="en-US"/>
-        </w:rPr>
-        <w:t>usable</w:t>
-      </w:r>
-      <w:proofErr w:type="gramEnd"/>
-    </w:p>
-    <w:p>
-      <w:pPr>
-        <w:pStyle w:val="ListParagraph"/>
-        <w:numPr>
-          <w:ilvl w:val="0"/>
-          <w:numId w:val="1"/>
-        </w:numPr>
-        <w:rPr>
-          <w:lang w:val="en-US"/>
-        </w:rPr>
-      </w:pPr>
-      <w:r>
-        <w:rPr>
-          <w:lang w:val="en-US"/>
-        </w:rPr>
-        <w:t xml:space="preserve">Can switch vendor implementations without needing you alter your source </w:t>
-      </w:r>
-      <w:proofErr w:type="gramStart"/>
-      <w:r>
-        <w:rPr>
-          <w:lang w:val="en-US"/>
-        </w:rPr>
-        <w:t>code</w:t>
-      </w:r>
-      <w:proofErr w:type="gramEnd"/>
+        <w:t>Requires an implementation to be usable</w:t>
+      </w:r>
+    </w:p>
+    <w:p>
+      <w:pPr>
+        <w:pStyle w:val="ListParagraph"/>
+        <w:numPr>
+          <w:ilvl w:val="0"/>
+          <w:numId w:val="1"/>
+        </w:numPr>
+        <w:rPr>
+          <w:lang w:val="en-US"/>
+        </w:rPr>
+      </w:pPr>
+      <w:r>
+        <w:rPr>
+          <w:lang w:val="en-US"/>
+        </w:rPr>
+        <w:t>Can switch vendor implementations without needing you alter your source code</w:t>
+      </w:r>
     </w:p>
     <w:p>
       <w:pPr>
@@ -2738,16 +2226,8 @@
         <w:rPr>
           <w:lang w:val="en-US"/>
         </w:rPr>
-        <w:t xml:space="preserve">Public or protected no argument </w:t>
-      </w:r>
-      <w:proofErr w:type="gramStart"/>
-      <w:r>
-        <w:rPr>
-          <w:lang w:val="en-US"/>
-        </w:rPr>
-        <w:t>constructor</w:t>
-      </w:r>
-      <w:proofErr w:type="gramEnd"/>
+        <w:t>Public or protected no argument constructor</w:t>
+      </w:r>
     </w:p>
     <w:p>
       <w:pPr>
@@ -2818,16 +2298,8 @@
         <w:rPr>
           <w:lang w:val="en-US"/>
         </w:rPr>
-        <w:t xml:space="preserve">but avoid this because we want to have explicit notation for </w:t>
-      </w:r>
-      <w:proofErr w:type="gramStart"/>
-      <w:r>
-        <w:rPr>
-          <w:lang w:val="en-US"/>
-        </w:rPr>
-        <w:t>DB’s</w:t>
-      </w:r>
-      <w:proofErr w:type="gramEnd"/>
+        <w:t>but avoid this because we want to have explicit notation for DB’s</w:t>
+      </w:r>
     </w:p>
     <w:p>
       <w:pPr>
@@ -2880,16 +2352,8 @@
         <w:rPr>
           <w:lang w:val="en-US"/>
         </w:rPr>
-        <w:t xml:space="preserve">Picks appropriate strategy for the particular </w:t>
-      </w:r>
-      <w:proofErr w:type="gramStart"/>
-      <w:r>
-        <w:rPr>
-          <w:lang w:val="en-US"/>
-        </w:rPr>
-        <w:t>database</w:t>
-      </w:r>
-      <w:proofErr w:type="gramEnd"/>
+        <w:t>Picks appropriate strategy for the particular database</w:t>
+      </w:r>
     </w:p>
     <w:p>
       <w:pPr>
@@ -2933,16 +2397,8 @@
         <w:rPr>
           <w:lang w:val="en-US"/>
         </w:rPr>
-        <w:t xml:space="preserve">Assign primary keys using database identity </w:t>
-      </w:r>
-      <w:proofErr w:type="gramStart"/>
-      <w:r>
-        <w:rPr>
-          <w:lang w:val="en-US"/>
-        </w:rPr>
-        <w:t>column</w:t>
-      </w:r>
-      <w:proofErr w:type="gramEnd"/>
+        <w:t>Assign primary keys using database identity column</w:t>
+      </w:r>
     </w:p>
     <w:p>
       <w:pPr>
@@ -2977,16 +2433,8 @@
         <w:rPr>
           <w:lang w:val="en-US"/>
         </w:rPr>
-        <w:t xml:space="preserve">Assign primary keys using a DB </w:t>
-      </w:r>
-      <w:proofErr w:type="gramStart"/>
-      <w:r>
-        <w:rPr>
-          <w:lang w:val="en-US"/>
-        </w:rPr>
-        <w:t>sequence</w:t>
-      </w:r>
-      <w:proofErr w:type="gramEnd"/>
+        <w:t>Assign primary keys using a DB sequence</w:t>
+      </w:r>
     </w:p>
     <w:p>
       <w:pPr>
@@ -3021,42 +2469,26 @@
         <w:rPr>
           <w:lang w:val="en-US"/>
         </w:rPr>
-        <w:t xml:space="preserve">Assign keys using an underlying DB table to ensure </w:t>
-      </w:r>
-      <w:proofErr w:type="gramStart"/>
-      <w:r>
-        <w:rPr>
-          <w:lang w:val="en-US"/>
-        </w:rPr>
-        <w:t>uniqueness</w:t>
-      </w:r>
-      <w:proofErr w:type="gramEnd"/>
-    </w:p>
-    <w:p>
-      <w:pPr>
-        <w:pStyle w:val="ListParagraph"/>
-        <w:numPr>
-          <w:ilvl w:val="1"/>
-          <w:numId w:val="1"/>
-        </w:numPr>
-        <w:rPr>
-          <w:lang w:val="en-US"/>
-        </w:rPr>
-      </w:pPr>
-      <w:r>
-        <w:rPr>
-          <w:lang w:val="en-US"/>
-        </w:rPr>
-        <w:t xml:space="preserve">You can also create a custom </w:t>
-      </w:r>
-      <w:proofErr w:type="gramStart"/>
-      <w:r>
-        <w:rPr>
-          <w:lang w:val="en-US"/>
-        </w:rPr>
-        <w:t>strategy</w:t>
-      </w:r>
-      <w:proofErr w:type="gramEnd"/>
+        <w:t>Assign keys using an underlying DB table to ensure uniqueness</w:t>
+      </w:r>
+    </w:p>
+    <w:p>
+      <w:pPr>
+        <w:pStyle w:val="ListParagraph"/>
+        <w:numPr>
+          <w:ilvl w:val="1"/>
+          <w:numId w:val="1"/>
+        </w:numPr>
+        <w:rPr>
+          <w:lang w:val="en-US"/>
+        </w:rPr>
+      </w:pPr>
+      <w:r>
+        <w:rPr>
+          <w:lang w:val="en-US"/>
+        </w:rPr>
+        <w:t>You can also create a custom strategy</w:t>
+      </w:r>
     </w:p>
     <w:p>
       <w:pPr>
@@ -3073,18 +2505,8 @@
         <w:rPr>
           <w:lang w:val="en-US"/>
         </w:rPr>
-        <w:t xml:space="preserve">Create implementation of </w:t>
-      </w:r>
-      <w:proofErr w:type="spellStart"/>
-      <w:proofErr w:type="gramStart"/>
-      <w:r>
-        <w:rPr>
-          <w:lang w:val="en-US"/>
-        </w:rPr>
-        <w:t>org.hibernate.id.IdentifierGenerator</w:t>
-      </w:r>
-      <w:proofErr w:type="spellEnd"/>
-      <w:proofErr w:type="gramEnd"/>
+        <w:t>Create implementation of org.hibernate.id.IdentifierGenerator</w:t>
+      </w:r>
     </w:p>
     <w:p>
       <w:pPr>
@@ -3101,21 +2523,7 @@
         <w:rPr>
           <w:lang w:val="en-US"/>
         </w:rPr>
-        <w:t xml:space="preserve">Override the method: public Serializable </w:t>
-      </w:r>
-      <w:proofErr w:type="gramStart"/>
-      <w:r>
-        <w:rPr>
-          <w:lang w:val="en-US"/>
-        </w:rPr>
-        <w:t>generate(</w:t>
-      </w:r>
-      <w:proofErr w:type="gramEnd"/>
-      <w:r>
-        <w:rPr>
-          <w:lang w:val="en-US"/>
-        </w:rPr>
-        <w:t>…)</w:t>
+        <w:t>Override the method: public Serializable generate(…)</w:t>
       </w:r>
     </w:p>
     <w:p>
@@ -3165,37 +2573,21 @@
         <w:rPr>
           <w:lang w:val="en-US"/>
         </w:rPr>
-        <w:t xml:space="preserve">Used for communicating with the </w:t>
-      </w:r>
-      <w:proofErr w:type="gramStart"/>
-      <w:r>
-        <w:rPr>
-          <w:lang w:val="en-US"/>
-        </w:rPr>
-        <w:t>database</w:t>
-      </w:r>
-      <w:proofErr w:type="gramEnd"/>
-    </w:p>
-    <w:p>
-      <w:pPr>
-        <w:rPr>
-          <w:lang w:val="en-US"/>
-        </w:rPr>
-      </w:pPr>
-      <w:r>
-        <w:rPr>
-          <w:lang w:val="en-US"/>
-        </w:rPr>
-        <w:t xml:space="preserve">Spring is automatically </w:t>
-      </w:r>
-      <w:proofErr w:type="gramStart"/>
-      <w:r>
-        <w:rPr>
-          <w:lang w:val="en-US"/>
-        </w:rPr>
-        <w:t>transactional</w:t>
-      </w:r>
-      <w:proofErr w:type="gramEnd"/>
+        <w:t>Used for communicating with the database</w:t>
+      </w:r>
+    </w:p>
+    <w:p>
+      <w:pPr>
+        <w:rPr>
+          <w:lang w:val="en-US"/>
+        </w:rPr>
+      </w:pPr>
+      <w:r>
+        <w:rPr>
+          <w:lang w:val="en-US"/>
+        </w:rPr>
+        <w:t>Spring is automatically transactional</w:t>
+      </w:r>
     </w:p>
     <w:p>
       <w:pPr>
@@ -3345,16 +2737,8 @@
         <w:rPr>
           <w:lang w:val="en-US"/>
         </w:rPr>
-        <w:t xml:space="preserve"> </w:t>
-      </w:r>
-      <w:proofErr w:type="gramStart"/>
-      <w:r>
-        <w:rPr>
-          <w:lang w:val="en-US"/>
-        </w:rPr>
-        <w:t>object</w:t>
-      </w:r>
-      <w:proofErr w:type="gramEnd"/>
+        <w:t xml:space="preserve"> object</w:t>
+      </w:r>
     </w:p>
     <w:p>
       <w:pPr>
@@ -3391,42 +2775,80 @@
         <w:rPr>
           <w:lang w:val="en-US"/>
         </w:rPr>
-        <w:t xml:space="preserve">Look for the most predominate noun in the request to base it off of what you should use for creating </w:t>
-      </w:r>
-      <w:proofErr w:type="gramStart"/>
-      <w:r>
-        <w:rPr>
-          <w:lang w:val="en-US"/>
-        </w:rPr>
-        <w:t>classes</w:t>
-      </w:r>
-      <w:proofErr w:type="gramEnd"/>
-    </w:p>
-    <w:p>
-      <w:pPr>
-        <w:pStyle w:val="ListParagraph"/>
-        <w:numPr>
-          <w:ilvl w:val="0"/>
-          <w:numId w:val="1"/>
-        </w:numPr>
-        <w:rPr>
-          <w:lang w:val="en-US"/>
-        </w:rPr>
-      </w:pPr>
-      <w:r>
-        <w:rPr>
-          <w:lang w:val="en-US"/>
-        </w:rPr>
-        <w:t xml:space="preserve">Follow the CRUD </w:t>
-      </w:r>
-      <w:proofErr w:type="gramStart"/>
-      <w:r>
-        <w:rPr>
-          <w:lang w:val="en-US"/>
-        </w:rPr>
-        <w:t>operations</w:t>
-      </w:r>
-      <w:proofErr w:type="gramEnd"/>
+        <w:t>Look for the most predominate noun in the request to base it off of what you should use for creating classes</w:t>
+      </w:r>
+    </w:p>
+    <w:p>
+      <w:pPr>
+        <w:pStyle w:val="ListParagraph"/>
+        <w:numPr>
+          <w:ilvl w:val="0"/>
+          <w:numId w:val="1"/>
+        </w:numPr>
+        <w:rPr>
+          <w:lang w:val="en-US"/>
+        </w:rPr>
+      </w:pPr>
+      <w:r>
+        <w:rPr>
+          <w:lang w:val="en-US"/>
+        </w:rPr>
+        <w:t>Follow the CRUD operations</w:t>
+      </w:r>
+    </w:p>
+    <w:p>
+      <w:pPr>
+        <w:pStyle w:val="ListParagraph"/>
+        <w:numPr>
+          <w:ilvl w:val="0"/>
+          <w:numId w:val="1"/>
+        </w:numPr>
+        <w:rPr>
+          <w:lang w:val="en-US"/>
+        </w:rPr>
+      </w:pPr>
+      <w:r>
+        <w:rPr>
+          <w:lang w:val="en-US"/>
+        </w:rPr>
+        <w:t>Create a service between your rest controllers and DAO</w:t>
+      </w:r>
+    </w:p>
+    <w:p>
+      <w:pPr>
+        <w:pStyle w:val="ListParagraph"/>
+        <w:numPr>
+          <w:ilvl w:val="0"/>
+          <w:numId w:val="1"/>
+        </w:numPr>
+        <w:rPr>
+          <w:lang w:val="en-US"/>
+        </w:rPr>
+      </w:pPr>
+      <w:r>
+        <w:rPr>
+          <w:lang w:val="en-US"/>
+        </w:rPr>
+        <w:t>Apply transactional boundaries at the service layer</w:t>
+      </w:r>
+    </w:p>
+    <w:p>
+      <w:pPr>
+        <w:pStyle w:val="ListParagraph"/>
+        <w:numPr>
+          <w:ilvl w:val="1"/>
+          <w:numId w:val="1"/>
+        </w:numPr>
+        <w:rPr>
+          <w:lang w:val="en-US"/>
+        </w:rPr>
+      </w:pPr>
+      <w:r>
+        <w:rPr>
+          <w:lang w:val="en-US"/>
+        </w:rPr>
+        <w:t>Service layer handles the transactional implementations</w:t>
+      </w:r>
     </w:p>
     <w:p>
       <w:pPr>
@@ -3456,64 +2878,26 @@
         <w:rPr>
           <w:lang w:val="en-US"/>
         </w:rPr>
-        <w:t xml:space="preserve">Don’t use the actual action in the </w:t>
-      </w:r>
-      <w:proofErr w:type="gramStart"/>
-      <w:r>
-        <w:rPr>
-          <w:lang w:val="en-US"/>
-        </w:rPr>
-        <w:t>endpoint</w:t>
-      </w:r>
-      <w:proofErr w:type="gramEnd"/>
-    </w:p>
-    <w:p>
-      <w:pPr>
-        <w:pStyle w:val="ListParagraph"/>
-        <w:numPr>
-          <w:ilvl w:val="1"/>
-          <w:numId w:val="1"/>
-        </w:numPr>
-        <w:rPr>
-          <w:lang w:val="en-US"/>
-        </w:rPr>
-      </w:pPr>
-      <w:proofErr w:type="spellStart"/>
-      <w:r>
-        <w:rPr>
-          <w:lang w:val="en-US"/>
-        </w:rPr>
-        <w:t>Api</w:t>
-      </w:r>
-      <w:proofErr w:type="spellEnd"/>
-      <w:r>
-        <w:rPr>
-          <w:lang w:val="en-US"/>
-        </w:rPr>
-        <w:t>/</w:t>
-      </w:r>
-      <w:proofErr w:type="spellStart"/>
-      <w:r>
-        <w:rPr>
-          <w:lang w:val="en-US"/>
-        </w:rPr>
-        <w:t>deleteEmployee</w:t>
-      </w:r>
-      <w:proofErr w:type="spellEnd"/>
-      <w:r>
-        <w:rPr>
-          <w:lang w:val="en-US"/>
-        </w:rPr>
-        <w:t xml:space="preserve"> </w:t>
-      </w:r>
-      <w:proofErr w:type="spellStart"/>
-      <w:r>
-        <w:rPr>
-          <w:lang w:val="en-US"/>
-        </w:rPr>
-        <w:t>etc</w:t>
-      </w:r>
-      <w:proofErr w:type="spellEnd"/>
+        <w:t>Don’t use the actual action in the endpoint</w:t>
+      </w:r>
+    </w:p>
+    <w:p>
+      <w:pPr>
+        <w:pStyle w:val="ListParagraph"/>
+        <w:numPr>
+          <w:ilvl w:val="1"/>
+          <w:numId w:val="1"/>
+        </w:numPr>
+        <w:rPr>
+          <w:lang w:val="en-US"/>
+        </w:rPr>
+      </w:pPr>
+      <w:r>
+        <w:rPr>
+          <w:lang w:val="en-US"/>
+        </w:rPr>
+        <w:t>Api/deleteEmployee etc</w:t>
+      </w:r>
     </w:p>
     <w:sectPr>
       <w:pgSz w:w="12240" w:h="15840"/>

</xml_diff>

<commit_message>
Changed DAO to Spring Data JPA
</commit_message>
<xml_diff>
--- a/Java Springboot notes.docx
+++ b/Java Springboot notes.docx
@@ -2897,6 +2897,73 @@
           <w:lang w:val="en-US"/>
         </w:rPr>
         <w:t>Api/deleteEmployee etc</w:t>
+      </w:r>
+    </w:p>
+    <w:p>
+      <w:pPr>
+        <w:rPr>
+          <w:lang w:val="en-US"/>
+        </w:rPr>
+      </w:pPr>
+      <w:r>
+        <w:rPr>
+          <w:lang w:val="en-US"/>
+        </w:rPr>
+        <w:t>Spring Data JPA</w:t>
+      </w:r>
+    </w:p>
+    <w:p>
+      <w:pPr>
+        <w:pStyle w:val="ListParagraph"/>
+        <w:numPr>
+          <w:ilvl w:val="0"/>
+          <w:numId w:val="1"/>
+        </w:numPr>
+        <w:rPr>
+          <w:lang w:val="en-US"/>
+        </w:rPr>
+      </w:pPr>
+      <w:r>
+        <w:rPr>
+          <w:lang w:val="en-US"/>
+        </w:rPr>
+        <w:t>Helps reduce code amount</w:t>
+      </w:r>
+    </w:p>
+    <w:p>
+      <w:pPr>
+        <w:pStyle w:val="ListParagraph"/>
+        <w:numPr>
+          <w:ilvl w:val="0"/>
+          <w:numId w:val="1"/>
+        </w:numPr>
+        <w:rPr>
+          <w:lang w:val="en-US"/>
+        </w:rPr>
+      </w:pPr>
+      <w:r>
+        <w:rPr>
+          <w:lang w:val="en-US"/>
+        </w:rPr>
+        <w:t>Plug in the specific DAO and spring will supply the CRUD implementation for you</w:t>
+      </w:r>
+    </w:p>
+    <w:p>
+      <w:pPr>
+        <w:pStyle w:val="ListParagraph"/>
+        <w:numPr>
+          <w:ilvl w:val="0"/>
+          <w:numId w:val="1"/>
+        </w:numPr>
+        <w:rPr>
+          <w:lang w:val="en-US"/>
+        </w:rPr>
+      </w:pPr>
+      <w:r>
+        <w:rPr>
+          <w:lang w:val="en-US"/>
+        </w:rPr>
+        <w:t>Use JPARepository interface for these features/operations</w:t>
       </w:r>
     </w:p>
     <w:sectPr>

</xml_diff>

<commit_message>
Changed rest controller to spring boot rest implementation
</commit_message>
<xml_diff>
--- a/Java Springboot notes.docx
+++ b/Java Springboot notes.docx
@@ -12,7 +12,21 @@
         <w:rPr>
           <w:lang w:val="en-US"/>
         </w:rPr>
-        <w:t>Java Springboot notes</w:t>
+        <w:t xml:space="preserve">Java </w:t>
+      </w:r>
+      <w:proofErr w:type="spellStart"/>
+      <w:r>
+        <w:rPr>
+          <w:lang w:val="en-US"/>
+        </w:rPr>
+        <w:t>Springboot</w:t>
+      </w:r>
+      <w:proofErr w:type="spellEnd"/>
+      <w:r>
+        <w:rPr>
+          <w:lang w:val="en-US"/>
+        </w:rPr>
+        <w:t xml:space="preserve"> notes</w:t>
       </w:r>
     </w:p>
     <w:p>
@@ -48,43 +62,75 @@
         <w:rPr>
           <w:lang w:val="en-US"/>
         </w:rPr>
-        <w:t>Minimizes manual configurations</w:t>
-      </w:r>
-    </w:p>
-    <w:p>
-      <w:pPr>
-        <w:pStyle w:val="ListParagraph"/>
-        <w:numPr>
-          <w:ilvl w:val="0"/>
-          <w:numId w:val="1"/>
-        </w:numPr>
-        <w:rPr>
-          <w:lang w:val="en-US"/>
-        </w:rPr>
-      </w:pPr>
-      <w:r>
-        <w:rPr>
-          <w:lang w:val="en-US"/>
-        </w:rPr>
-        <w:t>Perform Auto-configuration based on props files and JAR classpath</w:t>
-      </w:r>
-    </w:p>
-    <w:p>
-      <w:pPr>
-        <w:pStyle w:val="ListParagraph"/>
-        <w:numPr>
-          <w:ilvl w:val="0"/>
-          <w:numId w:val="1"/>
-        </w:numPr>
-        <w:rPr>
-          <w:lang w:val="en-US"/>
-        </w:rPr>
-      </w:pPr>
-      <w:r>
-        <w:rPr>
-          <w:lang w:val="en-US"/>
-        </w:rPr>
-        <w:t xml:space="preserve">Spring boot uses the same code as the spring framework, its primarily used to start up projects </w:t>
+        <w:t xml:space="preserve">Minimizes manual </w:t>
+      </w:r>
+      <w:proofErr w:type="gramStart"/>
+      <w:r>
+        <w:rPr>
+          <w:lang w:val="en-US"/>
+        </w:rPr>
+        <w:t>configurations</w:t>
+      </w:r>
+      <w:proofErr w:type="gramEnd"/>
+    </w:p>
+    <w:p>
+      <w:pPr>
+        <w:pStyle w:val="ListParagraph"/>
+        <w:numPr>
+          <w:ilvl w:val="0"/>
+          <w:numId w:val="1"/>
+        </w:numPr>
+        <w:rPr>
+          <w:lang w:val="en-US"/>
+        </w:rPr>
+      </w:pPr>
+      <w:r>
+        <w:rPr>
+          <w:lang w:val="en-US"/>
+        </w:rPr>
+        <w:t xml:space="preserve">Perform Auto-configuration based on props files and JAR </w:t>
+      </w:r>
+      <w:proofErr w:type="spellStart"/>
+      <w:proofErr w:type="gramStart"/>
+      <w:r>
+        <w:rPr>
+          <w:lang w:val="en-US"/>
+        </w:rPr>
+        <w:t>classpath</w:t>
+      </w:r>
+      <w:proofErr w:type="spellEnd"/>
+      <w:proofErr w:type="gramEnd"/>
+    </w:p>
+    <w:p>
+      <w:pPr>
+        <w:pStyle w:val="ListParagraph"/>
+        <w:numPr>
+          <w:ilvl w:val="0"/>
+          <w:numId w:val="1"/>
+        </w:numPr>
+        <w:rPr>
+          <w:lang w:val="en-US"/>
+        </w:rPr>
+      </w:pPr>
+      <w:r>
+        <w:rPr>
+          <w:lang w:val="en-US"/>
+        </w:rPr>
+        <w:t xml:space="preserve">Spring boot uses the same code as the spring framework, </w:t>
+      </w:r>
+      <w:proofErr w:type="gramStart"/>
+      <w:r>
+        <w:rPr>
+          <w:lang w:val="en-US"/>
+        </w:rPr>
+        <w:t>its</w:t>
+      </w:r>
+      <w:proofErr w:type="gramEnd"/>
+      <w:r>
+        <w:rPr>
+          <w:lang w:val="en-US"/>
+        </w:rPr>
+        <w:t xml:space="preserve"> primarily used to start up projects </w:t>
       </w:r>
       <w:r>
         <w:rPr>
@@ -121,8 +167,16 @@
         <w:rPr>
           <w:lang w:val="en-US"/>
         </w:rPr>
-        <w:t>Factory for creating beans and managing bean dependencies</w:t>
-      </w:r>
+        <w:t xml:space="preserve">Factory for creating beans and managing bean </w:t>
+      </w:r>
+      <w:proofErr w:type="gramStart"/>
+      <w:r>
+        <w:rPr>
+          <w:lang w:val="en-US"/>
+        </w:rPr>
+        <w:t>dependencies</w:t>
+      </w:r>
+      <w:proofErr w:type="gramEnd"/>
     </w:p>
     <w:p>
       <w:pPr>
@@ -171,12 +225,14 @@
           <w:lang w:val="en-US"/>
         </w:rPr>
       </w:pPr>
+      <w:proofErr w:type="spellStart"/>
       <w:r>
         <w:rPr>
           <w:lang w:val="en-US"/>
         </w:rPr>
         <w:t>SpEL</w:t>
       </w:r>
+      <w:proofErr w:type="spellEnd"/>
     </w:p>
     <w:p>
       <w:pPr>
@@ -242,8 +298,16 @@
         <w:rPr>
           <w:lang w:val="en-US"/>
         </w:rPr>
-        <w:t>Adds functionality to objects declaratively</w:t>
-      </w:r>
+        <w:t xml:space="preserve">Adds functionality to objects </w:t>
+      </w:r>
+      <w:proofErr w:type="gramStart"/>
+      <w:r>
+        <w:rPr>
+          <w:lang w:val="en-US"/>
+        </w:rPr>
+        <w:t>declaratively</w:t>
+      </w:r>
+      <w:proofErr w:type="gramEnd"/>
     </w:p>
     <w:p>
       <w:pPr>
@@ -399,8 +463,16 @@
         <w:rPr>
           <w:lang w:val="en-US"/>
         </w:rPr>
-        <w:t>Reduces source code significantly</w:t>
-      </w:r>
+        <w:t xml:space="preserve">Reduces source code </w:t>
+      </w:r>
+      <w:proofErr w:type="gramStart"/>
+      <w:r>
+        <w:rPr>
+          <w:lang w:val="en-US"/>
+        </w:rPr>
+        <w:t>significantly</w:t>
+      </w:r>
+      <w:proofErr w:type="gramEnd"/>
     </w:p>
     <w:p>
       <w:pPr>
@@ -525,8 +597,16 @@
         <w:rPr>
           <w:lang w:val="en-US"/>
         </w:rPr>
-        <w:t>Send a message to a queue, asynchronous</w:t>
-      </w:r>
+        <w:t xml:space="preserve">Send a message to a queue, </w:t>
+      </w:r>
+      <w:proofErr w:type="gramStart"/>
+      <w:r>
+        <w:rPr>
+          <w:lang w:val="en-US"/>
+        </w:rPr>
+        <w:t>asynchronous</w:t>
+      </w:r>
+      <w:proofErr w:type="gramEnd"/>
     </w:p>
     <w:p>
       <w:pPr>
@@ -543,8 +623,16 @@
         <w:rPr>
           <w:lang w:val="en-US"/>
         </w:rPr>
-        <w:t>Spring provides helper classes for this</w:t>
-      </w:r>
+        <w:t xml:space="preserve">Spring provides helper classes for </w:t>
+      </w:r>
+      <w:proofErr w:type="gramStart"/>
+      <w:r>
+        <w:rPr>
+          <w:lang w:val="en-US"/>
+        </w:rPr>
+        <w:t>this</w:t>
+      </w:r>
+      <w:proofErr w:type="gramEnd"/>
     </w:p>
     <w:p>
       <w:pPr>
@@ -691,8 +779,16 @@
         <w:rPr>
           <w:lang w:val="en-US"/>
         </w:rPr>
-        <w:t>Do not use the webapp directory if the application is packaged as a JAR</w:t>
-      </w:r>
+        <w:t xml:space="preserve">Do not use the webapp directory if the application is packaged as a </w:t>
+      </w:r>
+      <w:proofErr w:type="gramStart"/>
+      <w:r>
+        <w:rPr>
+          <w:lang w:val="en-US"/>
+        </w:rPr>
+        <w:t>JAR</w:t>
+      </w:r>
+      <w:proofErr w:type="gramEnd"/>
     </w:p>
     <w:p>
       <w:pPr>
@@ -758,8 +854,16 @@
         <w:rPr>
           <w:lang w:val="en-US"/>
         </w:rPr>
-        <w:t>Collection of dependencies grouped together</w:t>
-      </w:r>
+        <w:t xml:space="preserve">Collection of dependencies grouped </w:t>
+      </w:r>
+      <w:proofErr w:type="gramStart"/>
+      <w:r>
+        <w:rPr>
+          <w:lang w:val="en-US"/>
+        </w:rPr>
+        <w:t>together</w:t>
+      </w:r>
+      <w:proofErr w:type="gramEnd"/>
     </w:p>
     <w:p>
       <w:pPr>
@@ -817,8 +921,30 @@
         <w:rPr>
           <w:lang w:val="en-US"/>
         </w:rPr>
-        <w:t>spring-boot-devtools will automatically restart the application when your code is updated</w:t>
-      </w:r>
+        <w:t>spring-boot-</w:t>
+      </w:r>
+      <w:proofErr w:type="spellStart"/>
+      <w:r>
+        <w:rPr>
+          <w:lang w:val="en-US"/>
+        </w:rPr>
+        <w:t>devtools</w:t>
+      </w:r>
+      <w:proofErr w:type="spellEnd"/>
+      <w:r>
+        <w:rPr>
+          <w:lang w:val="en-US"/>
+        </w:rPr>
+        <w:t xml:space="preserve"> will automatically restart the application when your code is </w:t>
+      </w:r>
+      <w:proofErr w:type="gramStart"/>
+      <w:r>
+        <w:rPr>
+          <w:lang w:val="en-US"/>
+        </w:rPr>
+        <w:t>updated</w:t>
+      </w:r>
+      <w:proofErr w:type="gramEnd"/>
     </w:p>
     <w:p>
       <w:pPr>
@@ -848,44 +974,68 @@
         <w:rPr>
           <w:lang w:val="en-US"/>
         </w:rPr>
-        <w:t>Exposes endpoints to monitor and manage your application</w:t>
-      </w:r>
-    </w:p>
-    <w:p>
-      <w:pPr>
-        <w:pStyle w:val="ListParagraph"/>
-        <w:numPr>
-          <w:ilvl w:val="0"/>
-          <w:numId w:val="1"/>
-        </w:numPr>
-        <w:rPr>
-          <w:lang w:val="en-US"/>
-        </w:rPr>
-      </w:pPr>
-      <w:r>
-        <w:rPr>
-          <w:lang w:val="en-US"/>
-        </w:rPr>
-        <w:t>Easy get DevOps functionality</w:t>
-      </w:r>
-    </w:p>
-    <w:p>
-      <w:pPr>
-        <w:pStyle w:val="ListParagraph"/>
-        <w:numPr>
-          <w:ilvl w:val="0"/>
-          <w:numId w:val="1"/>
-        </w:numPr>
-        <w:rPr>
-          <w:lang w:val="en-US"/>
-        </w:rPr>
-      </w:pPr>
-      <w:r>
-        <w:rPr>
-          <w:lang w:val="en-US"/>
-        </w:rPr>
-        <w:t>REST endpoints are automatically updated here</w:t>
-      </w:r>
+        <w:t xml:space="preserve">Exposes endpoints to monitor and manage your </w:t>
+      </w:r>
+      <w:proofErr w:type="gramStart"/>
+      <w:r>
+        <w:rPr>
+          <w:lang w:val="en-US"/>
+        </w:rPr>
+        <w:t>application</w:t>
+      </w:r>
+      <w:proofErr w:type="gramEnd"/>
+    </w:p>
+    <w:p>
+      <w:pPr>
+        <w:pStyle w:val="ListParagraph"/>
+        <w:numPr>
+          <w:ilvl w:val="0"/>
+          <w:numId w:val="1"/>
+        </w:numPr>
+        <w:rPr>
+          <w:lang w:val="en-US"/>
+        </w:rPr>
+      </w:pPr>
+      <w:r>
+        <w:rPr>
+          <w:lang w:val="en-US"/>
+        </w:rPr>
+        <w:t xml:space="preserve">Easy get DevOps </w:t>
+      </w:r>
+      <w:proofErr w:type="gramStart"/>
+      <w:r>
+        <w:rPr>
+          <w:lang w:val="en-US"/>
+        </w:rPr>
+        <w:t>functionality</w:t>
+      </w:r>
+      <w:proofErr w:type="gramEnd"/>
+    </w:p>
+    <w:p>
+      <w:pPr>
+        <w:pStyle w:val="ListParagraph"/>
+        <w:numPr>
+          <w:ilvl w:val="0"/>
+          <w:numId w:val="1"/>
+        </w:numPr>
+        <w:rPr>
+          <w:lang w:val="en-US"/>
+        </w:rPr>
+      </w:pPr>
+      <w:r>
+        <w:rPr>
+          <w:lang w:val="en-US"/>
+        </w:rPr>
+        <w:t xml:space="preserve">REST endpoints are automatically updated </w:t>
+      </w:r>
+      <w:proofErr w:type="gramStart"/>
+      <w:r>
+        <w:rPr>
+          <w:lang w:val="en-US"/>
+        </w:rPr>
+        <w:t>here</w:t>
+      </w:r>
+      <w:proofErr w:type="gramEnd"/>
     </w:p>
     <w:p>
       <w:pPr>
@@ -944,8 +1094,16 @@
         <w:rPr>
           <w:lang w:val="en-US"/>
         </w:rPr>
-        <w:t>Used by monitoring apps to see if it is up or down</w:t>
-      </w:r>
+        <w:t xml:space="preserve">Used by monitoring apps to see if it is up or </w:t>
+      </w:r>
+      <w:proofErr w:type="gramStart"/>
+      <w:r>
+        <w:rPr>
+          <w:lang w:val="en-US"/>
+        </w:rPr>
+        <w:t>down</w:t>
+      </w:r>
+      <w:proofErr w:type="gramEnd"/>
     </w:p>
     <w:p>
       <w:pPr>
@@ -986,62 +1144,96 @@
         <w:rPr>
           <w:lang w:val="en-US"/>
         </w:rPr>
-        <w:t>Provides more information about your application</w:t>
-      </w:r>
-    </w:p>
-    <w:p>
-      <w:pPr>
-        <w:pStyle w:val="ListParagraph"/>
-        <w:numPr>
-          <w:ilvl w:val="0"/>
-          <w:numId w:val="1"/>
-        </w:numPr>
-        <w:rPr>
-          <w:lang w:val="en-US"/>
-        </w:rPr>
-      </w:pPr>
-      <w:r>
-        <w:rPr>
-          <w:lang w:val="en-US"/>
-        </w:rPr>
-        <w:t>/auditevents</w:t>
-      </w:r>
-    </w:p>
-    <w:p>
-      <w:pPr>
-        <w:pStyle w:val="ListParagraph"/>
-        <w:numPr>
-          <w:ilvl w:val="0"/>
-          <w:numId w:val="1"/>
-        </w:numPr>
-        <w:rPr>
-          <w:lang w:val="en-US"/>
-        </w:rPr>
-      </w:pPr>
-      <w:r>
-        <w:rPr>
-          <w:lang w:val="en-US"/>
-        </w:rPr>
-        <w:t>/beans</w:t>
-      </w:r>
-    </w:p>
-    <w:p>
-      <w:pPr>
-        <w:pStyle w:val="ListParagraph"/>
-        <w:numPr>
-          <w:ilvl w:val="0"/>
-          <w:numId w:val="1"/>
-        </w:numPr>
-        <w:rPr>
-          <w:lang w:val="en-US"/>
-        </w:rPr>
-      </w:pPr>
-      <w:r>
-        <w:rPr>
-          <w:lang w:val="en-US"/>
-        </w:rPr>
-        <w:t>/mappings</w:t>
-      </w:r>
+        <w:t xml:space="preserve">Provides more information about your </w:t>
+      </w:r>
+      <w:proofErr w:type="gramStart"/>
+      <w:r>
+        <w:rPr>
+          <w:lang w:val="en-US"/>
+        </w:rPr>
+        <w:t>application</w:t>
+      </w:r>
+      <w:proofErr w:type="gramEnd"/>
+    </w:p>
+    <w:p>
+      <w:pPr>
+        <w:pStyle w:val="ListParagraph"/>
+        <w:numPr>
+          <w:ilvl w:val="0"/>
+          <w:numId w:val="1"/>
+        </w:numPr>
+        <w:rPr>
+          <w:lang w:val="en-US"/>
+        </w:rPr>
+      </w:pPr>
+      <w:r>
+        <w:rPr>
+          <w:lang w:val="en-US"/>
+        </w:rPr>
+        <w:t>/</w:t>
+      </w:r>
+      <w:proofErr w:type="spellStart"/>
+      <w:proofErr w:type="gramStart"/>
+      <w:r>
+        <w:rPr>
+          <w:lang w:val="en-US"/>
+        </w:rPr>
+        <w:t>auditevents</w:t>
+      </w:r>
+      <w:proofErr w:type="spellEnd"/>
+      <w:proofErr w:type="gramEnd"/>
+    </w:p>
+    <w:p>
+      <w:pPr>
+        <w:pStyle w:val="ListParagraph"/>
+        <w:numPr>
+          <w:ilvl w:val="0"/>
+          <w:numId w:val="1"/>
+        </w:numPr>
+        <w:rPr>
+          <w:lang w:val="en-US"/>
+        </w:rPr>
+      </w:pPr>
+      <w:r>
+        <w:rPr>
+          <w:lang w:val="en-US"/>
+        </w:rPr>
+        <w:t>/</w:t>
+      </w:r>
+      <w:proofErr w:type="gramStart"/>
+      <w:r>
+        <w:rPr>
+          <w:lang w:val="en-US"/>
+        </w:rPr>
+        <w:t>beans</w:t>
+      </w:r>
+      <w:proofErr w:type="gramEnd"/>
+    </w:p>
+    <w:p>
+      <w:pPr>
+        <w:pStyle w:val="ListParagraph"/>
+        <w:numPr>
+          <w:ilvl w:val="0"/>
+          <w:numId w:val="1"/>
+        </w:numPr>
+        <w:rPr>
+          <w:lang w:val="en-US"/>
+        </w:rPr>
+      </w:pPr>
+      <w:r>
+        <w:rPr>
+          <w:lang w:val="en-US"/>
+        </w:rPr>
+        <w:t>/</w:t>
+      </w:r>
+      <w:proofErr w:type="gramStart"/>
+      <w:r>
+        <w:rPr>
+          <w:lang w:val="en-US"/>
+        </w:rPr>
+        <w:t>mappings</w:t>
+      </w:r>
+      <w:proofErr w:type="gramEnd"/>
     </w:p>
     <w:p>
       <w:pPr>
@@ -1088,48 +1280,94 @@
           <w:lang w:val="en-US"/>
         </w:rPr>
       </w:pPr>
-      <w:r>
-        <w:rPr>
-          <w:lang w:val="en-US"/>
-        </w:rPr>
-        <w:t>Mvnw package (to package project)</w:t>
-      </w:r>
-    </w:p>
-    <w:p>
-      <w:pPr>
-        <w:pStyle w:val="ListParagraph"/>
-        <w:numPr>
-          <w:ilvl w:val="0"/>
-          <w:numId w:val="1"/>
-        </w:numPr>
-        <w:rPr>
-          <w:lang w:val="en-US"/>
-        </w:rPr>
-      </w:pPr>
-      <w:r>
-        <w:rPr>
-          <w:lang w:val="en-US"/>
-        </w:rPr>
-        <w:t>Java – jar (appname)</w:t>
-      </w:r>
-    </w:p>
-    <w:p>
-      <w:pPr>
-        <w:pStyle w:val="ListParagraph"/>
-        <w:numPr>
-          <w:ilvl w:val="0"/>
-          <w:numId w:val="1"/>
-        </w:numPr>
-        <w:rPr>
-          <w:lang w:val="en-US"/>
-        </w:rPr>
-      </w:pPr>
-      <w:r>
-        <w:rPr>
-          <w:lang w:val="en-US"/>
-        </w:rPr>
-        <w:t>Mvnw spring-boot:run</w:t>
-      </w:r>
+      <w:proofErr w:type="spellStart"/>
+      <w:r>
+        <w:rPr>
+          <w:lang w:val="en-US"/>
+        </w:rPr>
+        <w:t>Mvnw</w:t>
+      </w:r>
+      <w:proofErr w:type="spellEnd"/>
+      <w:r>
+        <w:rPr>
+          <w:lang w:val="en-US"/>
+        </w:rPr>
+        <w:t xml:space="preserve"> package (to package project)</w:t>
+      </w:r>
+    </w:p>
+    <w:p>
+      <w:pPr>
+        <w:pStyle w:val="ListParagraph"/>
+        <w:numPr>
+          <w:ilvl w:val="0"/>
+          <w:numId w:val="1"/>
+        </w:numPr>
+        <w:rPr>
+          <w:lang w:val="en-US"/>
+        </w:rPr>
+      </w:pPr>
+      <w:r>
+        <w:rPr>
+          <w:lang w:val="en-US"/>
+        </w:rPr>
+        <w:t>Java – jar (</w:t>
+      </w:r>
+      <w:proofErr w:type="spellStart"/>
+      <w:r>
+        <w:rPr>
+          <w:lang w:val="en-US"/>
+        </w:rPr>
+        <w:t>appname</w:t>
+      </w:r>
+      <w:proofErr w:type="spellEnd"/>
+      <w:r>
+        <w:rPr>
+          <w:lang w:val="en-US"/>
+        </w:rPr>
+        <w:t>)</w:t>
+      </w:r>
+    </w:p>
+    <w:p>
+      <w:pPr>
+        <w:pStyle w:val="ListParagraph"/>
+        <w:numPr>
+          <w:ilvl w:val="0"/>
+          <w:numId w:val="1"/>
+        </w:numPr>
+        <w:rPr>
+          <w:lang w:val="en-US"/>
+        </w:rPr>
+      </w:pPr>
+      <w:proofErr w:type="spellStart"/>
+      <w:r>
+        <w:rPr>
+          <w:lang w:val="en-US"/>
+        </w:rPr>
+        <w:t>Mvnw</w:t>
+      </w:r>
+      <w:proofErr w:type="spellEnd"/>
+      <w:r>
+        <w:rPr>
+          <w:lang w:val="en-US"/>
+        </w:rPr>
+        <w:t xml:space="preserve"> </w:t>
+      </w:r>
+      <w:proofErr w:type="spellStart"/>
+      <w:r>
+        <w:rPr>
+          <w:lang w:val="en-US"/>
+        </w:rPr>
+        <w:t>spring-</w:t>
+      </w:r>
+      <w:proofErr w:type="gramStart"/>
+      <w:r>
+        <w:rPr>
+          <w:lang w:val="en-US"/>
+        </w:rPr>
+        <w:t>boot:run</w:t>
+      </w:r>
+      <w:proofErr w:type="spellEnd"/>
+      <w:proofErr w:type="gramEnd"/>
     </w:p>
     <w:p>
       <w:pPr>
@@ -1285,12 +1523,14 @@
           <w:lang w:val="en-US"/>
         </w:rPr>
       </w:pPr>
+      <w:proofErr w:type="spellStart"/>
       <w:r>
         <w:rPr>
           <w:lang w:val="en-US"/>
         </w:rPr>
         <w:t>Devtools</w:t>
       </w:r>
+      <w:proofErr w:type="spellEnd"/>
     </w:p>
     <w:p>
       <w:pPr>
@@ -1356,7 +1596,21 @@
         <w:rPr>
           <w:lang w:val="en-US"/>
         </w:rPr>
-        <w:t>Use when you have require dependencies</w:t>
+        <w:t xml:space="preserve">Use when you have </w:t>
+      </w:r>
+      <w:proofErr w:type="gramStart"/>
+      <w:r>
+        <w:rPr>
+          <w:lang w:val="en-US"/>
+        </w:rPr>
+        <w:t>require</w:t>
+      </w:r>
+      <w:proofErr w:type="gramEnd"/>
+      <w:r>
+        <w:rPr>
+          <w:lang w:val="en-US"/>
+        </w:rPr>
+        <w:t xml:space="preserve"> dependencies</w:t>
       </w:r>
     </w:p>
     <w:p>
@@ -1410,8 +1664,16 @@
         <w:rPr>
           <w:lang w:val="en-US"/>
         </w:rPr>
-        <w:t>Use this when you have optional dependencies</w:t>
-      </w:r>
+        <w:t xml:space="preserve">Use this when you have optional </w:t>
+      </w:r>
+      <w:proofErr w:type="gramStart"/>
+      <w:r>
+        <w:rPr>
+          <w:lang w:val="en-US"/>
+        </w:rPr>
+        <w:t>dependencies</w:t>
+      </w:r>
+      <w:proofErr w:type="gramEnd"/>
     </w:p>
     <w:p>
       <w:pPr>
@@ -1428,8 +1690,16 @@
         <w:rPr>
           <w:lang w:val="en-US"/>
         </w:rPr>
-        <w:t>If not provided, can provide reasonable default logic</w:t>
-      </w:r>
+        <w:t xml:space="preserve">If not provided, can provide reasonable default </w:t>
+      </w:r>
+      <w:proofErr w:type="gramStart"/>
+      <w:r>
+        <w:rPr>
+          <w:lang w:val="en-US"/>
+        </w:rPr>
+        <w:t>logic</w:t>
+      </w:r>
+      <w:proofErr w:type="gramEnd"/>
     </w:p>
     <w:p>
       <w:pPr>
@@ -1460,11 +1730,19 @@
           <w:lang w:val="en-US"/>
         </w:rPr>
       </w:pPr>
-      <w:r>
-        <w:rPr>
-          <w:lang w:val="en-US"/>
-        </w:rPr>
-        <w:t>Generally try to avoid using this</w:t>
+      <w:proofErr w:type="gramStart"/>
+      <w:r>
+        <w:rPr>
+          <w:lang w:val="en-US"/>
+        </w:rPr>
+        <w:t>Generally</w:t>
+      </w:r>
+      <w:proofErr w:type="gramEnd"/>
+      <w:r>
+        <w:rPr>
+          <w:lang w:val="en-US"/>
+        </w:rPr>
+        <w:t xml:space="preserve"> try to avoid using this</w:t>
       </w:r>
     </w:p>
     <w:p>
@@ -1482,26 +1760,36 @@
         <w:rPr>
           <w:lang w:val="en-US"/>
         </w:rPr>
-        <w:t>It’s difficult to unit test</w:t>
-      </w:r>
-    </w:p>
-    <w:p>
-      <w:pPr>
-        <w:pStyle w:val="ListParagraph"/>
-        <w:numPr>
-          <w:ilvl w:val="0"/>
-          <w:numId w:val="1"/>
-        </w:numPr>
-        <w:rPr>
-          <w:lang w:val="en-US"/>
-        </w:rPr>
-      </w:pPr>
+        <w:t xml:space="preserve">It’s difficult to unit </w:t>
+      </w:r>
+      <w:proofErr w:type="gramStart"/>
+      <w:r>
+        <w:rPr>
+          <w:lang w:val="en-US"/>
+        </w:rPr>
+        <w:t>test</w:t>
+      </w:r>
+      <w:proofErr w:type="gramEnd"/>
+    </w:p>
+    <w:p>
+      <w:pPr>
+        <w:pStyle w:val="ListParagraph"/>
+        <w:numPr>
+          <w:ilvl w:val="0"/>
+          <w:numId w:val="1"/>
+        </w:numPr>
+        <w:rPr>
+          <w:lang w:val="en-US"/>
+        </w:rPr>
+      </w:pPr>
+      <w:proofErr w:type="spellStart"/>
       <w:r>
         <w:rPr>
           <w:lang w:val="en-US"/>
         </w:rPr>
         <w:t>Autowiring</w:t>
       </w:r>
+      <w:proofErr w:type="spellEnd"/>
     </w:p>
     <w:p>
       <w:pPr>
@@ -1518,8 +1806,16 @@
         <w:rPr>
           <w:lang w:val="en-US"/>
         </w:rPr>
-        <w:t>Spring will look for a class that matches</w:t>
-      </w:r>
+        <w:t xml:space="preserve">Spring will look for a class that </w:t>
+      </w:r>
+      <w:proofErr w:type="gramStart"/>
+      <w:r>
+        <w:rPr>
+          <w:lang w:val="en-US"/>
+        </w:rPr>
+        <w:t>matches</w:t>
+      </w:r>
+      <w:proofErr w:type="gramEnd"/>
     </w:p>
     <w:p>
       <w:pPr>
@@ -1536,8 +1832,16 @@
         <w:rPr>
           <w:lang w:val="en-US"/>
         </w:rPr>
-        <w:t>Matches by type and uses it automatically</w:t>
-      </w:r>
+        <w:t xml:space="preserve">Matches by type and uses it </w:t>
+      </w:r>
+      <w:proofErr w:type="gramStart"/>
+      <w:r>
+        <w:rPr>
+          <w:lang w:val="en-US"/>
+        </w:rPr>
+        <w:t>automatically</w:t>
+      </w:r>
+      <w:proofErr w:type="gramEnd"/>
     </w:p>
     <w:p>
       <w:pPr>
@@ -1567,8 +1871,16 @@
         <w:rPr>
           <w:lang w:val="en-US"/>
         </w:rPr>
-        <w:t>Spring will can your components for specific tags</w:t>
-      </w:r>
+        <w:t xml:space="preserve">Spring will can your components for specific </w:t>
+      </w:r>
+      <w:proofErr w:type="gramStart"/>
+      <w:r>
+        <w:rPr>
+          <w:lang w:val="en-US"/>
+        </w:rPr>
+        <w:t>tags</w:t>
+      </w:r>
+      <w:proofErr w:type="gramEnd"/>
     </w:p>
     <w:p>
       <w:pPr>
@@ -1598,62 +1910,94 @@
         <w:rPr>
           <w:lang w:val="en-US"/>
         </w:rPr>
-        <w:t>You can use the Qualifier annotation to specify which class to use for injection</w:t>
-      </w:r>
-    </w:p>
-    <w:p>
-      <w:pPr>
-        <w:pStyle w:val="ListParagraph"/>
-        <w:numPr>
-          <w:ilvl w:val="0"/>
-          <w:numId w:val="1"/>
-        </w:numPr>
-        <w:rPr>
-          <w:lang w:val="en-US"/>
-        </w:rPr>
-      </w:pPr>
-      <w:r>
-        <w:rPr>
-          <w:lang w:val="en-US"/>
-        </w:rPr>
-        <w:t>You can also use the @Primary annotation to specify which one</w:t>
-      </w:r>
-    </w:p>
-    <w:p>
-      <w:pPr>
-        <w:pStyle w:val="ListParagraph"/>
-        <w:numPr>
-          <w:ilvl w:val="0"/>
-          <w:numId w:val="1"/>
-        </w:numPr>
-        <w:rPr>
-          <w:lang w:val="en-US"/>
-        </w:rPr>
-      </w:pPr>
-      <w:r>
-        <w:rPr>
-          <w:lang w:val="en-US"/>
-        </w:rPr>
-        <w:t>Qualifier overrides the primary annotation</w:t>
-      </w:r>
-    </w:p>
-    <w:p>
-      <w:pPr>
-        <w:pStyle w:val="ListParagraph"/>
-        <w:numPr>
-          <w:ilvl w:val="0"/>
-          <w:numId w:val="1"/>
-        </w:numPr>
-        <w:rPr>
-          <w:lang w:val="en-US"/>
-        </w:rPr>
-      </w:pPr>
-      <w:r>
-        <w:rPr>
-          <w:lang w:val="en-US"/>
-        </w:rPr>
-        <w:t>Can only have one primary annotation class</w:t>
-      </w:r>
+        <w:t xml:space="preserve">You can use the Qualifier annotation to specify which class to use for </w:t>
+      </w:r>
+      <w:proofErr w:type="gramStart"/>
+      <w:r>
+        <w:rPr>
+          <w:lang w:val="en-US"/>
+        </w:rPr>
+        <w:t>injection</w:t>
+      </w:r>
+      <w:proofErr w:type="gramEnd"/>
+    </w:p>
+    <w:p>
+      <w:pPr>
+        <w:pStyle w:val="ListParagraph"/>
+        <w:numPr>
+          <w:ilvl w:val="0"/>
+          <w:numId w:val="1"/>
+        </w:numPr>
+        <w:rPr>
+          <w:lang w:val="en-US"/>
+        </w:rPr>
+      </w:pPr>
+      <w:r>
+        <w:rPr>
+          <w:lang w:val="en-US"/>
+        </w:rPr>
+        <w:t xml:space="preserve">You can also use the @Primary annotation to specify which </w:t>
+      </w:r>
+      <w:proofErr w:type="gramStart"/>
+      <w:r>
+        <w:rPr>
+          <w:lang w:val="en-US"/>
+        </w:rPr>
+        <w:t>one</w:t>
+      </w:r>
+      <w:proofErr w:type="gramEnd"/>
+    </w:p>
+    <w:p>
+      <w:pPr>
+        <w:pStyle w:val="ListParagraph"/>
+        <w:numPr>
+          <w:ilvl w:val="0"/>
+          <w:numId w:val="1"/>
+        </w:numPr>
+        <w:rPr>
+          <w:lang w:val="en-US"/>
+        </w:rPr>
+      </w:pPr>
+      <w:r>
+        <w:rPr>
+          <w:lang w:val="en-US"/>
+        </w:rPr>
+        <w:t xml:space="preserve">Qualifier overrides the primary </w:t>
+      </w:r>
+      <w:proofErr w:type="gramStart"/>
+      <w:r>
+        <w:rPr>
+          <w:lang w:val="en-US"/>
+        </w:rPr>
+        <w:t>annotation</w:t>
+      </w:r>
+      <w:proofErr w:type="gramEnd"/>
+    </w:p>
+    <w:p>
+      <w:pPr>
+        <w:pStyle w:val="ListParagraph"/>
+        <w:numPr>
+          <w:ilvl w:val="0"/>
+          <w:numId w:val="1"/>
+        </w:numPr>
+        <w:rPr>
+          <w:lang w:val="en-US"/>
+        </w:rPr>
+      </w:pPr>
+      <w:r>
+        <w:rPr>
+          <w:lang w:val="en-US"/>
+        </w:rPr>
+        <w:t xml:space="preserve">Can only have one primary annotation </w:t>
+      </w:r>
+      <w:proofErr w:type="gramStart"/>
+      <w:r>
+        <w:rPr>
+          <w:lang w:val="en-US"/>
+        </w:rPr>
+        <w:t>class</w:t>
+      </w:r>
+      <w:proofErr w:type="gramEnd"/>
     </w:p>
     <w:p>
       <w:pPr>
@@ -1683,8 +2027,16 @@
         <w:rPr>
           <w:lang w:val="en-US"/>
         </w:rPr>
-        <w:t>Default scope is singleton</w:t>
-      </w:r>
+        <w:t xml:space="preserve">Default scope is </w:t>
+      </w:r>
+      <w:proofErr w:type="gramStart"/>
+      <w:r>
+        <w:rPr>
+          <w:lang w:val="en-US"/>
+        </w:rPr>
+        <w:t>singleton</w:t>
+      </w:r>
+      <w:proofErr w:type="gramEnd"/>
     </w:p>
     <w:p>
       <w:pPr>
@@ -1719,26 +2071,42 @@
         <w:rPr>
           <w:lang w:val="en-US"/>
         </w:rPr>
-        <w:t>Request, scoped to http web request</w:t>
-      </w:r>
-    </w:p>
-    <w:p>
-      <w:pPr>
-        <w:pStyle w:val="ListParagraph"/>
-        <w:numPr>
-          <w:ilvl w:val="0"/>
-          <w:numId w:val="1"/>
-        </w:numPr>
-        <w:rPr>
-          <w:lang w:val="en-US"/>
-        </w:rPr>
-      </w:pPr>
-      <w:r>
-        <w:rPr>
-          <w:lang w:val="en-US"/>
-        </w:rPr>
-        <w:t>Session, scoped to http session</w:t>
-      </w:r>
+        <w:t xml:space="preserve">Request, scoped to http web </w:t>
+      </w:r>
+      <w:proofErr w:type="gramStart"/>
+      <w:r>
+        <w:rPr>
+          <w:lang w:val="en-US"/>
+        </w:rPr>
+        <w:t>request</w:t>
+      </w:r>
+      <w:proofErr w:type="gramEnd"/>
+    </w:p>
+    <w:p>
+      <w:pPr>
+        <w:pStyle w:val="ListParagraph"/>
+        <w:numPr>
+          <w:ilvl w:val="0"/>
+          <w:numId w:val="1"/>
+        </w:numPr>
+        <w:rPr>
+          <w:lang w:val="en-US"/>
+        </w:rPr>
+      </w:pPr>
+      <w:r>
+        <w:rPr>
+          <w:lang w:val="en-US"/>
+        </w:rPr>
+        <w:t xml:space="preserve">Session, scoped to http </w:t>
+      </w:r>
+      <w:proofErr w:type="gramStart"/>
+      <w:r>
+        <w:rPr>
+          <w:lang w:val="en-US"/>
+        </w:rPr>
+        <w:t>session</w:t>
+      </w:r>
+      <w:proofErr w:type="gramEnd"/>
     </w:p>
     <w:p>
       <w:pPr>
@@ -1786,26 +2154,42 @@
         <w:rPr>
           <w:lang w:val="en-US"/>
         </w:rPr>
-        <w:t>Bean instantiated</w:t>
-      </w:r>
-    </w:p>
-    <w:p>
-      <w:pPr>
-        <w:pStyle w:val="ListParagraph"/>
-        <w:numPr>
-          <w:ilvl w:val="0"/>
-          <w:numId w:val="1"/>
-        </w:numPr>
-        <w:rPr>
-          <w:lang w:val="en-US"/>
-        </w:rPr>
-      </w:pPr>
-      <w:r>
-        <w:rPr>
-          <w:lang w:val="en-US"/>
-        </w:rPr>
-        <w:t>Dependencies injected</w:t>
-      </w:r>
+        <w:t xml:space="preserve">Bean </w:t>
+      </w:r>
+      <w:proofErr w:type="gramStart"/>
+      <w:r>
+        <w:rPr>
+          <w:lang w:val="en-US"/>
+        </w:rPr>
+        <w:t>instantiated</w:t>
+      </w:r>
+      <w:proofErr w:type="gramEnd"/>
+    </w:p>
+    <w:p>
+      <w:pPr>
+        <w:pStyle w:val="ListParagraph"/>
+        <w:numPr>
+          <w:ilvl w:val="0"/>
+          <w:numId w:val="1"/>
+        </w:numPr>
+        <w:rPr>
+          <w:lang w:val="en-US"/>
+        </w:rPr>
+      </w:pPr>
+      <w:r>
+        <w:rPr>
+          <w:lang w:val="en-US"/>
+        </w:rPr>
+        <w:t xml:space="preserve">Dependencies </w:t>
+      </w:r>
+      <w:proofErr w:type="gramStart"/>
+      <w:r>
+        <w:rPr>
+          <w:lang w:val="en-US"/>
+        </w:rPr>
+        <w:t>injected</w:t>
+      </w:r>
+      <w:proofErr w:type="gramEnd"/>
     </w:p>
     <w:p>
       <w:pPr>
@@ -1876,25 +2260,47 @@
         <w:rPr>
           <w:lang w:val="en-US"/>
         </w:rPr>
-        <w:t>Container is shutdown</w:t>
-      </w:r>
-    </w:p>
-    <w:p>
-      <w:pPr>
-        <w:pStyle w:val="ListParagraph"/>
-        <w:numPr>
-          <w:ilvl w:val="0"/>
-          <w:numId w:val="1"/>
-        </w:numPr>
-        <w:rPr>
-          <w:lang w:val="en-US"/>
-        </w:rPr>
-      </w:pPr>
-      <w:r>
-        <w:rPr>
-          <w:lang w:val="en-US"/>
-        </w:rPr>
-        <w:t>Custom destroy method</w:t>
+        <w:t xml:space="preserve">Container is </w:t>
+      </w:r>
+      <w:proofErr w:type="gramStart"/>
+      <w:r>
+        <w:rPr>
+          <w:lang w:val="en-US"/>
+        </w:rPr>
+        <w:t>shutdown</w:t>
+      </w:r>
+      <w:proofErr w:type="gramEnd"/>
+    </w:p>
+    <w:p>
+      <w:pPr>
+        <w:pStyle w:val="ListParagraph"/>
+        <w:numPr>
+          <w:ilvl w:val="0"/>
+          <w:numId w:val="1"/>
+        </w:numPr>
+        <w:rPr>
+          <w:lang w:val="en-US"/>
+        </w:rPr>
+      </w:pPr>
+      <w:r>
+        <w:rPr>
+          <w:lang w:val="en-US"/>
+        </w:rPr>
+        <w:t xml:space="preserve">Custom </w:t>
+      </w:r>
+      <w:proofErr w:type="gramStart"/>
+      <w:r>
+        <w:rPr>
+          <w:lang w:val="en-US"/>
+        </w:rPr>
+        <w:t>destroy</w:t>
+      </w:r>
+      <w:proofErr w:type="gramEnd"/>
+      <w:r>
+        <w:rPr>
+          <w:lang w:val="en-US"/>
+        </w:rPr>
+        <w:t xml:space="preserve"> method</w:t>
       </w:r>
     </w:p>
     <w:p>
@@ -1926,100 +2332,168 @@
           <w:lang w:val="en-US"/>
         </w:rPr>
         <w:lastRenderedPageBreak/>
-        <w:t>This custom can be good for adding any startup logic you need</w:t>
-      </w:r>
-    </w:p>
-    <w:p>
-      <w:pPr>
-        <w:pStyle w:val="ListParagraph"/>
-        <w:numPr>
-          <w:ilvl w:val="0"/>
-          <w:numId w:val="1"/>
-        </w:numPr>
-        <w:rPr>
-          <w:lang w:val="en-US"/>
-        </w:rPr>
-      </w:pPr>
-      <w:r>
-        <w:rPr>
-          <w:lang w:val="en-US"/>
-        </w:rPr>
-        <w:t>DB connections etc</w:t>
-      </w:r>
-    </w:p>
-    <w:p>
-      <w:pPr>
-        <w:rPr>
-          <w:lang w:val="en-US"/>
-        </w:rPr>
-      </w:pPr>
-      <w:r>
-        <w:rPr>
-          <w:lang w:val="en-US"/>
-        </w:rPr>
-        <w:t>Prototype beans do NOT call the destroy method when they are destroyed</w:t>
-      </w:r>
-    </w:p>
-    <w:p>
-      <w:pPr>
-        <w:rPr>
-          <w:lang w:val="en-US"/>
-        </w:rPr>
-      </w:pPr>
-      <w:r>
-        <w:rPr>
-          <w:lang w:val="en-US"/>
-        </w:rPr>
-        <w:t>There is no need to use the @Lazy annotation for a prototype bean, it’s already configured as such by default</w:t>
-      </w:r>
-    </w:p>
-    <w:p>
-      <w:pPr>
-        <w:rPr>
-          <w:lang w:val="en-US"/>
-        </w:rPr>
-      </w:pPr>
-      <w:r>
-        <w:rPr>
-          <w:lang w:val="en-US"/>
-        </w:rPr>
-        <w:t>Examples for using @Bean</w:t>
-      </w:r>
-    </w:p>
-    <w:p>
-      <w:pPr>
-        <w:pStyle w:val="ListParagraph"/>
-        <w:numPr>
-          <w:ilvl w:val="0"/>
-          <w:numId w:val="1"/>
-        </w:numPr>
-        <w:rPr>
-          <w:lang w:val="en-US"/>
-        </w:rPr>
-      </w:pPr>
-      <w:r>
-        <w:rPr>
-          <w:lang w:val="en-US"/>
-        </w:rPr>
-        <w:t>When you want to use a third party class available for the Spring framework</w:t>
-      </w:r>
-    </w:p>
-    <w:p>
-      <w:pPr>
-        <w:pStyle w:val="ListParagraph"/>
-        <w:numPr>
-          <w:ilvl w:val="0"/>
-          <w:numId w:val="1"/>
-        </w:numPr>
-        <w:rPr>
-          <w:lang w:val="en-US"/>
-        </w:rPr>
-      </w:pPr>
-      <w:r>
-        <w:rPr>
-          <w:lang w:val="en-US"/>
-        </w:rPr>
-        <w:t>No access to the source code for the third party code</w:t>
+        <w:t xml:space="preserve">This custom can be good for adding any startup logic you </w:t>
+      </w:r>
+      <w:proofErr w:type="gramStart"/>
+      <w:r>
+        <w:rPr>
+          <w:lang w:val="en-US"/>
+        </w:rPr>
+        <w:t>need</w:t>
+      </w:r>
+      <w:proofErr w:type="gramEnd"/>
+    </w:p>
+    <w:p>
+      <w:pPr>
+        <w:pStyle w:val="ListParagraph"/>
+        <w:numPr>
+          <w:ilvl w:val="0"/>
+          <w:numId w:val="1"/>
+        </w:numPr>
+        <w:rPr>
+          <w:lang w:val="en-US"/>
+        </w:rPr>
+      </w:pPr>
+      <w:r>
+        <w:rPr>
+          <w:lang w:val="en-US"/>
+        </w:rPr>
+        <w:t xml:space="preserve">DB connections </w:t>
+      </w:r>
+      <w:proofErr w:type="spellStart"/>
+      <w:r>
+        <w:rPr>
+          <w:lang w:val="en-US"/>
+        </w:rPr>
+        <w:t>etc</w:t>
+      </w:r>
+      <w:proofErr w:type="spellEnd"/>
+    </w:p>
+    <w:p>
+      <w:pPr>
+        <w:rPr>
+          <w:lang w:val="en-US"/>
+        </w:rPr>
+      </w:pPr>
+      <w:r>
+        <w:rPr>
+          <w:lang w:val="en-US"/>
+        </w:rPr>
+        <w:t xml:space="preserve">Prototype beans do NOT call the destroy method when they are </w:t>
+      </w:r>
+      <w:proofErr w:type="gramStart"/>
+      <w:r>
+        <w:rPr>
+          <w:lang w:val="en-US"/>
+        </w:rPr>
+        <w:t>destroyed</w:t>
+      </w:r>
+      <w:proofErr w:type="gramEnd"/>
+    </w:p>
+    <w:p>
+      <w:pPr>
+        <w:rPr>
+          <w:lang w:val="en-US"/>
+        </w:rPr>
+      </w:pPr>
+      <w:r>
+        <w:rPr>
+          <w:lang w:val="en-US"/>
+        </w:rPr>
+        <w:t xml:space="preserve">There is no need to use the @Lazy annotation for a prototype bean, it’s already configured as such by </w:t>
+      </w:r>
+      <w:proofErr w:type="gramStart"/>
+      <w:r>
+        <w:rPr>
+          <w:lang w:val="en-US"/>
+        </w:rPr>
+        <w:t>default</w:t>
+      </w:r>
+      <w:proofErr w:type="gramEnd"/>
+    </w:p>
+    <w:p>
+      <w:pPr>
+        <w:rPr>
+          <w:lang w:val="en-US"/>
+        </w:rPr>
+      </w:pPr>
+      <w:r>
+        <w:rPr>
+          <w:lang w:val="en-US"/>
+        </w:rPr>
+        <w:t>Examples for using @</w:t>
+      </w:r>
+      <w:proofErr w:type="gramStart"/>
+      <w:r>
+        <w:rPr>
+          <w:lang w:val="en-US"/>
+        </w:rPr>
+        <w:t>Bean</w:t>
+      </w:r>
+      <w:proofErr w:type="gramEnd"/>
+    </w:p>
+    <w:p>
+      <w:pPr>
+        <w:pStyle w:val="ListParagraph"/>
+        <w:numPr>
+          <w:ilvl w:val="0"/>
+          <w:numId w:val="1"/>
+        </w:numPr>
+        <w:rPr>
+          <w:lang w:val="en-US"/>
+        </w:rPr>
+      </w:pPr>
+      <w:r>
+        <w:rPr>
+          <w:lang w:val="en-US"/>
+        </w:rPr>
+        <w:t xml:space="preserve">When you want to use a </w:t>
+      </w:r>
+      <w:proofErr w:type="gramStart"/>
+      <w:r>
+        <w:rPr>
+          <w:lang w:val="en-US"/>
+        </w:rPr>
+        <w:t>third party</w:t>
+      </w:r>
+      <w:proofErr w:type="gramEnd"/>
+      <w:r>
+        <w:rPr>
+          <w:lang w:val="en-US"/>
+        </w:rPr>
+        <w:t xml:space="preserve"> class available for the Spring framework</w:t>
+      </w:r>
+    </w:p>
+    <w:p>
+      <w:pPr>
+        <w:pStyle w:val="ListParagraph"/>
+        <w:numPr>
+          <w:ilvl w:val="0"/>
+          <w:numId w:val="1"/>
+        </w:numPr>
+        <w:rPr>
+          <w:lang w:val="en-US"/>
+        </w:rPr>
+      </w:pPr>
+      <w:r>
+        <w:rPr>
+          <w:lang w:val="en-US"/>
+        </w:rPr>
+        <w:t xml:space="preserve">No access to the source code for the </w:t>
+      </w:r>
+      <w:proofErr w:type="gramStart"/>
+      <w:r>
+        <w:rPr>
+          <w:lang w:val="en-US"/>
+        </w:rPr>
+        <w:t>third party</w:t>
+      </w:r>
+      <w:proofErr w:type="gramEnd"/>
+      <w:r>
+        <w:rPr>
+          <w:lang w:val="en-US"/>
+        </w:rPr>
+        <w:t xml:space="preserve"> code</w:t>
       </w:r>
     </w:p>
     <w:p>
@@ -2056,25 +2530,47 @@
         <w:rPr>
           <w:lang w:val="en-US"/>
         </w:rPr>
-        <w:t>Hibernate is the connection between your Java application and your database</w:t>
-      </w:r>
-    </w:p>
-    <w:p>
-      <w:pPr>
-        <w:pStyle w:val="ListParagraph"/>
-        <w:numPr>
-          <w:ilvl w:val="0"/>
-          <w:numId w:val="1"/>
-        </w:numPr>
-        <w:rPr>
-          <w:lang w:val="en-US"/>
-        </w:rPr>
-      </w:pPr>
-      <w:r>
-        <w:rPr>
-          <w:lang w:val="en-US"/>
-        </w:rPr>
-        <w:t>Will get rid of the lower level SQL code</w:t>
+        <w:t xml:space="preserve">Hibernate is the connection between your Java application and your </w:t>
+      </w:r>
+      <w:proofErr w:type="gramStart"/>
+      <w:r>
+        <w:rPr>
+          <w:lang w:val="en-US"/>
+        </w:rPr>
+        <w:t>database</w:t>
+      </w:r>
+      <w:proofErr w:type="gramEnd"/>
+    </w:p>
+    <w:p>
+      <w:pPr>
+        <w:pStyle w:val="ListParagraph"/>
+        <w:numPr>
+          <w:ilvl w:val="0"/>
+          <w:numId w:val="1"/>
+        </w:numPr>
+        <w:rPr>
+          <w:lang w:val="en-US"/>
+        </w:rPr>
+      </w:pPr>
+      <w:r>
+        <w:rPr>
+          <w:lang w:val="en-US"/>
+        </w:rPr>
+        <w:t xml:space="preserve">Will get rid of the </w:t>
+      </w:r>
+      <w:proofErr w:type="gramStart"/>
+      <w:r>
+        <w:rPr>
+          <w:lang w:val="en-US"/>
+        </w:rPr>
+        <w:t>lower level</w:t>
+      </w:r>
+      <w:proofErr w:type="gramEnd"/>
+      <w:r>
+        <w:rPr>
+          <w:lang w:val="en-US"/>
+        </w:rPr>
+        <w:t xml:space="preserve"> SQL code</w:t>
       </w:r>
     </w:p>
     <w:p>
@@ -2159,26 +2655,42 @@
         <w:rPr>
           <w:lang w:val="en-US"/>
         </w:rPr>
-        <w:t>Requires an implementation to be usable</w:t>
-      </w:r>
-    </w:p>
-    <w:p>
-      <w:pPr>
-        <w:pStyle w:val="ListParagraph"/>
-        <w:numPr>
-          <w:ilvl w:val="0"/>
-          <w:numId w:val="1"/>
-        </w:numPr>
-        <w:rPr>
-          <w:lang w:val="en-US"/>
-        </w:rPr>
-      </w:pPr>
-      <w:r>
-        <w:rPr>
-          <w:lang w:val="en-US"/>
-        </w:rPr>
-        <w:t>Can switch vendor implementations without needing you alter your source code</w:t>
-      </w:r>
+        <w:t xml:space="preserve">Requires an implementation to be </w:t>
+      </w:r>
+      <w:proofErr w:type="gramStart"/>
+      <w:r>
+        <w:rPr>
+          <w:lang w:val="en-US"/>
+        </w:rPr>
+        <w:t>usable</w:t>
+      </w:r>
+      <w:proofErr w:type="gramEnd"/>
+    </w:p>
+    <w:p>
+      <w:pPr>
+        <w:pStyle w:val="ListParagraph"/>
+        <w:numPr>
+          <w:ilvl w:val="0"/>
+          <w:numId w:val="1"/>
+        </w:numPr>
+        <w:rPr>
+          <w:lang w:val="en-US"/>
+        </w:rPr>
+      </w:pPr>
+      <w:r>
+        <w:rPr>
+          <w:lang w:val="en-US"/>
+        </w:rPr>
+        <w:t xml:space="preserve">Can switch vendor implementations without needing you alter your source </w:t>
+      </w:r>
+      <w:proofErr w:type="gramStart"/>
+      <w:r>
+        <w:rPr>
+          <w:lang w:val="en-US"/>
+        </w:rPr>
+        <w:t>code</w:t>
+      </w:r>
+      <w:proofErr w:type="gramEnd"/>
     </w:p>
     <w:p>
       <w:pPr>
@@ -2226,8 +2738,16 @@
         <w:rPr>
           <w:lang w:val="en-US"/>
         </w:rPr>
-        <w:t>Public or protected no argument constructor</w:t>
-      </w:r>
+        <w:t xml:space="preserve">Public or protected no argument </w:t>
+      </w:r>
+      <w:proofErr w:type="gramStart"/>
+      <w:r>
+        <w:rPr>
+          <w:lang w:val="en-US"/>
+        </w:rPr>
+        <w:t>constructor</w:t>
+      </w:r>
+      <w:proofErr w:type="gramEnd"/>
     </w:p>
     <w:p>
       <w:pPr>
@@ -2298,8 +2818,16 @@
         <w:rPr>
           <w:lang w:val="en-US"/>
         </w:rPr>
-        <w:t>but avoid this because we want to have explicit notation for DB’s</w:t>
-      </w:r>
+        <w:t xml:space="preserve">but avoid this because we want to have explicit notation for </w:t>
+      </w:r>
+      <w:proofErr w:type="gramStart"/>
+      <w:r>
+        <w:rPr>
+          <w:lang w:val="en-US"/>
+        </w:rPr>
+        <w:t>DB’s</w:t>
+      </w:r>
+      <w:proofErr w:type="gramEnd"/>
     </w:p>
     <w:p>
       <w:pPr>
@@ -2352,8 +2880,16 @@
         <w:rPr>
           <w:lang w:val="en-US"/>
         </w:rPr>
-        <w:t>Picks appropriate strategy for the particular database</w:t>
-      </w:r>
+        <w:t xml:space="preserve">Picks appropriate strategy for the particular </w:t>
+      </w:r>
+      <w:proofErr w:type="gramStart"/>
+      <w:r>
+        <w:rPr>
+          <w:lang w:val="en-US"/>
+        </w:rPr>
+        <w:t>database</w:t>
+      </w:r>
+      <w:proofErr w:type="gramEnd"/>
     </w:p>
     <w:p>
       <w:pPr>
@@ -2397,8 +2933,16 @@
         <w:rPr>
           <w:lang w:val="en-US"/>
         </w:rPr>
-        <w:t>Assign primary keys using database identity column</w:t>
-      </w:r>
+        <w:t xml:space="preserve">Assign primary keys using database identity </w:t>
+      </w:r>
+      <w:proofErr w:type="gramStart"/>
+      <w:r>
+        <w:rPr>
+          <w:lang w:val="en-US"/>
+        </w:rPr>
+        <w:t>column</w:t>
+      </w:r>
+      <w:proofErr w:type="gramEnd"/>
     </w:p>
     <w:p>
       <w:pPr>
@@ -2433,8 +2977,16 @@
         <w:rPr>
           <w:lang w:val="en-US"/>
         </w:rPr>
-        <w:t>Assign primary keys using a DB sequence</w:t>
-      </w:r>
+        <w:t xml:space="preserve">Assign primary keys using a DB </w:t>
+      </w:r>
+      <w:proofErr w:type="gramStart"/>
+      <w:r>
+        <w:rPr>
+          <w:lang w:val="en-US"/>
+        </w:rPr>
+        <w:t>sequence</w:t>
+      </w:r>
+      <w:proofErr w:type="gramEnd"/>
     </w:p>
     <w:p>
       <w:pPr>
@@ -2469,8 +3021,16 @@
         <w:rPr>
           <w:lang w:val="en-US"/>
         </w:rPr>
-        <w:t>Assign keys using an underlying DB table to ensure uniqueness</w:t>
-      </w:r>
+        <w:t xml:space="preserve">Assign keys using an underlying DB table to ensure </w:t>
+      </w:r>
+      <w:proofErr w:type="gramStart"/>
+      <w:r>
+        <w:rPr>
+          <w:lang w:val="en-US"/>
+        </w:rPr>
+        <w:t>uniqueness</w:t>
+      </w:r>
+      <w:proofErr w:type="gramEnd"/>
     </w:p>
     <w:p>
       <w:pPr>
@@ -2487,8 +3047,16 @@
         <w:rPr>
           <w:lang w:val="en-US"/>
         </w:rPr>
-        <w:t>You can also create a custom strategy</w:t>
-      </w:r>
+        <w:t xml:space="preserve">You can also create a custom </w:t>
+      </w:r>
+      <w:proofErr w:type="gramStart"/>
+      <w:r>
+        <w:rPr>
+          <w:lang w:val="en-US"/>
+        </w:rPr>
+        <w:t>strategy</w:t>
+      </w:r>
+      <w:proofErr w:type="gramEnd"/>
     </w:p>
     <w:p>
       <w:pPr>
@@ -2505,8 +3073,18 @@
         <w:rPr>
           <w:lang w:val="en-US"/>
         </w:rPr>
-        <w:t>Create implementation of org.hibernate.id.IdentifierGenerator</w:t>
-      </w:r>
+        <w:t xml:space="preserve">Create implementation of </w:t>
+      </w:r>
+      <w:proofErr w:type="spellStart"/>
+      <w:proofErr w:type="gramStart"/>
+      <w:r>
+        <w:rPr>
+          <w:lang w:val="en-US"/>
+        </w:rPr>
+        <w:t>org.hibernate.id.IdentifierGenerator</w:t>
+      </w:r>
+      <w:proofErr w:type="spellEnd"/>
+      <w:proofErr w:type="gramEnd"/>
     </w:p>
     <w:p>
       <w:pPr>
@@ -2523,7 +3101,21 @@
         <w:rPr>
           <w:lang w:val="en-US"/>
         </w:rPr>
-        <w:t>Override the method: public Serializable generate(…)</w:t>
+        <w:t xml:space="preserve">Override the method: public Serializable </w:t>
+      </w:r>
+      <w:proofErr w:type="gramStart"/>
+      <w:r>
+        <w:rPr>
+          <w:lang w:val="en-US"/>
+        </w:rPr>
+        <w:t>generate(</w:t>
+      </w:r>
+      <w:proofErr w:type="gramEnd"/>
+      <w:r>
+        <w:rPr>
+          <w:lang w:val="en-US"/>
+        </w:rPr>
+        <w:t>…)</w:t>
       </w:r>
     </w:p>
     <w:p>
@@ -2573,21 +3165,37 @@
         <w:rPr>
           <w:lang w:val="en-US"/>
         </w:rPr>
-        <w:t>Used for communicating with the database</w:t>
-      </w:r>
-    </w:p>
-    <w:p>
-      <w:pPr>
-        <w:rPr>
-          <w:lang w:val="en-US"/>
-        </w:rPr>
-      </w:pPr>
-      <w:r>
-        <w:rPr>
-          <w:lang w:val="en-US"/>
-        </w:rPr>
-        <w:t>Spring is automatically transactional</w:t>
-      </w:r>
+        <w:t xml:space="preserve">Used for communicating with the </w:t>
+      </w:r>
+      <w:proofErr w:type="gramStart"/>
+      <w:r>
+        <w:rPr>
+          <w:lang w:val="en-US"/>
+        </w:rPr>
+        <w:t>database</w:t>
+      </w:r>
+      <w:proofErr w:type="gramEnd"/>
+    </w:p>
+    <w:p>
+      <w:pPr>
+        <w:rPr>
+          <w:lang w:val="en-US"/>
+        </w:rPr>
+      </w:pPr>
+      <w:r>
+        <w:rPr>
+          <w:lang w:val="en-US"/>
+        </w:rPr>
+        <w:t xml:space="preserve">Spring is automatically </w:t>
+      </w:r>
+      <w:proofErr w:type="gramStart"/>
+      <w:r>
+        <w:rPr>
+          <w:lang w:val="en-US"/>
+        </w:rPr>
+        <w:t>transactional</w:t>
+      </w:r>
+      <w:proofErr w:type="gramEnd"/>
     </w:p>
     <w:p>
       <w:pPr>
@@ -2737,8 +3345,16 @@
         <w:rPr>
           <w:lang w:val="en-US"/>
         </w:rPr>
-        <w:t xml:space="preserve"> object</w:t>
-      </w:r>
+        <w:t xml:space="preserve"> </w:t>
+      </w:r>
+      <w:proofErr w:type="gramStart"/>
+      <w:r>
+        <w:rPr>
+          <w:lang w:val="en-US"/>
+        </w:rPr>
+        <w:t>object</w:t>
+      </w:r>
+      <w:proofErr w:type="gramEnd"/>
     </w:p>
     <w:p>
       <w:pPr>
@@ -2775,62 +3391,94 @@
         <w:rPr>
           <w:lang w:val="en-US"/>
         </w:rPr>
-        <w:t>Look for the most predominate noun in the request to base it off of what you should use for creating classes</w:t>
-      </w:r>
-    </w:p>
-    <w:p>
-      <w:pPr>
-        <w:pStyle w:val="ListParagraph"/>
-        <w:numPr>
-          <w:ilvl w:val="0"/>
-          <w:numId w:val="1"/>
-        </w:numPr>
-        <w:rPr>
-          <w:lang w:val="en-US"/>
-        </w:rPr>
-      </w:pPr>
-      <w:r>
-        <w:rPr>
-          <w:lang w:val="en-US"/>
-        </w:rPr>
-        <w:t>Follow the CRUD operations</w:t>
-      </w:r>
-    </w:p>
-    <w:p>
-      <w:pPr>
-        <w:pStyle w:val="ListParagraph"/>
-        <w:numPr>
-          <w:ilvl w:val="0"/>
-          <w:numId w:val="1"/>
-        </w:numPr>
-        <w:rPr>
-          <w:lang w:val="en-US"/>
-        </w:rPr>
-      </w:pPr>
-      <w:r>
-        <w:rPr>
-          <w:lang w:val="en-US"/>
-        </w:rPr>
-        <w:t>Create a service between your rest controllers and DAO</w:t>
-      </w:r>
-    </w:p>
-    <w:p>
-      <w:pPr>
-        <w:pStyle w:val="ListParagraph"/>
-        <w:numPr>
-          <w:ilvl w:val="0"/>
-          <w:numId w:val="1"/>
-        </w:numPr>
-        <w:rPr>
-          <w:lang w:val="en-US"/>
-        </w:rPr>
-      </w:pPr>
-      <w:r>
-        <w:rPr>
-          <w:lang w:val="en-US"/>
-        </w:rPr>
-        <w:t>Apply transactional boundaries at the service layer</w:t>
-      </w:r>
+        <w:t xml:space="preserve">Look for the most predominate noun in the request to base it off of what you should use for creating </w:t>
+      </w:r>
+      <w:proofErr w:type="gramStart"/>
+      <w:r>
+        <w:rPr>
+          <w:lang w:val="en-US"/>
+        </w:rPr>
+        <w:t>classes</w:t>
+      </w:r>
+      <w:proofErr w:type="gramEnd"/>
+    </w:p>
+    <w:p>
+      <w:pPr>
+        <w:pStyle w:val="ListParagraph"/>
+        <w:numPr>
+          <w:ilvl w:val="0"/>
+          <w:numId w:val="1"/>
+        </w:numPr>
+        <w:rPr>
+          <w:lang w:val="en-US"/>
+        </w:rPr>
+      </w:pPr>
+      <w:r>
+        <w:rPr>
+          <w:lang w:val="en-US"/>
+        </w:rPr>
+        <w:t xml:space="preserve">Follow the CRUD </w:t>
+      </w:r>
+      <w:proofErr w:type="gramStart"/>
+      <w:r>
+        <w:rPr>
+          <w:lang w:val="en-US"/>
+        </w:rPr>
+        <w:t>operations</w:t>
+      </w:r>
+      <w:proofErr w:type="gramEnd"/>
+    </w:p>
+    <w:p>
+      <w:pPr>
+        <w:pStyle w:val="ListParagraph"/>
+        <w:numPr>
+          <w:ilvl w:val="0"/>
+          <w:numId w:val="1"/>
+        </w:numPr>
+        <w:rPr>
+          <w:lang w:val="en-US"/>
+        </w:rPr>
+      </w:pPr>
+      <w:r>
+        <w:rPr>
+          <w:lang w:val="en-US"/>
+        </w:rPr>
+        <w:t xml:space="preserve">Create a service between your rest controllers and </w:t>
+      </w:r>
+      <w:proofErr w:type="gramStart"/>
+      <w:r>
+        <w:rPr>
+          <w:lang w:val="en-US"/>
+        </w:rPr>
+        <w:t>DAO</w:t>
+      </w:r>
+      <w:proofErr w:type="gramEnd"/>
+    </w:p>
+    <w:p>
+      <w:pPr>
+        <w:pStyle w:val="ListParagraph"/>
+        <w:numPr>
+          <w:ilvl w:val="0"/>
+          <w:numId w:val="1"/>
+        </w:numPr>
+        <w:rPr>
+          <w:lang w:val="en-US"/>
+        </w:rPr>
+      </w:pPr>
+      <w:r>
+        <w:rPr>
+          <w:lang w:val="en-US"/>
+        </w:rPr>
+        <w:t xml:space="preserve">Apply transactional boundaries at the service </w:t>
+      </w:r>
+      <w:proofErr w:type="gramStart"/>
+      <w:r>
+        <w:rPr>
+          <w:lang w:val="en-US"/>
+        </w:rPr>
+        <w:t>layer</w:t>
+      </w:r>
+      <w:proofErr w:type="gramEnd"/>
     </w:p>
     <w:p>
       <w:pPr>
@@ -2847,8 +3495,16 @@
         <w:rPr>
           <w:lang w:val="en-US"/>
         </w:rPr>
-        <w:t>Service layer handles the transactional implementations</w:t>
-      </w:r>
+        <w:t xml:space="preserve">Service layer handles the transactional </w:t>
+      </w:r>
+      <w:proofErr w:type="gramStart"/>
+      <w:r>
+        <w:rPr>
+          <w:lang w:val="en-US"/>
+        </w:rPr>
+        <w:t>implementations</w:t>
+      </w:r>
+      <w:proofErr w:type="gramEnd"/>
     </w:p>
     <w:p>
       <w:pPr>
@@ -2878,8 +3534,16 @@
         <w:rPr>
           <w:lang w:val="en-US"/>
         </w:rPr>
-        <w:t>Don’t use the actual action in the endpoint</w:t>
-      </w:r>
+        <w:t xml:space="preserve">Don’t use the actual action in the </w:t>
+      </w:r>
+      <w:proofErr w:type="gramStart"/>
+      <w:r>
+        <w:rPr>
+          <w:lang w:val="en-US"/>
+        </w:rPr>
+        <w:t>endpoint</w:t>
+      </w:r>
+      <w:proofErr w:type="gramEnd"/>
     </w:p>
     <w:p>
       <w:pPr>
@@ -2892,12 +3556,42 @@
           <w:lang w:val="en-US"/>
         </w:rPr>
       </w:pPr>
-      <w:r>
-        <w:rPr>
-          <w:lang w:val="en-US"/>
-        </w:rPr>
-        <w:t>Api/deleteEmployee etc</w:t>
-      </w:r>
+      <w:proofErr w:type="spellStart"/>
+      <w:r>
+        <w:rPr>
+          <w:lang w:val="en-US"/>
+        </w:rPr>
+        <w:t>Api</w:t>
+      </w:r>
+      <w:proofErr w:type="spellEnd"/>
+      <w:r>
+        <w:rPr>
+          <w:lang w:val="en-US"/>
+        </w:rPr>
+        <w:t>/</w:t>
+      </w:r>
+      <w:proofErr w:type="spellStart"/>
+      <w:r>
+        <w:rPr>
+          <w:lang w:val="en-US"/>
+        </w:rPr>
+        <w:t>deleteEmployee</w:t>
+      </w:r>
+      <w:proofErr w:type="spellEnd"/>
+      <w:r>
+        <w:rPr>
+          <w:lang w:val="en-US"/>
+        </w:rPr>
+        <w:t xml:space="preserve"> </w:t>
+      </w:r>
+      <w:proofErr w:type="spellStart"/>
+      <w:r>
+        <w:rPr>
+          <w:lang w:val="en-US"/>
+        </w:rPr>
+        <w:t>etc</w:t>
+      </w:r>
+      <w:proofErr w:type="spellEnd"/>
     </w:p>
     <w:p>
       <w:pPr>
@@ -2927,44 +3621,213 @@
         <w:rPr>
           <w:lang w:val="en-US"/>
         </w:rPr>
-        <w:t>Helps reduce code amount</w:t>
-      </w:r>
-    </w:p>
-    <w:p>
-      <w:pPr>
-        <w:pStyle w:val="ListParagraph"/>
-        <w:numPr>
-          <w:ilvl w:val="0"/>
-          <w:numId w:val="1"/>
-        </w:numPr>
-        <w:rPr>
-          <w:lang w:val="en-US"/>
-        </w:rPr>
-      </w:pPr>
-      <w:r>
-        <w:rPr>
-          <w:lang w:val="en-US"/>
-        </w:rPr>
-        <w:t>Plug in the specific DAO and spring will supply the CRUD implementation for you</w:t>
-      </w:r>
-    </w:p>
-    <w:p>
-      <w:pPr>
-        <w:pStyle w:val="ListParagraph"/>
-        <w:numPr>
-          <w:ilvl w:val="0"/>
-          <w:numId w:val="1"/>
-        </w:numPr>
-        <w:rPr>
-          <w:lang w:val="en-US"/>
-        </w:rPr>
-      </w:pPr>
-      <w:r>
-        <w:rPr>
-          <w:lang w:val="en-US"/>
-        </w:rPr>
-        <w:t>Use JPARepository interface for these features/operations</w:t>
-      </w:r>
+        <w:t xml:space="preserve">Helps reduce code </w:t>
+      </w:r>
+      <w:proofErr w:type="gramStart"/>
+      <w:r>
+        <w:rPr>
+          <w:lang w:val="en-US"/>
+        </w:rPr>
+        <w:t>amount</w:t>
+      </w:r>
+      <w:proofErr w:type="gramEnd"/>
+    </w:p>
+    <w:p>
+      <w:pPr>
+        <w:pStyle w:val="ListParagraph"/>
+        <w:numPr>
+          <w:ilvl w:val="0"/>
+          <w:numId w:val="1"/>
+        </w:numPr>
+        <w:rPr>
+          <w:lang w:val="en-US"/>
+        </w:rPr>
+      </w:pPr>
+      <w:r>
+        <w:rPr>
+          <w:lang w:val="en-US"/>
+        </w:rPr>
+        <w:t xml:space="preserve">Plug in the specific DAO and spring will supply the CRUD implementation for </w:t>
+      </w:r>
+      <w:proofErr w:type="gramStart"/>
+      <w:r>
+        <w:rPr>
+          <w:lang w:val="en-US"/>
+        </w:rPr>
+        <w:t>you</w:t>
+      </w:r>
+      <w:proofErr w:type="gramEnd"/>
+    </w:p>
+    <w:p>
+      <w:pPr>
+        <w:pStyle w:val="ListParagraph"/>
+        <w:numPr>
+          <w:ilvl w:val="0"/>
+          <w:numId w:val="1"/>
+        </w:numPr>
+        <w:rPr>
+          <w:lang w:val="en-US"/>
+        </w:rPr>
+      </w:pPr>
+      <w:r>
+        <w:rPr>
+          <w:lang w:val="en-US"/>
+        </w:rPr>
+        <w:t xml:space="preserve">Use </w:t>
+      </w:r>
+      <w:proofErr w:type="spellStart"/>
+      <w:r>
+        <w:rPr>
+          <w:lang w:val="en-US"/>
+        </w:rPr>
+        <w:t>JPARepository</w:t>
+      </w:r>
+      <w:proofErr w:type="spellEnd"/>
+      <w:r>
+        <w:rPr>
+          <w:lang w:val="en-US"/>
+        </w:rPr>
+        <w:t xml:space="preserve"> interface for these features/</w:t>
+      </w:r>
+      <w:proofErr w:type="gramStart"/>
+      <w:r>
+        <w:rPr>
+          <w:lang w:val="en-US"/>
+        </w:rPr>
+        <w:t>operations</w:t>
+      </w:r>
+      <w:proofErr w:type="gramEnd"/>
+    </w:p>
+    <w:p>
+      <w:pPr>
+        <w:pStyle w:val="ListParagraph"/>
+        <w:numPr>
+          <w:ilvl w:val="0"/>
+          <w:numId w:val="1"/>
+        </w:numPr>
+        <w:rPr>
+          <w:lang w:val="en-US"/>
+        </w:rPr>
+      </w:pPr>
+      <w:hyperlink r:id="rId8" w:history="1">
+        <w:r>
+          <w:rPr>
+            <w:rStyle w:val="Hyperlink"/>
+            <w:lang w:val="en-US"/>
+          </w:rPr>
+          <w:t>https://docs.spring.io/spring-data/jpa/docs/current/api/org/springframework/data/jpa/repository/JpaRepository.html</w:t>
+        </w:r>
+      </w:hyperlink>
+    </w:p>
+    <w:p>
+      <w:pPr>
+        <w:pStyle w:val="ListParagraph"/>
+        <w:numPr>
+          <w:ilvl w:val="0"/>
+          <w:numId w:val="1"/>
+        </w:numPr>
+        <w:rPr>
+          <w:lang w:val="en-US"/>
+        </w:rPr>
+      </w:pPr>
+      <w:hyperlink r:id="rId9" w:history="1">
+        <w:r>
+          <w:rPr>
+            <w:rStyle w:val="Hyperlink"/>
+            <w:lang w:val="en-US"/>
+          </w:rPr>
+          <w:t>https://docs.spring.io/spring-data/jpa/docs/current/reference/html/#repositories.query-methods.details</w:t>
+        </w:r>
+      </w:hyperlink>
+    </w:p>
+    <w:p>
+      <w:pPr>
+        <w:rPr>
+          <w:lang w:val="en-US"/>
+        </w:rPr>
+      </w:pPr>
+      <w:r>
+        <w:rPr>
+          <w:lang w:val="en-US"/>
+        </w:rPr>
+        <w:t>Spring Data REST</w:t>
+      </w:r>
+    </w:p>
+    <w:p>
+      <w:pPr>
+        <w:pStyle w:val="ListParagraph"/>
+        <w:numPr>
+          <w:ilvl w:val="0"/>
+          <w:numId w:val="1"/>
+        </w:numPr>
+        <w:rPr>
+          <w:lang w:val="en-US"/>
+        </w:rPr>
+      </w:pPr>
+      <w:r>
+        <w:rPr>
+          <w:lang w:val="en-US"/>
+        </w:rPr>
+        <w:t>Similar idea to Spring Data JPA</w:t>
+      </w:r>
+    </w:p>
+    <w:p>
+      <w:pPr>
+        <w:pStyle w:val="ListParagraph"/>
+        <w:numPr>
+          <w:ilvl w:val="0"/>
+          <w:numId w:val="1"/>
+        </w:numPr>
+        <w:rPr>
+          <w:lang w:val="en-US"/>
+        </w:rPr>
+      </w:pPr>
+      <w:r>
+        <w:rPr>
+          <w:lang w:val="en-US"/>
+        </w:rPr>
+        <w:t xml:space="preserve">Provides the framework for a REST </w:t>
+      </w:r>
+      <w:proofErr w:type="spellStart"/>
+      <w:proofErr w:type="gramStart"/>
+      <w:r>
+        <w:rPr>
+          <w:lang w:val="en-US"/>
+        </w:rPr>
+        <w:t>api</w:t>
+      </w:r>
+      <w:proofErr w:type="spellEnd"/>
+      <w:proofErr w:type="gramEnd"/>
+    </w:p>
+    <w:p>
+      <w:pPr>
+        <w:pStyle w:val="ListParagraph"/>
+        <w:numPr>
+          <w:ilvl w:val="0"/>
+          <w:numId w:val="1"/>
+        </w:numPr>
+        <w:rPr>
+          <w:lang w:val="en-US"/>
+        </w:rPr>
+      </w:pPr>
+      <w:r>
+        <w:rPr>
+          <w:lang w:val="en-US"/>
+        </w:rPr>
+        <w:t>Uses HATEOAS (Look into this further)</w:t>
+      </w:r>
+    </w:p>
+    <w:p>
+      <w:pPr>
+        <w:pStyle w:val="ListParagraph"/>
+        <w:numPr>
+          <w:ilvl w:val="0"/>
+          <w:numId w:val="1"/>
+        </w:numPr>
+        <w:rPr>
+          <w:lang w:val="en-US"/>
+        </w:rPr>
+      </w:pPr>
     </w:p>
     <w:sectPr>
       <w:pgSz w:w="12240" w:h="15840"/>

</xml_diff>

<commit_message>
Added spring security demo to the project
</commit_message>
<xml_diff>
--- a/Java Springboot notes.docx
+++ b/Java Springboot notes.docx
@@ -1760,16 +1760,8 @@
         <w:rPr>
           <w:lang w:val="en-US"/>
         </w:rPr>
-        <w:t xml:space="preserve">It’s difficult to unit </w:t>
-      </w:r>
-      <w:proofErr w:type="gramStart"/>
-      <w:r>
-        <w:rPr>
-          <w:lang w:val="en-US"/>
-        </w:rPr>
-        <w:t>test</w:t>
-      </w:r>
-      <w:proofErr w:type="gramEnd"/>
+        <w:t>It’s difficult to unit test</w:t>
+      </w:r>
     </w:p>
     <w:p>
       <w:pPr>
@@ -1806,16 +1798,8 @@
         <w:rPr>
           <w:lang w:val="en-US"/>
         </w:rPr>
-        <w:t xml:space="preserve">Spring will look for a class that </w:t>
-      </w:r>
-      <w:proofErr w:type="gramStart"/>
-      <w:r>
-        <w:rPr>
-          <w:lang w:val="en-US"/>
-        </w:rPr>
-        <w:t>matches</w:t>
-      </w:r>
-      <w:proofErr w:type="gramEnd"/>
+        <w:t>Spring will look for a class that matches</w:t>
+      </w:r>
     </w:p>
     <w:p>
       <w:pPr>
@@ -1832,16 +1816,8 @@
         <w:rPr>
           <w:lang w:val="en-US"/>
         </w:rPr>
-        <w:t xml:space="preserve">Matches by type and uses it </w:t>
-      </w:r>
-      <w:proofErr w:type="gramStart"/>
-      <w:r>
-        <w:rPr>
-          <w:lang w:val="en-US"/>
-        </w:rPr>
-        <w:t>automatically</w:t>
-      </w:r>
-      <w:proofErr w:type="gramEnd"/>
+        <w:t>Matches by type and uses it automatically</w:t>
+      </w:r>
     </w:p>
     <w:p>
       <w:pPr>
@@ -1871,16 +1847,8 @@
         <w:rPr>
           <w:lang w:val="en-US"/>
         </w:rPr>
-        <w:t xml:space="preserve">Spring will can your components for specific </w:t>
-      </w:r>
-      <w:proofErr w:type="gramStart"/>
-      <w:r>
-        <w:rPr>
-          <w:lang w:val="en-US"/>
-        </w:rPr>
-        <w:t>tags</w:t>
-      </w:r>
-      <w:proofErr w:type="gramEnd"/>
+        <w:t>Spring will can your components for specific tags</w:t>
+      </w:r>
     </w:p>
     <w:p>
       <w:pPr>
@@ -1910,94 +1878,62 @@
         <w:rPr>
           <w:lang w:val="en-US"/>
         </w:rPr>
-        <w:t xml:space="preserve">You can use the Qualifier annotation to specify which class to use for </w:t>
-      </w:r>
-      <w:proofErr w:type="gramStart"/>
-      <w:r>
-        <w:rPr>
-          <w:lang w:val="en-US"/>
-        </w:rPr>
-        <w:t>injection</w:t>
-      </w:r>
-      <w:proofErr w:type="gramEnd"/>
-    </w:p>
-    <w:p>
-      <w:pPr>
-        <w:pStyle w:val="ListParagraph"/>
-        <w:numPr>
-          <w:ilvl w:val="0"/>
-          <w:numId w:val="1"/>
-        </w:numPr>
-        <w:rPr>
-          <w:lang w:val="en-US"/>
-        </w:rPr>
-      </w:pPr>
-      <w:r>
-        <w:rPr>
-          <w:lang w:val="en-US"/>
-        </w:rPr>
-        <w:t xml:space="preserve">You can also use the @Primary annotation to specify which </w:t>
-      </w:r>
-      <w:proofErr w:type="gramStart"/>
-      <w:r>
-        <w:rPr>
-          <w:lang w:val="en-US"/>
-        </w:rPr>
-        <w:t>one</w:t>
-      </w:r>
-      <w:proofErr w:type="gramEnd"/>
-    </w:p>
-    <w:p>
-      <w:pPr>
-        <w:pStyle w:val="ListParagraph"/>
-        <w:numPr>
-          <w:ilvl w:val="0"/>
-          <w:numId w:val="1"/>
-        </w:numPr>
-        <w:rPr>
-          <w:lang w:val="en-US"/>
-        </w:rPr>
-      </w:pPr>
-      <w:r>
-        <w:rPr>
-          <w:lang w:val="en-US"/>
-        </w:rPr>
-        <w:t xml:space="preserve">Qualifier overrides the primary </w:t>
-      </w:r>
-      <w:proofErr w:type="gramStart"/>
-      <w:r>
-        <w:rPr>
-          <w:lang w:val="en-US"/>
-        </w:rPr>
-        <w:t>annotation</w:t>
-      </w:r>
-      <w:proofErr w:type="gramEnd"/>
-    </w:p>
-    <w:p>
-      <w:pPr>
-        <w:pStyle w:val="ListParagraph"/>
-        <w:numPr>
-          <w:ilvl w:val="0"/>
-          <w:numId w:val="1"/>
-        </w:numPr>
-        <w:rPr>
-          <w:lang w:val="en-US"/>
-        </w:rPr>
-      </w:pPr>
-      <w:r>
-        <w:rPr>
-          <w:lang w:val="en-US"/>
-        </w:rPr>
-        <w:t xml:space="preserve">Can only have one primary annotation </w:t>
-      </w:r>
-      <w:proofErr w:type="gramStart"/>
-      <w:r>
-        <w:rPr>
-          <w:lang w:val="en-US"/>
-        </w:rPr>
-        <w:t>class</w:t>
-      </w:r>
-      <w:proofErr w:type="gramEnd"/>
+        <w:t>You can use the Qualifier annotation to specify which class to use for injection</w:t>
+      </w:r>
+    </w:p>
+    <w:p>
+      <w:pPr>
+        <w:pStyle w:val="ListParagraph"/>
+        <w:numPr>
+          <w:ilvl w:val="0"/>
+          <w:numId w:val="1"/>
+        </w:numPr>
+        <w:rPr>
+          <w:lang w:val="en-US"/>
+        </w:rPr>
+      </w:pPr>
+      <w:r>
+        <w:rPr>
+          <w:lang w:val="en-US"/>
+        </w:rPr>
+        <w:t>You can also use the @Primary annotation to specify which one</w:t>
+      </w:r>
+    </w:p>
+    <w:p>
+      <w:pPr>
+        <w:pStyle w:val="ListParagraph"/>
+        <w:numPr>
+          <w:ilvl w:val="0"/>
+          <w:numId w:val="1"/>
+        </w:numPr>
+        <w:rPr>
+          <w:lang w:val="en-US"/>
+        </w:rPr>
+      </w:pPr>
+      <w:r>
+        <w:rPr>
+          <w:lang w:val="en-US"/>
+        </w:rPr>
+        <w:t>Qualifier overrides the primary annotation</w:t>
+      </w:r>
+    </w:p>
+    <w:p>
+      <w:pPr>
+        <w:pStyle w:val="ListParagraph"/>
+        <w:numPr>
+          <w:ilvl w:val="0"/>
+          <w:numId w:val="1"/>
+        </w:numPr>
+        <w:rPr>
+          <w:lang w:val="en-US"/>
+        </w:rPr>
+      </w:pPr>
+      <w:r>
+        <w:rPr>
+          <w:lang w:val="en-US"/>
+        </w:rPr>
+        <w:t>Can only have one primary annotation class</w:t>
+      </w:r>
     </w:p>
     <w:p>
       <w:pPr>
@@ -2027,16 +1963,8 @@
         <w:rPr>
           <w:lang w:val="en-US"/>
         </w:rPr>
-        <w:t xml:space="preserve">Default scope is </w:t>
-      </w:r>
-      <w:proofErr w:type="gramStart"/>
-      <w:r>
-        <w:rPr>
-          <w:lang w:val="en-US"/>
-        </w:rPr>
-        <w:t>singleton</w:t>
-      </w:r>
-      <w:proofErr w:type="gramEnd"/>
+        <w:t>Default scope is singleton</w:t>
+      </w:r>
     </w:p>
     <w:p>
       <w:pPr>
@@ -2071,42 +1999,26 @@
         <w:rPr>
           <w:lang w:val="en-US"/>
         </w:rPr>
-        <w:t xml:space="preserve">Request, scoped to http web </w:t>
-      </w:r>
-      <w:proofErr w:type="gramStart"/>
-      <w:r>
-        <w:rPr>
-          <w:lang w:val="en-US"/>
-        </w:rPr>
-        <w:t>request</w:t>
-      </w:r>
-      <w:proofErr w:type="gramEnd"/>
-    </w:p>
-    <w:p>
-      <w:pPr>
-        <w:pStyle w:val="ListParagraph"/>
-        <w:numPr>
-          <w:ilvl w:val="0"/>
-          <w:numId w:val="1"/>
-        </w:numPr>
-        <w:rPr>
-          <w:lang w:val="en-US"/>
-        </w:rPr>
-      </w:pPr>
-      <w:r>
-        <w:rPr>
-          <w:lang w:val="en-US"/>
-        </w:rPr>
-        <w:t xml:space="preserve">Session, scoped to http </w:t>
-      </w:r>
-      <w:proofErr w:type="gramStart"/>
-      <w:r>
-        <w:rPr>
-          <w:lang w:val="en-US"/>
-        </w:rPr>
-        <w:t>session</w:t>
-      </w:r>
-      <w:proofErr w:type="gramEnd"/>
+        <w:t>Request, scoped to http web request</w:t>
+      </w:r>
+    </w:p>
+    <w:p>
+      <w:pPr>
+        <w:pStyle w:val="ListParagraph"/>
+        <w:numPr>
+          <w:ilvl w:val="0"/>
+          <w:numId w:val="1"/>
+        </w:numPr>
+        <w:rPr>
+          <w:lang w:val="en-US"/>
+        </w:rPr>
+      </w:pPr>
+      <w:r>
+        <w:rPr>
+          <w:lang w:val="en-US"/>
+        </w:rPr>
+        <w:t>Session, scoped to http session</w:t>
+      </w:r>
     </w:p>
     <w:p>
       <w:pPr>
@@ -2154,42 +2066,26 @@
         <w:rPr>
           <w:lang w:val="en-US"/>
         </w:rPr>
-        <w:t xml:space="preserve">Bean </w:t>
-      </w:r>
-      <w:proofErr w:type="gramStart"/>
-      <w:r>
-        <w:rPr>
-          <w:lang w:val="en-US"/>
-        </w:rPr>
-        <w:t>instantiated</w:t>
-      </w:r>
-      <w:proofErr w:type="gramEnd"/>
-    </w:p>
-    <w:p>
-      <w:pPr>
-        <w:pStyle w:val="ListParagraph"/>
-        <w:numPr>
-          <w:ilvl w:val="0"/>
-          <w:numId w:val="1"/>
-        </w:numPr>
-        <w:rPr>
-          <w:lang w:val="en-US"/>
-        </w:rPr>
-      </w:pPr>
-      <w:r>
-        <w:rPr>
-          <w:lang w:val="en-US"/>
-        </w:rPr>
-        <w:t xml:space="preserve">Dependencies </w:t>
-      </w:r>
-      <w:proofErr w:type="gramStart"/>
-      <w:r>
-        <w:rPr>
-          <w:lang w:val="en-US"/>
-        </w:rPr>
-        <w:t>injected</w:t>
-      </w:r>
-      <w:proofErr w:type="gramEnd"/>
+        <w:t>Bean instantiated</w:t>
+      </w:r>
+    </w:p>
+    <w:p>
+      <w:pPr>
+        <w:pStyle w:val="ListParagraph"/>
+        <w:numPr>
+          <w:ilvl w:val="0"/>
+          <w:numId w:val="1"/>
+        </w:numPr>
+        <w:rPr>
+          <w:lang w:val="en-US"/>
+        </w:rPr>
+      </w:pPr>
+      <w:r>
+        <w:rPr>
+          <w:lang w:val="en-US"/>
+        </w:rPr>
+        <w:t>Dependencies injected</w:t>
+      </w:r>
     </w:p>
     <w:p>
       <w:pPr>
@@ -2260,47 +2156,25 @@
         <w:rPr>
           <w:lang w:val="en-US"/>
         </w:rPr>
-        <w:t xml:space="preserve">Container is </w:t>
-      </w:r>
-      <w:proofErr w:type="gramStart"/>
-      <w:r>
-        <w:rPr>
-          <w:lang w:val="en-US"/>
-        </w:rPr>
-        <w:t>shutdown</w:t>
-      </w:r>
-      <w:proofErr w:type="gramEnd"/>
-    </w:p>
-    <w:p>
-      <w:pPr>
-        <w:pStyle w:val="ListParagraph"/>
-        <w:numPr>
-          <w:ilvl w:val="0"/>
-          <w:numId w:val="1"/>
-        </w:numPr>
-        <w:rPr>
-          <w:lang w:val="en-US"/>
-        </w:rPr>
-      </w:pPr>
-      <w:r>
-        <w:rPr>
-          <w:lang w:val="en-US"/>
-        </w:rPr>
-        <w:t xml:space="preserve">Custom </w:t>
-      </w:r>
-      <w:proofErr w:type="gramStart"/>
-      <w:r>
-        <w:rPr>
-          <w:lang w:val="en-US"/>
-        </w:rPr>
-        <w:t>destroy</w:t>
-      </w:r>
-      <w:proofErr w:type="gramEnd"/>
-      <w:r>
-        <w:rPr>
-          <w:lang w:val="en-US"/>
-        </w:rPr>
-        <w:t xml:space="preserve"> method</w:t>
+        <w:t>Container is shutdown</w:t>
+      </w:r>
+    </w:p>
+    <w:p>
+      <w:pPr>
+        <w:pStyle w:val="ListParagraph"/>
+        <w:numPr>
+          <w:ilvl w:val="0"/>
+          <w:numId w:val="1"/>
+        </w:numPr>
+        <w:rPr>
+          <w:lang w:val="en-US"/>
+        </w:rPr>
+      </w:pPr>
+      <w:r>
+        <w:rPr>
+          <w:lang w:val="en-US"/>
+        </w:rPr>
+        <w:t>Custom destroy method</w:t>
       </w:r>
     </w:p>
     <w:p>
@@ -2332,16 +2206,8 @@
           <w:lang w:val="en-US"/>
         </w:rPr>
         <w:lastRenderedPageBreak/>
-        <w:t xml:space="preserve">This custom can be good for adding any startup logic you </w:t>
-      </w:r>
-      <w:proofErr w:type="gramStart"/>
-      <w:r>
-        <w:rPr>
-          <w:lang w:val="en-US"/>
-        </w:rPr>
-        <w:t>need</w:t>
-      </w:r>
-      <w:proofErr w:type="gramEnd"/>
+        <w:t>This custom can be good for adding any startup logic you need</w:t>
+      </w:r>
     </w:p>
     <w:p>
       <w:pPr>
@@ -2379,121 +2245,69 @@
         <w:rPr>
           <w:lang w:val="en-US"/>
         </w:rPr>
-        <w:t xml:space="preserve">Prototype beans do NOT call the destroy method when they are </w:t>
-      </w:r>
-      <w:proofErr w:type="gramStart"/>
-      <w:r>
-        <w:rPr>
-          <w:lang w:val="en-US"/>
-        </w:rPr>
-        <w:t>destroyed</w:t>
-      </w:r>
-      <w:proofErr w:type="gramEnd"/>
-    </w:p>
-    <w:p>
-      <w:pPr>
-        <w:rPr>
-          <w:lang w:val="en-US"/>
-        </w:rPr>
-      </w:pPr>
-      <w:r>
-        <w:rPr>
-          <w:lang w:val="en-US"/>
-        </w:rPr>
-        <w:t xml:space="preserve">There is no need to use the @Lazy annotation for a prototype bean, it’s already configured as such by </w:t>
-      </w:r>
-      <w:proofErr w:type="gramStart"/>
-      <w:r>
-        <w:rPr>
-          <w:lang w:val="en-US"/>
-        </w:rPr>
-        <w:t>default</w:t>
-      </w:r>
-      <w:proofErr w:type="gramEnd"/>
-    </w:p>
-    <w:p>
-      <w:pPr>
-        <w:rPr>
-          <w:lang w:val="en-US"/>
-        </w:rPr>
-      </w:pPr>
-      <w:r>
-        <w:rPr>
-          <w:lang w:val="en-US"/>
-        </w:rPr>
-        <w:t>Examples for using @</w:t>
-      </w:r>
-      <w:proofErr w:type="gramStart"/>
-      <w:r>
-        <w:rPr>
-          <w:lang w:val="en-US"/>
-        </w:rPr>
-        <w:t>Bean</w:t>
-      </w:r>
-      <w:proofErr w:type="gramEnd"/>
-    </w:p>
-    <w:p>
-      <w:pPr>
-        <w:pStyle w:val="ListParagraph"/>
-        <w:numPr>
-          <w:ilvl w:val="0"/>
-          <w:numId w:val="1"/>
-        </w:numPr>
-        <w:rPr>
-          <w:lang w:val="en-US"/>
-        </w:rPr>
-      </w:pPr>
-      <w:r>
-        <w:rPr>
-          <w:lang w:val="en-US"/>
-        </w:rPr>
-        <w:t xml:space="preserve">When you want to use a </w:t>
-      </w:r>
-      <w:proofErr w:type="gramStart"/>
-      <w:r>
-        <w:rPr>
-          <w:lang w:val="en-US"/>
-        </w:rPr>
-        <w:t>third party</w:t>
-      </w:r>
-      <w:proofErr w:type="gramEnd"/>
-      <w:r>
-        <w:rPr>
-          <w:lang w:val="en-US"/>
-        </w:rPr>
-        <w:t xml:space="preserve"> class available for the Spring framework</w:t>
-      </w:r>
-    </w:p>
-    <w:p>
-      <w:pPr>
-        <w:pStyle w:val="ListParagraph"/>
-        <w:numPr>
-          <w:ilvl w:val="0"/>
-          <w:numId w:val="1"/>
-        </w:numPr>
-        <w:rPr>
-          <w:lang w:val="en-US"/>
-        </w:rPr>
-      </w:pPr>
-      <w:r>
-        <w:rPr>
-          <w:lang w:val="en-US"/>
-        </w:rPr>
-        <w:t xml:space="preserve">No access to the source code for the </w:t>
-      </w:r>
-      <w:proofErr w:type="gramStart"/>
-      <w:r>
-        <w:rPr>
-          <w:lang w:val="en-US"/>
-        </w:rPr>
-        <w:t>third party</w:t>
-      </w:r>
-      <w:proofErr w:type="gramEnd"/>
-      <w:r>
-        <w:rPr>
-          <w:lang w:val="en-US"/>
-        </w:rPr>
-        <w:t xml:space="preserve"> code</w:t>
+        <w:t>Prototype beans do NOT call the destroy method when they are destroyed</w:t>
+      </w:r>
+    </w:p>
+    <w:p>
+      <w:pPr>
+        <w:rPr>
+          <w:lang w:val="en-US"/>
+        </w:rPr>
+      </w:pPr>
+      <w:r>
+        <w:rPr>
+          <w:lang w:val="en-US"/>
+        </w:rPr>
+        <w:t>There is no need to use the @Lazy annotation for a prototype bean, it’s already configured as such by default</w:t>
+      </w:r>
+    </w:p>
+    <w:p>
+      <w:pPr>
+        <w:rPr>
+          <w:lang w:val="en-US"/>
+        </w:rPr>
+      </w:pPr>
+      <w:r>
+        <w:rPr>
+          <w:lang w:val="en-US"/>
+        </w:rPr>
+        <w:t>Examples for using @Bean</w:t>
+      </w:r>
+    </w:p>
+    <w:p>
+      <w:pPr>
+        <w:pStyle w:val="ListParagraph"/>
+        <w:numPr>
+          <w:ilvl w:val="0"/>
+          <w:numId w:val="1"/>
+        </w:numPr>
+        <w:rPr>
+          <w:lang w:val="en-US"/>
+        </w:rPr>
+      </w:pPr>
+      <w:r>
+        <w:rPr>
+          <w:lang w:val="en-US"/>
+        </w:rPr>
+        <w:t>When you want to use a third party class available for the Spring framework</w:t>
+      </w:r>
+    </w:p>
+    <w:p>
+      <w:pPr>
+        <w:pStyle w:val="ListParagraph"/>
+        <w:numPr>
+          <w:ilvl w:val="0"/>
+          <w:numId w:val="1"/>
+        </w:numPr>
+        <w:rPr>
+          <w:lang w:val="en-US"/>
+        </w:rPr>
+      </w:pPr>
+      <w:r>
+        <w:rPr>
+          <w:lang w:val="en-US"/>
+        </w:rPr>
+        <w:t>No access to the source code for the third party code</w:t>
       </w:r>
     </w:p>
     <w:p>
@@ -2530,47 +2344,25 @@
         <w:rPr>
           <w:lang w:val="en-US"/>
         </w:rPr>
-        <w:t xml:space="preserve">Hibernate is the connection between your Java application and your </w:t>
-      </w:r>
-      <w:proofErr w:type="gramStart"/>
-      <w:r>
-        <w:rPr>
-          <w:lang w:val="en-US"/>
-        </w:rPr>
-        <w:t>database</w:t>
-      </w:r>
-      <w:proofErr w:type="gramEnd"/>
-    </w:p>
-    <w:p>
-      <w:pPr>
-        <w:pStyle w:val="ListParagraph"/>
-        <w:numPr>
-          <w:ilvl w:val="0"/>
-          <w:numId w:val="1"/>
-        </w:numPr>
-        <w:rPr>
-          <w:lang w:val="en-US"/>
-        </w:rPr>
-      </w:pPr>
-      <w:r>
-        <w:rPr>
-          <w:lang w:val="en-US"/>
-        </w:rPr>
-        <w:t xml:space="preserve">Will get rid of the </w:t>
-      </w:r>
-      <w:proofErr w:type="gramStart"/>
-      <w:r>
-        <w:rPr>
-          <w:lang w:val="en-US"/>
-        </w:rPr>
-        <w:t>lower level</w:t>
-      </w:r>
-      <w:proofErr w:type="gramEnd"/>
-      <w:r>
-        <w:rPr>
-          <w:lang w:val="en-US"/>
-        </w:rPr>
-        <w:t xml:space="preserve"> SQL code</w:t>
+        <w:t>Hibernate is the connection between your Java application and your database</w:t>
+      </w:r>
+    </w:p>
+    <w:p>
+      <w:pPr>
+        <w:pStyle w:val="ListParagraph"/>
+        <w:numPr>
+          <w:ilvl w:val="0"/>
+          <w:numId w:val="1"/>
+        </w:numPr>
+        <w:rPr>
+          <w:lang w:val="en-US"/>
+        </w:rPr>
+      </w:pPr>
+      <w:r>
+        <w:rPr>
+          <w:lang w:val="en-US"/>
+        </w:rPr>
+        <w:t>Will get rid of the lower level SQL code</w:t>
       </w:r>
     </w:p>
     <w:p>
@@ -2655,42 +2447,26 @@
         <w:rPr>
           <w:lang w:val="en-US"/>
         </w:rPr>
-        <w:t xml:space="preserve">Requires an implementation to be </w:t>
-      </w:r>
-      <w:proofErr w:type="gramStart"/>
-      <w:r>
-        <w:rPr>
-          <w:lang w:val="en-US"/>
-        </w:rPr>
-        <w:t>usable</w:t>
-      </w:r>
-      <w:proofErr w:type="gramEnd"/>
-    </w:p>
-    <w:p>
-      <w:pPr>
-        <w:pStyle w:val="ListParagraph"/>
-        <w:numPr>
-          <w:ilvl w:val="0"/>
-          <w:numId w:val="1"/>
-        </w:numPr>
-        <w:rPr>
-          <w:lang w:val="en-US"/>
-        </w:rPr>
-      </w:pPr>
-      <w:r>
-        <w:rPr>
-          <w:lang w:val="en-US"/>
-        </w:rPr>
-        <w:t xml:space="preserve">Can switch vendor implementations without needing you alter your source </w:t>
-      </w:r>
-      <w:proofErr w:type="gramStart"/>
-      <w:r>
-        <w:rPr>
-          <w:lang w:val="en-US"/>
-        </w:rPr>
-        <w:t>code</w:t>
-      </w:r>
-      <w:proofErr w:type="gramEnd"/>
+        <w:t>Requires an implementation to be usable</w:t>
+      </w:r>
+    </w:p>
+    <w:p>
+      <w:pPr>
+        <w:pStyle w:val="ListParagraph"/>
+        <w:numPr>
+          <w:ilvl w:val="0"/>
+          <w:numId w:val="1"/>
+        </w:numPr>
+        <w:rPr>
+          <w:lang w:val="en-US"/>
+        </w:rPr>
+      </w:pPr>
+      <w:r>
+        <w:rPr>
+          <w:lang w:val="en-US"/>
+        </w:rPr>
+        <w:t>Can switch vendor implementations without needing you alter your source code</w:t>
+      </w:r>
     </w:p>
     <w:p>
       <w:pPr>
@@ -2738,16 +2514,8 @@
         <w:rPr>
           <w:lang w:val="en-US"/>
         </w:rPr>
-        <w:t xml:space="preserve">Public or protected no argument </w:t>
-      </w:r>
-      <w:proofErr w:type="gramStart"/>
-      <w:r>
-        <w:rPr>
-          <w:lang w:val="en-US"/>
-        </w:rPr>
-        <w:t>constructor</w:t>
-      </w:r>
-      <w:proofErr w:type="gramEnd"/>
+        <w:t>Public or protected no argument constructor</w:t>
+      </w:r>
     </w:p>
     <w:p>
       <w:pPr>
@@ -2818,16 +2586,8 @@
         <w:rPr>
           <w:lang w:val="en-US"/>
         </w:rPr>
-        <w:t xml:space="preserve">but avoid this because we want to have explicit notation for </w:t>
-      </w:r>
-      <w:proofErr w:type="gramStart"/>
-      <w:r>
-        <w:rPr>
-          <w:lang w:val="en-US"/>
-        </w:rPr>
-        <w:t>DB’s</w:t>
-      </w:r>
-      <w:proofErr w:type="gramEnd"/>
+        <w:t>but avoid this because we want to have explicit notation for DB’s</w:t>
+      </w:r>
     </w:p>
     <w:p>
       <w:pPr>
@@ -2880,16 +2640,8 @@
         <w:rPr>
           <w:lang w:val="en-US"/>
         </w:rPr>
-        <w:t xml:space="preserve">Picks appropriate strategy for the particular </w:t>
-      </w:r>
-      <w:proofErr w:type="gramStart"/>
-      <w:r>
-        <w:rPr>
-          <w:lang w:val="en-US"/>
-        </w:rPr>
-        <w:t>database</w:t>
-      </w:r>
-      <w:proofErr w:type="gramEnd"/>
+        <w:t>Picks appropriate strategy for the particular database</w:t>
+      </w:r>
     </w:p>
     <w:p>
       <w:pPr>
@@ -2933,16 +2685,8 @@
         <w:rPr>
           <w:lang w:val="en-US"/>
         </w:rPr>
-        <w:t xml:space="preserve">Assign primary keys using database identity </w:t>
-      </w:r>
-      <w:proofErr w:type="gramStart"/>
-      <w:r>
-        <w:rPr>
-          <w:lang w:val="en-US"/>
-        </w:rPr>
-        <w:t>column</w:t>
-      </w:r>
-      <w:proofErr w:type="gramEnd"/>
+        <w:t>Assign primary keys using database identity column</w:t>
+      </w:r>
     </w:p>
     <w:p>
       <w:pPr>
@@ -2977,16 +2721,8 @@
         <w:rPr>
           <w:lang w:val="en-US"/>
         </w:rPr>
-        <w:t xml:space="preserve">Assign primary keys using a DB </w:t>
-      </w:r>
-      <w:proofErr w:type="gramStart"/>
-      <w:r>
-        <w:rPr>
-          <w:lang w:val="en-US"/>
-        </w:rPr>
-        <w:t>sequence</w:t>
-      </w:r>
-      <w:proofErr w:type="gramEnd"/>
+        <w:t>Assign primary keys using a DB sequence</w:t>
+      </w:r>
     </w:p>
     <w:p>
       <w:pPr>
@@ -3021,16 +2757,8 @@
         <w:rPr>
           <w:lang w:val="en-US"/>
         </w:rPr>
-        <w:t xml:space="preserve">Assign keys using an underlying DB table to ensure </w:t>
-      </w:r>
-      <w:proofErr w:type="gramStart"/>
-      <w:r>
-        <w:rPr>
-          <w:lang w:val="en-US"/>
-        </w:rPr>
-        <w:t>uniqueness</w:t>
-      </w:r>
-      <w:proofErr w:type="gramEnd"/>
+        <w:t>Assign keys using an underlying DB table to ensure uniqueness</w:t>
+      </w:r>
     </w:p>
     <w:p>
       <w:pPr>
@@ -3047,16 +2775,8 @@
         <w:rPr>
           <w:lang w:val="en-US"/>
         </w:rPr>
-        <w:t xml:space="preserve">You can also create a custom </w:t>
-      </w:r>
-      <w:proofErr w:type="gramStart"/>
-      <w:r>
-        <w:rPr>
-          <w:lang w:val="en-US"/>
-        </w:rPr>
-        <w:t>strategy</w:t>
-      </w:r>
-      <w:proofErr w:type="gramEnd"/>
+        <w:t>You can also create a custom strategy</w:t>
+      </w:r>
     </w:p>
     <w:p>
       <w:pPr>
@@ -3076,7 +2796,6 @@
         <w:t xml:space="preserve">Create implementation of </w:t>
       </w:r>
       <w:proofErr w:type="spellStart"/>
-      <w:proofErr w:type="gramStart"/>
       <w:r>
         <w:rPr>
           <w:lang w:val="en-US"/>
@@ -3084,7 +2803,6 @@
         <w:t>org.hibernate.id.IdentifierGenerator</w:t>
       </w:r>
       <w:proofErr w:type="spellEnd"/>
-      <w:proofErr w:type="gramEnd"/>
     </w:p>
     <w:p>
       <w:pPr>
@@ -3101,21 +2819,7 @@
         <w:rPr>
           <w:lang w:val="en-US"/>
         </w:rPr>
-        <w:t xml:space="preserve">Override the method: public Serializable </w:t>
-      </w:r>
-      <w:proofErr w:type="gramStart"/>
-      <w:r>
-        <w:rPr>
-          <w:lang w:val="en-US"/>
-        </w:rPr>
-        <w:t>generate(</w:t>
-      </w:r>
-      <w:proofErr w:type="gramEnd"/>
-      <w:r>
-        <w:rPr>
-          <w:lang w:val="en-US"/>
-        </w:rPr>
-        <w:t>…)</w:t>
+        <w:t>Override the method: public Serializable generate(…)</w:t>
       </w:r>
     </w:p>
     <w:p>
@@ -3165,37 +2869,21 @@
         <w:rPr>
           <w:lang w:val="en-US"/>
         </w:rPr>
-        <w:t xml:space="preserve">Used for communicating with the </w:t>
-      </w:r>
-      <w:proofErr w:type="gramStart"/>
-      <w:r>
-        <w:rPr>
-          <w:lang w:val="en-US"/>
-        </w:rPr>
-        <w:t>database</w:t>
-      </w:r>
-      <w:proofErr w:type="gramEnd"/>
-    </w:p>
-    <w:p>
-      <w:pPr>
-        <w:rPr>
-          <w:lang w:val="en-US"/>
-        </w:rPr>
-      </w:pPr>
-      <w:r>
-        <w:rPr>
-          <w:lang w:val="en-US"/>
-        </w:rPr>
-        <w:t xml:space="preserve">Spring is automatically </w:t>
-      </w:r>
-      <w:proofErr w:type="gramStart"/>
-      <w:r>
-        <w:rPr>
-          <w:lang w:val="en-US"/>
-        </w:rPr>
-        <w:t>transactional</w:t>
-      </w:r>
-      <w:proofErr w:type="gramEnd"/>
+        <w:t>Used for communicating with the database</w:t>
+      </w:r>
+    </w:p>
+    <w:p>
+      <w:pPr>
+        <w:rPr>
+          <w:lang w:val="en-US"/>
+        </w:rPr>
+      </w:pPr>
+      <w:r>
+        <w:rPr>
+          <w:lang w:val="en-US"/>
+        </w:rPr>
+        <w:t>Spring is automatically transactional</w:t>
+      </w:r>
     </w:p>
     <w:p>
       <w:pPr>
@@ -3345,358 +3033,278 @@
         <w:rPr>
           <w:lang w:val="en-US"/>
         </w:rPr>
+        <w:t xml:space="preserve"> object</w:t>
+      </w:r>
+    </w:p>
+    <w:p>
+      <w:pPr>
+        <w:rPr>
+          <w:lang w:val="en-US"/>
+        </w:rPr>
+      </w:pPr>
+    </w:p>
+    <w:p>
+      <w:pPr>
+        <w:rPr>
+          <w:lang w:val="en-US"/>
+        </w:rPr>
+      </w:pPr>
+      <w:r>
+        <w:rPr>
+          <w:lang w:val="en-US"/>
+        </w:rPr>
+        <w:t>Best practice advice</w:t>
+      </w:r>
+    </w:p>
+    <w:p>
+      <w:pPr>
+        <w:pStyle w:val="ListParagraph"/>
+        <w:numPr>
+          <w:ilvl w:val="0"/>
+          <w:numId w:val="1"/>
+        </w:numPr>
+        <w:rPr>
+          <w:lang w:val="en-US"/>
+        </w:rPr>
+      </w:pPr>
+      <w:r>
+        <w:rPr>
+          <w:lang w:val="en-US"/>
+        </w:rPr>
+        <w:t>Look for the most predominate noun in the request to base it off of what you should use for creating classes</w:t>
+      </w:r>
+    </w:p>
+    <w:p>
+      <w:pPr>
+        <w:pStyle w:val="ListParagraph"/>
+        <w:numPr>
+          <w:ilvl w:val="0"/>
+          <w:numId w:val="1"/>
+        </w:numPr>
+        <w:rPr>
+          <w:lang w:val="en-US"/>
+        </w:rPr>
+      </w:pPr>
+      <w:r>
+        <w:rPr>
+          <w:lang w:val="en-US"/>
+        </w:rPr>
+        <w:t>Follow the CRUD operations</w:t>
+      </w:r>
+    </w:p>
+    <w:p>
+      <w:pPr>
+        <w:pStyle w:val="ListParagraph"/>
+        <w:numPr>
+          <w:ilvl w:val="0"/>
+          <w:numId w:val="1"/>
+        </w:numPr>
+        <w:rPr>
+          <w:lang w:val="en-US"/>
+        </w:rPr>
+      </w:pPr>
+      <w:r>
+        <w:rPr>
+          <w:lang w:val="en-US"/>
+        </w:rPr>
+        <w:t>Create a service between your rest controllers and DAO</w:t>
+      </w:r>
+    </w:p>
+    <w:p>
+      <w:pPr>
+        <w:pStyle w:val="ListParagraph"/>
+        <w:numPr>
+          <w:ilvl w:val="0"/>
+          <w:numId w:val="1"/>
+        </w:numPr>
+        <w:rPr>
+          <w:lang w:val="en-US"/>
+        </w:rPr>
+      </w:pPr>
+      <w:r>
+        <w:rPr>
+          <w:lang w:val="en-US"/>
+        </w:rPr>
+        <w:t>Apply transactional boundaries at the service layer</w:t>
+      </w:r>
+    </w:p>
+    <w:p>
+      <w:pPr>
+        <w:pStyle w:val="ListParagraph"/>
+        <w:numPr>
+          <w:ilvl w:val="1"/>
+          <w:numId w:val="1"/>
+        </w:numPr>
+        <w:rPr>
+          <w:lang w:val="en-US"/>
+        </w:rPr>
+      </w:pPr>
+      <w:r>
+        <w:rPr>
+          <w:lang w:val="en-US"/>
+        </w:rPr>
+        <w:t>Service layer handles the transactional implementations</w:t>
+      </w:r>
+    </w:p>
+    <w:p>
+      <w:pPr>
+        <w:rPr>
+          <w:lang w:val="en-US"/>
+        </w:rPr>
+      </w:pPr>
+      <w:r>
+        <w:rPr>
+          <w:lang w:val="en-US"/>
+        </w:rPr>
+        <w:t>Bad patterns</w:t>
+      </w:r>
+    </w:p>
+    <w:p>
+      <w:pPr>
+        <w:pStyle w:val="ListParagraph"/>
+        <w:numPr>
+          <w:ilvl w:val="0"/>
+          <w:numId w:val="1"/>
+        </w:numPr>
+        <w:rPr>
+          <w:lang w:val="en-US"/>
+        </w:rPr>
+      </w:pPr>
+      <w:r>
+        <w:rPr>
+          <w:lang w:val="en-US"/>
+        </w:rPr>
+        <w:t>Don’t use the actual action in the endpoint</w:t>
+      </w:r>
+    </w:p>
+    <w:p>
+      <w:pPr>
+        <w:pStyle w:val="ListParagraph"/>
+        <w:numPr>
+          <w:ilvl w:val="1"/>
+          <w:numId w:val="1"/>
+        </w:numPr>
+        <w:rPr>
+          <w:lang w:val="en-US"/>
+        </w:rPr>
+      </w:pPr>
+      <w:proofErr w:type="spellStart"/>
+      <w:r>
+        <w:rPr>
+          <w:lang w:val="en-US"/>
+        </w:rPr>
+        <w:t>Api</w:t>
+      </w:r>
+      <w:proofErr w:type="spellEnd"/>
+      <w:r>
+        <w:rPr>
+          <w:lang w:val="en-US"/>
+        </w:rPr>
+        <w:t>/</w:t>
+      </w:r>
+      <w:proofErr w:type="spellStart"/>
+      <w:r>
+        <w:rPr>
+          <w:lang w:val="en-US"/>
+        </w:rPr>
+        <w:t>deleteEmployee</w:t>
+      </w:r>
+      <w:proofErr w:type="spellEnd"/>
+      <w:r>
+        <w:rPr>
+          <w:lang w:val="en-US"/>
+        </w:rPr>
         <w:t xml:space="preserve"> </w:t>
       </w:r>
-      <w:proofErr w:type="gramStart"/>
-      <w:r>
-        <w:rPr>
-          <w:lang w:val="en-US"/>
-        </w:rPr>
-        <w:t>object</w:t>
-      </w:r>
-      <w:proofErr w:type="gramEnd"/>
-    </w:p>
-    <w:p>
-      <w:pPr>
-        <w:rPr>
-          <w:lang w:val="en-US"/>
-        </w:rPr>
-      </w:pPr>
-    </w:p>
-    <w:p>
-      <w:pPr>
-        <w:rPr>
-          <w:lang w:val="en-US"/>
-        </w:rPr>
-      </w:pPr>
-      <w:r>
-        <w:rPr>
-          <w:lang w:val="en-US"/>
-        </w:rPr>
-        <w:t>Best practice advice</w:t>
-      </w:r>
-    </w:p>
-    <w:p>
-      <w:pPr>
-        <w:pStyle w:val="ListParagraph"/>
-        <w:numPr>
-          <w:ilvl w:val="0"/>
-          <w:numId w:val="1"/>
-        </w:numPr>
-        <w:rPr>
-          <w:lang w:val="en-US"/>
-        </w:rPr>
-      </w:pPr>
-      <w:r>
-        <w:rPr>
-          <w:lang w:val="en-US"/>
-        </w:rPr>
-        <w:t xml:space="preserve">Look for the most predominate noun in the request to base it off of what you should use for creating </w:t>
-      </w:r>
-      <w:proofErr w:type="gramStart"/>
-      <w:r>
-        <w:rPr>
-          <w:lang w:val="en-US"/>
-        </w:rPr>
-        <w:t>classes</w:t>
-      </w:r>
-      <w:proofErr w:type="gramEnd"/>
-    </w:p>
-    <w:p>
-      <w:pPr>
-        <w:pStyle w:val="ListParagraph"/>
-        <w:numPr>
-          <w:ilvl w:val="0"/>
-          <w:numId w:val="1"/>
-        </w:numPr>
-        <w:rPr>
-          <w:lang w:val="en-US"/>
-        </w:rPr>
-      </w:pPr>
-      <w:r>
-        <w:rPr>
-          <w:lang w:val="en-US"/>
-        </w:rPr>
-        <w:t xml:space="preserve">Follow the CRUD </w:t>
-      </w:r>
-      <w:proofErr w:type="gramStart"/>
-      <w:r>
-        <w:rPr>
-          <w:lang w:val="en-US"/>
-        </w:rPr>
-        <w:t>operations</w:t>
-      </w:r>
-      <w:proofErr w:type="gramEnd"/>
-    </w:p>
-    <w:p>
-      <w:pPr>
-        <w:pStyle w:val="ListParagraph"/>
-        <w:numPr>
-          <w:ilvl w:val="0"/>
-          <w:numId w:val="1"/>
-        </w:numPr>
-        <w:rPr>
-          <w:lang w:val="en-US"/>
-        </w:rPr>
-      </w:pPr>
-      <w:r>
-        <w:rPr>
-          <w:lang w:val="en-US"/>
-        </w:rPr>
-        <w:t xml:space="preserve">Create a service between your rest controllers and </w:t>
-      </w:r>
-      <w:proofErr w:type="gramStart"/>
-      <w:r>
-        <w:rPr>
-          <w:lang w:val="en-US"/>
-        </w:rPr>
-        <w:t>DAO</w:t>
-      </w:r>
-      <w:proofErr w:type="gramEnd"/>
-    </w:p>
-    <w:p>
-      <w:pPr>
-        <w:pStyle w:val="ListParagraph"/>
-        <w:numPr>
-          <w:ilvl w:val="0"/>
-          <w:numId w:val="1"/>
-        </w:numPr>
-        <w:rPr>
-          <w:lang w:val="en-US"/>
-        </w:rPr>
-      </w:pPr>
-      <w:r>
-        <w:rPr>
-          <w:lang w:val="en-US"/>
-        </w:rPr>
-        <w:t xml:space="preserve">Apply transactional boundaries at the service </w:t>
-      </w:r>
-      <w:proofErr w:type="gramStart"/>
-      <w:r>
-        <w:rPr>
-          <w:lang w:val="en-US"/>
-        </w:rPr>
-        <w:t>layer</w:t>
-      </w:r>
-      <w:proofErr w:type="gramEnd"/>
-    </w:p>
-    <w:p>
-      <w:pPr>
-        <w:pStyle w:val="ListParagraph"/>
-        <w:numPr>
-          <w:ilvl w:val="1"/>
-          <w:numId w:val="1"/>
-        </w:numPr>
-        <w:rPr>
-          <w:lang w:val="en-US"/>
-        </w:rPr>
-      </w:pPr>
-      <w:r>
-        <w:rPr>
-          <w:lang w:val="en-US"/>
-        </w:rPr>
-        <w:t xml:space="preserve">Service layer handles the transactional </w:t>
-      </w:r>
-      <w:proofErr w:type="gramStart"/>
-      <w:r>
-        <w:rPr>
-          <w:lang w:val="en-US"/>
-        </w:rPr>
-        <w:t>implementations</w:t>
-      </w:r>
-      <w:proofErr w:type="gramEnd"/>
-    </w:p>
-    <w:p>
-      <w:pPr>
-        <w:rPr>
-          <w:lang w:val="en-US"/>
-        </w:rPr>
-      </w:pPr>
-      <w:r>
-        <w:rPr>
-          <w:lang w:val="en-US"/>
-        </w:rPr>
-        <w:t>Bad patterns</w:t>
-      </w:r>
-    </w:p>
-    <w:p>
-      <w:pPr>
-        <w:pStyle w:val="ListParagraph"/>
-        <w:numPr>
-          <w:ilvl w:val="0"/>
-          <w:numId w:val="1"/>
-        </w:numPr>
-        <w:rPr>
-          <w:lang w:val="en-US"/>
-        </w:rPr>
-      </w:pPr>
-      <w:r>
-        <w:rPr>
-          <w:lang w:val="en-US"/>
-        </w:rPr>
-        <w:t xml:space="preserve">Don’t use the actual action in the </w:t>
-      </w:r>
-      <w:proofErr w:type="gramStart"/>
-      <w:r>
-        <w:rPr>
-          <w:lang w:val="en-US"/>
-        </w:rPr>
-        <w:t>endpoint</w:t>
-      </w:r>
-      <w:proofErr w:type="gramEnd"/>
-    </w:p>
-    <w:p>
-      <w:pPr>
-        <w:pStyle w:val="ListParagraph"/>
-        <w:numPr>
-          <w:ilvl w:val="1"/>
-          <w:numId w:val="1"/>
-        </w:numPr>
-        <w:rPr>
-          <w:lang w:val="en-US"/>
-        </w:rPr>
-      </w:pPr>
       <w:proofErr w:type="spellStart"/>
       <w:r>
         <w:rPr>
           <w:lang w:val="en-US"/>
         </w:rPr>
-        <w:t>Api</w:t>
+        <w:t>etc</w:t>
       </w:r>
       <w:proofErr w:type="spellEnd"/>
-      <w:r>
-        <w:rPr>
-          <w:lang w:val="en-US"/>
-        </w:rPr>
-        <w:t>/</w:t>
+    </w:p>
+    <w:p>
+      <w:pPr>
+        <w:rPr>
+          <w:lang w:val="en-US"/>
+        </w:rPr>
+      </w:pPr>
+      <w:r>
+        <w:rPr>
+          <w:lang w:val="en-US"/>
+        </w:rPr>
+        <w:t>Spring Data JPA</w:t>
+      </w:r>
+    </w:p>
+    <w:p>
+      <w:pPr>
+        <w:pStyle w:val="ListParagraph"/>
+        <w:numPr>
+          <w:ilvl w:val="0"/>
+          <w:numId w:val="1"/>
+        </w:numPr>
+        <w:rPr>
+          <w:lang w:val="en-US"/>
+        </w:rPr>
+      </w:pPr>
+      <w:r>
+        <w:rPr>
+          <w:lang w:val="en-US"/>
+        </w:rPr>
+        <w:t>Helps reduce code amount</w:t>
+      </w:r>
+    </w:p>
+    <w:p>
+      <w:pPr>
+        <w:pStyle w:val="ListParagraph"/>
+        <w:numPr>
+          <w:ilvl w:val="0"/>
+          <w:numId w:val="1"/>
+        </w:numPr>
+        <w:rPr>
+          <w:lang w:val="en-US"/>
+        </w:rPr>
+      </w:pPr>
+      <w:r>
+        <w:rPr>
+          <w:lang w:val="en-US"/>
+        </w:rPr>
+        <w:t>Plug in the specific DAO and spring will supply the CRUD implementation for you</w:t>
+      </w:r>
+    </w:p>
+    <w:p>
+      <w:pPr>
+        <w:pStyle w:val="ListParagraph"/>
+        <w:numPr>
+          <w:ilvl w:val="0"/>
+          <w:numId w:val="1"/>
+        </w:numPr>
+        <w:rPr>
+          <w:lang w:val="en-US"/>
+        </w:rPr>
+      </w:pPr>
+      <w:r>
+        <w:rPr>
+          <w:lang w:val="en-US"/>
+        </w:rPr>
+        <w:t xml:space="preserve">Use </w:t>
       </w:r>
       <w:proofErr w:type="spellStart"/>
       <w:r>
         <w:rPr>
           <w:lang w:val="en-US"/>
         </w:rPr>
-        <w:t>deleteEmployee</w:t>
+        <w:t>JPARepository</w:t>
       </w:r>
       <w:proofErr w:type="spellEnd"/>
       <w:r>
         <w:rPr>
           <w:lang w:val="en-US"/>
         </w:rPr>
-        <w:t xml:space="preserve"> </w:t>
-      </w:r>
-      <w:proofErr w:type="spellStart"/>
-      <w:r>
-        <w:rPr>
-          <w:lang w:val="en-US"/>
-        </w:rPr>
-        <w:t>etc</w:t>
-      </w:r>
-      <w:proofErr w:type="spellEnd"/>
-    </w:p>
-    <w:p>
-      <w:pPr>
-        <w:rPr>
-          <w:lang w:val="en-US"/>
-        </w:rPr>
-      </w:pPr>
-      <w:r>
-        <w:rPr>
-          <w:lang w:val="en-US"/>
-        </w:rPr>
-        <w:t>Spring Data JPA</w:t>
-      </w:r>
-    </w:p>
-    <w:p>
-      <w:pPr>
-        <w:pStyle w:val="ListParagraph"/>
-        <w:numPr>
-          <w:ilvl w:val="0"/>
-          <w:numId w:val="1"/>
-        </w:numPr>
-        <w:rPr>
-          <w:lang w:val="en-US"/>
-        </w:rPr>
-      </w:pPr>
-      <w:r>
-        <w:rPr>
-          <w:lang w:val="en-US"/>
-        </w:rPr>
-        <w:t xml:space="preserve">Helps reduce code </w:t>
-      </w:r>
-      <w:proofErr w:type="gramStart"/>
-      <w:r>
-        <w:rPr>
-          <w:lang w:val="en-US"/>
-        </w:rPr>
-        <w:t>amount</w:t>
-      </w:r>
-      <w:proofErr w:type="gramEnd"/>
-    </w:p>
-    <w:p>
-      <w:pPr>
-        <w:pStyle w:val="ListParagraph"/>
-        <w:numPr>
-          <w:ilvl w:val="0"/>
-          <w:numId w:val="1"/>
-        </w:numPr>
-        <w:rPr>
-          <w:lang w:val="en-US"/>
-        </w:rPr>
-      </w:pPr>
-      <w:r>
-        <w:rPr>
-          <w:lang w:val="en-US"/>
-        </w:rPr>
-        <w:t xml:space="preserve">Plug in the specific DAO and spring will supply the CRUD implementation for </w:t>
-      </w:r>
-      <w:proofErr w:type="gramStart"/>
-      <w:r>
-        <w:rPr>
-          <w:lang w:val="en-US"/>
-        </w:rPr>
-        <w:t>you</w:t>
-      </w:r>
-      <w:proofErr w:type="gramEnd"/>
-    </w:p>
-    <w:p>
-      <w:pPr>
-        <w:pStyle w:val="ListParagraph"/>
-        <w:numPr>
-          <w:ilvl w:val="0"/>
-          <w:numId w:val="1"/>
-        </w:numPr>
-        <w:rPr>
-          <w:lang w:val="en-US"/>
-        </w:rPr>
-      </w:pPr>
-      <w:r>
-        <w:rPr>
-          <w:lang w:val="en-US"/>
-        </w:rPr>
-        <w:t xml:space="preserve">Use </w:t>
-      </w:r>
-      <w:proofErr w:type="spellStart"/>
-      <w:r>
-        <w:rPr>
-          <w:lang w:val="en-US"/>
-        </w:rPr>
-        <w:t>JPARepository</w:t>
-      </w:r>
-      <w:proofErr w:type="spellEnd"/>
-      <w:r>
-        <w:rPr>
-          <w:lang w:val="en-US"/>
-        </w:rPr>
-        <w:t xml:space="preserve"> interface for these features/</w:t>
-      </w:r>
-      <w:proofErr w:type="gramStart"/>
-      <w:r>
-        <w:rPr>
-          <w:lang w:val="en-US"/>
-        </w:rPr>
-        <w:t>operations</w:t>
-      </w:r>
-      <w:proofErr w:type="gramEnd"/>
+        <w:t xml:space="preserve"> interface for these features/operations</w:t>
+      </w:r>
     </w:p>
     <w:p>
       <w:pPr>
@@ -3730,7 +3338,7 @@
           <w:lang w:val="en-US"/>
         </w:rPr>
       </w:pPr>
-      <w:hyperlink r:id="rId9" w:history="1">
+      <w:hyperlink r:id="rId9" w:anchor="repositories.query-methods.details" w:history="1">
         <w:r>
           <w:rPr>
             <w:rStyle w:val="Hyperlink"/>
@@ -3789,7 +3397,6 @@
         <w:t xml:space="preserve">Provides the framework for a REST </w:t>
       </w:r>
       <w:proofErr w:type="spellStart"/>
-      <w:proofErr w:type="gramStart"/>
       <w:r>
         <w:rPr>
           <w:lang w:val="en-US"/>
@@ -3797,7 +3404,6 @@
         <w:t>api</w:t>
       </w:r>
       <w:proofErr w:type="spellEnd"/>
-      <w:proofErr w:type="gramEnd"/>
     </w:p>
     <w:p>
       <w:pPr>
@@ -3819,11 +3425,67 @@
     </w:p>
     <w:p>
       <w:pPr>
-        <w:pStyle w:val="ListParagraph"/>
-        <w:numPr>
-          <w:ilvl w:val="0"/>
-          <w:numId w:val="1"/>
-        </w:numPr>
+        <w:rPr>
+          <w:lang w:val="en-US"/>
+        </w:rPr>
+      </w:pPr>
+      <w:r>
+        <w:rPr>
+          <w:lang w:val="en-US"/>
+        </w:rPr>
+        <w:t>Spring Security</w:t>
+      </w:r>
+    </w:p>
+    <w:p>
+      <w:pPr>
+        <w:rPr>
+          <w:lang w:val="en-US"/>
+        </w:rPr>
+      </w:pPr>
+      <w:r>
+        <w:rPr>
+          <w:noProof/>
+        </w:rPr>
+        <w:lastRenderedPageBreak/>
+        <w:drawing>
+          <wp:inline distT="0" distB="0" distL="0" distR="0" wp14:anchorId="263116CD" wp14:editId="18529649">
+            <wp:extent cx="4695825" cy="2655951"/>
+            <wp:effectExtent l="0" t="0" r="0" b="0"/>
+            <wp:docPr id="354588466" name="Picture 1" descr="A diagram of security in action&#10;&#10;Description automatically generated with medium confidence"/>
+            <wp:cNvGraphicFramePr>
+              <a:graphicFrameLocks xmlns:a="http://schemas.openxmlformats.org/drawingml/2006/main" noChangeAspect="1"/>
+            </wp:cNvGraphicFramePr>
+            <a:graphic xmlns:a="http://schemas.openxmlformats.org/drawingml/2006/main">
+              <a:graphicData uri="http://schemas.openxmlformats.org/drawingml/2006/picture">
+                <pic:pic xmlns:pic="http://schemas.openxmlformats.org/drawingml/2006/picture">
+                  <pic:nvPicPr>
+                    <pic:cNvPr id="354588466" name="Picture 1" descr="A diagram of security in action&#10;&#10;Description automatically generated with medium confidence"/>
+                    <pic:cNvPicPr/>
+                  </pic:nvPicPr>
+                  <pic:blipFill>
+                    <a:blip r:embed="rId10"/>
+                    <a:stretch>
+                      <a:fillRect/>
+                    </a:stretch>
+                  </pic:blipFill>
+                  <pic:spPr>
+                    <a:xfrm>
+                      <a:off x="0" y="0"/>
+                      <a:ext cx="4697515" cy="2656907"/>
+                    </a:xfrm>
+                    <a:prstGeom prst="rect">
+                      <a:avLst/>
+                    </a:prstGeom>
+                  </pic:spPr>
+                </pic:pic>
+              </a:graphicData>
+            </a:graphic>
+          </wp:inline>
+        </w:drawing>
+      </w:r>
+    </w:p>
+    <w:p>
+      <w:pPr>
         <w:rPr>
           <w:lang w:val="en-US"/>
         </w:rPr>

</xml_diff>

<commit_message>
Remaining security configurations, added thymeleaf demo project
</commit_message>
<xml_diff>
--- a/Java Springboot notes.docx
+++ b/Java Springboot notes.docx
@@ -3486,6 +3486,99 @@
     </w:p>
     <w:p>
       <w:pPr>
+        <w:rPr>
+          <w:lang w:val="en-US"/>
+        </w:rPr>
+      </w:pPr>
+      <w:proofErr w:type="spellStart"/>
+      <w:r>
+        <w:rPr>
+          <w:lang w:val="en-US"/>
+        </w:rPr>
+        <w:t>Thymeleaf</w:t>
+      </w:r>
+      <w:proofErr w:type="spellEnd"/>
+    </w:p>
+    <w:p>
+      <w:pPr>
+        <w:pStyle w:val="ListParagraph"/>
+        <w:numPr>
+          <w:ilvl w:val="0"/>
+          <w:numId w:val="1"/>
+        </w:numPr>
+        <w:rPr>
+          <w:lang w:val="en-US"/>
+        </w:rPr>
+      </w:pPr>
+      <w:r>
+        <w:rPr>
+          <w:lang w:val="en-US"/>
+        </w:rPr>
+        <w:t xml:space="preserve">HTML code template for creating web </w:t>
+      </w:r>
+      <w:proofErr w:type="gramStart"/>
+      <w:r>
+        <w:rPr>
+          <w:lang w:val="en-US"/>
+        </w:rPr>
+        <w:t>pages</w:t>
+      </w:r>
+      <w:proofErr w:type="gramEnd"/>
+    </w:p>
+    <w:p>
+      <w:pPr>
+        <w:pStyle w:val="ListParagraph"/>
+        <w:numPr>
+          <w:ilvl w:val="0"/>
+          <w:numId w:val="1"/>
+        </w:numPr>
+        <w:rPr>
+          <w:lang w:val="en-US"/>
+        </w:rPr>
+      </w:pPr>
+      <w:r>
+        <w:rPr>
+          <w:lang w:val="en-US"/>
+        </w:rPr>
+        <w:t xml:space="preserve">Processed on the </w:t>
+      </w:r>
+      <w:proofErr w:type="gramStart"/>
+      <w:r>
+        <w:rPr>
+          <w:lang w:val="en-US"/>
+        </w:rPr>
+        <w:t>server</w:t>
+      </w:r>
+      <w:proofErr w:type="gramEnd"/>
+    </w:p>
+    <w:p>
+      <w:pPr>
+        <w:pStyle w:val="ListParagraph"/>
+        <w:numPr>
+          <w:ilvl w:val="0"/>
+          <w:numId w:val="1"/>
+        </w:numPr>
+        <w:rPr>
+          <w:lang w:val="en-US"/>
+        </w:rPr>
+      </w:pPr>
+      <w:hyperlink r:id="rId11" w:history="1">
+        <w:r>
+          <w:rPr>
+            <w:rStyle w:val="Hyperlink"/>
+            <w:lang w:val="en-US"/>
+          </w:rPr>
+          <w:t>www.thymeleaf.org</w:t>
+        </w:r>
+      </w:hyperlink>
+    </w:p>
+    <w:p>
+      <w:pPr>
+        <w:pStyle w:val="ListParagraph"/>
+        <w:numPr>
+          <w:ilvl w:val="0"/>
+          <w:numId w:val="1"/>
+        </w:numPr>
         <w:rPr>
           <w:lang w:val="en-US"/>
         </w:rPr>

</xml_diff>